<commit_message>
Use cases with maps done
</commit_message>
<xml_diff>
--- a/docs/use_cases/UseCases.docx
+++ b/docs/use_cases/UseCases.docx
@@ -117,7 +117,6 @@
           <w:rFonts w:ascii="Times New Roman" w:eastAsia="Times New Roman" w:hAnsi="Times New Roman" w:cs="Times New Roman"/>
           <w:b/>
           <w:bCs/>
-          <w:lang w:val="es-CO"/>
         </w:rPr>
       </w:pPr>
       <w:proofErr w:type="spellStart"/>
@@ -126,7 +125,6 @@
           <w:rFonts w:ascii="Times New Roman" w:eastAsia="Times New Roman" w:hAnsi="Times New Roman" w:cs="Times New Roman"/>
           <w:b/>
           <w:bCs/>
-          <w:lang w:val="es-CO"/>
         </w:rPr>
         <w:t>Jeisson</w:t>
       </w:r>
@@ -136,7 +134,6 @@
           <w:rFonts w:ascii="Times New Roman" w:eastAsia="Times New Roman" w:hAnsi="Times New Roman" w:cs="Times New Roman"/>
           <w:b/>
           <w:bCs/>
-          <w:lang w:val="es-CO"/>
         </w:rPr>
         <w:t xml:space="preserve"> Vergara-Vargas</w:t>
       </w:r>
@@ -230,8 +227,52 @@
           <w:rFonts w:ascii="Times New Roman" w:hAnsi="Times New Roman" w:cs="Times New Roman"/>
           <w:lang w:val="es-CO"/>
         </w:rPr>
-        <w:t xml:space="preserve">Cristian Camilo García, Andrés Felipe Moya, Sergio Alejandro Pineda </w:t>
+        <w:t>Cristian Camilo García, Andrés Felip</w:t>
       </w:r>
+      <w:r>
+        <w:rPr>
+          <w:rFonts w:ascii="Times New Roman" w:hAnsi="Times New Roman" w:cs="Times New Roman"/>
+          <w:lang w:val="es-CO"/>
+        </w:rPr>
+        <w:t>e Moya, Sergio Alejandro Pineda, Juan Pablo (</w:t>
+      </w:r>
+      <w:proofErr w:type="spellStart"/>
+      <w:r>
+        <w:rPr>
+          <w:rFonts w:ascii="Times New Roman" w:hAnsi="Times New Roman" w:cs="Times New Roman"/>
+          <w:color w:val="FF0000"/>
+          <w:lang w:val="es-CO"/>
+        </w:rPr>
+        <w:t>Jp</w:t>
+      </w:r>
+      <w:proofErr w:type="spellEnd"/>
+      <w:r>
+        <w:rPr>
+          <w:rFonts w:ascii="Times New Roman" w:hAnsi="Times New Roman" w:cs="Times New Roman"/>
+          <w:color w:val="FF0000"/>
+          <w:lang w:val="es-CO"/>
+        </w:rPr>
+        <w:t xml:space="preserve"> ponga su apellido </w:t>
+      </w:r>
+      <w:proofErr w:type="spellStart"/>
+      <w:r>
+        <w:rPr>
+          <w:rFonts w:ascii="Times New Roman" w:hAnsi="Times New Roman" w:cs="Times New Roman"/>
+          <w:color w:val="FF0000"/>
+          <w:lang w:val="es-CO"/>
+        </w:rPr>
+        <w:t>xD</w:t>
+      </w:r>
+      <w:proofErr w:type="spellEnd"/>
+      <w:r>
+        <w:rPr>
+          <w:rFonts w:ascii="Times New Roman" w:hAnsi="Times New Roman" w:cs="Times New Roman"/>
+          <w:lang w:val="es-CO"/>
+        </w:rPr>
+        <w:t>)</w:t>
+      </w:r>
+      <w:bookmarkStart w:id="0" w:name="_GoBack"/>
+      <w:bookmarkEnd w:id="0"/>
     </w:p>
     <w:p>
       <w:pPr>
@@ -405,8 +446,6 @@
                 <w:lang w:val="es-CO"/>
               </w:rPr>
             </w:pPr>
-            <w:bookmarkStart w:id="0" w:name="_GoBack"/>
-            <w:bookmarkEnd w:id="0"/>
           </w:p>
         </w:tc>
       </w:tr>
@@ -790,7 +829,7 @@
                 <w:color w:val="000000"/>
                 <w:lang w:val="es-CO"/>
               </w:rPr>
-              <w:t>El administrador ingresa el número de cédula del usuario.</w:t>
+              <w:t>El usuario oprime el botón “GO TO MAP”.</w:t>
             </w:r>
           </w:p>
           <w:p>
@@ -814,7 +853,15 @@
                 <w:color w:val="000000"/>
                 <w:lang w:val="es-CO"/>
               </w:rPr>
-              <w:t>El administrador ingresa el correo electrónico del usuario.</w:t>
+              <w:t>El sistema accede a la información de la base de datos para obtener los lugares de temporada</w:t>
+            </w:r>
+            <w:r>
+              <w:rPr>
+                <w:rFonts w:ascii="Times New Roman" w:eastAsia="Times New Roman" w:hAnsi="Times New Roman" w:cs="Times New Roman"/>
+                <w:color w:val="000000"/>
+                <w:lang w:val="es-CO"/>
+              </w:rPr>
+              <w:t>.</w:t>
             </w:r>
           </w:p>
           <w:p>
@@ -838,16 +885,21 @@
                 <w:color w:val="000000"/>
                 <w:lang w:val="es-CO"/>
               </w:rPr>
-              <w:t>La plataforma genera una clave para el nuevo usuario.</w:t>
-            </w:r>
-          </w:p>
-          <w:p>
-            <w:pPr>
-              <w:numPr>
-                <w:ilvl w:val="0"/>
-                <w:numId w:val="2"/>
-              </w:numPr>
-              <w:spacing w:after="0" w:line="240" w:lineRule="auto"/>
+              <w:t>El mapa se hace visible con marcadores sobre los lugares. De rojo se muestras los lugares no guardados, y de azul los que el usuario ya guardó</w:t>
+            </w:r>
+            <w:r>
+              <w:rPr>
+                <w:rFonts w:ascii="Times New Roman" w:eastAsia="Times New Roman" w:hAnsi="Times New Roman" w:cs="Times New Roman"/>
+                <w:color w:val="000000"/>
+                <w:lang w:val="es-CO"/>
+              </w:rPr>
+              <w:t>.</w:t>
+            </w:r>
+          </w:p>
+          <w:p>
+            <w:pPr>
+              <w:spacing w:after="0" w:line="240" w:lineRule="auto"/>
+              <w:ind w:left="720"/>
               <w:jc w:val="both"/>
               <w:textAlignment w:val="baseline"/>
               <w:rPr>
@@ -856,38 +908,6 @@
                 <w:lang w:val="es-CO"/>
               </w:rPr>
             </w:pPr>
-            <w:r>
-              <w:rPr>
-                <w:rFonts w:ascii="Times New Roman" w:eastAsia="Times New Roman" w:hAnsi="Times New Roman" w:cs="Times New Roman"/>
-                <w:color w:val="000000"/>
-                <w:lang w:val="es-CO"/>
-              </w:rPr>
-              <w:t>El usuario es informado de su clave de usuario.</w:t>
-            </w:r>
-          </w:p>
-          <w:p>
-            <w:pPr>
-              <w:numPr>
-                <w:ilvl w:val="0"/>
-                <w:numId w:val="2"/>
-              </w:numPr>
-              <w:spacing w:after="0" w:line="240" w:lineRule="auto"/>
-              <w:jc w:val="both"/>
-              <w:textAlignment w:val="baseline"/>
-              <w:rPr>
-                <w:rFonts w:ascii="Times New Roman" w:eastAsia="Times New Roman" w:hAnsi="Times New Roman" w:cs="Times New Roman"/>
-                <w:color w:val="000000"/>
-                <w:lang w:val="es-CO"/>
-              </w:rPr>
-            </w:pPr>
-            <w:r>
-              <w:rPr>
-                <w:rFonts w:ascii="Times New Roman" w:eastAsia="Times New Roman" w:hAnsi="Times New Roman" w:cs="Times New Roman"/>
-                <w:color w:val="000000"/>
-                <w:lang w:val="es-CO"/>
-              </w:rPr>
-              <w:t>La cuenta del usuario ha sido generada exitosamente.</w:t>
-            </w:r>
           </w:p>
         </w:tc>
       </w:tr>
@@ -953,9 +973,2419 @@
           </w:tcPr>
           <w:p>
             <w:pPr>
-              <w:spacing w:after="0" w:line="240" w:lineRule="auto"/>
-              <w:rPr>
-                <w:rFonts w:ascii="Times New Roman" w:eastAsia="Times New Roman" w:hAnsi="Times New Roman" w:cs="Times New Roman"/>
+              <w:numPr>
+                <w:ilvl w:val="0"/>
+                <w:numId w:val="3"/>
+              </w:numPr>
+              <w:spacing w:after="0" w:line="240" w:lineRule="auto"/>
+              <w:jc w:val="both"/>
+              <w:textAlignment w:val="baseline"/>
+              <w:rPr>
+                <w:rFonts w:ascii="Times New Roman" w:eastAsia="Times New Roman" w:hAnsi="Times New Roman" w:cs="Times New Roman"/>
+                <w:color w:val="000000"/>
+                <w:lang w:val="es-CO"/>
+              </w:rPr>
+            </w:pPr>
+            <w:r>
+              <w:rPr>
+                <w:rFonts w:ascii="Times New Roman" w:eastAsia="Times New Roman" w:hAnsi="Times New Roman" w:cs="Times New Roman"/>
+                <w:color w:val="000000"/>
+                <w:lang w:val="es-CO"/>
+              </w:rPr>
+              <w:t>El usuario oprime el botón “GO TO MAP”.</w:t>
+            </w:r>
+          </w:p>
+          <w:p>
+            <w:pPr>
+              <w:numPr>
+                <w:ilvl w:val="0"/>
+                <w:numId w:val="3"/>
+              </w:numPr>
+              <w:spacing w:after="0" w:line="240" w:lineRule="auto"/>
+              <w:jc w:val="both"/>
+              <w:textAlignment w:val="baseline"/>
+              <w:rPr>
+                <w:rFonts w:ascii="Times New Roman" w:eastAsia="Times New Roman" w:hAnsi="Times New Roman" w:cs="Times New Roman"/>
+                <w:color w:val="000000"/>
+                <w:lang w:val="es-CO"/>
+              </w:rPr>
+            </w:pPr>
+            <w:r>
+              <w:rPr>
+                <w:rFonts w:ascii="Times New Roman" w:eastAsia="Times New Roman" w:hAnsi="Times New Roman" w:cs="Times New Roman"/>
+                <w:color w:val="000000"/>
+                <w:lang w:val="es-CO"/>
+              </w:rPr>
+              <w:t>Ocurre un problema al obtener l</w:t>
+            </w:r>
+            <w:r>
+              <w:rPr>
+                <w:rFonts w:ascii="Times New Roman" w:eastAsia="Times New Roman" w:hAnsi="Times New Roman" w:cs="Times New Roman"/>
+                <w:color w:val="000000"/>
+                <w:lang w:val="es-CO"/>
+              </w:rPr>
+              <w:t>os lugares de temporada</w:t>
+            </w:r>
+            <w:r>
+              <w:rPr>
+                <w:rFonts w:ascii="Times New Roman" w:eastAsia="Times New Roman" w:hAnsi="Times New Roman" w:cs="Times New Roman"/>
+                <w:color w:val="000000"/>
+                <w:lang w:val="es-CO"/>
+              </w:rPr>
+              <w:t>.</w:t>
+            </w:r>
+          </w:p>
+          <w:p>
+            <w:pPr>
+              <w:numPr>
+                <w:ilvl w:val="0"/>
+                <w:numId w:val="3"/>
+              </w:numPr>
+              <w:spacing w:after="0" w:line="240" w:lineRule="auto"/>
+              <w:jc w:val="both"/>
+              <w:textAlignment w:val="baseline"/>
+              <w:rPr>
+                <w:rFonts w:ascii="Times New Roman" w:eastAsia="Times New Roman" w:hAnsi="Times New Roman" w:cs="Times New Roman"/>
+                <w:color w:val="000000"/>
+                <w:lang w:val="es-CO"/>
+              </w:rPr>
+            </w:pPr>
+            <w:r>
+              <w:rPr>
+                <w:rFonts w:ascii="Times New Roman" w:eastAsia="Times New Roman" w:hAnsi="Times New Roman" w:cs="Times New Roman"/>
+                <w:color w:val="000000"/>
+                <w:lang w:val="es-CO"/>
+              </w:rPr>
+              <w:t>Sin cambiar de pantalla, un mensaje le indica al usuario la existencia de un error</w:t>
+            </w:r>
+            <w:r>
+              <w:rPr>
+                <w:rFonts w:ascii="Times New Roman" w:eastAsia="Times New Roman" w:hAnsi="Times New Roman" w:cs="Times New Roman"/>
+                <w:color w:val="000000"/>
+                <w:lang w:val="es-CO"/>
+              </w:rPr>
+              <w:t>.</w:t>
+            </w:r>
+          </w:p>
+          <w:p>
+            <w:pPr>
+              <w:spacing w:after="0" w:line="240" w:lineRule="auto"/>
+              <w:ind w:left="720"/>
+              <w:jc w:val="both"/>
+              <w:textAlignment w:val="baseline"/>
+              <w:rPr>
+                <w:rFonts w:ascii="Times New Roman" w:eastAsia="Times New Roman" w:hAnsi="Times New Roman" w:cs="Times New Roman"/>
+                <w:color w:val="000000"/>
+                <w:lang w:val="es-CO"/>
+              </w:rPr>
+            </w:pPr>
+          </w:p>
+        </w:tc>
+      </w:tr>
+      <w:tr>
+        <w:trPr>
+          <w:trHeight w:val="440"/>
+        </w:trPr>
+        <w:tc>
+          <w:tcPr>
+            <w:tcW w:w="0" w:type="auto"/>
+            <w:tcBorders>
+              <w:top w:val="single" w:sz="8" w:space="0" w:color="000000"/>
+              <w:left w:val="single" w:sz="8" w:space="0" w:color="000000"/>
+              <w:bottom w:val="single" w:sz="8" w:space="0" w:color="000000"/>
+              <w:right w:val="single" w:sz="8" w:space="0" w:color="000000"/>
+            </w:tcBorders>
+            <w:tcMar>
+              <w:top w:w="100" w:type="dxa"/>
+              <w:left w:w="100" w:type="dxa"/>
+              <w:bottom w:w="100" w:type="dxa"/>
+              <w:right w:w="100" w:type="dxa"/>
+            </w:tcMar>
+            <w:hideMark/>
+          </w:tcPr>
+          <w:p>
+            <w:pPr>
+              <w:spacing w:after="0" w:line="240" w:lineRule="auto"/>
+              <w:jc w:val="both"/>
+              <w:rPr>
+                <w:rFonts w:ascii="Times New Roman" w:eastAsia="Times New Roman" w:hAnsi="Times New Roman" w:cs="Times New Roman"/>
+                <w:lang w:val="es-CO"/>
+              </w:rPr>
+            </w:pPr>
+            <w:r>
+              <w:rPr>
+                <w:rFonts w:ascii="Times New Roman" w:eastAsia="Times New Roman" w:hAnsi="Times New Roman" w:cs="Times New Roman"/>
+                <w:b/>
+                <w:bCs/>
+                <w:color w:val="000000"/>
+                <w:lang w:val="es-CO"/>
+              </w:rPr>
+              <w:t>Autor(es):</w:t>
+            </w:r>
+          </w:p>
+        </w:tc>
+        <w:tc>
+          <w:tcPr>
+            <w:tcW w:w="0" w:type="auto"/>
+            <w:tcBorders>
+              <w:top w:val="single" w:sz="8" w:space="0" w:color="000000"/>
+              <w:left w:val="single" w:sz="8" w:space="0" w:color="000000"/>
+              <w:bottom w:val="single" w:sz="8" w:space="0" w:color="000000"/>
+              <w:right w:val="single" w:sz="8" w:space="0" w:color="000000"/>
+            </w:tcBorders>
+            <w:tcMar>
+              <w:top w:w="100" w:type="dxa"/>
+              <w:left w:w="100" w:type="dxa"/>
+              <w:bottom w:w="100" w:type="dxa"/>
+              <w:right w:w="100" w:type="dxa"/>
+            </w:tcMar>
+            <w:hideMark/>
+          </w:tcPr>
+          <w:p>
+            <w:pPr>
+              <w:spacing w:after="0" w:line="240" w:lineRule="auto"/>
+              <w:jc w:val="both"/>
+              <w:rPr>
+                <w:rFonts w:ascii="Times New Roman" w:eastAsia="Times New Roman" w:hAnsi="Times New Roman" w:cs="Times New Roman"/>
+                <w:lang w:val="es-CO"/>
+              </w:rPr>
+            </w:pPr>
+            <w:proofErr w:type="spellStart"/>
+            <w:r>
+              <w:rPr>
+                <w:rFonts w:ascii="Times New Roman" w:eastAsia="Times New Roman" w:hAnsi="Times New Roman" w:cs="Times New Roman"/>
+                <w:color w:val="000000"/>
+                <w:lang w:val="es-CO"/>
+              </w:rPr>
+              <w:t>afmoyar</w:t>
+            </w:r>
+            <w:proofErr w:type="spellEnd"/>
+          </w:p>
+          <w:p>
+            <w:pPr>
+              <w:spacing w:after="0" w:line="240" w:lineRule="auto"/>
+              <w:jc w:val="both"/>
+              <w:rPr>
+                <w:rFonts w:ascii="Times New Roman" w:eastAsia="Times New Roman" w:hAnsi="Times New Roman" w:cs="Times New Roman"/>
+                <w:lang w:val="es-CO"/>
+              </w:rPr>
+            </w:pPr>
+            <w:proofErr w:type="spellStart"/>
+            <w:r>
+              <w:rPr>
+                <w:rFonts w:ascii="Times New Roman" w:eastAsia="Times New Roman" w:hAnsi="Times New Roman" w:cs="Times New Roman"/>
+                <w:color w:val="000000"/>
+                <w:lang w:val="es-CO"/>
+              </w:rPr>
+              <w:t>ccgarciab</w:t>
+            </w:r>
+            <w:proofErr w:type="spellEnd"/>
+          </w:p>
+          <w:p>
+            <w:pPr>
+              <w:spacing w:after="0" w:line="240" w:lineRule="auto"/>
+              <w:jc w:val="both"/>
+              <w:rPr>
+                <w:rFonts w:ascii="Times New Roman" w:eastAsia="Times New Roman" w:hAnsi="Times New Roman" w:cs="Times New Roman"/>
+                <w:lang w:val="es-CO"/>
+              </w:rPr>
+            </w:pPr>
+            <w:proofErr w:type="spellStart"/>
+            <w:r>
+              <w:rPr>
+                <w:rFonts w:ascii="Times New Roman" w:eastAsia="Times New Roman" w:hAnsi="Times New Roman" w:cs="Times New Roman"/>
+                <w:color w:val="000000"/>
+                <w:lang w:val="es-CO"/>
+              </w:rPr>
+              <w:t>sapinedave</w:t>
+            </w:r>
+            <w:proofErr w:type="spellEnd"/>
+          </w:p>
+        </w:tc>
+        <w:tc>
+          <w:tcPr>
+            <w:tcW w:w="0" w:type="auto"/>
+            <w:tcBorders>
+              <w:top w:val="single" w:sz="8" w:space="0" w:color="000000"/>
+              <w:left w:val="single" w:sz="8" w:space="0" w:color="000000"/>
+              <w:bottom w:val="single" w:sz="8" w:space="0" w:color="000000"/>
+              <w:right w:val="single" w:sz="8" w:space="0" w:color="000000"/>
+            </w:tcBorders>
+            <w:tcMar>
+              <w:top w:w="100" w:type="dxa"/>
+              <w:left w:w="100" w:type="dxa"/>
+              <w:bottom w:w="100" w:type="dxa"/>
+              <w:right w:w="100" w:type="dxa"/>
+            </w:tcMar>
+            <w:hideMark/>
+          </w:tcPr>
+          <w:p>
+            <w:pPr>
+              <w:spacing w:after="0" w:line="240" w:lineRule="auto"/>
+              <w:jc w:val="both"/>
+              <w:rPr>
+                <w:rFonts w:ascii="Times New Roman" w:eastAsia="Times New Roman" w:hAnsi="Times New Roman" w:cs="Times New Roman"/>
+                <w:lang w:val="es-CO"/>
+              </w:rPr>
+            </w:pPr>
+            <w:r>
+              <w:rPr>
+                <w:rFonts w:ascii="Times New Roman" w:eastAsia="Times New Roman" w:hAnsi="Times New Roman" w:cs="Times New Roman"/>
+                <w:b/>
+                <w:bCs/>
+                <w:color w:val="000000"/>
+                <w:lang w:val="es-CO"/>
+              </w:rPr>
+              <w:t>Fecha:</w:t>
+            </w:r>
+          </w:p>
+        </w:tc>
+        <w:tc>
+          <w:tcPr>
+            <w:tcW w:w="0" w:type="auto"/>
+            <w:tcBorders>
+              <w:top w:val="single" w:sz="8" w:space="0" w:color="000000"/>
+              <w:left w:val="single" w:sz="8" w:space="0" w:color="000000"/>
+              <w:bottom w:val="single" w:sz="8" w:space="0" w:color="000000"/>
+              <w:right w:val="single" w:sz="8" w:space="0" w:color="000000"/>
+            </w:tcBorders>
+            <w:tcMar>
+              <w:top w:w="100" w:type="dxa"/>
+              <w:left w:w="100" w:type="dxa"/>
+              <w:bottom w:w="100" w:type="dxa"/>
+              <w:right w:w="100" w:type="dxa"/>
+            </w:tcMar>
+            <w:hideMark/>
+          </w:tcPr>
+          <w:p>
+            <w:pPr>
+              <w:spacing w:after="0" w:line="240" w:lineRule="auto"/>
+              <w:jc w:val="both"/>
+              <w:rPr>
+                <w:rFonts w:ascii="Times New Roman" w:eastAsia="Times New Roman" w:hAnsi="Times New Roman" w:cs="Times New Roman"/>
+                <w:lang w:val="es-CO"/>
+              </w:rPr>
+            </w:pPr>
+            <w:r>
+              <w:rPr>
+                <w:rFonts w:ascii="Times New Roman" w:eastAsia="Times New Roman" w:hAnsi="Times New Roman" w:cs="Times New Roman"/>
+                <w:color w:val="000000"/>
+                <w:lang w:val="es-CO"/>
+              </w:rPr>
+              <w:t>01.05.2019</w:t>
+            </w:r>
+          </w:p>
+        </w:tc>
+        <w:tc>
+          <w:tcPr>
+            <w:tcW w:w="0" w:type="auto"/>
+            <w:tcBorders>
+              <w:top w:val="single" w:sz="8" w:space="0" w:color="000000"/>
+              <w:left w:val="single" w:sz="8" w:space="0" w:color="000000"/>
+              <w:bottom w:val="single" w:sz="8" w:space="0" w:color="000000"/>
+              <w:right w:val="single" w:sz="8" w:space="0" w:color="000000"/>
+            </w:tcBorders>
+            <w:tcMar>
+              <w:top w:w="100" w:type="dxa"/>
+              <w:left w:w="100" w:type="dxa"/>
+              <w:bottom w:w="100" w:type="dxa"/>
+              <w:right w:w="100" w:type="dxa"/>
+            </w:tcMar>
+            <w:hideMark/>
+          </w:tcPr>
+          <w:p>
+            <w:pPr>
+              <w:spacing w:after="0" w:line="240" w:lineRule="auto"/>
+              <w:jc w:val="both"/>
+              <w:rPr>
+                <w:rFonts w:ascii="Times New Roman" w:eastAsia="Times New Roman" w:hAnsi="Times New Roman" w:cs="Times New Roman"/>
+                <w:lang w:val="es-CO"/>
+              </w:rPr>
+            </w:pPr>
+            <w:r>
+              <w:rPr>
+                <w:rFonts w:ascii="Times New Roman" w:eastAsia="Times New Roman" w:hAnsi="Times New Roman" w:cs="Times New Roman"/>
+                <w:b/>
+                <w:bCs/>
+                <w:color w:val="000000"/>
+                <w:lang w:val="es-CO"/>
+              </w:rPr>
+              <w:t>Versión:</w:t>
+            </w:r>
+          </w:p>
+        </w:tc>
+        <w:tc>
+          <w:tcPr>
+            <w:tcW w:w="0" w:type="auto"/>
+            <w:tcBorders>
+              <w:top w:val="single" w:sz="8" w:space="0" w:color="000000"/>
+              <w:left w:val="single" w:sz="8" w:space="0" w:color="000000"/>
+              <w:bottom w:val="single" w:sz="8" w:space="0" w:color="000000"/>
+              <w:right w:val="single" w:sz="8" w:space="0" w:color="000000"/>
+            </w:tcBorders>
+            <w:tcMar>
+              <w:top w:w="100" w:type="dxa"/>
+              <w:left w:w="100" w:type="dxa"/>
+              <w:bottom w:w="100" w:type="dxa"/>
+              <w:right w:w="100" w:type="dxa"/>
+            </w:tcMar>
+            <w:hideMark/>
+          </w:tcPr>
+          <w:p>
+            <w:pPr>
+              <w:spacing w:after="0" w:line="240" w:lineRule="auto"/>
+              <w:jc w:val="both"/>
+              <w:rPr>
+                <w:rFonts w:ascii="Times New Roman" w:eastAsia="Times New Roman" w:hAnsi="Times New Roman" w:cs="Times New Roman"/>
+                <w:lang w:val="es-CO"/>
+              </w:rPr>
+            </w:pPr>
+            <w:r>
+              <w:rPr>
+                <w:rFonts w:ascii="Times New Roman" w:eastAsia="Times New Roman" w:hAnsi="Times New Roman" w:cs="Times New Roman"/>
+                <w:color w:val="000000"/>
+                <w:lang w:val="es-CO"/>
+              </w:rPr>
+              <w:t>1.0</w:t>
+            </w:r>
+          </w:p>
+        </w:tc>
+      </w:tr>
+    </w:tbl>
+    <w:p/>
+    <w:tbl>
+      <w:tblPr>
+        <w:tblW w:w="0" w:type="auto"/>
+        <w:tblCellMar>
+          <w:top w:w="15" w:type="dxa"/>
+          <w:left w:w="15" w:type="dxa"/>
+          <w:bottom w:w="15" w:type="dxa"/>
+          <w:right w:w="15" w:type="dxa"/>
+        </w:tblCellMar>
+        <w:tblLook w:val="04A0" w:firstRow="1" w:lastRow="0" w:firstColumn="1" w:lastColumn="0" w:noHBand="0" w:noVBand="1"/>
+      </w:tblPr>
+      <w:tblGrid>
+        <w:gridCol w:w="1520"/>
+        <w:gridCol w:w="1835"/>
+        <w:gridCol w:w="1302"/>
+        <w:gridCol w:w="1853"/>
+        <w:gridCol w:w="1568"/>
+        <w:gridCol w:w="740"/>
+      </w:tblGrid>
+      <w:tr>
+        <w:trPr>
+          <w:trHeight w:val="440"/>
+        </w:trPr>
+        <w:tc>
+          <w:tcPr>
+            <w:tcW w:w="0" w:type="auto"/>
+            <w:tcBorders>
+              <w:top w:val="single" w:sz="8" w:space="0" w:color="000000"/>
+              <w:left w:val="single" w:sz="8" w:space="0" w:color="000000"/>
+              <w:bottom w:val="single" w:sz="8" w:space="0" w:color="000000"/>
+              <w:right w:val="single" w:sz="8" w:space="0" w:color="000000"/>
+            </w:tcBorders>
+            <w:tcMar>
+              <w:top w:w="100" w:type="dxa"/>
+              <w:left w:w="100" w:type="dxa"/>
+              <w:bottom w:w="100" w:type="dxa"/>
+              <w:right w:w="100" w:type="dxa"/>
+            </w:tcMar>
+            <w:hideMark/>
+          </w:tcPr>
+          <w:p>
+            <w:pPr>
+              <w:spacing w:after="0" w:line="240" w:lineRule="auto"/>
+              <w:jc w:val="both"/>
+              <w:rPr>
+                <w:rFonts w:ascii="Times New Roman" w:eastAsia="Times New Roman" w:hAnsi="Times New Roman" w:cs="Times New Roman"/>
+                <w:lang w:val="es-CO"/>
+              </w:rPr>
+            </w:pPr>
+            <w:r>
+              <w:rPr>
+                <w:rFonts w:ascii="Times New Roman" w:eastAsia="Times New Roman" w:hAnsi="Times New Roman" w:cs="Times New Roman"/>
+                <w:b/>
+                <w:bCs/>
+                <w:color w:val="000000"/>
+                <w:lang w:val="es-CO"/>
+              </w:rPr>
+              <w:lastRenderedPageBreak/>
+              <w:t>Caso de Uso</w:t>
+            </w:r>
+          </w:p>
+        </w:tc>
+        <w:tc>
+          <w:tcPr>
+            <w:tcW w:w="0" w:type="auto"/>
+            <w:gridSpan w:val="3"/>
+            <w:tcBorders>
+              <w:top w:val="single" w:sz="8" w:space="0" w:color="000000"/>
+              <w:left w:val="single" w:sz="8" w:space="0" w:color="000000"/>
+              <w:bottom w:val="single" w:sz="8" w:space="0" w:color="000000"/>
+              <w:right w:val="single" w:sz="8" w:space="0" w:color="000000"/>
+            </w:tcBorders>
+            <w:tcMar>
+              <w:top w:w="100" w:type="dxa"/>
+              <w:left w:w="100" w:type="dxa"/>
+              <w:bottom w:w="100" w:type="dxa"/>
+              <w:right w:w="100" w:type="dxa"/>
+            </w:tcMar>
+            <w:hideMark/>
+          </w:tcPr>
+          <w:p>
+            <w:pPr>
+              <w:shd w:val="clear" w:color="auto" w:fill="FFFFFF"/>
+              <w:spacing w:after="240" w:line="240" w:lineRule="auto"/>
+              <w:jc w:val="both"/>
+              <w:rPr>
+                <w:rFonts w:ascii="Times New Roman" w:eastAsia="Times New Roman" w:hAnsi="Times New Roman" w:cs="Times New Roman"/>
+                <w:lang w:val="es-CO"/>
+              </w:rPr>
+            </w:pPr>
+            <w:r>
+              <w:rPr>
+                <w:rFonts w:ascii="Times New Roman" w:eastAsia="Times New Roman" w:hAnsi="Times New Roman" w:cs="Times New Roman"/>
+                <w:color w:val="0000FF"/>
+                <w:lang w:val="es-CO"/>
+              </w:rPr>
+              <w:t>Guardar un lugar de temporada</w:t>
+            </w:r>
+          </w:p>
+        </w:tc>
+        <w:tc>
+          <w:tcPr>
+            <w:tcW w:w="0" w:type="auto"/>
+            <w:tcBorders>
+              <w:top w:val="single" w:sz="8" w:space="0" w:color="000000"/>
+              <w:left w:val="single" w:sz="8" w:space="0" w:color="000000"/>
+              <w:bottom w:val="single" w:sz="8" w:space="0" w:color="000000"/>
+              <w:right w:val="single" w:sz="8" w:space="0" w:color="000000"/>
+            </w:tcBorders>
+            <w:tcMar>
+              <w:top w:w="100" w:type="dxa"/>
+              <w:left w:w="100" w:type="dxa"/>
+              <w:bottom w:w="100" w:type="dxa"/>
+              <w:right w:w="100" w:type="dxa"/>
+            </w:tcMar>
+            <w:hideMark/>
+          </w:tcPr>
+          <w:p>
+            <w:pPr>
+              <w:spacing w:after="0" w:line="240" w:lineRule="auto"/>
+              <w:jc w:val="both"/>
+              <w:rPr>
+                <w:rFonts w:ascii="Times New Roman" w:eastAsia="Times New Roman" w:hAnsi="Times New Roman" w:cs="Times New Roman"/>
+                <w:lang w:val="es-CO"/>
+              </w:rPr>
+            </w:pPr>
+            <w:r>
+              <w:rPr>
+                <w:rFonts w:ascii="Times New Roman" w:eastAsia="Times New Roman" w:hAnsi="Times New Roman" w:cs="Times New Roman"/>
+                <w:b/>
+                <w:bCs/>
+                <w:color w:val="000000"/>
+                <w:lang w:val="es-CO"/>
+              </w:rPr>
+              <w:t>No.:</w:t>
+            </w:r>
+          </w:p>
+        </w:tc>
+        <w:tc>
+          <w:tcPr>
+            <w:tcW w:w="0" w:type="auto"/>
+            <w:tcBorders>
+              <w:top w:val="single" w:sz="8" w:space="0" w:color="000000"/>
+              <w:left w:val="single" w:sz="8" w:space="0" w:color="000000"/>
+              <w:bottom w:val="single" w:sz="8" w:space="0" w:color="000000"/>
+              <w:right w:val="single" w:sz="8" w:space="0" w:color="000000"/>
+            </w:tcBorders>
+            <w:tcMar>
+              <w:top w:w="100" w:type="dxa"/>
+              <w:left w:w="100" w:type="dxa"/>
+              <w:bottom w:w="100" w:type="dxa"/>
+              <w:right w:w="100" w:type="dxa"/>
+            </w:tcMar>
+            <w:hideMark/>
+          </w:tcPr>
+          <w:p>
+            <w:pPr>
+              <w:spacing w:after="0" w:line="240" w:lineRule="auto"/>
+              <w:jc w:val="both"/>
+              <w:rPr>
+                <w:rFonts w:ascii="Times New Roman" w:eastAsia="Times New Roman" w:hAnsi="Times New Roman" w:cs="Times New Roman"/>
+                <w:lang w:val="es-CO"/>
+              </w:rPr>
+            </w:pPr>
+          </w:p>
+        </w:tc>
+      </w:tr>
+      <w:tr>
+        <w:trPr>
+          <w:trHeight w:val="660"/>
+        </w:trPr>
+        <w:tc>
+          <w:tcPr>
+            <w:tcW w:w="0" w:type="auto"/>
+            <w:tcBorders>
+              <w:top w:val="single" w:sz="8" w:space="0" w:color="000000"/>
+              <w:left w:val="single" w:sz="8" w:space="0" w:color="000000"/>
+              <w:bottom w:val="single" w:sz="8" w:space="0" w:color="000000"/>
+              <w:right w:val="single" w:sz="8" w:space="0" w:color="000000"/>
+            </w:tcBorders>
+            <w:tcMar>
+              <w:top w:w="100" w:type="dxa"/>
+              <w:left w:w="100" w:type="dxa"/>
+              <w:bottom w:w="100" w:type="dxa"/>
+              <w:right w:w="100" w:type="dxa"/>
+            </w:tcMar>
+            <w:hideMark/>
+          </w:tcPr>
+          <w:p>
+            <w:pPr>
+              <w:spacing w:after="0" w:line="240" w:lineRule="auto"/>
+              <w:jc w:val="both"/>
+              <w:rPr>
+                <w:rFonts w:ascii="Times New Roman" w:eastAsia="Times New Roman" w:hAnsi="Times New Roman" w:cs="Times New Roman"/>
+                <w:lang w:val="es-CO"/>
+              </w:rPr>
+            </w:pPr>
+            <w:r>
+              <w:rPr>
+                <w:rFonts w:ascii="Times New Roman" w:eastAsia="Times New Roman" w:hAnsi="Times New Roman" w:cs="Times New Roman"/>
+                <w:b/>
+                <w:bCs/>
+                <w:color w:val="000000"/>
+                <w:lang w:val="es-CO"/>
+              </w:rPr>
+              <w:t>Descripción</w:t>
+            </w:r>
+          </w:p>
+        </w:tc>
+        <w:tc>
+          <w:tcPr>
+            <w:tcW w:w="0" w:type="auto"/>
+            <w:gridSpan w:val="5"/>
+            <w:tcBorders>
+              <w:top w:val="single" w:sz="8" w:space="0" w:color="000000"/>
+              <w:left w:val="single" w:sz="8" w:space="0" w:color="000000"/>
+              <w:bottom w:val="single" w:sz="8" w:space="0" w:color="000000"/>
+              <w:right w:val="single" w:sz="8" w:space="0" w:color="000000"/>
+            </w:tcBorders>
+            <w:tcMar>
+              <w:top w:w="100" w:type="dxa"/>
+              <w:left w:w="100" w:type="dxa"/>
+              <w:bottom w:w="100" w:type="dxa"/>
+              <w:right w:w="100" w:type="dxa"/>
+            </w:tcMar>
+            <w:hideMark/>
+          </w:tcPr>
+          <w:p>
+            <w:pPr>
+              <w:spacing w:after="0" w:line="240" w:lineRule="auto"/>
+              <w:jc w:val="both"/>
+              <w:rPr>
+                <w:rFonts w:ascii="Times New Roman" w:eastAsia="Times New Roman" w:hAnsi="Times New Roman" w:cs="Times New Roman"/>
+                <w:lang w:val="es-CO"/>
+              </w:rPr>
+            </w:pPr>
+            <w:r>
+              <w:rPr>
+                <w:rFonts w:ascii="Times New Roman" w:eastAsia="Times New Roman" w:hAnsi="Times New Roman" w:cs="Times New Roman"/>
+                <w:color w:val="000000"/>
+                <w:lang w:val="es-CO"/>
+              </w:rPr>
+              <w:t>El usuario debe poder guardar un lugar de temporada de forma persistente.</w:t>
+            </w:r>
+          </w:p>
+        </w:tc>
+      </w:tr>
+      <w:tr>
+        <w:trPr>
+          <w:trHeight w:val="445"/>
+        </w:trPr>
+        <w:tc>
+          <w:tcPr>
+            <w:tcW w:w="0" w:type="auto"/>
+            <w:tcBorders>
+              <w:top w:val="single" w:sz="8" w:space="0" w:color="000000"/>
+              <w:left w:val="single" w:sz="8" w:space="0" w:color="000000"/>
+              <w:bottom w:val="single" w:sz="8" w:space="0" w:color="000000"/>
+              <w:right w:val="single" w:sz="8" w:space="0" w:color="000000"/>
+            </w:tcBorders>
+            <w:tcMar>
+              <w:top w:w="100" w:type="dxa"/>
+              <w:left w:w="100" w:type="dxa"/>
+              <w:bottom w:w="100" w:type="dxa"/>
+              <w:right w:w="100" w:type="dxa"/>
+            </w:tcMar>
+            <w:hideMark/>
+          </w:tcPr>
+          <w:p>
+            <w:pPr>
+              <w:spacing w:after="0" w:line="240" w:lineRule="auto"/>
+              <w:jc w:val="both"/>
+              <w:rPr>
+                <w:rFonts w:ascii="Times New Roman" w:eastAsia="Times New Roman" w:hAnsi="Times New Roman" w:cs="Times New Roman"/>
+                <w:lang w:val="es-CO"/>
+              </w:rPr>
+            </w:pPr>
+            <w:r>
+              <w:rPr>
+                <w:rFonts w:ascii="Times New Roman" w:eastAsia="Times New Roman" w:hAnsi="Times New Roman" w:cs="Times New Roman"/>
+                <w:b/>
+                <w:bCs/>
+                <w:color w:val="000000"/>
+                <w:lang w:val="es-CO"/>
+              </w:rPr>
+              <w:t>Actor(es)</w:t>
+            </w:r>
+          </w:p>
+        </w:tc>
+        <w:tc>
+          <w:tcPr>
+            <w:tcW w:w="0" w:type="auto"/>
+            <w:gridSpan w:val="5"/>
+            <w:tcBorders>
+              <w:top w:val="single" w:sz="8" w:space="0" w:color="000000"/>
+              <w:left w:val="single" w:sz="8" w:space="0" w:color="000000"/>
+              <w:bottom w:val="single" w:sz="8" w:space="0" w:color="000000"/>
+              <w:right w:val="single" w:sz="8" w:space="0" w:color="000000"/>
+            </w:tcBorders>
+            <w:tcMar>
+              <w:top w:w="100" w:type="dxa"/>
+              <w:left w:w="100" w:type="dxa"/>
+              <w:bottom w:w="100" w:type="dxa"/>
+              <w:right w:w="100" w:type="dxa"/>
+            </w:tcMar>
+            <w:hideMark/>
+          </w:tcPr>
+          <w:p>
+            <w:pPr>
+              <w:spacing w:after="0" w:line="240" w:lineRule="auto"/>
+              <w:jc w:val="both"/>
+              <w:rPr>
+                <w:rFonts w:ascii="Times New Roman" w:eastAsia="Times New Roman" w:hAnsi="Times New Roman" w:cs="Times New Roman"/>
+                <w:lang w:val="es-CO"/>
+              </w:rPr>
+            </w:pPr>
+            <w:r>
+              <w:rPr>
+                <w:rFonts w:ascii="Times New Roman" w:eastAsia="Times New Roman" w:hAnsi="Times New Roman" w:cs="Times New Roman"/>
+                <w:color w:val="000000"/>
+                <w:lang w:val="es-CO"/>
+              </w:rPr>
+              <w:t>Usuario</w:t>
+            </w:r>
+            <w:r>
+              <w:rPr>
+                <w:rFonts w:ascii="Times New Roman" w:eastAsia="Times New Roman" w:hAnsi="Times New Roman" w:cs="Times New Roman"/>
+                <w:color w:val="000000"/>
+                <w:lang w:val="es-CO"/>
+              </w:rPr>
+              <w:t>.</w:t>
+            </w:r>
+          </w:p>
+        </w:tc>
+      </w:tr>
+      <w:tr>
+        <w:trPr>
+          <w:trHeight w:val="785"/>
+        </w:trPr>
+        <w:tc>
+          <w:tcPr>
+            <w:tcW w:w="0" w:type="auto"/>
+            <w:tcBorders>
+              <w:top w:val="single" w:sz="8" w:space="0" w:color="000000"/>
+              <w:left w:val="single" w:sz="8" w:space="0" w:color="000000"/>
+              <w:bottom w:val="single" w:sz="8" w:space="0" w:color="000000"/>
+              <w:right w:val="single" w:sz="8" w:space="0" w:color="000000"/>
+            </w:tcBorders>
+            <w:tcMar>
+              <w:top w:w="100" w:type="dxa"/>
+              <w:left w:w="100" w:type="dxa"/>
+              <w:bottom w:w="100" w:type="dxa"/>
+              <w:right w:w="100" w:type="dxa"/>
+            </w:tcMar>
+            <w:hideMark/>
+          </w:tcPr>
+          <w:p>
+            <w:pPr>
+              <w:spacing w:after="0" w:line="240" w:lineRule="auto"/>
+              <w:jc w:val="both"/>
+              <w:rPr>
+                <w:rFonts w:ascii="Times New Roman" w:eastAsia="Times New Roman" w:hAnsi="Times New Roman" w:cs="Times New Roman"/>
+                <w:lang w:val="es-CO"/>
+              </w:rPr>
+            </w:pPr>
+            <w:r>
+              <w:rPr>
+                <w:rFonts w:ascii="Times New Roman" w:eastAsia="Times New Roman" w:hAnsi="Times New Roman" w:cs="Times New Roman"/>
+                <w:b/>
+                <w:bCs/>
+                <w:color w:val="000000"/>
+                <w:lang w:val="es-CO"/>
+              </w:rPr>
+              <w:t>Pre-condiciones</w:t>
+            </w:r>
+          </w:p>
+        </w:tc>
+        <w:tc>
+          <w:tcPr>
+            <w:tcW w:w="0" w:type="auto"/>
+            <w:gridSpan w:val="5"/>
+            <w:tcBorders>
+              <w:top w:val="single" w:sz="8" w:space="0" w:color="000000"/>
+              <w:left w:val="single" w:sz="8" w:space="0" w:color="000000"/>
+              <w:bottom w:val="single" w:sz="8" w:space="0" w:color="000000"/>
+              <w:right w:val="single" w:sz="8" w:space="0" w:color="000000"/>
+            </w:tcBorders>
+            <w:tcMar>
+              <w:top w:w="100" w:type="dxa"/>
+              <w:left w:w="100" w:type="dxa"/>
+              <w:bottom w:w="100" w:type="dxa"/>
+              <w:right w:w="100" w:type="dxa"/>
+            </w:tcMar>
+            <w:hideMark/>
+          </w:tcPr>
+          <w:p>
+            <w:pPr>
+              <w:numPr>
+                <w:ilvl w:val="0"/>
+                <w:numId w:val="4"/>
+              </w:numPr>
+              <w:spacing w:after="0" w:line="240" w:lineRule="auto"/>
+              <w:jc w:val="both"/>
+              <w:textAlignment w:val="baseline"/>
+              <w:rPr>
+                <w:rFonts w:ascii="Times New Roman" w:eastAsia="Times New Roman" w:hAnsi="Times New Roman" w:cs="Times New Roman"/>
+                <w:color w:val="000000"/>
+                <w:lang w:val="es-CO"/>
+              </w:rPr>
+            </w:pPr>
+            <w:r>
+              <w:rPr>
+                <w:rFonts w:ascii="Times New Roman" w:eastAsia="Times New Roman" w:hAnsi="Times New Roman" w:cs="Times New Roman"/>
+                <w:color w:val="000000"/>
+                <w:lang w:val="es-CO"/>
+              </w:rPr>
+              <w:t>El usuario debe tener una cuenta en la plataforma.</w:t>
+            </w:r>
+          </w:p>
+          <w:p>
+            <w:pPr>
+              <w:numPr>
+                <w:ilvl w:val="0"/>
+                <w:numId w:val="4"/>
+              </w:numPr>
+              <w:spacing w:after="0" w:line="240" w:lineRule="auto"/>
+              <w:jc w:val="both"/>
+              <w:textAlignment w:val="baseline"/>
+              <w:rPr>
+                <w:rFonts w:ascii="Times New Roman" w:eastAsia="Times New Roman" w:hAnsi="Times New Roman" w:cs="Times New Roman"/>
+                <w:color w:val="000000"/>
+                <w:lang w:val="es-CO"/>
+              </w:rPr>
+            </w:pPr>
+            <w:r>
+              <w:rPr>
+                <w:rFonts w:ascii="Times New Roman" w:eastAsia="Times New Roman" w:hAnsi="Times New Roman" w:cs="Times New Roman"/>
+                <w:color w:val="000000"/>
+                <w:lang w:val="es-CO"/>
+              </w:rPr>
+              <w:t>El usuario debe haber ingresado a su cuenta</w:t>
+            </w:r>
+            <w:r>
+              <w:rPr>
+                <w:rFonts w:ascii="Times New Roman" w:eastAsia="Times New Roman" w:hAnsi="Times New Roman" w:cs="Times New Roman"/>
+                <w:color w:val="000000"/>
+                <w:lang w:val="es-CO"/>
+              </w:rPr>
+              <w:t>.</w:t>
+            </w:r>
+          </w:p>
+          <w:p>
+            <w:pPr>
+              <w:numPr>
+                <w:ilvl w:val="0"/>
+                <w:numId w:val="4"/>
+              </w:numPr>
+              <w:spacing w:after="0" w:line="240" w:lineRule="auto"/>
+              <w:jc w:val="both"/>
+              <w:textAlignment w:val="baseline"/>
+              <w:rPr>
+                <w:rFonts w:ascii="Times New Roman" w:eastAsia="Times New Roman" w:hAnsi="Times New Roman" w:cs="Times New Roman"/>
+                <w:color w:val="000000"/>
+                <w:lang w:val="es-CO"/>
+              </w:rPr>
+            </w:pPr>
+            <w:r>
+              <w:rPr>
+                <w:rFonts w:ascii="Times New Roman" w:eastAsia="Times New Roman" w:hAnsi="Times New Roman" w:cs="Times New Roman"/>
+                <w:color w:val="000000"/>
+                <w:lang w:val="es-CO"/>
+              </w:rPr>
+              <w:t>El usuario debe estar ubicado en la actividad con el mapa.</w:t>
+            </w:r>
+          </w:p>
+          <w:p>
+            <w:pPr>
+              <w:spacing w:after="0" w:line="240" w:lineRule="auto"/>
+              <w:ind w:left="720"/>
+              <w:jc w:val="both"/>
+              <w:textAlignment w:val="baseline"/>
+              <w:rPr>
+                <w:rFonts w:ascii="Times New Roman" w:eastAsia="Times New Roman" w:hAnsi="Times New Roman" w:cs="Times New Roman"/>
+                <w:color w:val="000000"/>
+                <w:lang w:val="es-CO"/>
+              </w:rPr>
+            </w:pPr>
+          </w:p>
+        </w:tc>
+      </w:tr>
+      <w:tr>
+        <w:trPr>
+          <w:trHeight w:val="1435"/>
+        </w:trPr>
+        <w:tc>
+          <w:tcPr>
+            <w:tcW w:w="0" w:type="auto"/>
+            <w:tcBorders>
+              <w:top w:val="single" w:sz="8" w:space="0" w:color="000000"/>
+              <w:left w:val="single" w:sz="8" w:space="0" w:color="000000"/>
+              <w:bottom w:val="single" w:sz="8" w:space="0" w:color="000000"/>
+              <w:right w:val="single" w:sz="8" w:space="0" w:color="000000"/>
+            </w:tcBorders>
+            <w:tcMar>
+              <w:top w:w="100" w:type="dxa"/>
+              <w:left w:w="100" w:type="dxa"/>
+              <w:bottom w:w="100" w:type="dxa"/>
+              <w:right w:w="100" w:type="dxa"/>
+            </w:tcMar>
+            <w:hideMark/>
+          </w:tcPr>
+          <w:p>
+            <w:pPr>
+              <w:spacing w:after="0" w:line="240" w:lineRule="auto"/>
+              <w:jc w:val="both"/>
+              <w:rPr>
+                <w:rFonts w:ascii="Times New Roman" w:eastAsia="Times New Roman" w:hAnsi="Times New Roman" w:cs="Times New Roman"/>
+                <w:lang w:val="es-CO"/>
+              </w:rPr>
+            </w:pPr>
+            <w:r>
+              <w:rPr>
+                <w:rFonts w:ascii="Times New Roman" w:eastAsia="Times New Roman" w:hAnsi="Times New Roman" w:cs="Times New Roman"/>
+                <w:b/>
+                <w:bCs/>
+                <w:color w:val="000000"/>
+                <w:lang w:val="es-CO"/>
+              </w:rPr>
+              <w:t>Flujo Normal</w:t>
+            </w:r>
+          </w:p>
+        </w:tc>
+        <w:tc>
+          <w:tcPr>
+            <w:tcW w:w="0" w:type="auto"/>
+            <w:gridSpan w:val="5"/>
+            <w:tcBorders>
+              <w:top w:val="single" w:sz="8" w:space="0" w:color="000000"/>
+              <w:left w:val="single" w:sz="8" w:space="0" w:color="000000"/>
+              <w:bottom w:val="single" w:sz="8" w:space="0" w:color="000000"/>
+              <w:right w:val="single" w:sz="8" w:space="0" w:color="000000"/>
+            </w:tcBorders>
+            <w:tcMar>
+              <w:top w:w="100" w:type="dxa"/>
+              <w:left w:w="100" w:type="dxa"/>
+              <w:bottom w:w="100" w:type="dxa"/>
+              <w:right w:w="100" w:type="dxa"/>
+            </w:tcMar>
+            <w:hideMark/>
+          </w:tcPr>
+          <w:p>
+            <w:pPr>
+              <w:numPr>
+                <w:ilvl w:val="0"/>
+                <w:numId w:val="5"/>
+              </w:numPr>
+              <w:spacing w:after="0" w:line="240" w:lineRule="auto"/>
+              <w:jc w:val="both"/>
+              <w:textAlignment w:val="baseline"/>
+              <w:rPr>
+                <w:rFonts w:ascii="Times New Roman" w:eastAsia="Times New Roman" w:hAnsi="Times New Roman" w:cs="Times New Roman"/>
+                <w:color w:val="000000"/>
+                <w:lang w:val="es-CO"/>
+              </w:rPr>
+            </w:pPr>
+            <w:r>
+              <w:rPr>
+                <w:rFonts w:ascii="Times New Roman" w:eastAsia="Times New Roman" w:hAnsi="Times New Roman" w:cs="Times New Roman"/>
+                <w:color w:val="000000"/>
+                <w:lang w:val="es-CO"/>
+              </w:rPr>
+              <w:t>El usuario oprime un marcador de color rojo (no guardado)</w:t>
+            </w:r>
+          </w:p>
+          <w:p>
+            <w:pPr>
+              <w:numPr>
+                <w:ilvl w:val="0"/>
+                <w:numId w:val="5"/>
+              </w:numPr>
+              <w:spacing w:after="0" w:line="240" w:lineRule="auto"/>
+              <w:jc w:val="both"/>
+              <w:textAlignment w:val="baseline"/>
+              <w:rPr>
+                <w:rFonts w:ascii="Times New Roman" w:eastAsia="Times New Roman" w:hAnsi="Times New Roman" w:cs="Times New Roman"/>
+                <w:color w:val="000000"/>
+                <w:lang w:val="es-CO"/>
+              </w:rPr>
+            </w:pPr>
+            <w:r>
+              <w:rPr>
+                <w:rFonts w:ascii="Times New Roman" w:eastAsia="Times New Roman" w:hAnsi="Times New Roman" w:cs="Times New Roman"/>
+                <w:color w:val="000000"/>
+                <w:lang w:val="es-CO"/>
+              </w:rPr>
+              <w:t>El si</w:t>
+            </w:r>
+            <w:r>
+              <w:rPr>
+                <w:rFonts w:ascii="Times New Roman" w:eastAsia="Times New Roman" w:hAnsi="Times New Roman" w:cs="Times New Roman"/>
+                <w:color w:val="000000"/>
+                <w:lang w:val="es-CO"/>
+              </w:rPr>
+              <w:t xml:space="preserve">stema accede a </w:t>
+            </w:r>
+            <w:r>
+              <w:rPr>
+                <w:rFonts w:ascii="Times New Roman" w:eastAsia="Times New Roman" w:hAnsi="Times New Roman" w:cs="Times New Roman"/>
+                <w:color w:val="000000"/>
+                <w:lang w:val="es-CO"/>
+              </w:rPr>
+              <w:t xml:space="preserve">la base de datos para </w:t>
+            </w:r>
+            <w:r>
+              <w:rPr>
+                <w:rFonts w:ascii="Times New Roman" w:eastAsia="Times New Roman" w:hAnsi="Times New Roman" w:cs="Times New Roman"/>
+                <w:color w:val="000000"/>
+                <w:lang w:val="es-CO"/>
+              </w:rPr>
+              <w:t>guardar la selección del usuario</w:t>
+            </w:r>
+          </w:p>
+          <w:p>
+            <w:pPr>
+              <w:numPr>
+                <w:ilvl w:val="0"/>
+                <w:numId w:val="5"/>
+              </w:numPr>
+              <w:spacing w:after="0" w:line="240" w:lineRule="auto"/>
+              <w:jc w:val="both"/>
+              <w:textAlignment w:val="baseline"/>
+              <w:rPr>
+                <w:rFonts w:ascii="Times New Roman" w:eastAsia="Times New Roman" w:hAnsi="Times New Roman" w:cs="Times New Roman"/>
+                <w:color w:val="000000"/>
+                <w:lang w:val="es-CO"/>
+              </w:rPr>
+            </w:pPr>
+            <w:r>
+              <w:rPr>
+                <w:rFonts w:ascii="Times New Roman" w:eastAsia="Times New Roman" w:hAnsi="Times New Roman" w:cs="Times New Roman"/>
+                <w:color w:val="000000"/>
+                <w:lang w:val="es-CO"/>
+              </w:rPr>
+              <w:t>El marcador se torna azul y aparece un mensaje indicando que la operación fue exitosa</w:t>
+            </w:r>
+            <w:r>
+              <w:rPr>
+                <w:rFonts w:ascii="Times New Roman" w:eastAsia="Times New Roman" w:hAnsi="Times New Roman" w:cs="Times New Roman"/>
+                <w:color w:val="000000"/>
+                <w:lang w:val="es-CO"/>
+              </w:rPr>
+              <w:t>.</w:t>
+            </w:r>
+          </w:p>
+          <w:p>
+            <w:pPr>
+              <w:spacing w:after="0" w:line="240" w:lineRule="auto"/>
+              <w:ind w:left="720"/>
+              <w:jc w:val="both"/>
+              <w:textAlignment w:val="baseline"/>
+              <w:rPr>
+                <w:rFonts w:ascii="Times New Roman" w:eastAsia="Times New Roman" w:hAnsi="Times New Roman" w:cs="Times New Roman"/>
+                <w:color w:val="000000"/>
+                <w:lang w:val="es-CO"/>
+              </w:rPr>
+            </w:pPr>
+          </w:p>
+        </w:tc>
+      </w:tr>
+      <w:tr>
+        <w:trPr>
+          <w:trHeight w:val="210"/>
+        </w:trPr>
+        <w:tc>
+          <w:tcPr>
+            <w:tcW w:w="0" w:type="auto"/>
+            <w:tcBorders>
+              <w:top w:val="single" w:sz="8" w:space="0" w:color="000000"/>
+              <w:left w:val="single" w:sz="8" w:space="0" w:color="000000"/>
+              <w:bottom w:val="single" w:sz="8" w:space="0" w:color="000000"/>
+              <w:right w:val="single" w:sz="8" w:space="0" w:color="000000"/>
+            </w:tcBorders>
+            <w:tcMar>
+              <w:top w:w="100" w:type="dxa"/>
+              <w:left w:w="100" w:type="dxa"/>
+              <w:bottom w:w="100" w:type="dxa"/>
+              <w:right w:w="100" w:type="dxa"/>
+            </w:tcMar>
+            <w:hideMark/>
+          </w:tcPr>
+          <w:p>
+            <w:pPr>
+              <w:spacing w:after="0" w:line="240" w:lineRule="auto"/>
+              <w:jc w:val="both"/>
+              <w:rPr>
+                <w:rFonts w:ascii="Times New Roman" w:eastAsia="Times New Roman" w:hAnsi="Times New Roman" w:cs="Times New Roman"/>
+                <w:lang w:val="es-CO"/>
+              </w:rPr>
+            </w:pPr>
+            <w:r>
+              <w:rPr>
+                <w:rFonts w:ascii="Times New Roman" w:eastAsia="Times New Roman" w:hAnsi="Times New Roman" w:cs="Times New Roman"/>
+                <w:b/>
+                <w:bCs/>
+                <w:color w:val="000000"/>
+                <w:lang w:val="es-CO"/>
+              </w:rPr>
+              <w:t>Flujo Alterno</w:t>
+            </w:r>
+          </w:p>
+        </w:tc>
+        <w:tc>
+          <w:tcPr>
+            <w:tcW w:w="0" w:type="auto"/>
+            <w:gridSpan w:val="5"/>
+            <w:tcBorders>
+              <w:top w:val="single" w:sz="8" w:space="0" w:color="000000"/>
+              <w:left w:val="single" w:sz="8" w:space="0" w:color="000000"/>
+              <w:bottom w:val="single" w:sz="8" w:space="0" w:color="000000"/>
+              <w:right w:val="single" w:sz="8" w:space="0" w:color="000000"/>
+            </w:tcBorders>
+            <w:tcMar>
+              <w:top w:w="100" w:type="dxa"/>
+              <w:left w:w="100" w:type="dxa"/>
+              <w:bottom w:w="100" w:type="dxa"/>
+              <w:right w:w="100" w:type="dxa"/>
+            </w:tcMar>
+            <w:hideMark/>
+          </w:tcPr>
+          <w:p>
+            <w:pPr>
+              <w:numPr>
+                <w:ilvl w:val="0"/>
+                <w:numId w:val="7"/>
+              </w:numPr>
+              <w:spacing w:after="0" w:line="240" w:lineRule="auto"/>
+              <w:jc w:val="both"/>
+              <w:textAlignment w:val="baseline"/>
+              <w:rPr>
+                <w:rFonts w:ascii="Times New Roman" w:eastAsia="Times New Roman" w:hAnsi="Times New Roman" w:cs="Times New Roman"/>
+                <w:color w:val="000000"/>
+                <w:lang w:val="es-CO"/>
+              </w:rPr>
+            </w:pPr>
+            <w:r>
+              <w:rPr>
+                <w:rFonts w:ascii="Times New Roman" w:eastAsia="Times New Roman" w:hAnsi="Times New Roman" w:cs="Times New Roman"/>
+                <w:color w:val="000000"/>
+                <w:lang w:val="es-CO"/>
+              </w:rPr>
+              <w:t>El usuario oprime un marcador de color rojo (no guardado)</w:t>
+            </w:r>
+          </w:p>
+          <w:p>
+            <w:pPr>
+              <w:numPr>
+                <w:ilvl w:val="0"/>
+                <w:numId w:val="7"/>
+              </w:numPr>
+              <w:spacing w:after="0" w:line="240" w:lineRule="auto"/>
+              <w:jc w:val="both"/>
+              <w:textAlignment w:val="baseline"/>
+              <w:rPr>
+                <w:rFonts w:ascii="Times New Roman" w:eastAsia="Times New Roman" w:hAnsi="Times New Roman" w:cs="Times New Roman"/>
+                <w:color w:val="000000"/>
+                <w:lang w:val="es-CO"/>
+              </w:rPr>
+            </w:pPr>
+            <w:r>
+              <w:rPr>
+                <w:rFonts w:ascii="Times New Roman" w:eastAsia="Times New Roman" w:hAnsi="Times New Roman" w:cs="Times New Roman"/>
+                <w:color w:val="000000"/>
+                <w:lang w:val="es-CO"/>
+              </w:rPr>
+              <w:t>Ocurre un error al intentar guardar la selección del usuario en la base de datos.</w:t>
+            </w:r>
+          </w:p>
+          <w:p>
+            <w:pPr>
+              <w:numPr>
+                <w:ilvl w:val="0"/>
+                <w:numId w:val="7"/>
+              </w:numPr>
+              <w:spacing w:after="0" w:line="240" w:lineRule="auto"/>
+              <w:jc w:val="both"/>
+              <w:textAlignment w:val="baseline"/>
+              <w:rPr>
+                <w:rFonts w:ascii="Times New Roman" w:eastAsia="Times New Roman" w:hAnsi="Times New Roman" w:cs="Times New Roman"/>
+                <w:color w:val="000000"/>
+                <w:lang w:val="es-CO"/>
+              </w:rPr>
+            </w:pPr>
+            <w:r>
+              <w:rPr>
+                <w:rFonts w:ascii="Times New Roman" w:eastAsia="Times New Roman" w:hAnsi="Times New Roman" w:cs="Times New Roman"/>
+                <w:color w:val="000000"/>
+                <w:lang w:val="es-CO"/>
+              </w:rPr>
+              <w:t xml:space="preserve">El marcador </w:t>
+            </w:r>
+            <w:r>
+              <w:rPr>
+                <w:rFonts w:ascii="Times New Roman" w:eastAsia="Times New Roman" w:hAnsi="Times New Roman" w:cs="Times New Roman"/>
+                <w:color w:val="000000"/>
+                <w:lang w:val="es-CO"/>
+              </w:rPr>
+              <w:t>no cambia de color</w:t>
+            </w:r>
+            <w:r>
+              <w:rPr>
+                <w:rFonts w:ascii="Times New Roman" w:eastAsia="Times New Roman" w:hAnsi="Times New Roman" w:cs="Times New Roman"/>
+                <w:color w:val="000000"/>
+                <w:lang w:val="es-CO"/>
+              </w:rPr>
+              <w:t xml:space="preserve"> y aparece un mensaje indicando que la operación </w:t>
+            </w:r>
+            <w:r>
+              <w:rPr>
+                <w:rFonts w:ascii="Times New Roman" w:eastAsia="Times New Roman" w:hAnsi="Times New Roman" w:cs="Times New Roman"/>
+                <w:color w:val="000000"/>
+                <w:lang w:val="es-CO"/>
+              </w:rPr>
+              <w:t xml:space="preserve">no </w:t>
+            </w:r>
+            <w:r>
+              <w:rPr>
+                <w:rFonts w:ascii="Times New Roman" w:eastAsia="Times New Roman" w:hAnsi="Times New Roman" w:cs="Times New Roman"/>
+                <w:color w:val="000000"/>
+                <w:lang w:val="es-CO"/>
+              </w:rPr>
+              <w:t>fue exitosa</w:t>
+            </w:r>
+            <w:r>
+              <w:rPr>
+                <w:rFonts w:ascii="Times New Roman" w:eastAsia="Times New Roman" w:hAnsi="Times New Roman" w:cs="Times New Roman"/>
+                <w:color w:val="000000"/>
+                <w:lang w:val="es-CO"/>
+              </w:rPr>
+              <w:t>.</w:t>
+            </w:r>
+          </w:p>
+          <w:p>
+            <w:pPr>
+              <w:spacing w:after="0" w:line="240" w:lineRule="auto"/>
+              <w:ind w:left="720"/>
+              <w:jc w:val="both"/>
+              <w:textAlignment w:val="baseline"/>
+              <w:rPr>
+                <w:rFonts w:ascii="Times New Roman" w:eastAsia="Times New Roman" w:hAnsi="Times New Roman" w:cs="Times New Roman"/>
+                <w:color w:val="000000"/>
+                <w:lang w:val="es-CO"/>
+              </w:rPr>
+            </w:pPr>
+          </w:p>
+        </w:tc>
+      </w:tr>
+      <w:tr>
+        <w:trPr>
+          <w:trHeight w:val="440"/>
+        </w:trPr>
+        <w:tc>
+          <w:tcPr>
+            <w:tcW w:w="0" w:type="auto"/>
+            <w:tcBorders>
+              <w:top w:val="single" w:sz="8" w:space="0" w:color="000000"/>
+              <w:left w:val="single" w:sz="8" w:space="0" w:color="000000"/>
+              <w:bottom w:val="single" w:sz="8" w:space="0" w:color="000000"/>
+              <w:right w:val="single" w:sz="8" w:space="0" w:color="000000"/>
+            </w:tcBorders>
+            <w:tcMar>
+              <w:top w:w="100" w:type="dxa"/>
+              <w:left w:w="100" w:type="dxa"/>
+              <w:bottom w:w="100" w:type="dxa"/>
+              <w:right w:w="100" w:type="dxa"/>
+            </w:tcMar>
+            <w:hideMark/>
+          </w:tcPr>
+          <w:p>
+            <w:pPr>
+              <w:spacing w:after="0" w:line="240" w:lineRule="auto"/>
+              <w:jc w:val="both"/>
+              <w:rPr>
+                <w:rFonts w:ascii="Times New Roman" w:eastAsia="Times New Roman" w:hAnsi="Times New Roman" w:cs="Times New Roman"/>
+                <w:lang w:val="es-CO"/>
+              </w:rPr>
+            </w:pPr>
+            <w:r>
+              <w:rPr>
+                <w:rFonts w:ascii="Times New Roman" w:eastAsia="Times New Roman" w:hAnsi="Times New Roman" w:cs="Times New Roman"/>
+                <w:b/>
+                <w:bCs/>
+                <w:color w:val="000000"/>
+                <w:lang w:val="es-CO"/>
+              </w:rPr>
+              <w:t>Autor(es):</w:t>
+            </w:r>
+          </w:p>
+        </w:tc>
+        <w:tc>
+          <w:tcPr>
+            <w:tcW w:w="0" w:type="auto"/>
+            <w:tcBorders>
+              <w:top w:val="single" w:sz="8" w:space="0" w:color="000000"/>
+              <w:left w:val="single" w:sz="8" w:space="0" w:color="000000"/>
+              <w:bottom w:val="single" w:sz="8" w:space="0" w:color="000000"/>
+              <w:right w:val="single" w:sz="8" w:space="0" w:color="000000"/>
+            </w:tcBorders>
+            <w:tcMar>
+              <w:top w:w="100" w:type="dxa"/>
+              <w:left w:w="100" w:type="dxa"/>
+              <w:bottom w:w="100" w:type="dxa"/>
+              <w:right w:w="100" w:type="dxa"/>
+            </w:tcMar>
+            <w:hideMark/>
+          </w:tcPr>
+          <w:p>
+            <w:pPr>
+              <w:spacing w:after="0" w:line="240" w:lineRule="auto"/>
+              <w:jc w:val="both"/>
+              <w:rPr>
+                <w:rFonts w:ascii="Times New Roman" w:eastAsia="Times New Roman" w:hAnsi="Times New Roman" w:cs="Times New Roman"/>
+                <w:lang w:val="es-CO"/>
+              </w:rPr>
+            </w:pPr>
+            <w:proofErr w:type="spellStart"/>
+            <w:r>
+              <w:rPr>
+                <w:rFonts w:ascii="Times New Roman" w:eastAsia="Times New Roman" w:hAnsi="Times New Roman" w:cs="Times New Roman"/>
+                <w:color w:val="000000"/>
+                <w:lang w:val="es-CO"/>
+              </w:rPr>
+              <w:t>afmoyar</w:t>
+            </w:r>
+            <w:proofErr w:type="spellEnd"/>
+          </w:p>
+          <w:p>
+            <w:pPr>
+              <w:spacing w:after="0" w:line="240" w:lineRule="auto"/>
+              <w:jc w:val="both"/>
+              <w:rPr>
+                <w:rFonts w:ascii="Times New Roman" w:eastAsia="Times New Roman" w:hAnsi="Times New Roman" w:cs="Times New Roman"/>
+                <w:lang w:val="es-CO"/>
+              </w:rPr>
+            </w:pPr>
+            <w:proofErr w:type="spellStart"/>
+            <w:r>
+              <w:rPr>
+                <w:rFonts w:ascii="Times New Roman" w:eastAsia="Times New Roman" w:hAnsi="Times New Roman" w:cs="Times New Roman"/>
+                <w:color w:val="000000"/>
+                <w:lang w:val="es-CO"/>
+              </w:rPr>
+              <w:t>ccgarciab</w:t>
+            </w:r>
+            <w:proofErr w:type="spellEnd"/>
+          </w:p>
+          <w:p>
+            <w:pPr>
+              <w:spacing w:after="0" w:line="240" w:lineRule="auto"/>
+              <w:jc w:val="both"/>
+              <w:rPr>
+                <w:rFonts w:ascii="Times New Roman" w:eastAsia="Times New Roman" w:hAnsi="Times New Roman" w:cs="Times New Roman"/>
+                <w:lang w:val="es-CO"/>
+              </w:rPr>
+            </w:pPr>
+            <w:proofErr w:type="spellStart"/>
+            <w:r>
+              <w:rPr>
+                <w:rFonts w:ascii="Times New Roman" w:eastAsia="Times New Roman" w:hAnsi="Times New Roman" w:cs="Times New Roman"/>
+                <w:color w:val="000000"/>
+                <w:lang w:val="es-CO"/>
+              </w:rPr>
+              <w:t>sapinedave</w:t>
+            </w:r>
+            <w:proofErr w:type="spellEnd"/>
+          </w:p>
+        </w:tc>
+        <w:tc>
+          <w:tcPr>
+            <w:tcW w:w="0" w:type="auto"/>
+            <w:tcBorders>
+              <w:top w:val="single" w:sz="8" w:space="0" w:color="000000"/>
+              <w:left w:val="single" w:sz="8" w:space="0" w:color="000000"/>
+              <w:bottom w:val="single" w:sz="8" w:space="0" w:color="000000"/>
+              <w:right w:val="single" w:sz="8" w:space="0" w:color="000000"/>
+            </w:tcBorders>
+            <w:tcMar>
+              <w:top w:w="100" w:type="dxa"/>
+              <w:left w:w="100" w:type="dxa"/>
+              <w:bottom w:w="100" w:type="dxa"/>
+              <w:right w:w="100" w:type="dxa"/>
+            </w:tcMar>
+            <w:hideMark/>
+          </w:tcPr>
+          <w:p>
+            <w:pPr>
+              <w:spacing w:after="0" w:line="240" w:lineRule="auto"/>
+              <w:jc w:val="both"/>
+              <w:rPr>
+                <w:rFonts w:ascii="Times New Roman" w:eastAsia="Times New Roman" w:hAnsi="Times New Roman" w:cs="Times New Roman"/>
+                <w:lang w:val="es-CO"/>
+              </w:rPr>
+            </w:pPr>
+            <w:r>
+              <w:rPr>
+                <w:rFonts w:ascii="Times New Roman" w:eastAsia="Times New Roman" w:hAnsi="Times New Roman" w:cs="Times New Roman"/>
+                <w:b/>
+                <w:bCs/>
+                <w:color w:val="000000"/>
+                <w:lang w:val="es-CO"/>
+              </w:rPr>
+              <w:t>Fecha:</w:t>
+            </w:r>
+          </w:p>
+        </w:tc>
+        <w:tc>
+          <w:tcPr>
+            <w:tcW w:w="0" w:type="auto"/>
+            <w:tcBorders>
+              <w:top w:val="single" w:sz="8" w:space="0" w:color="000000"/>
+              <w:left w:val="single" w:sz="8" w:space="0" w:color="000000"/>
+              <w:bottom w:val="single" w:sz="8" w:space="0" w:color="000000"/>
+              <w:right w:val="single" w:sz="8" w:space="0" w:color="000000"/>
+            </w:tcBorders>
+            <w:tcMar>
+              <w:top w:w="100" w:type="dxa"/>
+              <w:left w:w="100" w:type="dxa"/>
+              <w:bottom w:w="100" w:type="dxa"/>
+              <w:right w:w="100" w:type="dxa"/>
+            </w:tcMar>
+            <w:hideMark/>
+          </w:tcPr>
+          <w:p>
+            <w:pPr>
+              <w:spacing w:after="0" w:line="240" w:lineRule="auto"/>
+              <w:jc w:val="both"/>
+              <w:rPr>
+                <w:rFonts w:ascii="Times New Roman" w:eastAsia="Times New Roman" w:hAnsi="Times New Roman" w:cs="Times New Roman"/>
+                <w:lang w:val="es-CO"/>
+              </w:rPr>
+            </w:pPr>
+            <w:r>
+              <w:rPr>
+                <w:rFonts w:ascii="Times New Roman" w:eastAsia="Times New Roman" w:hAnsi="Times New Roman" w:cs="Times New Roman"/>
+                <w:color w:val="000000"/>
+                <w:lang w:val="es-CO"/>
+              </w:rPr>
+              <w:t>01.05.2019</w:t>
+            </w:r>
+          </w:p>
+        </w:tc>
+        <w:tc>
+          <w:tcPr>
+            <w:tcW w:w="0" w:type="auto"/>
+            <w:tcBorders>
+              <w:top w:val="single" w:sz="8" w:space="0" w:color="000000"/>
+              <w:left w:val="single" w:sz="8" w:space="0" w:color="000000"/>
+              <w:bottom w:val="single" w:sz="8" w:space="0" w:color="000000"/>
+              <w:right w:val="single" w:sz="8" w:space="0" w:color="000000"/>
+            </w:tcBorders>
+            <w:tcMar>
+              <w:top w:w="100" w:type="dxa"/>
+              <w:left w:w="100" w:type="dxa"/>
+              <w:bottom w:w="100" w:type="dxa"/>
+              <w:right w:w="100" w:type="dxa"/>
+            </w:tcMar>
+            <w:hideMark/>
+          </w:tcPr>
+          <w:p>
+            <w:pPr>
+              <w:spacing w:after="0" w:line="240" w:lineRule="auto"/>
+              <w:jc w:val="both"/>
+              <w:rPr>
+                <w:rFonts w:ascii="Times New Roman" w:eastAsia="Times New Roman" w:hAnsi="Times New Roman" w:cs="Times New Roman"/>
+                <w:lang w:val="es-CO"/>
+              </w:rPr>
+            </w:pPr>
+            <w:r>
+              <w:rPr>
+                <w:rFonts w:ascii="Times New Roman" w:eastAsia="Times New Roman" w:hAnsi="Times New Roman" w:cs="Times New Roman"/>
+                <w:b/>
+                <w:bCs/>
+                <w:color w:val="000000"/>
+                <w:lang w:val="es-CO"/>
+              </w:rPr>
+              <w:t>Versión:</w:t>
+            </w:r>
+          </w:p>
+        </w:tc>
+        <w:tc>
+          <w:tcPr>
+            <w:tcW w:w="0" w:type="auto"/>
+            <w:tcBorders>
+              <w:top w:val="single" w:sz="8" w:space="0" w:color="000000"/>
+              <w:left w:val="single" w:sz="8" w:space="0" w:color="000000"/>
+              <w:bottom w:val="single" w:sz="8" w:space="0" w:color="000000"/>
+              <w:right w:val="single" w:sz="8" w:space="0" w:color="000000"/>
+            </w:tcBorders>
+            <w:tcMar>
+              <w:top w:w="100" w:type="dxa"/>
+              <w:left w:w="100" w:type="dxa"/>
+              <w:bottom w:w="100" w:type="dxa"/>
+              <w:right w:w="100" w:type="dxa"/>
+            </w:tcMar>
+            <w:hideMark/>
+          </w:tcPr>
+          <w:p>
+            <w:pPr>
+              <w:spacing w:after="0" w:line="240" w:lineRule="auto"/>
+              <w:jc w:val="both"/>
+              <w:rPr>
+                <w:rFonts w:ascii="Times New Roman" w:eastAsia="Times New Roman" w:hAnsi="Times New Roman" w:cs="Times New Roman"/>
+                <w:lang w:val="es-CO"/>
+              </w:rPr>
+            </w:pPr>
+            <w:r>
+              <w:rPr>
+                <w:rFonts w:ascii="Times New Roman" w:eastAsia="Times New Roman" w:hAnsi="Times New Roman" w:cs="Times New Roman"/>
+                <w:color w:val="000000"/>
+                <w:lang w:val="es-CO"/>
+              </w:rPr>
+              <w:t>1.0</w:t>
+            </w:r>
+          </w:p>
+        </w:tc>
+      </w:tr>
+    </w:tbl>
+    <w:p/>
+    <w:tbl>
+      <w:tblPr>
+        <w:tblW w:w="0" w:type="auto"/>
+        <w:tblCellMar>
+          <w:top w:w="15" w:type="dxa"/>
+          <w:left w:w="15" w:type="dxa"/>
+          <w:bottom w:w="15" w:type="dxa"/>
+          <w:right w:w="15" w:type="dxa"/>
+        </w:tblCellMar>
+        <w:tblLook w:val="04A0" w:firstRow="1" w:lastRow="0" w:firstColumn="1" w:lastColumn="0" w:noHBand="0" w:noVBand="1"/>
+      </w:tblPr>
+      <w:tblGrid>
+        <w:gridCol w:w="1521"/>
+        <w:gridCol w:w="1834"/>
+        <w:gridCol w:w="1302"/>
+        <w:gridCol w:w="1853"/>
+        <w:gridCol w:w="1568"/>
+        <w:gridCol w:w="740"/>
+      </w:tblGrid>
+      <w:tr>
+        <w:trPr>
+          <w:trHeight w:val="440"/>
+        </w:trPr>
+        <w:tc>
+          <w:tcPr>
+            <w:tcW w:w="0" w:type="auto"/>
+            <w:tcBorders>
+              <w:top w:val="single" w:sz="8" w:space="0" w:color="000000"/>
+              <w:left w:val="single" w:sz="8" w:space="0" w:color="000000"/>
+              <w:bottom w:val="single" w:sz="8" w:space="0" w:color="000000"/>
+              <w:right w:val="single" w:sz="8" w:space="0" w:color="000000"/>
+            </w:tcBorders>
+            <w:tcMar>
+              <w:top w:w="100" w:type="dxa"/>
+              <w:left w:w="100" w:type="dxa"/>
+              <w:bottom w:w="100" w:type="dxa"/>
+              <w:right w:w="100" w:type="dxa"/>
+            </w:tcMar>
+            <w:hideMark/>
+          </w:tcPr>
+          <w:p>
+            <w:pPr>
+              <w:spacing w:after="0" w:line="240" w:lineRule="auto"/>
+              <w:jc w:val="both"/>
+              <w:rPr>
+                <w:rFonts w:ascii="Times New Roman" w:eastAsia="Times New Roman" w:hAnsi="Times New Roman" w:cs="Times New Roman"/>
+                <w:lang w:val="es-CO"/>
+              </w:rPr>
+            </w:pPr>
+            <w:r>
+              <w:rPr>
+                <w:rFonts w:ascii="Times New Roman" w:eastAsia="Times New Roman" w:hAnsi="Times New Roman" w:cs="Times New Roman"/>
+                <w:b/>
+                <w:bCs/>
+                <w:color w:val="000000"/>
+                <w:lang w:val="es-CO"/>
+              </w:rPr>
+              <w:t>Caso de Uso</w:t>
+            </w:r>
+          </w:p>
+        </w:tc>
+        <w:tc>
+          <w:tcPr>
+            <w:tcW w:w="0" w:type="auto"/>
+            <w:gridSpan w:val="3"/>
+            <w:tcBorders>
+              <w:top w:val="single" w:sz="8" w:space="0" w:color="000000"/>
+              <w:left w:val="single" w:sz="8" w:space="0" w:color="000000"/>
+              <w:bottom w:val="single" w:sz="8" w:space="0" w:color="000000"/>
+              <w:right w:val="single" w:sz="8" w:space="0" w:color="000000"/>
+            </w:tcBorders>
+            <w:tcMar>
+              <w:top w:w="100" w:type="dxa"/>
+              <w:left w:w="100" w:type="dxa"/>
+              <w:bottom w:w="100" w:type="dxa"/>
+              <w:right w:w="100" w:type="dxa"/>
+            </w:tcMar>
+            <w:hideMark/>
+          </w:tcPr>
+          <w:p>
+            <w:pPr>
+              <w:shd w:val="clear" w:color="auto" w:fill="FFFFFF"/>
+              <w:spacing w:after="240" w:line="240" w:lineRule="auto"/>
+              <w:jc w:val="both"/>
+              <w:rPr>
+                <w:rFonts w:ascii="Times New Roman" w:eastAsia="Times New Roman" w:hAnsi="Times New Roman" w:cs="Times New Roman"/>
+                <w:lang w:val="es-CO"/>
+              </w:rPr>
+            </w:pPr>
+            <w:r>
+              <w:rPr>
+                <w:rFonts w:ascii="Times New Roman" w:eastAsia="Times New Roman" w:hAnsi="Times New Roman" w:cs="Times New Roman"/>
+                <w:color w:val="0000FF"/>
+                <w:lang w:val="es-CO"/>
+              </w:rPr>
+              <w:t>Eliminar</w:t>
+            </w:r>
+            <w:r>
+              <w:rPr>
+                <w:rFonts w:ascii="Times New Roman" w:eastAsia="Times New Roman" w:hAnsi="Times New Roman" w:cs="Times New Roman"/>
+                <w:color w:val="0000FF"/>
+                <w:lang w:val="es-CO"/>
+              </w:rPr>
+              <w:t xml:space="preserve"> un lugar de temporada</w:t>
+            </w:r>
+          </w:p>
+        </w:tc>
+        <w:tc>
+          <w:tcPr>
+            <w:tcW w:w="0" w:type="auto"/>
+            <w:tcBorders>
+              <w:top w:val="single" w:sz="8" w:space="0" w:color="000000"/>
+              <w:left w:val="single" w:sz="8" w:space="0" w:color="000000"/>
+              <w:bottom w:val="single" w:sz="8" w:space="0" w:color="000000"/>
+              <w:right w:val="single" w:sz="8" w:space="0" w:color="000000"/>
+            </w:tcBorders>
+            <w:tcMar>
+              <w:top w:w="100" w:type="dxa"/>
+              <w:left w:w="100" w:type="dxa"/>
+              <w:bottom w:w="100" w:type="dxa"/>
+              <w:right w:w="100" w:type="dxa"/>
+            </w:tcMar>
+            <w:hideMark/>
+          </w:tcPr>
+          <w:p>
+            <w:pPr>
+              <w:spacing w:after="0" w:line="240" w:lineRule="auto"/>
+              <w:jc w:val="both"/>
+              <w:rPr>
+                <w:rFonts w:ascii="Times New Roman" w:eastAsia="Times New Roman" w:hAnsi="Times New Roman" w:cs="Times New Roman"/>
+                <w:lang w:val="es-CO"/>
+              </w:rPr>
+            </w:pPr>
+            <w:r>
+              <w:rPr>
+                <w:rFonts w:ascii="Times New Roman" w:eastAsia="Times New Roman" w:hAnsi="Times New Roman" w:cs="Times New Roman"/>
+                <w:b/>
+                <w:bCs/>
+                <w:color w:val="000000"/>
+                <w:lang w:val="es-CO"/>
+              </w:rPr>
+              <w:t>No.:</w:t>
+            </w:r>
+          </w:p>
+        </w:tc>
+        <w:tc>
+          <w:tcPr>
+            <w:tcW w:w="0" w:type="auto"/>
+            <w:tcBorders>
+              <w:top w:val="single" w:sz="8" w:space="0" w:color="000000"/>
+              <w:left w:val="single" w:sz="8" w:space="0" w:color="000000"/>
+              <w:bottom w:val="single" w:sz="8" w:space="0" w:color="000000"/>
+              <w:right w:val="single" w:sz="8" w:space="0" w:color="000000"/>
+            </w:tcBorders>
+            <w:tcMar>
+              <w:top w:w="100" w:type="dxa"/>
+              <w:left w:w="100" w:type="dxa"/>
+              <w:bottom w:w="100" w:type="dxa"/>
+              <w:right w:w="100" w:type="dxa"/>
+            </w:tcMar>
+            <w:hideMark/>
+          </w:tcPr>
+          <w:p>
+            <w:pPr>
+              <w:spacing w:after="0" w:line="240" w:lineRule="auto"/>
+              <w:jc w:val="both"/>
+              <w:rPr>
+                <w:rFonts w:ascii="Times New Roman" w:eastAsia="Times New Roman" w:hAnsi="Times New Roman" w:cs="Times New Roman"/>
+                <w:lang w:val="es-CO"/>
+              </w:rPr>
+            </w:pPr>
+          </w:p>
+        </w:tc>
+      </w:tr>
+      <w:tr>
+        <w:trPr>
+          <w:trHeight w:val="660"/>
+        </w:trPr>
+        <w:tc>
+          <w:tcPr>
+            <w:tcW w:w="0" w:type="auto"/>
+            <w:tcBorders>
+              <w:top w:val="single" w:sz="8" w:space="0" w:color="000000"/>
+              <w:left w:val="single" w:sz="8" w:space="0" w:color="000000"/>
+              <w:bottom w:val="single" w:sz="8" w:space="0" w:color="000000"/>
+              <w:right w:val="single" w:sz="8" w:space="0" w:color="000000"/>
+            </w:tcBorders>
+            <w:tcMar>
+              <w:top w:w="100" w:type="dxa"/>
+              <w:left w:w="100" w:type="dxa"/>
+              <w:bottom w:w="100" w:type="dxa"/>
+              <w:right w:w="100" w:type="dxa"/>
+            </w:tcMar>
+            <w:hideMark/>
+          </w:tcPr>
+          <w:p>
+            <w:pPr>
+              <w:spacing w:after="0" w:line="240" w:lineRule="auto"/>
+              <w:jc w:val="both"/>
+              <w:rPr>
+                <w:rFonts w:ascii="Times New Roman" w:eastAsia="Times New Roman" w:hAnsi="Times New Roman" w:cs="Times New Roman"/>
+                <w:lang w:val="es-CO"/>
+              </w:rPr>
+            </w:pPr>
+            <w:r>
+              <w:rPr>
+                <w:rFonts w:ascii="Times New Roman" w:eastAsia="Times New Roman" w:hAnsi="Times New Roman" w:cs="Times New Roman"/>
+                <w:b/>
+                <w:bCs/>
+                <w:color w:val="000000"/>
+                <w:lang w:val="es-CO"/>
+              </w:rPr>
+              <w:t>Descripción</w:t>
+            </w:r>
+          </w:p>
+        </w:tc>
+        <w:tc>
+          <w:tcPr>
+            <w:tcW w:w="0" w:type="auto"/>
+            <w:gridSpan w:val="5"/>
+            <w:tcBorders>
+              <w:top w:val="single" w:sz="8" w:space="0" w:color="000000"/>
+              <w:left w:val="single" w:sz="8" w:space="0" w:color="000000"/>
+              <w:bottom w:val="single" w:sz="8" w:space="0" w:color="000000"/>
+              <w:right w:val="single" w:sz="8" w:space="0" w:color="000000"/>
+            </w:tcBorders>
+            <w:tcMar>
+              <w:top w:w="100" w:type="dxa"/>
+              <w:left w:w="100" w:type="dxa"/>
+              <w:bottom w:w="100" w:type="dxa"/>
+              <w:right w:w="100" w:type="dxa"/>
+            </w:tcMar>
+            <w:hideMark/>
+          </w:tcPr>
+          <w:p>
+            <w:pPr>
+              <w:spacing w:after="0" w:line="240" w:lineRule="auto"/>
+              <w:jc w:val="both"/>
+              <w:rPr>
+                <w:rFonts w:ascii="Times New Roman" w:eastAsia="Times New Roman" w:hAnsi="Times New Roman" w:cs="Times New Roman"/>
+                <w:lang w:val="es-CO"/>
+              </w:rPr>
+            </w:pPr>
+            <w:r>
+              <w:rPr>
+                <w:rFonts w:ascii="Times New Roman" w:eastAsia="Times New Roman" w:hAnsi="Times New Roman" w:cs="Times New Roman"/>
+                <w:color w:val="000000"/>
+                <w:lang w:val="es-CO"/>
+              </w:rPr>
+              <w:t xml:space="preserve">El usuario debe poder </w:t>
+            </w:r>
+            <w:r>
+              <w:rPr>
+                <w:rFonts w:ascii="Times New Roman" w:eastAsia="Times New Roman" w:hAnsi="Times New Roman" w:cs="Times New Roman"/>
+                <w:color w:val="000000"/>
+                <w:lang w:val="es-CO"/>
+              </w:rPr>
+              <w:t>eliminar</w:t>
+            </w:r>
+            <w:r>
+              <w:rPr>
+                <w:rFonts w:ascii="Times New Roman" w:eastAsia="Times New Roman" w:hAnsi="Times New Roman" w:cs="Times New Roman"/>
+                <w:color w:val="000000"/>
+                <w:lang w:val="es-CO"/>
+              </w:rPr>
+              <w:t xml:space="preserve"> un lugar de temporada de forma persistente.</w:t>
+            </w:r>
+          </w:p>
+        </w:tc>
+      </w:tr>
+      <w:tr>
+        <w:trPr>
+          <w:trHeight w:val="445"/>
+        </w:trPr>
+        <w:tc>
+          <w:tcPr>
+            <w:tcW w:w="0" w:type="auto"/>
+            <w:tcBorders>
+              <w:top w:val="single" w:sz="8" w:space="0" w:color="000000"/>
+              <w:left w:val="single" w:sz="8" w:space="0" w:color="000000"/>
+              <w:bottom w:val="single" w:sz="8" w:space="0" w:color="000000"/>
+              <w:right w:val="single" w:sz="8" w:space="0" w:color="000000"/>
+            </w:tcBorders>
+            <w:tcMar>
+              <w:top w:w="100" w:type="dxa"/>
+              <w:left w:w="100" w:type="dxa"/>
+              <w:bottom w:w="100" w:type="dxa"/>
+              <w:right w:w="100" w:type="dxa"/>
+            </w:tcMar>
+            <w:hideMark/>
+          </w:tcPr>
+          <w:p>
+            <w:pPr>
+              <w:spacing w:after="0" w:line="240" w:lineRule="auto"/>
+              <w:jc w:val="both"/>
+              <w:rPr>
+                <w:rFonts w:ascii="Times New Roman" w:eastAsia="Times New Roman" w:hAnsi="Times New Roman" w:cs="Times New Roman"/>
+                <w:lang w:val="es-CO"/>
+              </w:rPr>
+            </w:pPr>
+            <w:r>
+              <w:rPr>
+                <w:rFonts w:ascii="Times New Roman" w:eastAsia="Times New Roman" w:hAnsi="Times New Roman" w:cs="Times New Roman"/>
+                <w:b/>
+                <w:bCs/>
+                <w:color w:val="000000"/>
+                <w:lang w:val="es-CO"/>
+              </w:rPr>
+              <w:t>Actor(es)</w:t>
+            </w:r>
+          </w:p>
+        </w:tc>
+        <w:tc>
+          <w:tcPr>
+            <w:tcW w:w="0" w:type="auto"/>
+            <w:gridSpan w:val="5"/>
+            <w:tcBorders>
+              <w:top w:val="single" w:sz="8" w:space="0" w:color="000000"/>
+              <w:left w:val="single" w:sz="8" w:space="0" w:color="000000"/>
+              <w:bottom w:val="single" w:sz="8" w:space="0" w:color="000000"/>
+              <w:right w:val="single" w:sz="8" w:space="0" w:color="000000"/>
+            </w:tcBorders>
+            <w:tcMar>
+              <w:top w:w="100" w:type="dxa"/>
+              <w:left w:w="100" w:type="dxa"/>
+              <w:bottom w:w="100" w:type="dxa"/>
+              <w:right w:w="100" w:type="dxa"/>
+            </w:tcMar>
+            <w:hideMark/>
+          </w:tcPr>
+          <w:p>
+            <w:pPr>
+              <w:spacing w:after="0" w:line="240" w:lineRule="auto"/>
+              <w:jc w:val="both"/>
+              <w:rPr>
+                <w:rFonts w:ascii="Times New Roman" w:eastAsia="Times New Roman" w:hAnsi="Times New Roman" w:cs="Times New Roman"/>
+                <w:lang w:val="es-CO"/>
+              </w:rPr>
+            </w:pPr>
+            <w:r>
+              <w:rPr>
+                <w:rFonts w:ascii="Times New Roman" w:eastAsia="Times New Roman" w:hAnsi="Times New Roman" w:cs="Times New Roman"/>
+                <w:color w:val="000000"/>
+                <w:lang w:val="es-CO"/>
+              </w:rPr>
+              <w:t>Usuario</w:t>
+            </w:r>
+            <w:r>
+              <w:rPr>
+                <w:rFonts w:ascii="Times New Roman" w:eastAsia="Times New Roman" w:hAnsi="Times New Roman" w:cs="Times New Roman"/>
+                <w:color w:val="000000"/>
+                <w:lang w:val="es-CO"/>
+              </w:rPr>
+              <w:t>.</w:t>
+            </w:r>
+          </w:p>
+        </w:tc>
+      </w:tr>
+      <w:tr>
+        <w:trPr>
+          <w:trHeight w:val="785"/>
+        </w:trPr>
+        <w:tc>
+          <w:tcPr>
+            <w:tcW w:w="0" w:type="auto"/>
+            <w:tcBorders>
+              <w:top w:val="single" w:sz="8" w:space="0" w:color="000000"/>
+              <w:left w:val="single" w:sz="8" w:space="0" w:color="000000"/>
+              <w:bottom w:val="single" w:sz="8" w:space="0" w:color="000000"/>
+              <w:right w:val="single" w:sz="8" w:space="0" w:color="000000"/>
+            </w:tcBorders>
+            <w:tcMar>
+              <w:top w:w="100" w:type="dxa"/>
+              <w:left w:w="100" w:type="dxa"/>
+              <w:bottom w:w="100" w:type="dxa"/>
+              <w:right w:w="100" w:type="dxa"/>
+            </w:tcMar>
+            <w:hideMark/>
+          </w:tcPr>
+          <w:p>
+            <w:pPr>
+              <w:spacing w:after="0" w:line="240" w:lineRule="auto"/>
+              <w:jc w:val="both"/>
+              <w:rPr>
+                <w:rFonts w:ascii="Times New Roman" w:eastAsia="Times New Roman" w:hAnsi="Times New Roman" w:cs="Times New Roman"/>
+                <w:lang w:val="es-CO"/>
+              </w:rPr>
+            </w:pPr>
+            <w:r>
+              <w:rPr>
+                <w:rFonts w:ascii="Times New Roman" w:eastAsia="Times New Roman" w:hAnsi="Times New Roman" w:cs="Times New Roman"/>
+                <w:b/>
+                <w:bCs/>
+                <w:color w:val="000000"/>
+                <w:lang w:val="es-CO"/>
+              </w:rPr>
+              <w:t>Pre-condiciones</w:t>
+            </w:r>
+          </w:p>
+        </w:tc>
+        <w:tc>
+          <w:tcPr>
+            <w:tcW w:w="0" w:type="auto"/>
+            <w:gridSpan w:val="5"/>
+            <w:tcBorders>
+              <w:top w:val="single" w:sz="8" w:space="0" w:color="000000"/>
+              <w:left w:val="single" w:sz="8" w:space="0" w:color="000000"/>
+              <w:bottom w:val="single" w:sz="8" w:space="0" w:color="000000"/>
+              <w:right w:val="single" w:sz="8" w:space="0" w:color="000000"/>
+            </w:tcBorders>
+            <w:tcMar>
+              <w:top w:w="100" w:type="dxa"/>
+              <w:left w:w="100" w:type="dxa"/>
+              <w:bottom w:w="100" w:type="dxa"/>
+              <w:right w:w="100" w:type="dxa"/>
+            </w:tcMar>
+            <w:hideMark/>
+          </w:tcPr>
+          <w:p>
+            <w:pPr>
+              <w:numPr>
+                <w:ilvl w:val="0"/>
+                <w:numId w:val="4"/>
+              </w:numPr>
+              <w:spacing w:after="0" w:line="240" w:lineRule="auto"/>
+              <w:jc w:val="both"/>
+              <w:textAlignment w:val="baseline"/>
+              <w:rPr>
+                <w:rFonts w:ascii="Times New Roman" w:eastAsia="Times New Roman" w:hAnsi="Times New Roman" w:cs="Times New Roman"/>
+                <w:color w:val="000000"/>
+                <w:lang w:val="es-CO"/>
+              </w:rPr>
+            </w:pPr>
+            <w:r>
+              <w:rPr>
+                <w:rFonts w:ascii="Times New Roman" w:eastAsia="Times New Roman" w:hAnsi="Times New Roman" w:cs="Times New Roman"/>
+                <w:color w:val="000000"/>
+                <w:lang w:val="es-CO"/>
+              </w:rPr>
+              <w:t>El usuario debe tener una cuenta en la plataforma.</w:t>
+            </w:r>
+          </w:p>
+          <w:p>
+            <w:pPr>
+              <w:numPr>
+                <w:ilvl w:val="0"/>
+                <w:numId w:val="4"/>
+              </w:numPr>
+              <w:spacing w:after="0" w:line="240" w:lineRule="auto"/>
+              <w:jc w:val="both"/>
+              <w:textAlignment w:val="baseline"/>
+              <w:rPr>
+                <w:rFonts w:ascii="Times New Roman" w:eastAsia="Times New Roman" w:hAnsi="Times New Roman" w:cs="Times New Roman"/>
+                <w:color w:val="000000"/>
+                <w:lang w:val="es-CO"/>
+              </w:rPr>
+            </w:pPr>
+            <w:r>
+              <w:rPr>
+                <w:rFonts w:ascii="Times New Roman" w:eastAsia="Times New Roman" w:hAnsi="Times New Roman" w:cs="Times New Roman"/>
+                <w:color w:val="000000"/>
+                <w:lang w:val="es-CO"/>
+              </w:rPr>
+              <w:t>El usuario debe haber ingresado a su cuenta</w:t>
+            </w:r>
+            <w:r>
+              <w:rPr>
+                <w:rFonts w:ascii="Times New Roman" w:eastAsia="Times New Roman" w:hAnsi="Times New Roman" w:cs="Times New Roman"/>
+                <w:color w:val="000000"/>
+                <w:lang w:val="es-CO"/>
+              </w:rPr>
+              <w:t>.</w:t>
+            </w:r>
+          </w:p>
+          <w:p>
+            <w:pPr>
+              <w:numPr>
+                <w:ilvl w:val="0"/>
+                <w:numId w:val="4"/>
+              </w:numPr>
+              <w:spacing w:after="0" w:line="240" w:lineRule="auto"/>
+              <w:jc w:val="both"/>
+              <w:textAlignment w:val="baseline"/>
+              <w:rPr>
+                <w:rFonts w:ascii="Times New Roman" w:eastAsia="Times New Roman" w:hAnsi="Times New Roman" w:cs="Times New Roman"/>
+                <w:color w:val="000000"/>
+                <w:lang w:val="es-CO"/>
+              </w:rPr>
+            </w:pPr>
+            <w:r>
+              <w:rPr>
+                <w:rFonts w:ascii="Times New Roman" w:eastAsia="Times New Roman" w:hAnsi="Times New Roman" w:cs="Times New Roman"/>
+                <w:color w:val="000000"/>
+                <w:lang w:val="es-CO"/>
+              </w:rPr>
+              <w:t>El usuario debe estar ubicado en la actividad con el mapa.</w:t>
+            </w:r>
+          </w:p>
+          <w:p>
+            <w:pPr>
+              <w:spacing w:after="0" w:line="240" w:lineRule="auto"/>
+              <w:ind w:left="720"/>
+              <w:jc w:val="both"/>
+              <w:textAlignment w:val="baseline"/>
+              <w:rPr>
+                <w:rFonts w:ascii="Times New Roman" w:eastAsia="Times New Roman" w:hAnsi="Times New Roman" w:cs="Times New Roman"/>
+                <w:color w:val="000000"/>
+                <w:lang w:val="es-CO"/>
+              </w:rPr>
+            </w:pPr>
+          </w:p>
+        </w:tc>
+      </w:tr>
+      <w:tr>
+        <w:trPr>
+          <w:trHeight w:val="1435"/>
+        </w:trPr>
+        <w:tc>
+          <w:tcPr>
+            <w:tcW w:w="0" w:type="auto"/>
+            <w:tcBorders>
+              <w:top w:val="single" w:sz="8" w:space="0" w:color="000000"/>
+              <w:left w:val="single" w:sz="8" w:space="0" w:color="000000"/>
+              <w:bottom w:val="single" w:sz="8" w:space="0" w:color="000000"/>
+              <w:right w:val="single" w:sz="8" w:space="0" w:color="000000"/>
+            </w:tcBorders>
+            <w:tcMar>
+              <w:top w:w="100" w:type="dxa"/>
+              <w:left w:w="100" w:type="dxa"/>
+              <w:bottom w:w="100" w:type="dxa"/>
+              <w:right w:w="100" w:type="dxa"/>
+            </w:tcMar>
+            <w:hideMark/>
+          </w:tcPr>
+          <w:p>
+            <w:pPr>
+              <w:spacing w:after="0" w:line="240" w:lineRule="auto"/>
+              <w:jc w:val="both"/>
+              <w:rPr>
+                <w:rFonts w:ascii="Times New Roman" w:eastAsia="Times New Roman" w:hAnsi="Times New Roman" w:cs="Times New Roman"/>
+                <w:lang w:val="es-CO"/>
+              </w:rPr>
+            </w:pPr>
+            <w:r>
+              <w:rPr>
+                <w:rFonts w:ascii="Times New Roman" w:eastAsia="Times New Roman" w:hAnsi="Times New Roman" w:cs="Times New Roman"/>
+                <w:b/>
+                <w:bCs/>
+                <w:color w:val="000000"/>
+                <w:lang w:val="es-CO"/>
+              </w:rPr>
+              <w:lastRenderedPageBreak/>
+              <w:t>Flujo Normal</w:t>
+            </w:r>
+          </w:p>
+        </w:tc>
+        <w:tc>
+          <w:tcPr>
+            <w:tcW w:w="0" w:type="auto"/>
+            <w:gridSpan w:val="5"/>
+            <w:tcBorders>
+              <w:top w:val="single" w:sz="8" w:space="0" w:color="000000"/>
+              <w:left w:val="single" w:sz="8" w:space="0" w:color="000000"/>
+              <w:bottom w:val="single" w:sz="8" w:space="0" w:color="000000"/>
+              <w:right w:val="single" w:sz="8" w:space="0" w:color="000000"/>
+            </w:tcBorders>
+            <w:tcMar>
+              <w:top w:w="100" w:type="dxa"/>
+              <w:left w:w="100" w:type="dxa"/>
+              <w:bottom w:w="100" w:type="dxa"/>
+              <w:right w:w="100" w:type="dxa"/>
+            </w:tcMar>
+            <w:hideMark/>
+          </w:tcPr>
+          <w:p>
+            <w:pPr>
+              <w:numPr>
+                <w:ilvl w:val="0"/>
+                <w:numId w:val="5"/>
+              </w:numPr>
+              <w:spacing w:after="0" w:line="240" w:lineRule="auto"/>
+              <w:jc w:val="both"/>
+              <w:textAlignment w:val="baseline"/>
+              <w:rPr>
+                <w:rFonts w:ascii="Times New Roman" w:eastAsia="Times New Roman" w:hAnsi="Times New Roman" w:cs="Times New Roman"/>
+                <w:color w:val="000000"/>
+                <w:lang w:val="es-CO"/>
+              </w:rPr>
+            </w:pPr>
+            <w:r>
+              <w:rPr>
+                <w:rFonts w:ascii="Times New Roman" w:eastAsia="Times New Roman" w:hAnsi="Times New Roman" w:cs="Times New Roman"/>
+                <w:color w:val="000000"/>
+                <w:lang w:val="es-CO"/>
+              </w:rPr>
+              <w:t xml:space="preserve">El usuario oprime un marcador de color </w:t>
+            </w:r>
+            <w:r>
+              <w:rPr>
+                <w:rFonts w:ascii="Times New Roman" w:eastAsia="Times New Roman" w:hAnsi="Times New Roman" w:cs="Times New Roman"/>
+                <w:color w:val="000000"/>
+                <w:lang w:val="es-CO"/>
+              </w:rPr>
+              <w:t>azul</w:t>
+            </w:r>
+            <w:r>
+              <w:rPr>
+                <w:rFonts w:ascii="Times New Roman" w:eastAsia="Times New Roman" w:hAnsi="Times New Roman" w:cs="Times New Roman"/>
+                <w:color w:val="000000"/>
+                <w:lang w:val="es-CO"/>
+              </w:rPr>
+              <w:t xml:space="preserve"> (guardado)</w:t>
+            </w:r>
+            <w:r>
+              <w:rPr>
+                <w:rFonts w:ascii="Times New Roman" w:eastAsia="Times New Roman" w:hAnsi="Times New Roman" w:cs="Times New Roman"/>
+                <w:color w:val="000000"/>
+                <w:lang w:val="es-CO"/>
+              </w:rPr>
+              <w:t>.</w:t>
+            </w:r>
+          </w:p>
+          <w:p>
+            <w:pPr>
+              <w:numPr>
+                <w:ilvl w:val="0"/>
+                <w:numId w:val="5"/>
+              </w:numPr>
+              <w:spacing w:after="0" w:line="240" w:lineRule="auto"/>
+              <w:jc w:val="both"/>
+              <w:textAlignment w:val="baseline"/>
+              <w:rPr>
+                <w:rFonts w:ascii="Times New Roman" w:eastAsia="Times New Roman" w:hAnsi="Times New Roman" w:cs="Times New Roman"/>
+                <w:color w:val="000000"/>
+                <w:lang w:val="es-CO"/>
+              </w:rPr>
+            </w:pPr>
+            <w:r>
+              <w:rPr>
+                <w:rFonts w:ascii="Times New Roman" w:eastAsia="Times New Roman" w:hAnsi="Times New Roman" w:cs="Times New Roman"/>
+                <w:color w:val="000000"/>
+                <w:lang w:val="es-CO"/>
+              </w:rPr>
+              <w:t xml:space="preserve">El sistema accede a la base de datos para </w:t>
+            </w:r>
+            <w:r>
+              <w:rPr>
+                <w:rFonts w:ascii="Times New Roman" w:eastAsia="Times New Roman" w:hAnsi="Times New Roman" w:cs="Times New Roman"/>
+                <w:color w:val="000000"/>
+                <w:lang w:val="es-CO"/>
+              </w:rPr>
+              <w:t>eliminar</w:t>
+            </w:r>
+            <w:r>
+              <w:rPr>
+                <w:rFonts w:ascii="Times New Roman" w:eastAsia="Times New Roman" w:hAnsi="Times New Roman" w:cs="Times New Roman"/>
+                <w:color w:val="000000"/>
+                <w:lang w:val="es-CO"/>
+              </w:rPr>
+              <w:t xml:space="preserve"> la selección del usuario</w:t>
+            </w:r>
+            <w:r>
+              <w:rPr>
+                <w:rFonts w:ascii="Times New Roman" w:eastAsia="Times New Roman" w:hAnsi="Times New Roman" w:cs="Times New Roman"/>
+                <w:color w:val="000000"/>
+                <w:lang w:val="es-CO"/>
+              </w:rPr>
+              <w:t>.</w:t>
+            </w:r>
+          </w:p>
+          <w:p>
+            <w:pPr>
+              <w:numPr>
+                <w:ilvl w:val="0"/>
+                <w:numId w:val="5"/>
+              </w:numPr>
+              <w:spacing w:after="0" w:line="240" w:lineRule="auto"/>
+              <w:jc w:val="both"/>
+              <w:textAlignment w:val="baseline"/>
+              <w:rPr>
+                <w:rFonts w:ascii="Times New Roman" w:eastAsia="Times New Roman" w:hAnsi="Times New Roman" w:cs="Times New Roman"/>
+                <w:color w:val="000000"/>
+                <w:lang w:val="es-CO"/>
+              </w:rPr>
+            </w:pPr>
+            <w:r>
+              <w:rPr>
+                <w:rFonts w:ascii="Times New Roman" w:eastAsia="Times New Roman" w:hAnsi="Times New Roman" w:cs="Times New Roman"/>
+                <w:color w:val="000000"/>
+                <w:lang w:val="es-CO"/>
+              </w:rPr>
+              <w:t xml:space="preserve">El marcador se torna </w:t>
+            </w:r>
+            <w:r>
+              <w:rPr>
+                <w:rFonts w:ascii="Times New Roman" w:eastAsia="Times New Roman" w:hAnsi="Times New Roman" w:cs="Times New Roman"/>
+                <w:color w:val="000000"/>
+                <w:lang w:val="es-CO"/>
+              </w:rPr>
+              <w:t>rojo</w:t>
+            </w:r>
+            <w:r>
+              <w:rPr>
+                <w:rFonts w:ascii="Times New Roman" w:eastAsia="Times New Roman" w:hAnsi="Times New Roman" w:cs="Times New Roman"/>
+                <w:color w:val="000000"/>
+                <w:lang w:val="es-CO"/>
+              </w:rPr>
+              <w:t xml:space="preserve"> y aparece un mensaje indicando que la operación fue exitosa</w:t>
+            </w:r>
+            <w:r>
+              <w:rPr>
+                <w:rFonts w:ascii="Times New Roman" w:eastAsia="Times New Roman" w:hAnsi="Times New Roman" w:cs="Times New Roman"/>
+                <w:color w:val="000000"/>
+                <w:lang w:val="es-CO"/>
+              </w:rPr>
+              <w:t>.</w:t>
+            </w:r>
+          </w:p>
+          <w:p>
+            <w:pPr>
+              <w:spacing w:after="0" w:line="240" w:lineRule="auto"/>
+              <w:ind w:left="720"/>
+              <w:jc w:val="both"/>
+              <w:textAlignment w:val="baseline"/>
+              <w:rPr>
+                <w:rFonts w:ascii="Times New Roman" w:eastAsia="Times New Roman" w:hAnsi="Times New Roman" w:cs="Times New Roman"/>
+                <w:color w:val="000000"/>
+                <w:lang w:val="es-CO"/>
+              </w:rPr>
+            </w:pPr>
+          </w:p>
+        </w:tc>
+      </w:tr>
+      <w:tr>
+        <w:trPr>
+          <w:trHeight w:val="210"/>
+        </w:trPr>
+        <w:tc>
+          <w:tcPr>
+            <w:tcW w:w="0" w:type="auto"/>
+            <w:tcBorders>
+              <w:top w:val="single" w:sz="8" w:space="0" w:color="000000"/>
+              <w:left w:val="single" w:sz="8" w:space="0" w:color="000000"/>
+              <w:bottom w:val="single" w:sz="8" w:space="0" w:color="000000"/>
+              <w:right w:val="single" w:sz="8" w:space="0" w:color="000000"/>
+            </w:tcBorders>
+            <w:tcMar>
+              <w:top w:w="100" w:type="dxa"/>
+              <w:left w:w="100" w:type="dxa"/>
+              <w:bottom w:w="100" w:type="dxa"/>
+              <w:right w:w="100" w:type="dxa"/>
+            </w:tcMar>
+            <w:hideMark/>
+          </w:tcPr>
+          <w:p>
+            <w:pPr>
+              <w:spacing w:after="0" w:line="240" w:lineRule="auto"/>
+              <w:jc w:val="both"/>
+              <w:rPr>
+                <w:rFonts w:ascii="Times New Roman" w:eastAsia="Times New Roman" w:hAnsi="Times New Roman" w:cs="Times New Roman"/>
+                <w:lang w:val="es-CO"/>
+              </w:rPr>
+            </w:pPr>
+            <w:r>
+              <w:rPr>
+                <w:rFonts w:ascii="Times New Roman" w:eastAsia="Times New Roman" w:hAnsi="Times New Roman" w:cs="Times New Roman"/>
+                <w:b/>
+                <w:bCs/>
+                <w:color w:val="000000"/>
+                <w:lang w:val="es-CO"/>
+              </w:rPr>
+              <w:t>Flujo Alterno</w:t>
+            </w:r>
+          </w:p>
+        </w:tc>
+        <w:tc>
+          <w:tcPr>
+            <w:tcW w:w="0" w:type="auto"/>
+            <w:gridSpan w:val="5"/>
+            <w:tcBorders>
+              <w:top w:val="single" w:sz="8" w:space="0" w:color="000000"/>
+              <w:left w:val="single" w:sz="8" w:space="0" w:color="000000"/>
+              <w:bottom w:val="single" w:sz="8" w:space="0" w:color="000000"/>
+              <w:right w:val="single" w:sz="8" w:space="0" w:color="000000"/>
+            </w:tcBorders>
+            <w:tcMar>
+              <w:top w:w="100" w:type="dxa"/>
+              <w:left w:w="100" w:type="dxa"/>
+              <w:bottom w:w="100" w:type="dxa"/>
+              <w:right w:w="100" w:type="dxa"/>
+            </w:tcMar>
+            <w:hideMark/>
+          </w:tcPr>
+          <w:p>
+            <w:pPr>
+              <w:numPr>
+                <w:ilvl w:val="0"/>
+                <w:numId w:val="7"/>
+              </w:numPr>
+              <w:spacing w:after="0" w:line="240" w:lineRule="auto"/>
+              <w:jc w:val="both"/>
+              <w:textAlignment w:val="baseline"/>
+              <w:rPr>
+                <w:rFonts w:ascii="Times New Roman" w:eastAsia="Times New Roman" w:hAnsi="Times New Roman" w:cs="Times New Roman"/>
+                <w:color w:val="000000"/>
+                <w:lang w:val="es-CO"/>
+              </w:rPr>
+            </w:pPr>
+            <w:r>
+              <w:rPr>
+                <w:rFonts w:ascii="Times New Roman" w:eastAsia="Times New Roman" w:hAnsi="Times New Roman" w:cs="Times New Roman"/>
+                <w:color w:val="000000"/>
+                <w:lang w:val="es-CO"/>
+              </w:rPr>
+              <w:t>El usuario oprime un marcador de color azul (guardado)</w:t>
+            </w:r>
+            <w:r>
+              <w:rPr>
+                <w:rFonts w:ascii="Times New Roman" w:eastAsia="Times New Roman" w:hAnsi="Times New Roman" w:cs="Times New Roman"/>
+                <w:color w:val="000000"/>
+                <w:lang w:val="es-CO"/>
+              </w:rPr>
+              <w:t>.</w:t>
+            </w:r>
+          </w:p>
+          <w:p>
+            <w:pPr>
+              <w:numPr>
+                <w:ilvl w:val="0"/>
+                <w:numId w:val="7"/>
+              </w:numPr>
+              <w:spacing w:after="0" w:line="240" w:lineRule="auto"/>
+              <w:jc w:val="both"/>
+              <w:textAlignment w:val="baseline"/>
+              <w:rPr>
+                <w:rFonts w:ascii="Times New Roman" w:eastAsia="Times New Roman" w:hAnsi="Times New Roman" w:cs="Times New Roman"/>
+                <w:color w:val="000000"/>
+                <w:lang w:val="es-CO"/>
+              </w:rPr>
+            </w:pPr>
+            <w:r>
+              <w:rPr>
+                <w:rFonts w:ascii="Times New Roman" w:eastAsia="Times New Roman" w:hAnsi="Times New Roman" w:cs="Times New Roman"/>
+                <w:color w:val="000000"/>
+                <w:lang w:val="es-CO"/>
+              </w:rPr>
+              <w:t xml:space="preserve">Ocurre un error al intentar </w:t>
+            </w:r>
+            <w:r>
+              <w:rPr>
+                <w:rFonts w:ascii="Times New Roman" w:eastAsia="Times New Roman" w:hAnsi="Times New Roman" w:cs="Times New Roman"/>
+                <w:color w:val="000000"/>
+                <w:lang w:val="es-CO"/>
+              </w:rPr>
+              <w:t>eliminar</w:t>
+            </w:r>
+            <w:r>
+              <w:rPr>
+                <w:rFonts w:ascii="Times New Roman" w:eastAsia="Times New Roman" w:hAnsi="Times New Roman" w:cs="Times New Roman"/>
+                <w:color w:val="000000"/>
+                <w:lang w:val="es-CO"/>
+              </w:rPr>
+              <w:t xml:space="preserve"> la selección del usuario en la base de datos.</w:t>
+            </w:r>
+          </w:p>
+          <w:p>
+            <w:pPr>
+              <w:numPr>
+                <w:ilvl w:val="0"/>
+                <w:numId w:val="7"/>
+              </w:numPr>
+              <w:spacing w:after="0" w:line="240" w:lineRule="auto"/>
+              <w:jc w:val="both"/>
+              <w:textAlignment w:val="baseline"/>
+              <w:rPr>
+                <w:rFonts w:ascii="Times New Roman" w:eastAsia="Times New Roman" w:hAnsi="Times New Roman" w:cs="Times New Roman"/>
+                <w:color w:val="000000"/>
+                <w:lang w:val="es-CO"/>
+              </w:rPr>
+            </w:pPr>
+            <w:r>
+              <w:rPr>
+                <w:rFonts w:ascii="Times New Roman" w:eastAsia="Times New Roman" w:hAnsi="Times New Roman" w:cs="Times New Roman"/>
+                <w:color w:val="000000"/>
+                <w:lang w:val="es-CO"/>
+              </w:rPr>
+              <w:t>El marcador no cambia de color y aparece un mensaje indicando que la operación no fue exitosa</w:t>
+            </w:r>
+            <w:r>
+              <w:rPr>
+                <w:rFonts w:ascii="Times New Roman" w:eastAsia="Times New Roman" w:hAnsi="Times New Roman" w:cs="Times New Roman"/>
+                <w:color w:val="000000"/>
+                <w:lang w:val="es-CO"/>
+              </w:rPr>
+              <w:t>.</w:t>
+            </w:r>
+          </w:p>
+          <w:p>
+            <w:pPr>
+              <w:spacing w:after="0" w:line="240" w:lineRule="auto"/>
+              <w:ind w:left="720"/>
+              <w:jc w:val="both"/>
+              <w:textAlignment w:val="baseline"/>
+              <w:rPr>
+                <w:rFonts w:ascii="Times New Roman" w:eastAsia="Times New Roman" w:hAnsi="Times New Roman" w:cs="Times New Roman"/>
+                <w:color w:val="000000"/>
                 <w:lang w:val="es-CO"/>
               </w:rPr>
             </w:pPr>
@@ -1246,6 +3676,571 @@
 <file path=word/numbering.xml><?xml version="1.0" encoding="utf-8"?>
 <w:numbering xmlns:wpc="http://schemas.microsoft.com/office/word/2010/wordprocessingCanvas" xmlns:cx="http://schemas.microsoft.com/office/drawing/2014/chartex" xmlns:mc="http://schemas.openxmlformats.org/markup-compatibility/2006" xmlns:o="urn:schemas-microsoft-com:office:office" xmlns:r="http://schemas.openxmlformats.org/officeDocument/2006/relationships" xmlns:m="http://schemas.openxmlformats.org/officeDocument/2006/math" xmlns:v="urn:schemas-microsoft-com:vml" xmlns:wp14="http://schemas.microsoft.com/office/word/2010/wordprocessingDrawing" xmlns:wp="http://schemas.openxmlformats.org/drawingml/2006/wordprocessingDrawing" xmlns:w10="urn:schemas-microsoft-com:office:word" xmlns:w="http://schemas.openxmlformats.org/wordprocessingml/2006/main" xmlns:w14="http://schemas.microsoft.com/office/word/2010/wordml" xmlns:w15="http://schemas.microsoft.com/office/word/2012/wordml" xmlns:w16se="http://schemas.microsoft.com/office/word/2015/wordml/symex" xmlns:wpg="http://schemas.microsoft.com/office/word/2010/wordprocessingGroup" xmlns:wpi="http://schemas.microsoft.com/office/word/2010/wordprocessingInk" xmlns:wne="http://schemas.microsoft.com/office/word/2006/wordml" xmlns:wps="http://schemas.microsoft.com/office/word/2010/wordprocessingShape" mc:Ignorable="w14 w15 w16se wp14">
   <w:abstractNum w:abstractNumId="0" w15:restartNumberingAfterBreak="0">
+    <w:nsid w:val="05181A3A"/>
+    <w:multiLevelType w:val="multilevel"/>
+    <w:tmpl w:val="E354CE9A"/>
+    <w:lvl w:ilvl="0">
+      <w:start w:val="1"/>
+      <w:numFmt w:val="decimal"/>
+      <w:lvlText w:val="%1."/>
+      <w:lvlJc w:val="left"/>
+      <w:pPr>
+        <w:tabs>
+          <w:tab w:val="num" w:pos="720"/>
+        </w:tabs>
+        <w:ind w:left="720" w:hanging="360"/>
+      </w:pPr>
+    </w:lvl>
+    <w:lvl w:ilvl="1" w:tentative="1">
+      <w:start w:val="1"/>
+      <w:numFmt w:val="decimal"/>
+      <w:lvlText w:val="%2."/>
+      <w:lvlJc w:val="left"/>
+      <w:pPr>
+        <w:tabs>
+          <w:tab w:val="num" w:pos="1440"/>
+        </w:tabs>
+        <w:ind w:left="1440" w:hanging="360"/>
+      </w:pPr>
+    </w:lvl>
+    <w:lvl w:ilvl="2" w:tentative="1">
+      <w:start w:val="1"/>
+      <w:numFmt w:val="decimal"/>
+      <w:lvlText w:val="%3."/>
+      <w:lvlJc w:val="left"/>
+      <w:pPr>
+        <w:tabs>
+          <w:tab w:val="num" w:pos="2160"/>
+        </w:tabs>
+        <w:ind w:left="2160" w:hanging="360"/>
+      </w:pPr>
+    </w:lvl>
+    <w:lvl w:ilvl="3" w:tentative="1">
+      <w:start w:val="1"/>
+      <w:numFmt w:val="decimal"/>
+      <w:lvlText w:val="%4."/>
+      <w:lvlJc w:val="left"/>
+      <w:pPr>
+        <w:tabs>
+          <w:tab w:val="num" w:pos="2880"/>
+        </w:tabs>
+        <w:ind w:left="2880" w:hanging="360"/>
+      </w:pPr>
+    </w:lvl>
+    <w:lvl w:ilvl="4" w:tentative="1">
+      <w:start w:val="1"/>
+      <w:numFmt w:val="decimal"/>
+      <w:lvlText w:val="%5."/>
+      <w:lvlJc w:val="left"/>
+      <w:pPr>
+        <w:tabs>
+          <w:tab w:val="num" w:pos="3600"/>
+        </w:tabs>
+        <w:ind w:left="3600" w:hanging="360"/>
+      </w:pPr>
+    </w:lvl>
+    <w:lvl w:ilvl="5" w:tentative="1">
+      <w:start w:val="1"/>
+      <w:numFmt w:val="decimal"/>
+      <w:lvlText w:val="%6."/>
+      <w:lvlJc w:val="left"/>
+      <w:pPr>
+        <w:tabs>
+          <w:tab w:val="num" w:pos="4320"/>
+        </w:tabs>
+        <w:ind w:left="4320" w:hanging="360"/>
+      </w:pPr>
+    </w:lvl>
+    <w:lvl w:ilvl="6" w:tentative="1">
+      <w:start w:val="1"/>
+      <w:numFmt w:val="decimal"/>
+      <w:lvlText w:val="%7."/>
+      <w:lvlJc w:val="left"/>
+      <w:pPr>
+        <w:tabs>
+          <w:tab w:val="num" w:pos="5040"/>
+        </w:tabs>
+        <w:ind w:left="5040" w:hanging="360"/>
+      </w:pPr>
+    </w:lvl>
+    <w:lvl w:ilvl="7" w:tentative="1">
+      <w:start w:val="1"/>
+      <w:numFmt w:val="decimal"/>
+      <w:lvlText w:val="%8."/>
+      <w:lvlJc w:val="left"/>
+      <w:pPr>
+        <w:tabs>
+          <w:tab w:val="num" w:pos="5760"/>
+        </w:tabs>
+        <w:ind w:left="5760" w:hanging="360"/>
+      </w:pPr>
+    </w:lvl>
+    <w:lvl w:ilvl="8" w:tentative="1">
+      <w:start w:val="1"/>
+      <w:numFmt w:val="decimal"/>
+      <w:lvlText w:val="%9."/>
+      <w:lvlJc w:val="left"/>
+      <w:pPr>
+        <w:tabs>
+          <w:tab w:val="num" w:pos="6480"/>
+        </w:tabs>
+        <w:ind w:left="6480" w:hanging="360"/>
+      </w:pPr>
+    </w:lvl>
+  </w:abstractNum>
+  <w:abstractNum w:abstractNumId="1" w15:restartNumberingAfterBreak="0">
+    <w:nsid w:val="07637F33"/>
+    <w:multiLevelType w:val="multilevel"/>
+    <w:tmpl w:val="E354CE9A"/>
+    <w:lvl w:ilvl="0">
+      <w:start w:val="1"/>
+      <w:numFmt w:val="decimal"/>
+      <w:lvlText w:val="%1."/>
+      <w:lvlJc w:val="left"/>
+      <w:pPr>
+        <w:tabs>
+          <w:tab w:val="num" w:pos="720"/>
+        </w:tabs>
+        <w:ind w:left="720" w:hanging="360"/>
+      </w:pPr>
+    </w:lvl>
+    <w:lvl w:ilvl="1" w:tentative="1">
+      <w:start w:val="1"/>
+      <w:numFmt w:val="decimal"/>
+      <w:lvlText w:val="%2."/>
+      <w:lvlJc w:val="left"/>
+      <w:pPr>
+        <w:tabs>
+          <w:tab w:val="num" w:pos="1440"/>
+        </w:tabs>
+        <w:ind w:left="1440" w:hanging="360"/>
+      </w:pPr>
+    </w:lvl>
+    <w:lvl w:ilvl="2" w:tentative="1">
+      <w:start w:val="1"/>
+      <w:numFmt w:val="decimal"/>
+      <w:lvlText w:val="%3."/>
+      <w:lvlJc w:val="left"/>
+      <w:pPr>
+        <w:tabs>
+          <w:tab w:val="num" w:pos="2160"/>
+        </w:tabs>
+        <w:ind w:left="2160" w:hanging="360"/>
+      </w:pPr>
+    </w:lvl>
+    <w:lvl w:ilvl="3" w:tentative="1">
+      <w:start w:val="1"/>
+      <w:numFmt w:val="decimal"/>
+      <w:lvlText w:val="%4."/>
+      <w:lvlJc w:val="left"/>
+      <w:pPr>
+        <w:tabs>
+          <w:tab w:val="num" w:pos="2880"/>
+        </w:tabs>
+        <w:ind w:left="2880" w:hanging="360"/>
+      </w:pPr>
+    </w:lvl>
+    <w:lvl w:ilvl="4" w:tentative="1">
+      <w:start w:val="1"/>
+      <w:numFmt w:val="decimal"/>
+      <w:lvlText w:val="%5."/>
+      <w:lvlJc w:val="left"/>
+      <w:pPr>
+        <w:tabs>
+          <w:tab w:val="num" w:pos="3600"/>
+        </w:tabs>
+        <w:ind w:left="3600" w:hanging="360"/>
+      </w:pPr>
+    </w:lvl>
+    <w:lvl w:ilvl="5" w:tentative="1">
+      <w:start w:val="1"/>
+      <w:numFmt w:val="decimal"/>
+      <w:lvlText w:val="%6."/>
+      <w:lvlJc w:val="left"/>
+      <w:pPr>
+        <w:tabs>
+          <w:tab w:val="num" w:pos="4320"/>
+        </w:tabs>
+        <w:ind w:left="4320" w:hanging="360"/>
+      </w:pPr>
+    </w:lvl>
+    <w:lvl w:ilvl="6" w:tentative="1">
+      <w:start w:val="1"/>
+      <w:numFmt w:val="decimal"/>
+      <w:lvlText w:val="%7."/>
+      <w:lvlJc w:val="left"/>
+      <w:pPr>
+        <w:tabs>
+          <w:tab w:val="num" w:pos="5040"/>
+        </w:tabs>
+        <w:ind w:left="5040" w:hanging="360"/>
+      </w:pPr>
+    </w:lvl>
+    <w:lvl w:ilvl="7" w:tentative="1">
+      <w:start w:val="1"/>
+      <w:numFmt w:val="decimal"/>
+      <w:lvlText w:val="%8."/>
+      <w:lvlJc w:val="left"/>
+      <w:pPr>
+        <w:tabs>
+          <w:tab w:val="num" w:pos="5760"/>
+        </w:tabs>
+        <w:ind w:left="5760" w:hanging="360"/>
+      </w:pPr>
+    </w:lvl>
+    <w:lvl w:ilvl="8" w:tentative="1">
+      <w:start w:val="1"/>
+      <w:numFmt w:val="decimal"/>
+      <w:lvlText w:val="%9."/>
+      <w:lvlJc w:val="left"/>
+      <w:pPr>
+        <w:tabs>
+          <w:tab w:val="num" w:pos="6480"/>
+        </w:tabs>
+        <w:ind w:left="6480" w:hanging="360"/>
+      </w:pPr>
+    </w:lvl>
+  </w:abstractNum>
+  <w:abstractNum w:abstractNumId="2" w15:restartNumberingAfterBreak="0">
+    <w:nsid w:val="12993A17"/>
+    <w:multiLevelType w:val="multilevel"/>
+    <w:tmpl w:val="9ACAD5CE"/>
+    <w:lvl w:ilvl="0">
+      <w:start w:val="1"/>
+      <w:numFmt w:val="decimal"/>
+      <w:lvlText w:val="%1."/>
+      <w:lvlJc w:val="left"/>
+      <w:pPr>
+        <w:tabs>
+          <w:tab w:val="num" w:pos="720"/>
+        </w:tabs>
+        <w:ind w:left="720" w:hanging="360"/>
+      </w:pPr>
+    </w:lvl>
+    <w:lvl w:ilvl="1" w:tentative="1">
+      <w:start w:val="1"/>
+      <w:numFmt w:val="decimal"/>
+      <w:lvlText w:val="%2."/>
+      <w:lvlJc w:val="left"/>
+      <w:pPr>
+        <w:tabs>
+          <w:tab w:val="num" w:pos="1440"/>
+        </w:tabs>
+        <w:ind w:left="1440" w:hanging="360"/>
+      </w:pPr>
+    </w:lvl>
+    <w:lvl w:ilvl="2" w:tentative="1">
+      <w:start w:val="1"/>
+      <w:numFmt w:val="decimal"/>
+      <w:lvlText w:val="%3."/>
+      <w:lvlJc w:val="left"/>
+      <w:pPr>
+        <w:tabs>
+          <w:tab w:val="num" w:pos="2160"/>
+        </w:tabs>
+        <w:ind w:left="2160" w:hanging="360"/>
+      </w:pPr>
+    </w:lvl>
+    <w:lvl w:ilvl="3" w:tentative="1">
+      <w:start w:val="1"/>
+      <w:numFmt w:val="decimal"/>
+      <w:lvlText w:val="%4."/>
+      <w:lvlJc w:val="left"/>
+      <w:pPr>
+        <w:tabs>
+          <w:tab w:val="num" w:pos="2880"/>
+        </w:tabs>
+        <w:ind w:left="2880" w:hanging="360"/>
+      </w:pPr>
+    </w:lvl>
+    <w:lvl w:ilvl="4" w:tentative="1">
+      <w:start w:val="1"/>
+      <w:numFmt w:val="decimal"/>
+      <w:lvlText w:val="%5."/>
+      <w:lvlJc w:val="left"/>
+      <w:pPr>
+        <w:tabs>
+          <w:tab w:val="num" w:pos="3600"/>
+        </w:tabs>
+        <w:ind w:left="3600" w:hanging="360"/>
+      </w:pPr>
+    </w:lvl>
+    <w:lvl w:ilvl="5" w:tentative="1">
+      <w:start w:val="1"/>
+      <w:numFmt w:val="decimal"/>
+      <w:lvlText w:val="%6."/>
+      <w:lvlJc w:val="left"/>
+      <w:pPr>
+        <w:tabs>
+          <w:tab w:val="num" w:pos="4320"/>
+        </w:tabs>
+        <w:ind w:left="4320" w:hanging="360"/>
+      </w:pPr>
+    </w:lvl>
+    <w:lvl w:ilvl="6" w:tentative="1">
+      <w:start w:val="1"/>
+      <w:numFmt w:val="decimal"/>
+      <w:lvlText w:val="%7."/>
+      <w:lvlJc w:val="left"/>
+      <w:pPr>
+        <w:tabs>
+          <w:tab w:val="num" w:pos="5040"/>
+        </w:tabs>
+        <w:ind w:left="5040" w:hanging="360"/>
+      </w:pPr>
+    </w:lvl>
+    <w:lvl w:ilvl="7" w:tentative="1">
+      <w:start w:val="1"/>
+      <w:numFmt w:val="decimal"/>
+      <w:lvlText w:val="%8."/>
+      <w:lvlJc w:val="left"/>
+      <w:pPr>
+        <w:tabs>
+          <w:tab w:val="num" w:pos="5760"/>
+        </w:tabs>
+        <w:ind w:left="5760" w:hanging="360"/>
+      </w:pPr>
+    </w:lvl>
+    <w:lvl w:ilvl="8" w:tentative="1">
+      <w:start w:val="1"/>
+      <w:numFmt w:val="decimal"/>
+      <w:lvlText w:val="%9."/>
+      <w:lvlJc w:val="left"/>
+      <w:pPr>
+        <w:tabs>
+          <w:tab w:val="num" w:pos="6480"/>
+        </w:tabs>
+        <w:ind w:left="6480" w:hanging="360"/>
+      </w:pPr>
+    </w:lvl>
+  </w:abstractNum>
+  <w:abstractNum w:abstractNumId="3" w15:restartNumberingAfterBreak="0">
+    <w:nsid w:val="16346CE2"/>
+    <w:multiLevelType w:val="multilevel"/>
+    <w:tmpl w:val="E354CE9A"/>
+    <w:lvl w:ilvl="0">
+      <w:start w:val="1"/>
+      <w:numFmt w:val="decimal"/>
+      <w:lvlText w:val="%1."/>
+      <w:lvlJc w:val="left"/>
+      <w:pPr>
+        <w:tabs>
+          <w:tab w:val="num" w:pos="720"/>
+        </w:tabs>
+        <w:ind w:left="720" w:hanging="360"/>
+      </w:pPr>
+    </w:lvl>
+    <w:lvl w:ilvl="1" w:tentative="1">
+      <w:start w:val="1"/>
+      <w:numFmt w:val="decimal"/>
+      <w:lvlText w:val="%2."/>
+      <w:lvlJc w:val="left"/>
+      <w:pPr>
+        <w:tabs>
+          <w:tab w:val="num" w:pos="1440"/>
+        </w:tabs>
+        <w:ind w:left="1440" w:hanging="360"/>
+      </w:pPr>
+    </w:lvl>
+    <w:lvl w:ilvl="2" w:tentative="1">
+      <w:start w:val="1"/>
+      <w:numFmt w:val="decimal"/>
+      <w:lvlText w:val="%3."/>
+      <w:lvlJc w:val="left"/>
+      <w:pPr>
+        <w:tabs>
+          <w:tab w:val="num" w:pos="2160"/>
+        </w:tabs>
+        <w:ind w:left="2160" w:hanging="360"/>
+      </w:pPr>
+    </w:lvl>
+    <w:lvl w:ilvl="3" w:tentative="1">
+      <w:start w:val="1"/>
+      <w:numFmt w:val="decimal"/>
+      <w:lvlText w:val="%4."/>
+      <w:lvlJc w:val="left"/>
+      <w:pPr>
+        <w:tabs>
+          <w:tab w:val="num" w:pos="2880"/>
+        </w:tabs>
+        <w:ind w:left="2880" w:hanging="360"/>
+      </w:pPr>
+    </w:lvl>
+    <w:lvl w:ilvl="4" w:tentative="1">
+      <w:start w:val="1"/>
+      <w:numFmt w:val="decimal"/>
+      <w:lvlText w:val="%5."/>
+      <w:lvlJc w:val="left"/>
+      <w:pPr>
+        <w:tabs>
+          <w:tab w:val="num" w:pos="3600"/>
+        </w:tabs>
+        <w:ind w:left="3600" w:hanging="360"/>
+      </w:pPr>
+    </w:lvl>
+    <w:lvl w:ilvl="5" w:tentative="1">
+      <w:start w:val="1"/>
+      <w:numFmt w:val="decimal"/>
+      <w:lvlText w:val="%6."/>
+      <w:lvlJc w:val="left"/>
+      <w:pPr>
+        <w:tabs>
+          <w:tab w:val="num" w:pos="4320"/>
+        </w:tabs>
+        <w:ind w:left="4320" w:hanging="360"/>
+      </w:pPr>
+    </w:lvl>
+    <w:lvl w:ilvl="6" w:tentative="1">
+      <w:start w:val="1"/>
+      <w:numFmt w:val="decimal"/>
+      <w:lvlText w:val="%7."/>
+      <w:lvlJc w:val="left"/>
+      <w:pPr>
+        <w:tabs>
+          <w:tab w:val="num" w:pos="5040"/>
+        </w:tabs>
+        <w:ind w:left="5040" w:hanging="360"/>
+      </w:pPr>
+    </w:lvl>
+    <w:lvl w:ilvl="7" w:tentative="1">
+      <w:start w:val="1"/>
+      <w:numFmt w:val="decimal"/>
+      <w:lvlText w:val="%8."/>
+      <w:lvlJc w:val="left"/>
+      <w:pPr>
+        <w:tabs>
+          <w:tab w:val="num" w:pos="5760"/>
+        </w:tabs>
+        <w:ind w:left="5760" w:hanging="360"/>
+      </w:pPr>
+    </w:lvl>
+    <w:lvl w:ilvl="8" w:tentative="1">
+      <w:start w:val="1"/>
+      <w:numFmt w:val="decimal"/>
+      <w:lvlText w:val="%9."/>
+      <w:lvlJc w:val="left"/>
+      <w:pPr>
+        <w:tabs>
+          <w:tab w:val="num" w:pos="6480"/>
+        </w:tabs>
+        <w:ind w:left="6480" w:hanging="360"/>
+      </w:pPr>
+    </w:lvl>
+  </w:abstractNum>
+  <w:abstractNum w:abstractNumId="4" w15:restartNumberingAfterBreak="0">
+    <w:nsid w:val="3BD1047B"/>
+    <w:multiLevelType w:val="multilevel"/>
+    <w:tmpl w:val="E354CE9A"/>
+    <w:lvl w:ilvl="0">
+      <w:start w:val="1"/>
+      <w:numFmt w:val="decimal"/>
+      <w:lvlText w:val="%1."/>
+      <w:lvlJc w:val="left"/>
+      <w:pPr>
+        <w:tabs>
+          <w:tab w:val="num" w:pos="720"/>
+        </w:tabs>
+        <w:ind w:left="720" w:hanging="360"/>
+      </w:pPr>
+    </w:lvl>
+    <w:lvl w:ilvl="1" w:tentative="1">
+      <w:start w:val="1"/>
+      <w:numFmt w:val="decimal"/>
+      <w:lvlText w:val="%2."/>
+      <w:lvlJc w:val="left"/>
+      <w:pPr>
+        <w:tabs>
+          <w:tab w:val="num" w:pos="1440"/>
+        </w:tabs>
+        <w:ind w:left="1440" w:hanging="360"/>
+      </w:pPr>
+    </w:lvl>
+    <w:lvl w:ilvl="2" w:tentative="1">
+      <w:start w:val="1"/>
+      <w:numFmt w:val="decimal"/>
+      <w:lvlText w:val="%3."/>
+      <w:lvlJc w:val="left"/>
+      <w:pPr>
+        <w:tabs>
+          <w:tab w:val="num" w:pos="2160"/>
+        </w:tabs>
+        <w:ind w:left="2160" w:hanging="360"/>
+      </w:pPr>
+    </w:lvl>
+    <w:lvl w:ilvl="3" w:tentative="1">
+      <w:start w:val="1"/>
+      <w:numFmt w:val="decimal"/>
+      <w:lvlText w:val="%4."/>
+      <w:lvlJc w:val="left"/>
+      <w:pPr>
+        <w:tabs>
+          <w:tab w:val="num" w:pos="2880"/>
+        </w:tabs>
+        <w:ind w:left="2880" w:hanging="360"/>
+      </w:pPr>
+    </w:lvl>
+    <w:lvl w:ilvl="4" w:tentative="1">
+      <w:start w:val="1"/>
+      <w:numFmt w:val="decimal"/>
+      <w:lvlText w:val="%5."/>
+      <w:lvlJc w:val="left"/>
+      <w:pPr>
+        <w:tabs>
+          <w:tab w:val="num" w:pos="3600"/>
+        </w:tabs>
+        <w:ind w:left="3600" w:hanging="360"/>
+      </w:pPr>
+    </w:lvl>
+    <w:lvl w:ilvl="5" w:tentative="1">
+      <w:start w:val="1"/>
+      <w:numFmt w:val="decimal"/>
+      <w:lvlText w:val="%6."/>
+      <w:lvlJc w:val="left"/>
+      <w:pPr>
+        <w:tabs>
+          <w:tab w:val="num" w:pos="4320"/>
+        </w:tabs>
+        <w:ind w:left="4320" w:hanging="360"/>
+      </w:pPr>
+    </w:lvl>
+    <w:lvl w:ilvl="6" w:tentative="1">
+      <w:start w:val="1"/>
+      <w:numFmt w:val="decimal"/>
+      <w:lvlText w:val="%7."/>
+      <w:lvlJc w:val="left"/>
+      <w:pPr>
+        <w:tabs>
+          <w:tab w:val="num" w:pos="5040"/>
+        </w:tabs>
+        <w:ind w:left="5040" w:hanging="360"/>
+      </w:pPr>
+    </w:lvl>
+    <w:lvl w:ilvl="7" w:tentative="1">
+      <w:start w:val="1"/>
+      <w:numFmt w:val="decimal"/>
+      <w:lvlText w:val="%8."/>
+      <w:lvlJc w:val="left"/>
+      <w:pPr>
+        <w:tabs>
+          <w:tab w:val="num" w:pos="5760"/>
+        </w:tabs>
+        <w:ind w:left="5760" w:hanging="360"/>
+      </w:pPr>
+    </w:lvl>
+    <w:lvl w:ilvl="8" w:tentative="1">
+      <w:start w:val="1"/>
+      <w:numFmt w:val="decimal"/>
+      <w:lvlText w:val="%9."/>
+      <w:lvlJc w:val="left"/>
+      <w:pPr>
+        <w:tabs>
+          <w:tab w:val="num" w:pos="6480"/>
+        </w:tabs>
+        <w:ind w:left="6480" w:hanging="360"/>
+      </w:pPr>
+    </w:lvl>
+  </w:abstractNum>
+  <w:abstractNum w:abstractNumId="5" w15:restartNumberingAfterBreak="0">
     <w:nsid w:val="6CB64C9C"/>
     <w:multiLevelType w:val="multilevel"/>
     <w:tmpl w:val="9ACAD5CE"/>
@@ -1358,7 +4353,7 @@
       </w:pPr>
     </w:lvl>
   </w:abstractNum>
-  <w:abstractNum w:abstractNumId="1" w15:restartNumberingAfterBreak="0">
+  <w:abstractNum w:abstractNumId="6" w15:restartNumberingAfterBreak="0">
     <w:nsid w:val="77F84457"/>
     <w:multiLevelType w:val="multilevel"/>
     <w:tmpl w:val="E354CE9A"/>
@@ -1472,10 +4467,25 @@
     </w:lvl>
   </w:abstractNum>
   <w:num w:numId="1">
+    <w:abstractNumId w:val="5"/>
+  </w:num>
+  <w:num w:numId="2">
+    <w:abstractNumId w:val="6"/>
+  </w:num>
+  <w:num w:numId="3">
     <w:abstractNumId w:val="0"/>
   </w:num>
-  <w:num w:numId="2">
+  <w:num w:numId="4">
+    <w:abstractNumId w:val="2"/>
+  </w:num>
+  <w:num w:numId="5">
+    <w:abstractNumId w:val="4"/>
+  </w:num>
+  <w:num w:numId="6">
     <w:abstractNumId w:val="1"/>
+  </w:num>
+  <w:num w:numId="7">
+    <w:abstractNumId w:val="3"/>
   </w:num>
 </w:numbering>
 </file>

</xml_diff>

<commit_message>
case uses description modified
</commit_message>
<xml_diff>
--- a/docs/use_cases/UseCases.docx
+++ b/docs/use_cases/UseCases.docx
@@ -1,6 +1,6 @@
 
 <file path=word/document.xml><?xml version="1.0" encoding="utf-8"?>
-<w:document xmlns:wpc="http://schemas.microsoft.com/office/word/2010/wordprocessingCanvas" xmlns:cx="http://schemas.microsoft.com/office/drawing/2014/chartex" xmlns:mc="http://schemas.openxmlformats.org/markup-compatibility/2006" xmlns:o="urn:schemas-microsoft-com:office:office" xmlns:r="http://schemas.openxmlformats.org/officeDocument/2006/relationships" xmlns:m="http://schemas.openxmlformats.org/officeDocument/2006/math" xmlns:v="urn:schemas-microsoft-com:vml" xmlns:wp14="http://schemas.microsoft.com/office/word/2010/wordprocessingDrawing" xmlns:wp="http://schemas.openxmlformats.org/drawingml/2006/wordprocessingDrawing" xmlns:w10="urn:schemas-microsoft-com:office:word" xmlns:w="http://schemas.openxmlformats.org/wordprocessingml/2006/main" xmlns:w14="http://schemas.microsoft.com/office/word/2010/wordml" xmlns:w15="http://schemas.microsoft.com/office/word/2012/wordml" xmlns:w16se="http://schemas.microsoft.com/office/word/2015/wordml/symex" xmlns:wpg="http://schemas.microsoft.com/office/word/2010/wordprocessingGroup" xmlns:wpi="http://schemas.microsoft.com/office/word/2010/wordprocessingInk" xmlns:wne="http://schemas.microsoft.com/office/word/2006/wordml" xmlns:wps="http://schemas.microsoft.com/office/word/2010/wordprocessingShape" mc:Ignorable="w14 w15 w16se wp14">
+<w:document xmlns:wpc="http://schemas.microsoft.com/office/word/2010/wordprocessingCanvas" xmlns:mc="http://schemas.openxmlformats.org/markup-compatibility/2006" xmlns:o="urn:schemas-microsoft-com:office:office" xmlns:r="http://schemas.openxmlformats.org/officeDocument/2006/relationships" xmlns:m="http://schemas.openxmlformats.org/officeDocument/2006/math" xmlns:v="urn:schemas-microsoft-com:vml" xmlns:wp14="http://schemas.microsoft.com/office/word/2010/wordprocessingDrawing" xmlns:wp="http://schemas.openxmlformats.org/drawingml/2006/wordprocessingDrawing" xmlns:w10="urn:schemas-microsoft-com:office:word" xmlns:w="http://schemas.openxmlformats.org/wordprocessingml/2006/main" xmlns:w14="http://schemas.microsoft.com/office/word/2010/wordml" xmlns:w15="http://schemas.microsoft.com/office/word/2012/wordml" xmlns:wpg="http://schemas.microsoft.com/office/word/2010/wordprocessingGroup" xmlns:wpi="http://schemas.microsoft.com/office/word/2010/wordprocessingInk" xmlns:wne="http://schemas.microsoft.com/office/word/2006/wordml" xmlns:wps="http://schemas.microsoft.com/office/word/2010/wordprocessingShape" mc:Ignorable="w14 w15 wp14">
   <w:body>
     <w:p>
       <w:pPr>
@@ -14,6 +14,7 @@
         <w:rPr>
           <w:rFonts w:ascii="Times New Roman" w:hAnsi="Times New Roman" w:cs="Times New Roman"/>
           <w:noProof/>
+          <w:lang w:val="es-CO" w:eastAsia="es-CO"/>
         </w:rPr>
         <w:drawing>
           <wp:inline distT="0" distB="0" distL="0" distR="0" wp14:anchorId="385194DD" wp14:editId="2CC8C531">
@@ -234,45 +235,15 @@
           <w:rFonts w:ascii="Times New Roman" w:hAnsi="Times New Roman" w:cs="Times New Roman"/>
           <w:lang w:val="es-CO"/>
         </w:rPr>
-        <w:t>e Moya, Sergio Alejandro Pineda, Juan Pablo (</w:t>
+        <w:t xml:space="preserve">e Moya, Sergio Alejandro Pineda, Juan Pablo </w:t>
       </w:r>
-      <w:proofErr w:type="spellStart"/>
-      <w:r>
-        <w:rPr>
-          <w:rFonts w:ascii="Times New Roman" w:hAnsi="Times New Roman" w:cs="Times New Roman"/>
-          <w:color w:val="FF0000"/>
-          <w:lang w:val="es-CO"/>
-        </w:rPr>
-        <w:t>Jp</w:t>
-      </w:r>
-      <w:proofErr w:type="spellEnd"/>
-      <w:r>
-        <w:rPr>
-          <w:rFonts w:ascii="Times New Roman" w:hAnsi="Times New Roman" w:cs="Times New Roman"/>
-          <w:color w:val="FF0000"/>
-          <w:lang w:val="es-CO"/>
-        </w:rPr>
-        <w:t xml:space="preserve"> ponga su apellido </w:t>
-      </w:r>
-      <w:proofErr w:type="spellStart"/>
-      <w:r>
-        <w:rPr>
-          <w:rFonts w:ascii="Times New Roman" w:hAnsi="Times New Roman" w:cs="Times New Roman"/>
-          <w:color w:val="FF0000"/>
-          <w:lang w:val="es-CO"/>
-        </w:rPr>
-        <w:t>xD</w:t>
-      </w:r>
-      <w:proofErr w:type="spellEnd"/>
       <w:r>
         <w:rPr>
           <w:rFonts w:ascii="Times New Roman" w:hAnsi="Times New Roman" w:cs="Times New Roman"/>
           <w:lang w:val="es-CO"/>
         </w:rPr>
-        <w:t>)</w:t>
+        <w:t>Betancourt Maldonado</w:t>
       </w:r>
-      <w:bookmarkStart w:id="0" w:name="_GoBack"/>
-      <w:bookmarkEnd w:id="0"/>
     </w:p>
     <w:p>
       <w:pPr>
@@ -295,12 +266,12 @@
         <w:tblLook w:val="04A0" w:firstRow="1" w:lastRow="0" w:firstColumn="1" w:lastColumn="0" w:noHBand="0" w:noVBand="1"/>
       </w:tblPr>
       <w:tblGrid>
-        <w:gridCol w:w="1407"/>
-        <w:gridCol w:w="1909"/>
-        <w:gridCol w:w="1355"/>
-        <w:gridCol w:w="1928"/>
-        <w:gridCol w:w="1508"/>
-        <w:gridCol w:w="711"/>
+        <w:gridCol w:w="1401"/>
+        <w:gridCol w:w="2140"/>
+        <w:gridCol w:w="1280"/>
+        <w:gridCol w:w="1822"/>
+        <w:gridCol w:w="1478"/>
+        <w:gridCol w:w="697"/>
       </w:tblGrid>
       <w:tr>
         <w:trPr>
@@ -1016,15 +987,7 @@
                 <w:color w:val="000000"/>
                 <w:lang w:val="es-CO"/>
               </w:rPr>
-              <w:t>Ocurre un problema al obtener l</w:t>
-            </w:r>
-            <w:r>
-              <w:rPr>
-                <w:rFonts w:ascii="Times New Roman" w:eastAsia="Times New Roman" w:hAnsi="Times New Roman" w:cs="Times New Roman"/>
-                <w:color w:val="000000"/>
-                <w:lang w:val="es-CO"/>
-              </w:rPr>
-              <w:t>os lugares de temporada</w:t>
+              <w:t>Ocurre un problema al obtener los lugares de temporada</w:t>
             </w:r>
             <w:r>
               <w:rPr>
@@ -1150,56 +1113,14 @@
                 <w:lang w:val="es-CO"/>
               </w:rPr>
             </w:pPr>
-            <w:proofErr w:type="spellStart"/>
-            <w:r>
-              <w:rPr>
-                <w:rFonts w:ascii="Times New Roman" w:eastAsia="Times New Roman" w:hAnsi="Times New Roman" w:cs="Times New Roman"/>
-                <w:color w:val="000000"/>
-                <w:lang w:val="es-CO"/>
-              </w:rPr>
-              <w:t>afmoyar</w:t>
-            </w:r>
-            <w:proofErr w:type="spellEnd"/>
-          </w:p>
-          <w:p>
-            <w:pPr>
-              <w:spacing w:after="0" w:line="240" w:lineRule="auto"/>
-              <w:jc w:val="both"/>
-              <w:rPr>
-                <w:rFonts w:ascii="Times New Roman" w:eastAsia="Times New Roman" w:hAnsi="Times New Roman" w:cs="Times New Roman"/>
-                <w:lang w:val="es-CO"/>
-              </w:rPr>
-            </w:pPr>
-            <w:proofErr w:type="spellStart"/>
-            <w:r>
-              <w:rPr>
-                <w:rFonts w:ascii="Times New Roman" w:eastAsia="Times New Roman" w:hAnsi="Times New Roman" w:cs="Times New Roman"/>
-                <w:color w:val="000000"/>
-                <w:lang w:val="es-CO"/>
-              </w:rPr>
-              <w:t>ccgarciab</w:t>
-            </w:r>
-            <w:proofErr w:type="spellEnd"/>
-          </w:p>
-          <w:p>
-            <w:pPr>
-              <w:spacing w:after="0" w:line="240" w:lineRule="auto"/>
-              <w:jc w:val="both"/>
-              <w:rPr>
-                <w:rFonts w:ascii="Times New Roman" w:eastAsia="Times New Roman" w:hAnsi="Times New Roman" w:cs="Times New Roman"/>
-                <w:lang w:val="es-CO"/>
-              </w:rPr>
-            </w:pPr>
-            <w:proofErr w:type="spellStart"/>
-            <w:r>
-              <w:rPr>
-                <w:rFonts w:ascii="Times New Roman" w:eastAsia="Times New Roman" w:hAnsi="Times New Roman" w:cs="Times New Roman"/>
-                <w:color w:val="000000"/>
-                <w:lang w:val="es-CO"/>
-              </w:rPr>
-              <w:t>sapinedave</w:t>
-            </w:r>
-            <w:proofErr w:type="spellEnd"/>
+            <w:r>
+              <w:rPr>
+                <w:rFonts w:ascii="Times New Roman" w:eastAsia="Times New Roman" w:hAnsi="Times New Roman" w:cs="Times New Roman"/>
+                <w:color w:val="000000"/>
+                <w:lang w:val="es-CO"/>
+              </w:rPr>
+              <w:t>SEI2019i_1B</w:t>
+            </w:r>
           </w:p>
         </w:tc>
         <w:tc>
@@ -1365,12 +1286,12 @@
         <w:tblLook w:val="04A0" w:firstRow="1" w:lastRow="0" w:firstColumn="1" w:lastColumn="0" w:noHBand="0" w:noVBand="1"/>
       </w:tblPr>
       <w:tblGrid>
-        <w:gridCol w:w="1520"/>
-        <w:gridCol w:w="1835"/>
-        <w:gridCol w:w="1302"/>
-        <w:gridCol w:w="1853"/>
-        <w:gridCol w:w="1568"/>
-        <w:gridCol w:w="740"/>
+        <w:gridCol w:w="1513"/>
+        <w:gridCol w:w="2082"/>
+        <w:gridCol w:w="1244"/>
+        <w:gridCol w:w="1772"/>
+        <w:gridCol w:w="1499"/>
+        <w:gridCol w:w="708"/>
       </w:tblGrid>
       <w:tr>
         <w:trPr>
@@ -1948,31 +1869,7 @@
                 <w:color w:val="000000"/>
                 <w:lang w:val="es-CO"/>
               </w:rPr>
-              <w:t>El si</w:t>
-            </w:r>
-            <w:r>
-              <w:rPr>
-                <w:rFonts w:ascii="Times New Roman" w:eastAsia="Times New Roman" w:hAnsi="Times New Roman" w:cs="Times New Roman"/>
-                <w:color w:val="000000"/>
-                <w:lang w:val="es-CO"/>
-              </w:rPr>
-              <w:t xml:space="preserve">stema accede a </w:t>
-            </w:r>
-            <w:r>
-              <w:rPr>
-                <w:rFonts w:ascii="Times New Roman" w:eastAsia="Times New Roman" w:hAnsi="Times New Roman" w:cs="Times New Roman"/>
-                <w:color w:val="000000"/>
-                <w:lang w:val="es-CO"/>
-              </w:rPr>
-              <w:t xml:space="preserve">la base de datos para </w:t>
-            </w:r>
-            <w:r>
-              <w:rPr>
-                <w:rFonts w:ascii="Times New Roman" w:eastAsia="Times New Roman" w:hAnsi="Times New Roman" w:cs="Times New Roman"/>
-                <w:color w:val="000000"/>
-                <w:lang w:val="es-CO"/>
-              </w:rPr>
-              <w:t>guardar la selección del usuario</w:t>
+              <w:t>El sistema accede a la base de datos para guardar la selección del usuario</w:t>
             </w:r>
           </w:p>
           <w:p>
@@ -2277,56 +2174,14 @@
                 <w:lang w:val="es-CO"/>
               </w:rPr>
             </w:pPr>
-            <w:proofErr w:type="spellStart"/>
-            <w:r>
-              <w:rPr>
-                <w:rFonts w:ascii="Times New Roman" w:eastAsia="Times New Roman" w:hAnsi="Times New Roman" w:cs="Times New Roman"/>
-                <w:color w:val="000000"/>
-                <w:lang w:val="es-CO"/>
-              </w:rPr>
-              <w:t>afmoyar</w:t>
-            </w:r>
-            <w:proofErr w:type="spellEnd"/>
-          </w:p>
-          <w:p>
-            <w:pPr>
-              <w:spacing w:after="0" w:line="240" w:lineRule="auto"/>
-              <w:jc w:val="both"/>
-              <w:rPr>
-                <w:rFonts w:ascii="Times New Roman" w:eastAsia="Times New Roman" w:hAnsi="Times New Roman" w:cs="Times New Roman"/>
-                <w:lang w:val="es-CO"/>
-              </w:rPr>
-            </w:pPr>
-            <w:proofErr w:type="spellStart"/>
-            <w:r>
-              <w:rPr>
-                <w:rFonts w:ascii="Times New Roman" w:eastAsia="Times New Roman" w:hAnsi="Times New Roman" w:cs="Times New Roman"/>
-                <w:color w:val="000000"/>
-                <w:lang w:val="es-CO"/>
-              </w:rPr>
-              <w:t>ccgarciab</w:t>
-            </w:r>
-            <w:proofErr w:type="spellEnd"/>
-          </w:p>
-          <w:p>
-            <w:pPr>
-              <w:spacing w:after="0" w:line="240" w:lineRule="auto"/>
-              <w:jc w:val="both"/>
-              <w:rPr>
-                <w:rFonts w:ascii="Times New Roman" w:eastAsia="Times New Roman" w:hAnsi="Times New Roman" w:cs="Times New Roman"/>
-                <w:lang w:val="es-CO"/>
-              </w:rPr>
-            </w:pPr>
-            <w:proofErr w:type="spellStart"/>
-            <w:r>
-              <w:rPr>
-                <w:rFonts w:ascii="Times New Roman" w:eastAsia="Times New Roman" w:hAnsi="Times New Roman" w:cs="Times New Roman"/>
-                <w:color w:val="000000"/>
-                <w:lang w:val="es-CO"/>
-              </w:rPr>
-              <w:t>sapinedave</w:t>
-            </w:r>
-            <w:proofErr w:type="spellEnd"/>
+            <w:r>
+              <w:rPr>
+                <w:rFonts w:ascii="Times New Roman" w:eastAsia="Times New Roman" w:hAnsi="Times New Roman" w:cs="Times New Roman"/>
+                <w:color w:val="000000"/>
+                <w:lang w:val="es-CO"/>
+              </w:rPr>
+              <w:t>SEI2019i_1B</w:t>
+            </w:r>
           </w:p>
         </w:tc>
         <w:tc>
@@ -2492,12 +2347,12 @@
         <w:tblLook w:val="04A0" w:firstRow="1" w:lastRow="0" w:firstColumn="1" w:lastColumn="0" w:noHBand="0" w:noVBand="1"/>
       </w:tblPr>
       <w:tblGrid>
-        <w:gridCol w:w="1521"/>
-        <w:gridCol w:w="1834"/>
-        <w:gridCol w:w="1302"/>
-        <w:gridCol w:w="1853"/>
-        <w:gridCol w:w="1568"/>
-        <w:gridCol w:w="740"/>
+        <w:gridCol w:w="1512"/>
+        <w:gridCol w:w="2082"/>
+        <w:gridCol w:w="1245"/>
+        <w:gridCol w:w="1772"/>
+        <w:gridCol w:w="1499"/>
+        <w:gridCol w:w="708"/>
       </w:tblGrid>
       <w:tr>
         <w:trPr>
@@ -2575,15 +2430,7 @@
                 <w:color w:val="0000FF"/>
                 <w:lang w:val="es-CO"/>
               </w:rPr>
-              <w:t>Eliminar</w:t>
-            </w:r>
-            <w:r>
-              <w:rPr>
-                <w:rFonts w:ascii="Times New Roman" w:eastAsia="Times New Roman" w:hAnsi="Times New Roman" w:cs="Times New Roman"/>
-                <w:color w:val="0000FF"/>
-                <w:lang w:val="es-CO"/>
-              </w:rPr>
-              <w:t xml:space="preserve"> un lugar de temporada</w:t>
+              <w:t>Eliminar un lugar de temporada</w:t>
             </w:r>
           </w:p>
         </w:tc>
@@ -2729,23 +2576,7 @@
                 <w:color w:val="000000"/>
                 <w:lang w:val="es-CO"/>
               </w:rPr>
-              <w:t xml:space="preserve">El usuario debe poder </w:t>
-            </w:r>
-            <w:r>
-              <w:rPr>
-                <w:rFonts w:ascii="Times New Roman" w:eastAsia="Times New Roman" w:hAnsi="Times New Roman" w:cs="Times New Roman"/>
-                <w:color w:val="000000"/>
-                <w:lang w:val="es-CO"/>
-              </w:rPr>
-              <w:t>eliminar</w:t>
-            </w:r>
-            <w:r>
-              <w:rPr>
-                <w:rFonts w:ascii="Times New Roman" w:eastAsia="Times New Roman" w:hAnsi="Times New Roman" w:cs="Times New Roman"/>
-                <w:color w:val="000000"/>
-                <w:lang w:val="es-CO"/>
-              </w:rPr>
-              <w:t xml:space="preserve"> un lugar de temporada de forma persistente.</w:t>
+              <w:t>El usuario debe poder eliminar un lugar de temporada de forma persistente.</w:t>
             </w:r>
           </w:p>
         </w:tc>
@@ -3075,31 +2906,7 @@
                 <w:color w:val="000000"/>
                 <w:lang w:val="es-CO"/>
               </w:rPr>
-              <w:t xml:space="preserve">El usuario oprime un marcador de color </w:t>
-            </w:r>
-            <w:r>
-              <w:rPr>
-                <w:rFonts w:ascii="Times New Roman" w:eastAsia="Times New Roman" w:hAnsi="Times New Roman" w:cs="Times New Roman"/>
-                <w:color w:val="000000"/>
-                <w:lang w:val="es-CO"/>
-              </w:rPr>
-              <w:t>azul</w:t>
-            </w:r>
-            <w:r>
-              <w:rPr>
-                <w:rFonts w:ascii="Times New Roman" w:eastAsia="Times New Roman" w:hAnsi="Times New Roman" w:cs="Times New Roman"/>
-                <w:color w:val="000000"/>
-                <w:lang w:val="es-CO"/>
-              </w:rPr>
-              <w:t xml:space="preserve"> (guardado)</w:t>
-            </w:r>
-            <w:r>
-              <w:rPr>
-                <w:rFonts w:ascii="Times New Roman" w:eastAsia="Times New Roman" w:hAnsi="Times New Roman" w:cs="Times New Roman"/>
-                <w:color w:val="000000"/>
-                <w:lang w:val="es-CO"/>
-              </w:rPr>
-              <w:t>.</w:t>
+              <w:t>El usuario oprime un marcador de color azul (guardado).</w:t>
             </w:r>
           </w:p>
           <w:p>
@@ -3123,31 +2930,7 @@
                 <w:color w:val="000000"/>
                 <w:lang w:val="es-CO"/>
               </w:rPr>
-              <w:t xml:space="preserve">El sistema accede a la base de datos para </w:t>
-            </w:r>
-            <w:r>
-              <w:rPr>
-                <w:rFonts w:ascii="Times New Roman" w:eastAsia="Times New Roman" w:hAnsi="Times New Roman" w:cs="Times New Roman"/>
-                <w:color w:val="000000"/>
-                <w:lang w:val="es-CO"/>
-              </w:rPr>
-              <w:t>eliminar</w:t>
-            </w:r>
-            <w:r>
-              <w:rPr>
-                <w:rFonts w:ascii="Times New Roman" w:eastAsia="Times New Roman" w:hAnsi="Times New Roman" w:cs="Times New Roman"/>
-                <w:color w:val="000000"/>
-                <w:lang w:val="es-CO"/>
-              </w:rPr>
-              <w:t xml:space="preserve"> la selección del usuario</w:t>
-            </w:r>
-            <w:r>
-              <w:rPr>
-                <w:rFonts w:ascii="Times New Roman" w:eastAsia="Times New Roman" w:hAnsi="Times New Roman" w:cs="Times New Roman"/>
-                <w:color w:val="000000"/>
-                <w:lang w:val="es-CO"/>
-              </w:rPr>
-              <w:t>.</w:t>
+              <w:t>El sistema accede a la base de datos para eliminar la selección del usuario.</w:t>
             </w:r>
           </w:p>
           <w:p>
@@ -3171,23 +2954,7 @@
                 <w:color w:val="000000"/>
                 <w:lang w:val="es-CO"/>
               </w:rPr>
-              <w:t xml:space="preserve">El marcador se torna </w:t>
-            </w:r>
-            <w:r>
-              <w:rPr>
-                <w:rFonts w:ascii="Times New Roman" w:eastAsia="Times New Roman" w:hAnsi="Times New Roman" w:cs="Times New Roman"/>
-                <w:color w:val="000000"/>
-                <w:lang w:val="es-CO"/>
-              </w:rPr>
-              <w:t>rojo</w:t>
-            </w:r>
-            <w:r>
-              <w:rPr>
-                <w:rFonts w:ascii="Times New Roman" w:eastAsia="Times New Roman" w:hAnsi="Times New Roman" w:cs="Times New Roman"/>
-                <w:color w:val="000000"/>
-                <w:lang w:val="es-CO"/>
-              </w:rPr>
-              <w:t xml:space="preserve"> y aparece un mensaje indicando que la operación fue exitosa</w:t>
+              <w:t>El marcador se torna rojo y aparece un mensaje indicando que la operación fue exitosa</w:t>
             </w:r>
             <w:r>
               <w:rPr>
@@ -3294,15 +3061,7 @@
                 <w:color w:val="000000"/>
                 <w:lang w:val="es-CO"/>
               </w:rPr>
-              <w:t>El usuario oprime un marcador de color azul (guardado)</w:t>
-            </w:r>
-            <w:r>
-              <w:rPr>
-                <w:rFonts w:ascii="Times New Roman" w:eastAsia="Times New Roman" w:hAnsi="Times New Roman" w:cs="Times New Roman"/>
-                <w:color w:val="000000"/>
-                <w:lang w:val="es-CO"/>
-              </w:rPr>
-              <w:t>.</w:t>
+              <w:t>El usuario oprime un marcador de color azul (guardado).</w:t>
             </w:r>
           </w:p>
           <w:p>
@@ -3326,23 +3085,7 @@
                 <w:color w:val="000000"/>
                 <w:lang w:val="es-CO"/>
               </w:rPr>
-              <w:t xml:space="preserve">Ocurre un error al intentar </w:t>
-            </w:r>
-            <w:r>
-              <w:rPr>
-                <w:rFonts w:ascii="Times New Roman" w:eastAsia="Times New Roman" w:hAnsi="Times New Roman" w:cs="Times New Roman"/>
-                <w:color w:val="000000"/>
-                <w:lang w:val="es-CO"/>
-              </w:rPr>
-              <w:t>eliminar</w:t>
-            </w:r>
-            <w:r>
-              <w:rPr>
-                <w:rFonts w:ascii="Times New Roman" w:eastAsia="Times New Roman" w:hAnsi="Times New Roman" w:cs="Times New Roman"/>
-                <w:color w:val="000000"/>
-                <w:lang w:val="es-CO"/>
-              </w:rPr>
-              <w:t xml:space="preserve"> la selección del usuario en la base de datos.</w:t>
+              <w:t>Ocurre un error al intentar eliminar la selección del usuario en la base de datos.</w:t>
             </w:r>
           </w:p>
           <w:p>
@@ -3460,6 +3203,1917 @@
                 <w:lang w:val="es-CO"/>
               </w:rPr>
             </w:pPr>
+            <w:r>
+              <w:rPr>
+                <w:rFonts w:ascii="Times New Roman" w:eastAsia="Times New Roman" w:hAnsi="Times New Roman" w:cs="Times New Roman"/>
+                <w:color w:val="000000"/>
+                <w:lang w:val="es-CO"/>
+              </w:rPr>
+              <w:t>SEI2019i_1B</w:t>
+            </w:r>
+          </w:p>
+        </w:tc>
+        <w:tc>
+          <w:tcPr>
+            <w:tcW w:w="0" w:type="auto"/>
+            <w:tcBorders>
+              <w:top w:val="single" w:sz="8" w:space="0" w:color="000000"/>
+              <w:left w:val="single" w:sz="8" w:space="0" w:color="000000"/>
+              <w:bottom w:val="single" w:sz="8" w:space="0" w:color="000000"/>
+              <w:right w:val="single" w:sz="8" w:space="0" w:color="000000"/>
+            </w:tcBorders>
+            <w:tcMar>
+              <w:top w:w="100" w:type="dxa"/>
+              <w:left w:w="100" w:type="dxa"/>
+              <w:bottom w:w="100" w:type="dxa"/>
+              <w:right w:w="100" w:type="dxa"/>
+            </w:tcMar>
+            <w:hideMark/>
+          </w:tcPr>
+          <w:p>
+            <w:pPr>
+              <w:spacing w:after="0" w:line="240" w:lineRule="auto"/>
+              <w:jc w:val="both"/>
+              <w:rPr>
+                <w:rFonts w:ascii="Times New Roman" w:eastAsia="Times New Roman" w:hAnsi="Times New Roman" w:cs="Times New Roman"/>
+                <w:lang w:val="es-CO"/>
+              </w:rPr>
+            </w:pPr>
+            <w:r>
+              <w:rPr>
+                <w:rFonts w:ascii="Times New Roman" w:eastAsia="Times New Roman" w:hAnsi="Times New Roman" w:cs="Times New Roman"/>
+                <w:b/>
+                <w:bCs/>
+                <w:color w:val="000000"/>
+                <w:lang w:val="es-CO"/>
+              </w:rPr>
+              <w:t>Fecha:</w:t>
+            </w:r>
+          </w:p>
+        </w:tc>
+        <w:tc>
+          <w:tcPr>
+            <w:tcW w:w="0" w:type="auto"/>
+            <w:tcBorders>
+              <w:top w:val="single" w:sz="8" w:space="0" w:color="000000"/>
+              <w:left w:val="single" w:sz="8" w:space="0" w:color="000000"/>
+              <w:bottom w:val="single" w:sz="8" w:space="0" w:color="000000"/>
+              <w:right w:val="single" w:sz="8" w:space="0" w:color="000000"/>
+            </w:tcBorders>
+            <w:tcMar>
+              <w:top w:w="100" w:type="dxa"/>
+              <w:left w:w="100" w:type="dxa"/>
+              <w:bottom w:w="100" w:type="dxa"/>
+              <w:right w:w="100" w:type="dxa"/>
+            </w:tcMar>
+            <w:hideMark/>
+          </w:tcPr>
+          <w:p>
+            <w:pPr>
+              <w:spacing w:after="0" w:line="240" w:lineRule="auto"/>
+              <w:jc w:val="both"/>
+              <w:rPr>
+                <w:rFonts w:ascii="Times New Roman" w:eastAsia="Times New Roman" w:hAnsi="Times New Roman" w:cs="Times New Roman"/>
+                <w:lang w:val="es-CO"/>
+              </w:rPr>
+            </w:pPr>
+            <w:r>
+              <w:rPr>
+                <w:rFonts w:ascii="Times New Roman" w:eastAsia="Times New Roman" w:hAnsi="Times New Roman" w:cs="Times New Roman"/>
+                <w:color w:val="000000"/>
+                <w:lang w:val="es-CO"/>
+              </w:rPr>
+              <w:t>01.05.2019</w:t>
+            </w:r>
+          </w:p>
+        </w:tc>
+        <w:tc>
+          <w:tcPr>
+            <w:tcW w:w="0" w:type="auto"/>
+            <w:tcBorders>
+              <w:top w:val="single" w:sz="8" w:space="0" w:color="000000"/>
+              <w:left w:val="single" w:sz="8" w:space="0" w:color="000000"/>
+              <w:bottom w:val="single" w:sz="8" w:space="0" w:color="000000"/>
+              <w:right w:val="single" w:sz="8" w:space="0" w:color="000000"/>
+            </w:tcBorders>
+            <w:tcMar>
+              <w:top w:w="100" w:type="dxa"/>
+              <w:left w:w="100" w:type="dxa"/>
+              <w:bottom w:w="100" w:type="dxa"/>
+              <w:right w:w="100" w:type="dxa"/>
+            </w:tcMar>
+            <w:hideMark/>
+          </w:tcPr>
+          <w:p>
+            <w:pPr>
+              <w:spacing w:after="0" w:line="240" w:lineRule="auto"/>
+              <w:jc w:val="both"/>
+              <w:rPr>
+                <w:rFonts w:ascii="Times New Roman" w:eastAsia="Times New Roman" w:hAnsi="Times New Roman" w:cs="Times New Roman"/>
+                <w:lang w:val="es-CO"/>
+              </w:rPr>
+            </w:pPr>
+            <w:r>
+              <w:rPr>
+                <w:rFonts w:ascii="Times New Roman" w:eastAsia="Times New Roman" w:hAnsi="Times New Roman" w:cs="Times New Roman"/>
+                <w:b/>
+                <w:bCs/>
+                <w:color w:val="000000"/>
+                <w:lang w:val="es-CO"/>
+              </w:rPr>
+              <w:t>Versión:</w:t>
+            </w:r>
+          </w:p>
+        </w:tc>
+        <w:tc>
+          <w:tcPr>
+            <w:tcW w:w="0" w:type="auto"/>
+            <w:tcBorders>
+              <w:top w:val="single" w:sz="8" w:space="0" w:color="000000"/>
+              <w:left w:val="single" w:sz="8" w:space="0" w:color="000000"/>
+              <w:bottom w:val="single" w:sz="8" w:space="0" w:color="000000"/>
+              <w:right w:val="single" w:sz="8" w:space="0" w:color="000000"/>
+            </w:tcBorders>
+            <w:tcMar>
+              <w:top w:w="100" w:type="dxa"/>
+              <w:left w:w="100" w:type="dxa"/>
+              <w:bottom w:w="100" w:type="dxa"/>
+              <w:right w:w="100" w:type="dxa"/>
+            </w:tcMar>
+            <w:hideMark/>
+          </w:tcPr>
+          <w:p>
+            <w:pPr>
+              <w:spacing w:after="0" w:line="240" w:lineRule="auto"/>
+              <w:jc w:val="both"/>
+              <w:rPr>
+                <w:rFonts w:ascii="Times New Roman" w:eastAsia="Times New Roman" w:hAnsi="Times New Roman" w:cs="Times New Roman"/>
+                <w:lang w:val="es-CO"/>
+              </w:rPr>
+            </w:pPr>
+            <w:r>
+              <w:rPr>
+                <w:rFonts w:ascii="Times New Roman" w:eastAsia="Times New Roman" w:hAnsi="Times New Roman" w:cs="Times New Roman"/>
+                <w:color w:val="000000"/>
+                <w:lang w:val="es-CO"/>
+              </w:rPr>
+              <w:t>1.0</w:t>
+            </w:r>
+          </w:p>
+        </w:tc>
+      </w:tr>
+    </w:tbl>
+    <w:p/>
+    <w:tbl>
+      <w:tblPr>
+        <w:tblW w:w="0" w:type="auto"/>
+        <w:tblCellMar>
+          <w:top w:w="15" w:type="dxa"/>
+          <w:left w:w="15" w:type="dxa"/>
+          <w:bottom w:w="15" w:type="dxa"/>
+          <w:right w:w="15" w:type="dxa"/>
+        </w:tblCellMar>
+        <w:tblLook w:val="04A0" w:firstRow="1" w:lastRow="0" w:firstColumn="1" w:lastColumn="0" w:noHBand="0" w:noVBand="1"/>
+      </w:tblPr>
+      <w:tblGrid>
+        <w:gridCol w:w="1452"/>
+        <w:gridCol w:w="2099"/>
+        <w:gridCol w:w="1255"/>
+        <w:gridCol w:w="1787"/>
+        <w:gridCol w:w="1512"/>
+        <w:gridCol w:w="713"/>
+      </w:tblGrid>
+      <w:tr>
+        <w:trPr>
+          <w:trHeight w:val="440"/>
+        </w:trPr>
+        <w:tc>
+          <w:tcPr>
+            <w:tcW w:w="0" w:type="auto"/>
+            <w:tcBorders>
+              <w:top w:val="single" w:sz="8" w:space="0" w:color="000000"/>
+              <w:left w:val="single" w:sz="8" w:space="0" w:color="000000"/>
+              <w:bottom w:val="single" w:sz="8" w:space="0" w:color="000000"/>
+              <w:right w:val="single" w:sz="8" w:space="0" w:color="000000"/>
+            </w:tcBorders>
+            <w:tcMar>
+              <w:top w:w="100" w:type="dxa"/>
+              <w:left w:w="100" w:type="dxa"/>
+              <w:bottom w:w="100" w:type="dxa"/>
+              <w:right w:w="100" w:type="dxa"/>
+            </w:tcMar>
+            <w:hideMark/>
+          </w:tcPr>
+          <w:p>
+            <w:pPr>
+              <w:spacing w:after="0" w:line="240" w:lineRule="auto"/>
+              <w:jc w:val="both"/>
+              <w:rPr>
+                <w:rFonts w:ascii="Times New Roman" w:eastAsia="Times New Roman" w:hAnsi="Times New Roman" w:cs="Times New Roman"/>
+                <w:b/>
+                <w:bCs/>
+                <w:color w:val="000000"/>
+                <w:lang w:val="es-CO"/>
+              </w:rPr>
+            </w:pPr>
+            <w:r>
+              <w:rPr>
+                <w:rFonts w:ascii="Times New Roman" w:eastAsia="Times New Roman" w:hAnsi="Times New Roman" w:cs="Times New Roman"/>
+                <w:b/>
+                <w:bCs/>
+                <w:color w:val="000000"/>
+                <w:lang w:val="es-CO"/>
+              </w:rPr>
+              <w:t>Caso de Uso</w:t>
+            </w:r>
+          </w:p>
+        </w:tc>
+        <w:tc>
+          <w:tcPr>
+            <w:tcW w:w="0" w:type="auto"/>
+            <w:gridSpan w:val="3"/>
+            <w:tcBorders>
+              <w:top w:val="single" w:sz="8" w:space="0" w:color="000000"/>
+              <w:left w:val="single" w:sz="8" w:space="0" w:color="000000"/>
+              <w:bottom w:val="single" w:sz="8" w:space="0" w:color="000000"/>
+              <w:right w:val="single" w:sz="8" w:space="0" w:color="000000"/>
+            </w:tcBorders>
+            <w:tcMar>
+              <w:top w:w="100" w:type="dxa"/>
+              <w:left w:w="100" w:type="dxa"/>
+              <w:bottom w:w="100" w:type="dxa"/>
+              <w:right w:w="100" w:type="dxa"/>
+            </w:tcMar>
+            <w:hideMark/>
+          </w:tcPr>
+          <w:p>
+            <w:pPr>
+              <w:shd w:val="clear" w:color="auto" w:fill="FFFFFF"/>
+              <w:spacing w:after="240" w:line="240" w:lineRule="auto"/>
+              <w:jc w:val="both"/>
+              <w:rPr>
+                <w:rFonts w:ascii="Times New Roman" w:eastAsia="Times New Roman" w:hAnsi="Times New Roman" w:cs="Times New Roman"/>
+                <w:color w:val="0000FF"/>
+                <w:lang w:val="es-CO"/>
+              </w:rPr>
+            </w:pPr>
+            <w:r>
+              <w:rPr>
+                <w:rFonts w:ascii="Times New Roman" w:eastAsia="Times New Roman" w:hAnsi="Times New Roman" w:cs="Times New Roman"/>
+                <w:color w:val="0000FF"/>
+                <w:lang w:val="es-CO"/>
+              </w:rPr>
+              <w:t>Descripción</w:t>
+            </w:r>
+            <w:r>
+              <w:rPr>
+                <w:rFonts w:ascii="Times New Roman" w:eastAsia="Times New Roman" w:hAnsi="Times New Roman" w:cs="Times New Roman"/>
+                <w:color w:val="0000FF"/>
+                <w:lang w:val="es-CO"/>
+              </w:rPr>
+              <w:t xml:space="preserve"> lugares de temporada</w:t>
+            </w:r>
+          </w:p>
+        </w:tc>
+        <w:tc>
+          <w:tcPr>
+            <w:tcW w:w="0" w:type="auto"/>
+            <w:tcBorders>
+              <w:top w:val="single" w:sz="8" w:space="0" w:color="000000"/>
+              <w:left w:val="single" w:sz="8" w:space="0" w:color="000000"/>
+              <w:bottom w:val="single" w:sz="8" w:space="0" w:color="000000"/>
+              <w:right w:val="single" w:sz="8" w:space="0" w:color="000000"/>
+            </w:tcBorders>
+            <w:tcMar>
+              <w:top w:w="100" w:type="dxa"/>
+              <w:left w:w="100" w:type="dxa"/>
+              <w:bottom w:w="100" w:type="dxa"/>
+              <w:right w:w="100" w:type="dxa"/>
+            </w:tcMar>
+            <w:hideMark/>
+          </w:tcPr>
+          <w:p>
+            <w:pPr>
+              <w:spacing w:after="0" w:line="240" w:lineRule="auto"/>
+              <w:jc w:val="both"/>
+              <w:rPr>
+                <w:rFonts w:ascii="Times New Roman" w:eastAsia="Times New Roman" w:hAnsi="Times New Roman" w:cs="Times New Roman"/>
+                <w:b/>
+                <w:bCs/>
+                <w:color w:val="000000"/>
+                <w:lang w:val="es-CO"/>
+              </w:rPr>
+            </w:pPr>
+            <w:r>
+              <w:rPr>
+                <w:rFonts w:ascii="Times New Roman" w:eastAsia="Times New Roman" w:hAnsi="Times New Roman" w:cs="Times New Roman"/>
+                <w:b/>
+                <w:bCs/>
+                <w:color w:val="000000"/>
+                <w:lang w:val="es-CO"/>
+              </w:rPr>
+              <w:t>No.:</w:t>
+            </w:r>
+          </w:p>
+        </w:tc>
+        <w:tc>
+          <w:tcPr>
+            <w:tcW w:w="0" w:type="auto"/>
+            <w:tcBorders>
+              <w:top w:val="single" w:sz="8" w:space="0" w:color="000000"/>
+              <w:left w:val="single" w:sz="8" w:space="0" w:color="000000"/>
+              <w:bottom w:val="single" w:sz="8" w:space="0" w:color="000000"/>
+              <w:right w:val="single" w:sz="8" w:space="0" w:color="000000"/>
+            </w:tcBorders>
+            <w:tcMar>
+              <w:top w:w="100" w:type="dxa"/>
+              <w:left w:w="100" w:type="dxa"/>
+              <w:bottom w:w="100" w:type="dxa"/>
+              <w:right w:w="100" w:type="dxa"/>
+            </w:tcMar>
+            <w:hideMark/>
+          </w:tcPr>
+          <w:p>
+            <w:pPr>
+              <w:spacing w:after="0" w:line="240" w:lineRule="auto"/>
+              <w:jc w:val="both"/>
+              <w:rPr>
+                <w:rFonts w:ascii="Times New Roman" w:eastAsia="Times New Roman" w:hAnsi="Times New Roman" w:cs="Times New Roman"/>
+                <w:lang w:val="es-CO"/>
+              </w:rPr>
+            </w:pPr>
+          </w:p>
+        </w:tc>
+      </w:tr>
+      <w:tr>
+        <w:trPr>
+          <w:trHeight w:val="660"/>
+        </w:trPr>
+        <w:tc>
+          <w:tcPr>
+            <w:tcW w:w="0" w:type="auto"/>
+            <w:tcBorders>
+              <w:top w:val="single" w:sz="8" w:space="0" w:color="000000"/>
+              <w:left w:val="single" w:sz="8" w:space="0" w:color="000000"/>
+              <w:bottom w:val="single" w:sz="8" w:space="0" w:color="000000"/>
+              <w:right w:val="single" w:sz="8" w:space="0" w:color="000000"/>
+            </w:tcBorders>
+            <w:tcMar>
+              <w:top w:w="100" w:type="dxa"/>
+              <w:left w:w="100" w:type="dxa"/>
+              <w:bottom w:w="100" w:type="dxa"/>
+              <w:right w:w="100" w:type="dxa"/>
+            </w:tcMar>
+            <w:hideMark/>
+          </w:tcPr>
+          <w:p>
+            <w:pPr>
+              <w:spacing w:after="0" w:line="240" w:lineRule="auto"/>
+              <w:jc w:val="both"/>
+              <w:rPr>
+                <w:rFonts w:ascii="Times New Roman" w:eastAsia="Times New Roman" w:hAnsi="Times New Roman" w:cs="Times New Roman"/>
+                <w:lang w:val="es-CO"/>
+              </w:rPr>
+            </w:pPr>
+            <w:r>
+              <w:rPr>
+                <w:rFonts w:ascii="Times New Roman" w:eastAsia="Times New Roman" w:hAnsi="Times New Roman" w:cs="Times New Roman"/>
+                <w:b/>
+                <w:bCs/>
+                <w:color w:val="000000"/>
+                <w:lang w:val="es-CO"/>
+              </w:rPr>
+              <w:t>Descripción</w:t>
+            </w:r>
+          </w:p>
+        </w:tc>
+        <w:tc>
+          <w:tcPr>
+            <w:tcW w:w="0" w:type="auto"/>
+            <w:gridSpan w:val="5"/>
+            <w:tcBorders>
+              <w:top w:val="single" w:sz="8" w:space="0" w:color="000000"/>
+              <w:left w:val="single" w:sz="8" w:space="0" w:color="000000"/>
+              <w:bottom w:val="single" w:sz="8" w:space="0" w:color="000000"/>
+              <w:right w:val="single" w:sz="8" w:space="0" w:color="000000"/>
+            </w:tcBorders>
+            <w:tcMar>
+              <w:top w:w="100" w:type="dxa"/>
+              <w:left w:w="100" w:type="dxa"/>
+              <w:bottom w:w="100" w:type="dxa"/>
+              <w:right w:w="100" w:type="dxa"/>
+            </w:tcMar>
+            <w:hideMark/>
+          </w:tcPr>
+          <w:p>
+            <w:pPr>
+              <w:spacing w:after="0" w:line="240" w:lineRule="auto"/>
+              <w:jc w:val="both"/>
+              <w:rPr>
+                <w:rFonts w:ascii="Times New Roman" w:eastAsia="Times New Roman" w:hAnsi="Times New Roman" w:cs="Times New Roman"/>
+                <w:lang w:val="es-CO"/>
+              </w:rPr>
+            </w:pPr>
+            <w:r>
+              <w:rPr>
+                <w:rFonts w:ascii="Times New Roman" w:eastAsia="Times New Roman" w:hAnsi="Times New Roman" w:cs="Times New Roman"/>
+                <w:color w:val="000000"/>
+                <w:lang w:val="es-CO"/>
+              </w:rPr>
+              <w:t>El u</w:t>
+            </w:r>
+            <w:r>
+              <w:rPr>
+                <w:rFonts w:ascii="Times New Roman" w:eastAsia="Times New Roman" w:hAnsi="Times New Roman" w:cs="Times New Roman"/>
+                <w:color w:val="000000"/>
+                <w:lang w:val="es-CO"/>
+              </w:rPr>
+              <w:t>suario debe poder entrar a la descripción de los lugares que se encuentran en la lista de favoritos</w:t>
+            </w:r>
+            <w:r>
+              <w:rPr>
+                <w:rFonts w:ascii="Times New Roman" w:eastAsia="Times New Roman" w:hAnsi="Times New Roman" w:cs="Times New Roman"/>
+                <w:color w:val="000000"/>
+                <w:lang w:val="es-CO"/>
+              </w:rPr>
+              <w:t>.</w:t>
+            </w:r>
+          </w:p>
+        </w:tc>
+      </w:tr>
+      <w:tr>
+        <w:trPr>
+          <w:trHeight w:val="445"/>
+        </w:trPr>
+        <w:tc>
+          <w:tcPr>
+            <w:tcW w:w="0" w:type="auto"/>
+            <w:tcBorders>
+              <w:top w:val="single" w:sz="8" w:space="0" w:color="000000"/>
+              <w:left w:val="single" w:sz="8" w:space="0" w:color="000000"/>
+              <w:bottom w:val="single" w:sz="8" w:space="0" w:color="000000"/>
+              <w:right w:val="single" w:sz="8" w:space="0" w:color="000000"/>
+            </w:tcBorders>
+            <w:tcMar>
+              <w:top w:w="100" w:type="dxa"/>
+              <w:left w:w="100" w:type="dxa"/>
+              <w:bottom w:w="100" w:type="dxa"/>
+              <w:right w:w="100" w:type="dxa"/>
+            </w:tcMar>
+            <w:hideMark/>
+          </w:tcPr>
+          <w:p>
+            <w:pPr>
+              <w:spacing w:after="0" w:line="240" w:lineRule="auto"/>
+              <w:jc w:val="both"/>
+              <w:rPr>
+                <w:rFonts w:ascii="Times New Roman" w:eastAsia="Times New Roman" w:hAnsi="Times New Roman" w:cs="Times New Roman"/>
+                <w:lang w:val="es-CO"/>
+              </w:rPr>
+            </w:pPr>
+            <w:r>
+              <w:rPr>
+                <w:rFonts w:ascii="Times New Roman" w:eastAsia="Times New Roman" w:hAnsi="Times New Roman" w:cs="Times New Roman"/>
+                <w:b/>
+                <w:bCs/>
+                <w:color w:val="000000"/>
+                <w:lang w:val="es-CO"/>
+              </w:rPr>
+              <w:t>Actor(es)</w:t>
+            </w:r>
+          </w:p>
+        </w:tc>
+        <w:tc>
+          <w:tcPr>
+            <w:tcW w:w="0" w:type="auto"/>
+            <w:gridSpan w:val="5"/>
+            <w:tcBorders>
+              <w:top w:val="single" w:sz="8" w:space="0" w:color="000000"/>
+              <w:left w:val="single" w:sz="8" w:space="0" w:color="000000"/>
+              <w:bottom w:val="single" w:sz="8" w:space="0" w:color="000000"/>
+              <w:right w:val="single" w:sz="8" w:space="0" w:color="000000"/>
+            </w:tcBorders>
+            <w:tcMar>
+              <w:top w:w="100" w:type="dxa"/>
+              <w:left w:w="100" w:type="dxa"/>
+              <w:bottom w:w="100" w:type="dxa"/>
+              <w:right w:w="100" w:type="dxa"/>
+            </w:tcMar>
+            <w:hideMark/>
+          </w:tcPr>
+          <w:p>
+            <w:pPr>
+              <w:spacing w:after="0" w:line="240" w:lineRule="auto"/>
+              <w:jc w:val="both"/>
+              <w:rPr>
+                <w:rFonts w:ascii="Times New Roman" w:eastAsia="Times New Roman" w:hAnsi="Times New Roman" w:cs="Times New Roman"/>
+                <w:lang w:val="es-CO"/>
+              </w:rPr>
+            </w:pPr>
+            <w:r>
+              <w:rPr>
+                <w:rFonts w:ascii="Times New Roman" w:eastAsia="Times New Roman" w:hAnsi="Times New Roman" w:cs="Times New Roman"/>
+                <w:color w:val="000000"/>
+                <w:lang w:val="es-CO"/>
+              </w:rPr>
+              <w:t>Usuario</w:t>
+            </w:r>
+            <w:r>
+              <w:rPr>
+                <w:rFonts w:ascii="Times New Roman" w:eastAsia="Times New Roman" w:hAnsi="Times New Roman" w:cs="Times New Roman"/>
+                <w:color w:val="000000"/>
+                <w:lang w:val="es-CO"/>
+              </w:rPr>
+              <w:t>.</w:t>
+            </w:r>
+          </w:p>
+        </w:tc>
+      </w:tr>
+      <w:tr>
+        <w:trPr>
+          <w:trHeight w:val="785"/>
+        </w:trPr>
+        <w:tc>
+          <w:tcPr>
+            <w:tcW w:w="0" w:type="auto"/>
+            <w:tcBorders>
+              <w:top w:val="single" w:sz="8" w:space="0" w:color="000000"/>
+              <w:left w:val="single" w:sz="8" w:space="0" w:color="000000"/>
+              <w:bottom w:val="single" w:sz="8" w:space="0" w:color="000000"/>
+              <w:right w:val="single" w:sz="8" w:space="0" w:color="000000"/>
+            </w:tcBorders>
+            <w:tcMar>
+              <w:top w:w="100" w:type="dxa"/>
+              <w:left w:w="100" w:type="dxa"/>
+              <w:bottom w:w="100" w:type="dxa"/>
+              <w:right w:w="100" w:type="dxa"/>
+            </w:tcMar>
+            <w:hideMark/>
+          </w:tcPr>
+          <w:p>
+            <w:pPr>
+              <w:spacing w:after="0" w:line="240" w:lineRule="auto"/>
+              <w:jc w:val="both"/>
+              <w:rPr>
+                <w:rFonts w:ascii="Times New Roman" w:eastAsia="Times New Roman" w:hAnsi="Times New Roman" w:cs="Times New Roman"/>
+                <w:lang w:val="es-CO"/>
+              </w:rPr>
+            </w:pPr>
+            <w:r>
+              <w:rPr>
+                <w:rFonts w:ascii="Times New Roman" w:eastAsia="Times New Roman" w:hAnsi="Times New Roman" w:cs="Times New Roman"/>
+                <w:b/>
+                <w:bCs/>
+                <w:color w:val="000000"/>
+                <w:lang w:val="es-CO"/>
+              </w:rPr>
+              <w:t>Pre-condiciones</w:t>
+            </w:r>
+          </w:p>
+        </w:tc>
+        <w:tc>
+          <w:tcPr>
+            <w:tcW w:w="0" w:type="auto"/>
+            <w:gridSpan w:val="5"/>
+            <w:tcBorders>
+              <w:top w:val="single" w:sz="8" w:space="0" w:color="000000"/>
+              <w:left w:val="single" w:sz="8" w:space="0" w:color="000000"/>
+              <w:bottom w:val="single" w:sz="8" w:space="0" w:color="000000"/>
+              <w:right w:val="single" w:sz="8" w:space="0" w:color="000000"/>
+            </w:tcBorders>
+            <w:tcMar>
+              <w:top w:w="100" w:type="dxa"/>
+              <w:left w:w="100" w:type="dxa"/>
+              <w:bottom w:w="100" w:type="dxa"/>
+              <w:right w:w="100" w:type="dxa"/>
+            </w:tcMar>
+            <w:hideMark/>
+          </w:tcPr>
+          <w:p>
+            <w:pPr>
+              <w:pStyle w:val="Prrafodelista"/>
+              <w:numPr>
+                <w:ilvl w:val="0"/>
+                <w:numId w:val="9"/>
+              </w:numPr>
+              <w:spacing w:after="0" w:line="240" w:lineRule="auto"/>
+              <w:jc w:val="both"/>
+              <w:textAlignment w:val="baseline"/>
+              <w:rPr>
+                <w:rFonts w:ascii="Times New Roman" w:eastAsia="Times New Roman" w:hAnsi="Times New Roman" w:cs="Times New Roman"/>
+                <w:color w:val="000000"/>
+                <w:lang w:val="es-CO"/>
+              </w:rPr>
+            </w:pPr>
+            <w:r>
+              <w:rPr>
+                <w:rFonts w:ascii="Times New Roman" w:eastAsia="Times New Roman" w:hAnsi="Times New Roman" w:cs="Times New Roman"/>
+                <w:color w:val="000000"/>
+                <w:lang w:val="es-CO"/>
+              </w:rPr>
+              <w:t>El usuario debe tener una cuenta en la plataforma.</w:t>
+            </w:r>
+          </w:p>
+          <w:p>
+            <w:pPr>
+              <w:pStyle w:val="Prrafodelista"/>
+              <w:numPr>
+                <w:ilvl w:val="0"/>
+                <w:numId w:val="9"/>
+              </w:numPr>
+              <w:spacing w:after="0" w:line="240" w:lineRule="auto"/>
+              <w:jc w:val="both"/>
+              <w:textAlignment w:val="baseline"/>
+              <w:rPr>
+                <w:rFonts w:ascii="Times New Roman" w:eastAsia="Times New Roman" w:hAnsi="Times New Roman" w:cs="Times New Roman"/>
+                <w:color w:val="000000"/>
+                <w:lang w:val="es-CO"/>
+              </w:rPr>
+            </w:pPr>
+            <w:r>
+              <w:rPr>
+                <w:rFonts w:ascii="Times New Roman" w:eastAsia="Times New Roman" w:hAnsi="Times New Roman" w:cs="Times New Roman"/>
+                <w:color w:val="000000"/>
+                <w:lang w:val="es-CO"/>
+              </w:rPr>
+              <w:t>El usuario debe haber ingresado a su cuenta.</w:t>
+            </w:r>
+          </w:p>
+          <w:p>
+            <w:pPr>
+              <w:pStyle w:val="Prrafodelista"/>
+              <w:spacing w:after="0" w:line="240" w:lineRule="auto"/>
+              <w:jc w:val="both"/>
+              <w:textAlignment w:val="baseline"/>
+              <w:rPr>
+                <w:rFonts w:ascii="Times New Roman" w:eastAsia="Times New Roman" w:hAnsi="Times New Roman" w:cs="Times New Roman"/>
+                <w:color w:val="000000"/>
+                <w:lang w:val="es-CO"/>
+              </w:rPr>
+            </w:pPr>
+          </w:p>
+          <w:p>
+            <w:pPr>
+              <w:spacing w:after="0" w:line="240" w:lineRule="auto"/>
+              <w:ind w:left="720"/>
+              <w:jc w:val="both"/>
+              <w:textAlignment w:val="baseline"/>
+              <w:rPr>
+                <w:rFonts w:ascii="Times New Roman" w:eastAsia="Times New Roman" w:hAnsi="Times New Roman" w:cs="Times New Roman"/>
+                <w:color w:val="000000"/>
+                <w:lang w:val="es-CO"/>
+              </w:rPr>
+            </w:pPr>
+          </w:p>
+        </w:tc>
+      </w:tr>
+      <w:tr>
+        <w:trPr>
+          <w:trHeight w:val="1435"/>
+        </w:trPr>
+        <w:tc>
+          <w:tcPr>
+            <w:tcW w:w="0" w:type="auto"/>
+            <w:tcBorders>
+              <w:top w:val="single" w:sz="8" w:space="0" w:color="000000"/>
+              <w:left w:val="single" w:sz="8" w:space="0" w:color="000000"/>
+              <w:bottom w:val="single" w:sz="8" w:space="0" w:color="000000"/>
+              <w:right w:val="single" w:sz="8" w:space="0" w:color="000000"/>
+            </w:tcBorders>
+            <w:tcMar>
+              <w:top w:w="100" w:type="dxa"/>
+              <w:left w:w="100" w:type="dxa"/>
+              <w:bottom w:w="100" w:type="dxa"/>
+              <w:right w:w="100" w:type="dxa"/>
+            </w:tcMar>
+            <w:hideMark/>
+          </w:tcPr>
+          <w:p>
+            <w:pPr>
+              <w:spacing w:after="0" w:line="240" w:lineRule="auto"/>
+              <w:jc w:val="both"/>
+              <w:rPr>
+                <w:rFonts w:ascii="Times New Roman" w:eastAsia="Times New Roman" w:hAnsi="Times New Roman" w:cs="Times New Roman"/>
+                <w:lang w:val="es-CO"/>
+              </w:rPr>
+            </w:pPr>
+            <w:r>
+              <w:rPr>
+                <w:rFonts w:ascii="Times New Roman" w:eastAsia="Times New Roman" w:hAnsi="Times New Roman" w:cs="Times New Roman"/>
+                <w:b/>
+                <w:bCs/>
+                <w:color w:val="000000"/>
+                <w:lang w:val="es-CO"/>
+              </w:rPr>
+              <w:t>Flujo Normal</w:t>
+            </w:r>
+          </w:p>
+        </w:tc>
+        <w:tc>
+          <w:tcPr>
+            <w:tcW w:w="0" w:type="auto"/>
+            <w:gridSpan w:val="5"/>
+            <w:tcBorders>
+              <w:top w:val="single" w:sz="8" w:space="0" w:color="000000"/>
+              <w:left w:val="single" w:sz="8" w:space="0" w:color="000000"/>
+              <w:bottom w:val="single" w:sz="8" w:space="0" w:color="000000"/>
+              <w:right w:val="single" w:sz="8" w:space="0" w:color="000000"/>
+            </w:tcBorders>
+            <w:tcMar>
+              <w:top w:w="100" w:type="dxa"/>
+              <w:left w:w="100" w:type="dxa"/>
+              <w:bottom w:w="100" w:type="dxa"/>
+              <w:right w:w="100" w:type="dxa"/>
+            </w:tcMar>
+            <w:hideMark/>
+          </w:tcPr>
+          <w:p>
+            <w:pPr>
+              <w:pStyle w:val="Prrafodelista"/>
+              <w:numPr>
+                <w:ilvl w:val="0"/>
+                <w:numId w:val="10"/>
+              </w:numPr>
+              <w:spacing w:after="0" w:line="240" w:lineRule="auto"/>
+              <w:jc w:val="both"/>
+              <w:textAlignment w:val="baseline"/>
+              <w:rPr>
+                <w:rFonts w:ascii="Times New Roman" w:eastAsia="Times New Roman" w:hAnsi="Times New Roman" w:cs="Times New Roman"/>
+                <w:color w:val="000000"/>
+                <w:lang w:val="es-CO"/>
+              </w:rPr>
+            </w:pPr>
+            <w:r>
+              <w:rPr>
+                <w:rFonts w:ascii="Times New Roman" w:eastAsia="Times New Roman" w:hAnsi="Times New Roman" w:cs="Times New Roman"/>
+                <w:color w:val="000000"/>
+                <w:lang w:val="es-CO"/>
+              </w:rPr>
+              <w:t>El usuario oprime el botón “GO TO MAP”.</w:t>
+            </w:r>
+          </w:p>
+          <w:p>
+            <w:pPr>
+              <w:pStyle w:val="Prrafodelista"/>
+              <w:numPr>
+                <w:ilvl w:val="0"/>
+                <w:numId w:val="10"/>
+              </w:numPr>
+              <w:spacing w:after="0" w:line="240" w:lineRule="auto"/>
+              <w:jc w:val="both"/>
+              <w:textAlignment w:val="baseline"/>
+              <w:rPr>
+                <w:rFonts w:ascii="Times New Roman" w:eastAsia="Times New Roman" w:hAnsi="Times New Roman" w:cs="Times New Roman"/>
+                <w:color w:val="000000"/>
+                <w:lang w:val="es-CO"/>
+              </w:rPr>
+            </w:pPr>
+            <w:r>
+              <w:rPr>
+                <w:rFonts w:ascii="Times New Roman" w:eastAsia="Times New Roman" w:hAnsi="Times New Roman" w:cs="Times New Roman"/>
+                <w:color w:val="000000"/>
+                <w:lang w:val="es-CO"/>
+              </w:rPr>
+              <w:t>El sistema accede a la información de la base de datos para obtener los lugares de temporada.</w:t>
+            </w:r>
+          </w:p>
+          <w:p>
+            <w:pPr>
+              <w:pStyle w:val="Prrafodelista"/>
+              <w:numPr>
+                <w:ilvl w:val="0"/>
+                <w:numId w:val="10"/>
+              </w:numPr>
+              <w:spacing w:after="0" w:line="240" w:lineRule="auto"/>
+              <w:jc w:val="both"/>
+              <w:textAlignment w:val="baseline"/>
+              <w:rPr>
+                <w:rFonts w:ascii="Times New Roman" w:eastAsia="Times New Roman" w:hAnsi="Times New Roman" w:cs="Times New Roman"/>
+                <w:color w:val="000000"/>
+                <w:lang w:val="es-CO"/>
+              </w:rPr>
+            </w:pPr>
+            <w:r>
+              <w:rPr>
+                <w:rFonts w:ascii="Times New Roman" w:eastAsia="Times New Roman" w:hAnsi="Times New Roman" w:cs="Times New Roman"/>
+                <w:color w:val="000000"/>
+                <w:lang w:val="es-CO"/>
+              </w:rPr>
+              <w:t>El usuario se encuentra en la actividad de bienvenida en la cual selecciona la lista de revisión de lugares.</w:t>
+            </w:r>
+          </w:p>
+          <w:p>
+            <w:pPr>
+              <w:pStyle w:val="Prrafodelista"/>
+              <w:numPr>
+                <w:ilvl w:val="0"/>
+                <w:numId w:val="10"/>
+              </w:numPr>
+              <w:spacing w:after="0" w:line="240" w:lineRule="auto"/>
+              <w:jc w:val="both"/>
+              <w:textAlignment w:val="baseline"/>
+              <w:rPr>
+                <w:rFonts w:ascii="Times New Roman" w:eastAsia="Times New Roman" w:hAnsi="Times New Roman" w:cs="Times New Roman"/>
+                <w:color w:val="000000"/>
+                <w:lang w:val="es-CO"/>
+              </w:rPr>
+            </w:pPr>
+            <w:r>
+              <w:rPr>
+                <w:rFonts w:ascii="Times New Roman" w:eastAsia="Times New Roman" w:hAnsi="Times New Roman" w:cs="Times New Roman"/>
+                <w:color w:val="000000"/>
+                <w:lang w:val="es-CO"/>
+              </w:rPr>
+              <w:t xml:space="preserve">El usuario es dirigido a una lista de los lugares que ha guardado. </w:t>
+            </w:r>
+          </w:p>
+          <w:p>
+            <w:pPr>
+              <w:pStyle w:val="Prrafodelista"/>
+              <w:numPr>
+                <w:ilvl w:val="0"/>
+                <w:numId w:val="10"/>
+              </w:numPr>
+              <w:spacing w:after="0" w:line="240" w:lineRule="auto"/>
+              <w:jc w:val="both"/>
+              <w:textAlignment w:val="baseline"/>
+              <w:rPr>
+                <w:rFonts w:ascii="Times New Roman" w:eastAsia="Times New Roman" w:hAnsi="Times New Roman" w:cs="Times New Roman"/>
+                <w:color w:val="000000"/>
+                <w:lang w:val="es-CO"/>
+              </w:rPr>
+            </w:pPr>
+            <w:r>
+              <w:rPr>
+                <w:rFonts w:ascii="Times New Roman" w:eastAsia="Times New Roman" w:hAnsi="Times New Roman" w:cs="Times New Roman"/>
+                <w:color w:val="000000"/>
+                <w:lang w:val="es-CO"/>
+              </w:rPr>
+              <w:t>Al pulsar sobre algún lugar de la lista, se redirigirá a la descripción de este.</w:t>
+            </w:r>
+          </w:p>
+          <w:p>
+            <w:pPr>
+              <w:pStyle w:val="Prrafodelista"/>
+              <w:spacing w:after="0" w:line="240" w:lineRule="auto"/>
+              <w:jc w:val="both"/>
+              <w:textAlignment w:val="baseline"/>
+              <w:rPr>
+                <w:rFonts w:ascii="Times New Roman" w:eastAsia="Times New Roman" w:hAnsi="Times New Roman" w:cs="Times New Roman"/>
+                <w:color w:val="000000"/>
+                <w:lang w:val="es-CO"/>
+              </w:rPr>
+            </w:pPr>
+          </w:p>
+        </w:tc>
+      </w:tr>
+      <w:tr>
+        <w:trPr>
+          <w:trHeight w:val="210"/>
+        </w:trPr>
+        <w:tc>
+          <w:tcPr>
+            <w:tcW w:w="0" w:type="auto"/>
+            <w:tcBorders>
+              <w:top w:val="single" w:sz="8" w:space="0" w:color="000000"/>
+              <w:left w:val="single" w:sz="8" w:space="0" w:color="000000"/>
+              <w:bottom w:val="single" w:sz="8" w:space="0" w:color="000000"/>
+              <w:right w:val="single" w:sz="8" w:space="0" w:color="000000"/>
+            </w:tcBorders>
+            <w:tcMar>
+              <w:top w:w="100" w:type="dxa"/>
+              <w:left w:w="100" w:type="dxa"/>
+              <w:bottom w:w="100" w:type="dxa"/>
+              <w:right w:w="100" w:type="dxa"/>
+            </w:tcMar>
+            <w:hideMark/>
+          </w:tcPr>
+          <w:p>
+            <w:pPr>
+              <w:spacing w:after="0" w:line="240" w:lineRule="auto"/>
+              <w:jc w:val="both"/>
+              <w:rPr>
+                <w:rFonts w:ascii="Times New Roman" w:eastAsia="Times New Roman" w:hAnsi="Times New Roman" w:cs="Times New Roman"/>
+                <w:lang w:val="es-CO"/>
+              </w:rPr>
+            </w:pPr>
+            <w:r>
+              <w:rPr>
+                <w:rFonts w:ascii="Times New Roman" w:eastAsia="Times New Roman" w:hAnsi="Times New Roman" w:cs="Times New Roman"/>
+                <w:b/>
+                <w:bCs/>
+                <w:color w:val="000000"/>
+                <w:lang w:val="es-CO"/>
+              </w:rPr>
+              <w:t>Flujo Alterno</w:t>
+            </w:r>
+          </w:p>
+        </w:tc>
+        <w:tc>
+          <w:tcPr>
+            <w:tcW w:w="0" w:type="auto"/>
+            <w:gridSpan w:val="5"/>
+            <w:tcBorders>
+              <w:top w:val="single" w:sz="8" w:space="0" w:color="000000"/>
+              <w:left w:val="single" w:sz="8" w:space="0" w:color="000000"/>
+              <w:bottom w:val="single" w:sz="8" w:space="0" w:color="000000"/>
+              <w:right w:val="single" w:sz="8" w:space="0" w:color="000000"/>
+            </w:tcBorders>
+            <w:tcMar>
+              <w:top w:w="100" w:type="dxa"/>
+              <w:left w:w="100" w:type="dxa"/>
+              <w:bottom w:w="100" w:type="dxa"/>
+              <w:right w:w="100" w:type="dxa"/>
+            </w:tcMar>
+            <w:hideMark/>
+          </w:tcPr>
+          <w:p>
+            <w:pPr>
+              <w:pStyle w:val="Prrafodelista"/>
+              <w:numPr>
+                <w:ilvl w:val="0"/>
+                <w:numId w:val="11"/>
+              </w:numPr>
+              <w:spacing w:after="0" w:line="240" w:lineRule="auto"/>
+              <w:jc w:val="both"/>
+              <w:textAlignment w:val="baseline"/>
+              <w:rPr>
+                <w:rFonts w:ascii="Times New Roman" w:eastAsia="Times New Roman" w:hAnsi="Times New Roman" w:cs="Times New Roman"/>
+                <w:color w:val="000000"/>
+                <w:lang w:val="es-CO"/>
+              </w:rPr>
+            </w:pPr>
+            <w:r>
+              <w:rPr>
+                <w:rFonts w:ascii="Times New Roman" w:eastAsia="Times New Roman" w:hAnsi="Times New Roman" w:cs="Times New Roman"/>
+                <w:color w:val="000000"/>
+                <w:lang w:val="es-CO"/>
+              </w:rPr>
+              <w:t>El usuario oprime el botón “GO TO MAP”.</w:t>
+            </w:r>
+          </w:p>
+          <w:p>
+            <w:pPr>
+              <w:numPr>
+                <w:ilvl w:val="0"/>
+                <w:numId w:val="3"/>
+              </w:numPr>
+              <w:spacing w:after="0" w:line="240" w:lineRule="auto"/>
+              <w:jc w:val="both"/>
+              <w:textAlignment w:val="baseline"/>
+              <w:rPr>
+                <w:rFonts w:ascii="Times New Roman" w:eastAsia="Times New Roman" w:hAnsi="Times New Roman" w:cs="Times New Roman"/>
+                <w:color w:val="000000"/>
+                <w:lang w:val="es-CO"/>
+              </w:rPr>
+            </w:pPr>
+            <w:r>
+              <w:rPr>
+                <w:rFonts w:ascii="Times New Roman" w:eastAsia="Times New Roman" w:hAnsi="Times New Roman" w:cs="Times New Roman"/>
+                <w:color w:val="000000"/>
+                <w:lang w:val="es-CO"/>
+              </w:rPr>
+              <w:t>El usuario se dirige a la sección del listado de sus lugares guardados.</w:t>
+            </w:r>
+          </w:p>
+          <w:p>
+            <w:pPr>
+              <w:numPr>
+                <w:ilvl w:val="0"/>
+                <w:numId w:val="3"/>
+              </w:numPr>
+              <w:spacing w:after="0" w:line="240" w:lineRule="auto"/>
+              <w:jc w:val="both"/>
+              <w:textAlignment w:val="baseline"/>
+              <w:rPr>
+                <w:rFonts w:ascii="Times New Roman" w:eastAsia="Times New Roman" w:hAnsi="Times New Roman" w:cs="Times New Roman"/>
+                <w:color w:val="000000"/>
+                <w:lang w:val="es-CO"/>
+              </w:rPr>
+            </w:pPr>
+            <w:r>
+              <w:rPr>
+                <w:rFonts w:ascii="Times New Roman" w:eastAsia="Times New Roman" w:hAnsi="Times New Roman" w:cs="Times New Roman"/>
+                <w:color w:val="000000"/>
+                <w:lang w:val="es-CO"/>
+              </w:rPr>
+              <w:t>El usuario no tiene lugares guardados.</w:t>
+            </w:r>
+          </w:p>
+          <w:p>
+            <w:pPr>
+              <w:numPr>
+                <w:ilvl w:val="0"/>
+                <w:numId w:val="3"/>
+              </w:numPr>
+              <w:spacing w:after="0" w:line="240" w:lineRule="auto"/>
+              <w:jc w:val="both"/>
+              <w:textAlignment w:val="baseline"/>
+              <w:rPr>
+                <w:rFonts w:ascii="Times New Roman" w:eastAsia="Times New Roman" w:hAnsi="Times New Roman" w:cs="Times New Roman"/>
+                <w:color w:val="000000"/>
+                <w:lang w:val="es-CO"/>
+              </w:rPr>
+            </w:pPr>
+            <w:r>
+              <w:rPr>
+                <w:rFonts w:ascii="Times New Roman" w:eastAsia="Times New Roman" w:hAnsi="Times New Roman" w:cs="Times New Roman"/>
+                <w:color w:val="000000"/>
+                <w:lang w:val="es-CO"/>
+              </w:rPr>
+              <w:t>Al pulsar sobre este ítem, se produce un mensaje confirmando al usuario sobre la situación de no tener lugares guardados.</w:t>
+            </w:r>
+            <w:bookmarkStart w:id="0" w:name="_GoBack"/>
+            <w:bookmarkEnd w:id="0"/>
+          </w:p>
+          <w:p>
+            <w:pPr>
+              <w:spacing w:after="0" w:line="240" w:lineRule="auto"/>
+              <w:ind w:left="720"/>
+              <w:jc w:val="both"/>
+              <w:textAlignment w:val="baseline"/>
+              <w:rPr>
+                <w:rFonts w:ascii="Times New Roman" w:eastAsia="Times New Roman" w:hAnsi="Times New Roman" w:cs="Times New Roman"/>
+                <w:color w:val="000000"/>
+                <w:lang w:val="es-CO"/>
+              </w:rPr>
+            </w:pPr>
+          </w:p>
+        </w:tc>
+      </w:tr>
+      <w:tr>
+        <w:trPr>
+          <w:trHeight w:val="440"/>
+        </w:trPr>
+        <w:tc>
+          <w:tcPr>
+            <w:tcW w:w="0" w:type="auto"/>
+            <w:tcBorders>
+              <w:top w:val="single" w:sz="8" w:space="0" w:color="000000"/>
+              <w:left w:val="single" w:sz="8" w:space="0" w:color="000000"/>
+              <w:bottom w:val="single" w:sz="8" w:space="0" w:color="000000"/>
+              <w:right w:val="single" w:sz="8" w:space="0" w:color="000000"/>
+            </w:tcBorders>
+            <w:tcMar>
+              <w:top w:w="100" w:type="dxa"/>
+              <w:left w:w="100" w:type="dxa"/>
+              <w:bottom w:w="100" w:type="dxa"/>
+              <w:right w:w="100" w:type="dxa"/>
+            </w:tcMar>
+            <w:hideMark/>
+          </w:tcPr>
+          <w:p>
+            <w:pPr>
+              <w:spacing w:after="0" w:line="240" w:lineRule="auto"/>
+              <w:jc w:val="both"/>
+              <w:rPr>
+                <w:rFonts w:ascii="Times New Roman" w:eastAsia="Times New Roman" w:hAnsi="Times New Roman" w:cs="Times New Roman"/>
+                <w:lang w:val="es-CO"/>
+              </w:rPr>
+            </w:pPr>
+            <w:r>
+              <w:rPr>
+                <w:rFonts w:ascii="Times New Roman" w:eastAsia="Times New Roman" w:hAnsi="Times New Roman" w:cs="Times New Roman"/>
+                <w:b/>
+                <w:bCs/>
+                <w:color w:val="000000"/>
+                <w:lang w:val="es-CO"/>
+              </w:rPr>
+              <w:t>Autor(es):</w:t>
+            </w:r>
+          </w:p>
+        </w:tc>
+        <w:tc>
+          <w:tcPr>
+            <w:tcW w:w="0" w:type="auto"/>
+            <w:tcBorders>
+              <w:top w:val="single" w:sz="8" w:space="0" w:color="000000"/>
+              <w:left w:val="single" w:sz="8" w:space="0" w:color="000000"/>
+              <w:bottom w:val="single" w:sz="8" w:space="0" w:color="000000"/>
+              <w:right w:val="single" w:sz="8" w:space="0" w:color="000000"/>
+            </w:tcBorders>
+            <w:tcMar>
+              <w:top w:w="100" w:type="dxa"/>
+              <w:left w:w="100" w:type="dxa"/>
+              <w:bottom w:w="100" w:type="dxa"/>
+              <w:right w:w="100" w:type="dxa"/>
+            </w:tcMar>
+            <w:hideMark/>
+          </w:tcPr>
+          <w:p>
+            <w:pPr>
+              <w:spacing w:after="0" w:line="240" w:lineRule="auto"/>
+              <w:jc w:val="both"/>
+              <w:rPr>
+                <w:rFonts w:ascii="Times New Roman" w:eastAsia="Times New Roman" w:hAnsi="Times New Roman" w:cs="Times New Roman"/>
+                <w:lang w:val="es-CO"/>
+              </w:rPr>
+            </w:pPr>
+            <w:r>
+              <w:rPr>
+                <w:rFonts w:ascii="Times New Roman" w:eastAsia="Times New Roman" w:hAnsi="Times New Roman" w:cs="Times New Roman"/>
+                <w:color w:val="000000"/>
+                <w:lang w:val="es-CO"/>
+              </w:rPr>
+              <w:t>SEI2019i_1B</w:t>
+            </w:r>
+          </w:p>
+        </w:tc>
+        <w:tc>
+          <w:tcPr>
+            <w:tcW w:w="0" w:type="auto"/>
+            <w:tcBorders>
+              <w:top w:val="single" w:sz="8" w:space="0" w:color="000000"/>
+              <w:left w:val="single" w:sz="8" w:space="0" w:color="000000"/>
+              <w:bottom w:val="single" w:sz="8" w:space="0" w:color="000000"/>
+              <w:right w:val="single" w:sz="8" w:space="0" w:color="000000"/>
+            </w:tcBorders>
+            <w:tcMar>
+              <w:top w:w="100" w:type="dxa"/>
+              <w:left w:w="100" w:type="dxa"/>
+              <w:bottom w:w="100" w:type="dxa"/>
+              <w:right w:w="100" w:type="dxa"/>
+            </w:tcMar>
+            <w:hideMark/>
+          </w:tcPr>
+          <w:p>
+            <w:pPr>
+              <w:spacing w:after="0" w:line="240" w:lineRule="auto"/>
+              <w:jc w:val="both"/>
+              <w:rPr>
+                <w:rFonts w:ascii="Times New Roman" w:eastAsia="Times New Roman" w:hAnsi="Times New Roman" w:cs="Times New Roman"/>
+                <w:lang w:val="es-CO"/>
+              </w:rPr>
+            </w:pPr>
+            <w:r>
+              <w:rPr>
+                <w:rFonts w:ascii="Times New Roman" w:eastAsia="Times New Roman" w:hAnsi="Times New Roman" w:cs="Times New Roman"/>
+                <w:b/>
+                <w:bCs/>
+                <w:color w:val="000000"/>
+                <w:lang w:val="es-CO"/>
+              </w:rPr>
+              <w:t>Fecha:</w:t>
+            </w:r>
+          </w:p>
+        </w:tc>
+        <w:tc>
+          <w:tcPr>
+            <w:tcW w:w="0" w:type="auto"/>
+            <w:tcBorders>
+              <w:top w:val="single" w:sz="8" w:space="0" w:color="000000"/>
+              <w:left w:val="single" w:sz="8" w:space="0" w:color="000000"/>
+              <w:bottom w:val="single" w:sz="8" w:space="0" w:color="000000"/>
+              <w:right w:val="single" w:sz="8" w:space="0" w:color="000000"/>
+            </w:tcBorders>
+            <w:tcMar>
+              <w:top w:w="100" w:type="dxa"/>
+              <w:left w:w="100" w:type="dxa"/>
+              <w:bottom w:w="100" w:type="dxa"/>
+              <w:right w:w="100" w:type="dxa"/>
+            </w:tcMar>
+            <w:hideMark/>
+          </w:tcPr>
+          <w:p>
+            <w:pPr>
+              <w:spacing w:after="0" w:line="240" w:lineRule="auto"/>
+              <w:jc w:val="both"/>
+              <w:rPr>
+                <w:rFonts w:ascii="Times New Roman" w:eastAsia="Times New Roman" w:hAnsi="Times New Roman" w:cs="Times New Roman"/>
+                <w:lang w:val="es-CO"/>
+              </w:rPr>
+            </w:pPr>
+            <w:r>
+              <w:rPr>
+                <w:rFonts w:ascii="Times New Roman" w:eastAsia="Times New Roman" w:hAnsi="Times New Roman" w:cs="Times New Roman"/>
+                <w:color w:val="000000"/>
+                <w:lang w:val="es-CO"/>
+              </w:rPr>
+              <w:t>01.05.2019</w:t>
+            </w:r>
+          </w:p>
+        </w:tc>
+        <w:tc>
+          <w:tcPr>
+            <w:tcW w:w="0" w:type="auto"/>
+            <w:tcBorders>
+              <w:top w:val="single" w:sz="8" w:space="0" w:color="000000"/>
+              <w:left w:val="single" w:sz="8" w:space="0" w:color="000000"/>
+              <w:bottom w:val="single" w:sz="8" w:space="0" w:color="000000"/>
+              <w:right w:val="single" w:sz="8" w:space="0" w:color="000000"/>
+            </w:tcBorders>
+            <w:tcMar>
+              <w:top w:w="100" w:type="dxa"/>
+              <w:left w:w="100" w:type="dxa"/>
+              <w:bottom w:w="100" w:type="dxa"/>
+              <w:right w:w="100" w:type="dxa"/>
+            </w:tcMar>
+            <w:hideMark/>
+          </w:tcPr>
+          <w:p>
+            <w:pPr>
+              <w:spacing w:after="0" w:line="240" w:lineRule="auto"/>
+              <w:jc w:val="both"/>
+              <w:rPr>
+                <w:rFonts w:ascii="Times New Roman" w:eastAsia="Times New Roman" w:hAnsi="Times New Roman" w:cs="Times New Roman"/>
+                <w:lang w:val="es-CO"/>
+              </w:rPr>
+            </w:pPr>
+            <w:r>
+              <w:rPr>
+                <w:rFonts w:ascii="Times New Roman" w:eastAsia="Times New Roman" w:hAnsi="Times New Roman" w:cs="Times New Roman"/>
+                <w:b/>
+                <w:bCs/>
+                <w:color w:val="000000"/>
+                <w:lang w:val="es-CO"/>
+              </w:rPr>
+              <w:t>Versión:</w:t>
+            </w:r>
+          </w:p>
+        </w:tc>
+        <w:tc>
+          <w:tcPr>
+            <w:tcW w:w="0" w:type="auto"/>
+            <w:tcBorders>
+              <w:top w:val="single" w:sz="8" w:space="0" w:color="000000"/>
+              <w:left w:val="single" w:sz="8" w:space="0" w:color="000000"/>
+              <w:bottom w:val="single" w:sz="8" w:space="0" w:color="000000"/>
+              <w:right w:val="single" w:sz="8" w:space="0" w:color="000000"/>
+            </w:tcBorders>
+            <w:tcMar>
+              <w:top w:w="100" w:type="dxa"/>
+              <w:left w:w="100" w:type="dxa"/>
+              <w:bottom w:w="100" w:type="dxa"/>
+              <w:right w:w="100" w:type="dxa"/>
+            </w:tcMar>
+            <w:hideMark/>
+          </w:tcPr>
+          <w:p>
+            <w:pPr>
+              <w:spacing w:after="0" w:line="240" w:lineRule="auto"/>
+              <w:jc w:val="both"/>
+              <w:rPr>
+                <w:rFonts w:ascii="Times New Roman" w:eastAsia="Times New Roman" w:hAnsi="Times New Roman" w:cs="Times New Roman"/>
+                <w:lang w:val="es-CO"/>
+              </w:rPr>
+            </w:pPr>
+            <w:r>
+              <w:rPr>
+                <w:rFonts w:ascii="Times New Roman" w:eastAsia="Times New Roman" w:hAnsi="Times New Roman" w:cs="Times New Roman"/>
+                <w:color w:val="000000"/>
+                <w:lang w:val="es-CO"/>
+              </w:rPr>
+              <w:t>1.0</w:t>
+            </w:r>
+          </w:p>
+        </w:tc>
+      </w:tr>
+      <w:tr>
+        <w:trPr>
+          <w:trHeight w:val="440"/>
+        </w:trPr>
+        <w:tc>
+          <w:tcPr>
+            <w:tcW w:w="0" w:type="auto"/>
+            <w:tcBorders>
+              <w:top w:val="single" w:sz="8" w:space="0" w:color="000000"/>
+              <w:left w:val="single" w:sz="8" w:space="0" w:color="000000"/>
+              <w:bottom w:val="single" w:sz="8" w:space="0" w:color="000000"/>
+              <w:right w:val="single" w:sz="8" w:space="0" w:color="000000"/>
+            </w:tcBorders>
+            <w:tcMar>
+              <w:top w:w="100" w:type="dxa"/>
+              <w:left w:w="100" w:type="dxa"/>
+              <w:bottom w:w="100" w:type="dxa"/>
+              <w:right w:w="100" w:type="dxa"/>
+            </w:tcMar>
+            <w:hideMark/>
+          </w:tcPr>
+          <w:p>
+            <w:pPr>
+              <w:spacing w:after="0" w:line="240" w:lineRule="auto"/>
+              <w:jc w:val="both"/>
+              <w:rPr>
+                <w:rFonts w:ascii="Times New Roman" w:eastAsia="Times New Roman" w:hAnsi="Times New Roman" w:cs="Times New Roman"/>
+                <w:lang w:val="es-CO"/>
+              </w:rPr>
+            </w:pPr>
+            <w:r>
+              <w:rPr>
+                <w:rFonts w:ascii="Times New Roman" w:eastAsia="Times New Roman" w:hAnsi="Times New Roman" w:cs="Times New Roman"/>
+                <w:b/>
+                <w:bCs/>
+                <w:color w:val="000000"/>
+                <w:lang w:val="es-CO"/>
+              </w:rPr>
+              <w:lastRenderedPageBreak/>
+              <w:t>Caso de Uso</w:t>
+            </w:r>
+          </w:p>
+        </w:tc>
+        <w:tc>
+          <w:tcPr>
+            <w:tcW w:w="0" w:type="auto"/>
+            <w:gridSpan w:val="3"/>
+            <w:tcBorders>
+              <w:top w:val="single" w:sz="8" w:space="0" w:color="000000"/>
+              <w:left w:val="single" w:sz="8" w:space="0" w:color="000000"/>
+              <w:bottom w:val="single" w:sz="8" w:space="0" w:color="000000"/>
+              <w:right w:val="single" w:sz="8" w:space="0" w:color="000000"/>
+            </w:tcBorders>
+            <w:tcMar>
+              <w:top w:w="100" w:type="dxa"/>
+              <w:left w:w="100" w:type="dxa"/>
+              <w:bottom w:w="100" w:type="dxa"/>
+              <w:right w:w="100" w:type="dxa"/>
+            </w:tcMar>
+            <w:hideMark/>
+          </w:tcPr>
+          <w:p>
+            <w:pPr>
+              <w:shd w:val="clear" w:color="auto" w:fill="FFFFFF"/>
+              <w:spacing w:after="240" w:line="240" w:lineRule="auto"/>
+              <w:jc w:val="both"/>
+              <w:rPr>
+                <w:rFonts w:ascii="Times New Roman" w:eastAsia="Times New Roman" w:hAnsi="Times New Roman" w:cs="Times New Roman"/>
+                <w:lang w:val="es-CO"/>
+              </w:rPr>
+            </w:pPr>
+            <w:r>
+              <w:rPr>
+                <w:rFonts w:ascii="Times New Roman" w:eastAsia="Times New Roman" w:hAnsi="Times New Roman" w:cs="Times New Roman"/>
+                <w:color w:val="0000FF"/>
+                <w:lang w:val="es-CO"/>
+              </w:rPr>
+              <w:t xml:space="preserve">Selección </w:t>
+            </w:r>
+            <w:r>
+              <w:rPr>
+                <w:rFonts w:ascii="Times New Roman" w:eastAsia="Times New Roman" w:hAnsi="Times New Roman" w:cs="Times New Roman"/>
+                <w:color w:val="0000FF"/>
+                <w:lang w:val="es-CO"/>
+              </w:rPr>
+              <w:t>lugares de temporada</w:t>
+            </w:r>
+          </w:p>
+        </w:tc>
+        <w:tc>
+          <w:tcPr>
+            <w:tcW w:w="0" w:type="auto"/>
+            <w:tcBorders>
+              <w:top w:val="single" w:sz="8" w:space="0" w:color="000000"/>
+              <w:left w:val="single" w:sz="8" w:space="0" w:color="000000"/>
+              <w:bottom w:val="single" w:sz="8" w:space="0" w:color="000000"/>
+              <w:right w:val="single" w:sz="8" w:space="0" w:color="000000"/>
+            </w:tcBorders>
+            <w:tcMar>
+              <w:top w:w="100" w:type="dxa"/>
+              <w:left w:w="100" w:type="dxa"/>
+              <w:bottom w:w="100" w:type="dxa"/>
+              <w:right w:w="100" w:type="dxa"/>
+            </w:tcMar>
+            <w:hideMark/>
+          </w:tcPr>
+          <w:p>
+            <w:pPr>
+              <w:spacing w:after="0" w:line="240" w:lineRule="auto"/>
+              <w:jc w:val="both"/>
+              <w:rPr>
+                <w:rFonts w:ascii="Times New Roman" w:eastAsia="Times New Roman" w:hAnsi="Times New Roman" w:cs="Times New Roman"/>
+                <w:lang w:val="es-CO"/>
+              </w:rPr>
+            </w:pPr>
+            <w:r>
+              <w:rPr>
+                <w:rFonts w:ascii="Times New Roman" w:eastAsia="Times New Roman" w:hAnsi="Times New Roman" w:cs="Times New Roman"/>
+                <w:b/>
+                <w:bCs/>
+                <w:color w:val="000000"/>
+                <w:lang w:val="es-CO"/>
+              </w:rPr>
+              <w:t>No.:</w:t>
+            </w:r>
+          </w:p>
+        </w:tc>
+        <w:tc>
+          <w:tcPr>
+            <w:tcW w:w="0" w:type="auto"/>
+            <w:tcBorders>
+              <w:top w:val="single" w:sz="8" w:space="0" w:color="000000"/>
+              <w:left w:val="single" w:sz="8" w:space="0" w:color="000000"/>
+              <w:bottom w:val="single" w:sz="8" w:space="0" w:color="000000"/>
+              <w:right w:val="single" w:sz="8" w:space="0" w:color="000000"/>
+            </w:tcBorders>
+            <w:tcMar>
+              <w:top w:w="100" w:type="dxa"/>
+              <w:left w:w="100" w:type="dxa"/>
+              <w:bottom w:w="100" w:type="dxa"/>
+              <w:right w:w="100" w:type="dxa"/>
+            </w:tcMar>
+            <w:hideMark/>
+          </w:tcPr>
+          <w:p>
+            <w:pPr>
+              <w:spacing w:after="0" w:line="240" w:lineRule="auto"/>
+              <w:jc w:val="both"/>
+              <w:rPr>
+                <w:rFonts w:ascii="Times New Roman" w:eastAsia="Times New Roman" w:hAnsi="Times New Roman" w:cs="Times New Roman"/>
+                <w:lang w:val="es-CO"/>
+              </w:rPr>
+            </w:pPr>
+          </w:p>
+        </w:tc>
+      </w:tr>
+      <w:tr>
+        <w:trPr>
+          <w:trHeight w:val="660"/>
+        </w:trPr>
+        <w:tc>
+          <w:tcPr>
+            <w:tcW w:w="0" w:type="auto"/>
+            <w:tcBorders>
+              <w:top w:val="single" w:sz="8" w:space="0" w:color="000000"/>
+              <w:left w:val="single" w:sz="8" w:space="0" w:color="000000"/>
+              <w:bottom w:val="single" w:sz="8" w:space="0" w:color="000000"/>
+              <w:right w:val="single" w:sz="8" w:space="0" w:color="000000"/>
+            </w:tcBorders>
+            <w:tcMar>
+              <w:top w:w="100" w:type="dxa"/>
+              <w:left w:w="100" w:type="dxa"/>
+              <w:bottom w:w="100" w:type="dxa"/>
+              <w:right w:w="100" w:type="dxa"/>
+            </w:tcMar>
+            <w:hideMark/>
+          </w:tcPr>
+          <w:p>
+            <w:pPr>
+              <w:spacing w:after="0" w:line="240" w:lineRule="auto"/>
+              <w:jc w:val="both"/>
+              <w:rPr>
+                <w:rFonts w:ascii="Times New Roman" w:eastAsia="Times New Roman" w:hAnsi="Times New Roman" w:cs="Times New Roman"/>
+                <w:lang w:val="es-CO"/>
+              </w:rPr>
+            </w:pPr>
+            <w:r>
+              <w:rPr>
+                <w:rFonts w:ascii="Times New Roman" w:eastAsia="Times New Roman" w:hAnsi="Times New Roman" w:cs="Times New Roman"/>
+                <w:b/>
+                <w:bCs/>
+                <w:color w:val="000000"/>
+                <w:lang w:val="es-CO"/>
+              </w:rPr>
+              <w:t>Descripción</w:t>
+            </w:r>
+          </w:p>
+        </w:tc>
+        <w:tc>
+          <w:tcPr>
+            <w:tcW w:w="0" w:type="auto"/>
+            <w:gridSpan w:val="5"/>
+            <w:tcBorders>
+              <w:top w:val="single" w:sz="8" w:space="0" w:color="000000"/>
+              <w:left w:val="single" w:sz="8" w:space="0" w:color="000000"/>
+              <w:bottom w:val="single" w:sz="8" w:space="0" w:color="000000"/>
+              <w:right w:val="single" w:sz="8" w:space="0" w:color="000000"/>
+            </w:tcBorders>
+            <w:tcMar>
+              <w:top w:w="100" w:type="dxa"/>
+              <w:left w:w="100" w:type="dxa"/>
+              <w:bottom w:w="100" w:type="dxa"/>
+              <w:right w:w="100" w:type="dxa"/>
+            </w:tcMar>
+            <w:hideMark/>
+          </w:tcPr>
+          <w:p>
+            <w:pPr>
+              <w:spacing w:after="0" w:line="240" w:lineRule="auto"/>
+              <w:jc w:val="both"/>
+              <w:rPr>
+                <w:rFonts w:ascii="Times New Roman" w:eastAsia="Times New Roman" w:hAnsi="Times New Roman" w:cs="Times New Roman"/>
+                <w:lang w:val="es-CO"/>
+              </w:rPr>
+            </w:pPr>
+            <w:r>
+              <w:rPr>
+                <w:rFonts w:ascii="Times New Roman" w:eastAsia="Times New Roman" w:hAnsi="Times New Roman" w:cs="Times New Roman"/>
+                <w:color w:val="000000"/>
+                <w:lang w:val="es-CO"/>
+              </w:rPr>
+              <w:t>El administrador</w:t>
+            </w:r>
+            <w:r>
+              <w:rPr>
+                <w:rFonts w:ascii="Times New Roman" w:eastAsia="Times New Roman" w:hAnsi="Times New Roman" w:cs="Times New Roman"/>
+                <w:color w:val="000000"/>
+                <w:lang w:val="es-CO"/>
+              </w:rPr>
+              <w:t xml:space="preserve"> debe poder </w:t>
+            </w:r>
+            <w:r>
+              <w:rPr>
+                <w:rFonts w:ascii="Times New Roman" w:eastAsia="Times New Roman" w:hAnsi="Times New Roman" w:cs="Times New Roman"/>
+                <w:color w:val="000000"/>
+                <w:lang w:val="es-CO"/>
+              </w:rPr>
+              <w:t xml:space="preserve">seleccionar </w:t>
+            </w:r>
+            <w:r>
+              <w:rPr>
+                <w:rFonts w:ascii="Times New Roman" w:eastAsia="Times New Roman" w:hAnsi="Times New Roman" w:cs="Times New Roman"/>
+                <w:color w:val="000000"/>
+                <w:lang w:val="es-CO"/>
+              </w:rPr>
+              <w:t xml:space="preserve">los lugares de temporada, </w:t>
+            </w:r>
+            <w:r>
+              <w:rPr>
+                <w:rFonts w:ascii="Times New Roman" w:eastAsia="Times New Roman" w:hAnsi="Times New Roman" w:cs="Times New Roman"/>
+                <w:color w:val="000000"/>
+                <w:lang w:val="es-CO"/>
+              </w:rPr>
+              <w:t>los cuales se verán reflejados como marcadores sobre el mapa</w:t>
+            </w:r>
+            <w:r>
+              <w:rPr>
+                <w:rFonts w:ascii="Times New Roman" w:eastAsia="Times New Roman" w:hAnsi="Times New Roman" w:cs="Times New Roman"/>
+                <w:color w:val="000000"/>
+                <w:lang w:val="es-CO"/>
+              </w:rPr>
+              <w:t>.</w:t>
+            </w:r>
+          </w:p>
+        </w:tc>
+      </w:tr>
+      <w:tr>
+        <w:trPr>
+          <w:trHeight w:val="445"/>
+        </w:trPr>
+        <w:tc>
+          <w:tcPr>
+            <w:tcW w:w="0" w:type="auto"/>
+            <w:tcBorders>
+              <w:top w:val="single" w:sz="8" w:space="0" w:color="000000"/>
+              <w:left w:val="single" w:sz="8" w:space="0" w:color="000000"/>
+              <w:bottom w:val="single" w:sz="8" w:space="0" w:color="000000"/>
+              <w:right w:val="single" w:sz="8" w:space="0" w:color="000000"/>
+            </w:tcBorders>
+            <w:tcMar>
+              <w:top w:w="100" w:type="dxa"/>
+              <w:left w:w="100" w:type="dxa"/>
+              <w:bottom w:w="100" w:type="dxa"/>
+              <w:right w:w="100" w:type="dxa"/>
+            </w:tcMar>
+            <w:hideMark/>
+          </w:tcPr>
+          <w:p>
+            <w:pPr>
+              <w:spacing w:after="0" w:line="240" w:lineRule="auto"/>
+              <w:jc w:val="both"/>
+              <w:rPr>
+                <w:rFonts w:ascii="Times New Roman" w:eastAsia="Times New Roman" w:hAnsi="Times New Roman" w:cs="Times New Roman"/>
+                <w:lang w:val="es-CO"/>
+              </w:rPr>
+            </w:pPr>
+            <w:r>
+              <w:rPr>
+                <w:rFonts w:ascii="Times New Roman" w:eastAsia="Times New Roman" w:hAnsi="Times New Roman" w:cs="Times New Roman"/>
+                <w:b/>
+                <w:bCs/>
+                <w:color w:val="000000"/>
+                <w:lang w:val="es-CO"/>
+              </w:rPr>
+              <w:t>Actor(es)</w:t>
+            </w:r>
+          </w:p>
+        </w:tc>
+        <w:tc>
+          <w:tcPr>
+            <w:tcW w:w="0" w:type="auto"/>
+            <w:gridSpan w:val="5"/>
+            <w:tcBorders>
+              <w:top w:val="single" w:sz="8" w:space="0" w:color="000000"/>
+              <w:left w:val="single" w:sz="8" w:space="0" w:color="000000"/>
+              <w:bottom w:val="single" w:sz="8" w:space="0" w:color="000000"/>
+              <w:right w:val="single" w:sz="8" w:space="0" w:color="000000"/>
+            </w:tcBorders>
+            <w:tcMar>
+              <w:top w:w="100" w:type="dxa"/>
+              <w:left w:w="100" w:type="dxa"/>
+              <w:bottom w:w="100" w:type="dxa"/>
+              <w:right w:w="100" w:type="dxa"/>
+            </w:tcMar>
+            <w:hideMark/>
+          </w:tcPr>
+          <w:p>
+            <w:pPr>
+              <w:spacing w:after="0" w:line="240" w:lineRule="auto"/>
+              <w:jc w:val="both"/>
+              <w:rPr>
+                <w:rFonts w:ascii="Times New Roman" w:eastAsia="Times New Roman" w:hAnsi="Times New Roman" w:cs="Times New Roman"/>
+                <w:lang w:val="es-CO"/>
+              </w:rPr>
+            </w:pPr>
+            <w:r>
+              <w:rPr>
+                <w:rFonts w:ascii="Times New Roman" w:eastAsia="Times New Roman" w:hAnsi="Times New Roman" w:cs="Times New Roman"/>
+                <w:color w:val="000000"/>
+                <w:lang w:val="es-CO"/>
+              </w:rPr>
+              <w:t>Administrador</w:t>
+            </w:r>
+            <w:r>
+              <w:rPr>
+                <w:rFonts w:ascii="Times New Roman" w:eastAsia="Times New Roman" w:hAnsi="Times New Roman" w:cs="Times New Roman"/>
+                <w:color w:val="000000"/>
+                <w:lang w:val="es-CO"/>
+              </w:rPr>
+              <w:t>.</w:t>
+            </w:r>
+          </w:p>
+        </w:tc>
+      </w:tr>
+      <w:tr>
+        <w:trPr>
+          <w:trHeight w:val="785"/>
+        </w:trPr>
+        <w:tc>
+          <w:tcPr>
+            <w:tcW w:w="0" w:type="auto"/>
+            <w:tcBorders>
+              <w:top w:val="single" w:sz="8" w:space="0" w:color="000000"/>
+              <w:left w:val="single" w:sz="8" w:space="0" w:color="000000"/>
+              <w:bottom w:val="single" w:sz="8" w:space="0" w:color="000000"/>
+              <w:right w:val="single" w:sz="8" w:space="0" w:color="000000"/>
+            </w:tcBorders>
+            <w:tcMar>
+              <w:top w:w="100" w:type="dxa"/>
+              <w:left w:w="100" w:type="dxa"/>
+              <w:bottom w:w="100" w:type="dxa"/>
+              <w:right w:w="100" w:type="dxa"/>
+            </w:tcMar>
+            <w:hideMark/>
+          </w:tcPr>
+          <w:p>
+            <w:pPr>
+              <w:spacing w:after="0" w:line="240" w:lineRule="auto"/>
+              <w:jc w:val="both"/>
+              <w:rPr>
+                <w:rFonts w:ascii="Times New Roman" w:eastAsia="Times New Roman" w:hAnsi="Times New Roman" w:cs="Times New Roman"/>
+                <w:lang w:val="es-CO"/>
+              </w:rPr>
+            </w:pPr>
+            <w:r>
+              <w:rPr>
+                <w:rFonts w:ascii="Times New Roman" w:eastAsia="Times New Roman" w:hAnsi="Times New Roman" w:cs="Times New Roman"/>
+                <w:b/>
+                <w:bCs/>
+                <w:color w:val="000000"/>
+                <w:lang w:val="es-CO"/>
+              </w:rPr>
+              <w:t>Pre-condiciones</w:t>
+            </w:r>
+          </w:p>
+        </w:tc>
+        <w:tc>
+          <w:tcPr>
+            <w:tcW w:w="0" w:type="auto"/>
+            <w:gridSpan w:val="5"/>
+            <w:tcBorders>
+              <w:top w:val="single" w:sz="8" w:space="0" w:color="000000"/>
+              <w:left w:val="single" w:sz="8" w:space="0" w:color="000000"/>
+              <w:bottom w:val="single" w:sz="8" w:space="0" w:color="000000"/>
+              <w:right w:val="single" w:sz="8" w:space="0" w:color="000000"/>
+            </w:tcBorders>
+            <w:tcMar>
+              <w:top w:w="100" w:type="dxa"/>
+              <w:left w:w="100" w:type="dxa"/>
+              <w:bottom w:w="100" w:type="dxa"/>
+              <w:right w:w="100" w:type="dxa"/>
+            </w:tcMar>
+            <w:hideMark/>
+          </w:tcPr>
+          <w:p>
+            <w:pPr>
+              <w:pStyle w:val="Prrafodelista"/>
+              <w:numPr>
+                <w:ilvl w:val="1"/>
+                <w:numId w:val="5"/>
+              </w:numPr>
+              <w:spacing w:after="0" w:line="240" w:lineRule="auto"/>
+              <w:jc w:val="both"/>
+              <w:textAlignment w:val="baseline"/>
+              <w:rPr>
+                <w:rFonts w:ascii="Times New Roman" w:eastAsia="Times New Roman" w:hAnsi="Times New Roman" w:cs="Times New Roman"/>
+                <w:color w:val="000000"/>
+                <w:lang w:val="es-CO"/>
+              </w:rPr>
+            </w:pPr>
+            <w:r>
+              <w:rPr>
+                <w:rFonts w:ascii="Times New Roman" w:eastAsia="Times New Roman" w:hAnsi="Times New Roman" w:cs="Times New Roman"/>
+                <w:color w:val="000000"/>
+                <w:lang w:val="es-CO"/>
+              </w:rPr>
+              <w:t>El usuario debe tener una cuenta en la plataforma.</w:t>
+            </w:r>
+          </w:p>
+          <w:p>
+            <w:pPr>
+              <w:pStyle w:val="Prrafodelista"/>
+              <w:numPr>
+                <w:ilvl w:val="1"/>
+                <w:numId w:val="5"/>
+              </w:numPr>
+              <w:spacing w:after="0" w:line="240" w:lineRule="auto"/>
+              <w:jc w:val="both"/>
+              <w:textAlignment w:val="baseline"/>
+              <w:rPr>
+                <w:rFonts w:ascii="Times New Roman" w:eastAsia="Times New Roman" w:hAnsi="Times New Roman" w:cs="Times New Roman"/>
+                <w:color w:val="000000"/>
+                <w:lang w:val="es-CO"/>
+              </w:rPr>
+            </w:pPr>
+            <w:r>
+              <w:rPr>
+                <w:rFonts w:ascii="Times New Roman" w:eastAsia="Times New Roman" w:hAnsi="Times New Roman" w:cs="Times New Roman"/>
+                <w:color w:val="000000"/>
+                <w:lang w:val="es-CO"/>
+              </w:rPr>
+              <w:t>El usuario debe haber ingresado a su cuenta.</w:t>
+            </w:r>
+          </w:p>
+          <w:p>
+            <w:pPr>
+              <w:spacing w:after="0" w:line="240" w:lineRule="auto"/>
+              <w:ind w:left="720"/>
+              <w:jc w:val="both"/>
+              <w:textAlignment w:val="baseline"/>
+              <w:rPr>
+                <w:rFonts w:ascii="Times New Roman" w:eastAsia="Times New Roman" w:hAnsi="Times New Roman" w:cs="Times New Roman"/>
+                <w:color w:val="000000"/>
+                <w:lang w:val="es-CO"/>
+              </w:rPr>
+            </w:pPr>
+          </w:p>
+        </w:tc>
+      </w:tr>
+      <w:tr>
+        <w:trPr>
+          <w:trHeight w:val="1435"/>
+        </w:trPr>
+        <w:tc>
+          <w:tcPr>
+            <w:tcW w:w="0" w:type="auto"/>
+            <w:tcBorders>
+              <w:top w:val="single" w:sz="8" w:space="0" w:color="000000"/>
+              <w:left w:val="single" w:sz="8" w:space="0" w:color="000000"/>
+              <w:bottom w:val="single" w:sz="8" w:space="0" w:color="000000"/>
+              <w:right w:val="single" w:sz="8" w:space="0" w:color="000000"/>
+            </w:tcBorders>
+            <w:tcMar>
+              <w:top w:w="100" w:type="dxa"/>
+              <w:left w:w="100" w:type="dxa"/>
+              <w:bottom w:w="100" w:type="dxa"/>
+              <w:right w:w="100" w:type="dxa"/>
+            </w:tcMar>
+            <w:hideMark/>
+          </w:tcPr>
+          <w:p>
+            <w:pPr>
+              <w:spacing w:after="0" w:line="240" w:lineRule="auto"/>
+              <w:jc w:val="both"/>
+              <w:rPr>
+                <w:rFonts w:ascii="Times New Roman" w:eastAsia="Times New Roman" w:hAnsi="Times New Roman" w:cs="Times New Roman"/>
+                <w:lang w:val="es-CO"/>
+              </w:rPr>
+            </w:pPr>
+            <w:r>
+              <w:rPr>
+                <w:rFonts w:ascii="Times New Roman" w:eastAsia="Times New Roman" w:hAnsi="Times New Roman" w:cs="Times New Roman"/>
+                <w:b/>
+                <w:bCs/>
+                <w:color w:val="000000"/>
+                <w:lang w:val="es-CO"/>
+              </w:rPr>
+              <w:t>Flujo Normal</w:t>
+            </w:r>
+          </w:p>
+        </w:tc>
+        <w:tc>
+          <w:tcPr>
+            <w:tcW w:w="0" w:type="auto"/>
+            <w:gridSpan w:val="5"/>
+            <w:tcBorders>
+              <w:top w:val="single" w:sz="8" w:space="0" w:color="000000"/>
+              <w:left w:val="single" w:sz="8" w:space="0" w:color="000000"/>
+              <w:bottom w:val="single" w:sz="8" w:space="0" w:color="000000"/>
+              <w:right w:val="single" w:sz="8" w:space="0" w:color="000000"/>
+            </w:tcBorders>
+            <w:tcMar>
+              <w:top w:w="100" w:type="dxa"/>
+              <w:left w:w="100" w:type="dxa"/>
+              <w:bottom w:w="100" w:type="dxa"/>
+              <w:right w:w="100" w:type="dxa"/>
+            </w:tcMar>
+            <w:hideMark/>
+          </w:tcPr>
+          <w:p>
+            <w:pPr>
+              <w:pStyle w:val="Prrafodelista"/>
+              <w:numPr>
+                <w:ilvl w:val="0"/>
+                <w:numId w:val="8"/>
+              </w:numPr>
+              <w:spacing w:after="0" w:line="240" w:lineRule="auto"/>
+              <w:jc w:val="both"/>
+              <w:textAlignment w:val="baseline"/>
+              <w:rPr>
+                <w:rFonts w:ascii="Times New Roman" w:eastAsia="Times New Roman" w:hAnsi="Times New Roman" w:cs="Times New Roman"/>
+                <w:color w:val="000000"/>
+                <w:lang w:val="es-CO"/>
+              </w:rPr>
+            </w:pPr>
+            <w:r>
+              <w:rPr>
+                <w:rFonts w:ascii="Times New Roman" w:eastAsia="Times New Roman" w:hAnsi="Times New Roman" w:cs="Times New Roman"/>
+                <w:color w:val="000000"/>
+                <w:lang w:val="es-CO"/>
+              </w:rPr>
+              <w:t>El</w:t>
+            </w:r>
+            <w:r>
+              <w:rPr>
+                <w:rFonts w:ascii="Times New Roman" w:eastAsia="Times New Roman" w:hAnsi="Times New Roman" w:cs="Times New Roman"/>
+                <w:color w:val="000000"/>
+                <w:lang w:val="es-CO"/>
+              </w:rPr>
+              <w:t xml:space="preserve"> administrador despliega la lista de lugares.</w:t>
+            </w:r>
+          </w:p>
+          <w:p>
+            <w:pPr>
+              <w:pStyle w:val="Prrafodelista"/>
+              <w:numPr>
+                <w:ilvl w:val="0"/>
+                <w:numId w:val="8"/>
+              </w:numPr>
+              <w:spacing w:after="0" w:line="240" w:lineRule="auto"/>
+              <w:jc w:val="both"/>
+              <w:textAlignment w:val="baseline"/>
+              <w:rPr>
+                <w:rFonts w:ascii="Times New Roman" w:eastAsia="Times New Roman" w:hAnsi="Times New Roman" w:cs="Times New Roman"/>
+                <w:color w:val="000000"/>
+                <w:lang w:val="es-CO"/>
+              </w:rPr>
+            </w:pPr>
+            <w:r>
+              <w:rPr>
+                <w:rFonts w:ascii="Times New Roman" w:eastAsia="Times New Roman" w:hAnsi="Times New Roman" w:cs="Times New Roman"/>
+                <w:color w:val="000000"/>
+                <w:lang w:val="es-CO"/>
+              </w:rPr>
+              <w:t>El sistema accede a la información de la base de datos para obtener los lugares</w:t>
+            </w:r>
+            <w:r>
+              <w:rPr>
+                <w:rFonts w:ascii="Times New Roman" w:eastAsia="Times New Roman" w:hAnsi="Times New Roman" w:cs="Times New Roman"/>
+                <w:color w:val="000000"/>
+                <w:lang w:val="es-CO"/>
+              </w:rPr>
+              <w:t xml:space="preserve"> sobre los cuales se posee información</w:t>
+            </w:r>
+            <w:r>
+              <w:rPr>
+                <w:rFonts w:ascii="Times New Roman" w:eastAsia="Times New Roman" w:hAnsi="Times New Roman" w:cs="Times New Roman"/>
+                <w:color w:val="000000"/>
+                <w:lang w:val="es-CO"/>
+              </w:rPr>
+              <w:t>.</w:t>
+            </w:r>
+          </w:p>
+          <w:p>
+            <w:pPr>
+              <w:numPr>
+                <w:ilvl w:val="0"/>
+                <w:numId w:val="8"/>
+              </w:numPr>
+              <w:spacing w:after="0" w:line="240" w:lineRule="auto"/>
+              <w:jc w:val="both"/>
+              <w:textAlignment w:val="baseline"/>
+              <w:rPr>
+                <w:rFonts w:ascii="Times New Roman" w:eastAsia="Times New Roman" w:hAnsi="Times New Roman" w:cs="Times New Roman"/>
+                <w:color w:val="000000"/>
+                <w:lang w:val="es-CO"/>
+              </w:rPr>
+            </w:pPr>
+            <w:r>
+              <w:rPr>
+                <w:rFonts w:ascii="Times New Roman" w:eastAsia="Times New Roman" w:hAnsi="Times New Roman" w:cs="Times New Roman"/>
+                <w:color w:val="000000"/>
+                <w:lang w:val="es-CO"/>
+              </w:rPr>
+              <w:t xml:space="preserve">Mediante un </w:t>
+            </w:r>
             <w:proofErr w:type="spellStart"/>
             <w:r>
               <w:rPr>
@@ -3467,49 +5121,220 @@
                 <w:color w:val="000000"/>
                 <w:lang w:val="es-CO"/>
               </w:rPr>
-              <w:t>afmoyar</w:t>
+              <w:t>checkBox</w:t>
             </w:r>
             <w:proofErr w:type="spellEnd"/>
-          </w:p>
-          <w:p>
-            <w:pPr>
-              <w:spacing w:after="0" w:line="240" w:lineRule="auto"/>
-              <w:jc w:val="both"/>
-              <w:rPr>
-                <w:rFonts w:ascii="Times New Roman" w:eastAsia="Times New Roman" w:hAnsi="Times New Roman" w:cs="Times New Roman"/>
-                <w:lang w:val="es-CO"/>
-              </w:rPr>
-            </w:pPr>
-            <w:proofErr w:type="spellStart"/>
-            <w:r>
-              <w:rPr>
-                <w:rFonts w:ascii="Times New Roman" w:eastAsia="Times New Roman" w:hAnsi="Times New Roman" w:cs="Times New Roman"/>
-                <w:color w:val="000000"/>
-                <w:lang w:val="es-CO"/>
-              </w:rPr>
-              <w:t>ccgarciab</w:t>
-            </w:r>
-            <w:proofErr w:type="spellEnd"/>
-          </w:p>
-          <w:p>
-            <w:pPr>
-              <w:spacing w:after="0" w:line="240" w:lineRule="auto"/>
-              <w:jc w:val="both"/>
-              <w:rPr>
-                <w:rFonts w:ascii="Times New Roman" w:eastAsia="Times New Roman" w:hAnsi="Times New Roman" w:cs="Times New Roman"/>
-                <w:lang w:val="es-CO"/>
-              </w:rPr>
-            </w:pPr>
-            <w:proofErr w:type="spellStart"/>
-            <w:r>
-              <w:rPr>
-                <w:rFonts w:ascii="Times New Roman" w:eastAsia="Times New Roman" w:hAnsi="Times New Roman" w:cs="Times New Roman"/>
-                <w:color w:val="000000"/>
-                <w:lang w:val="es-CO"/>
-              </w:rPr>
-              <w:t>sapinedave</w:t>
-            </w:r>
-            <w:proofErr w:type="spellEnd"/>
+            <w:r>
+              <w:rPr>
+                <w:rFonts w:ascii="Times New Roman" w:eastAsia="Times New Roman" w:hAnsi="Times New Roman" w:cs="Times New Roman"/>
+                <w:color w:val="000000"/>
+                <w:lang w:val="es-CO"/>
+              </w:rPr>
+              <w:t xml:space="preserve"> el administrador selecciona los lugares a marcar en el mapa.</w:t>
+            </w:r>
+          </w:p>
+          <w:p>
+            <w:pPr>
+              <w:numPr>
+                <w:ilvl w:val="0"/>
+                <w:numId w:val="8"/>
+              </w:numPr>
+              <w:spacing w:after="0" w:line="240" w:lineRule="auto"/>
+              <w:jc w:val="both"/>
+              <w:textAlignment w:val="baseline"/>
+              <w:rPr>
+                <w:rFonts w:ascii="Times New Roman" w:eastAsia="Times New Roman" w:hAnsi="Times New Roman" w:cs="Times New Roman"/>
+                <w:color w:val="000000"/>
+                <w:lang w:val="es-CO"/>
+              </w:rPr>
+            </w:pPr>
+            <w:r>
+              <w:rPr>
+                <w:rFonts w:ascii="Times New Roman" w:eastAsia="Times New Roman" w:hAnsi="Times New Roman" w:cs="Times New Roman"/>
+                <w:color w:val="000000"/>
+                <w:lang w:val="es-CO"/>
+              </w:rPr>
+              <w:t>Sobre el mapa se verán reflejados los marcadores de los lugares elegidos.</w:t>
+            </w:r>
+          </w:p>
+          <w:p>
+            <w:pPr>
+              <w:spacing w:after="0" w:line="240" w:lineRule="auto"/>
+              <w:ind w:left="720"/>
+              <w:jc w:val="both"/>
+              <w:textAlignment w:val="baseline"/>
+              <w:rPr>
+                <w:rFonts w:ascii="Times New Roman" w:eastAsia="Times New Roman" w:hAnsi="Times New Roman" w:cs="Times New Roman"/>
+                <w:color w:val="000000"/>
+                <w:lang w:val="es-CO"/>
+              </w:rPr>
+            </w:pPr>
+          </w:p>
+        </w:tc>
+      </w:tr>
+      <w:tr>
+        <w:trPr>
+          <w:trHeight w:val="210"/>
+        </w:trPr>
+        <w:tc>
+          <w:tcPr>
+            <w:tcW w:w="0" w:type="auto"/>
+            <w:tcBorders>
+              <w:top w:val="single" w:sz="8" w:space="0" w:color="000000"/>
+              <w:left w:val="single" w:sz="8" w:space="0" w:color="000000"/>
+              <w:bottom w:val="single" w:sz="8" w:space="0" w:color="000000"/>
+              <w:right w:val="single" w:sz="8" w:space="0" w:color="000000"/>
+            </w:tcBorders>
+            <w:tcMar>
+              <w:top w:w="100" w:type="dxa"/>
+              <w:left w:w="100" w:type="dxa"/>
+              <w:bottom w:w="100" w:type="dxa"/>
+              <w:right w:w="100" w:type="dxa"/>
+            </w:tcMar>
+            <w:hideMark/>
+          </w:tcPr>
+          <w:p>
+            <w:pPr>
+              <w:spacing w:after="0" w:line="240" w:lineRule="auto"/>
+              <w:jc w:val="both"/>
+              <w:rPr>
+                <w:rFonts w:ascii="Times New Roman" w:eastAsia="Times New Roman" w:hAnsi="Times New Roman" w:cs="Times New Roman"/>
+                <w:lang w:val="es-CO"/>
+              </w:rPr>
+            </w:pPr>
+            <w:r>
+              <w:rPr>
+                <w:rFonts w:ascii="Times New Roman" w:eastAsia="Times New Roman" w:hAnsi="Times New Roman" w:cs="Times New Roman"/>
+                <w:b/>
+                <w:bCs/>
+                <w:color w:val="000000"/>
+                <w:lang w:val="es-CO"/>
+              </w:rPr>
+              <w:t>Flujo Alterno</w:t>
+            </w:r>
+          </w:p>
+        </w:tc>
+        <w:tc>
+          <w:tcPr>
+            <w:tcW w:w="0" w:type="auto"/>
+            <w:gridSpan w:val="5"/>
+            <w:tcBorders>
+              <w:top w:val="single" w:sz="8" w:space="0" w:color="000000"/>
+              <w:left w:val="single" w:sz="8" w:space="0" w:color="000000"/>
+              <w:bottom w:val="single" w:sz="8" w:space="0" w:color="000000"/>
+              <w:right w:val="single" w:sz="8" w:space="0" w:color="000000"/>
+            </w:tcBorders>
+            <w:tcMar>
+              <w:top w:w="100" w:type="dxa"/>
+              <w:left w:w="100" w:type="dxa"/>
+              <w:bottom w:w="100" w:type="dxa"/>
+              <w:right w:w="100" w:type="dxa"/>
+            </w:tcMar>
+            <w:hideMark/>
+          </w:tcPr>
+          <w:p>
+            <w:pPr>
+              <w:spacing w:after="0" w:line="240" w:lineRule="auto"/>
+              <w:jc w:val="both"/>
+              <w:textAlignment w:val="baseline"/>
+              <w:rPr>
+                <w:rFonts w:ascii="Times New Roman" w:eastAsia="Times New Roman" w:hAnsi="Times New Roman" w:cs="Times New Roman"/>
+                <w:color w:val="000000"/>
+                <w:lang w:val="es-CO"/>
+              </w:rPr>
+            </w:pPr>
+          </w:p>
+          <w:p>
+            <w:pPr>
+              <w:spacing w:after="0" w:line="240" w:lineRule="auto"/>
+              <w:ind w:left="720"/>
+              <w:jc w:val="both"/>
+              <w:textAlignment w:val="baseline"/>
+              <w:rPr>
+                <w:rFonts w:ascii="Times New Roman" w:eastAsia="Times New Roman" w:hAnsi="Times New Roman" w:cs="Times New Roman"/>
+                <w:color w:val="000000"/>
+                <w:lang w:val="es-CO"/>
+              </w:rPr>
+            </w:pPr>
+          </w:p>
+        </w:tc>
+      </w:tr>
+      <w:tr>
+        <w:trPr>
+          <w:trHeight w:val="440"/>
+        </w:trPr>
+        <w:tc>
+          <w:tcPr>
+            <w:tcW w:w="0" w:type="auto"/>
+            <w:tcBorders>
+              <w:top w:val="single" w:sz="8" w:space="0" w:color="000000"/>
+              <w:left w:val="single" w:sz="8" w:space="0" w:color="000000"/>
+              <w:bottom w:val="single" w:sz="8" w:space="0" w:color="000000"/>
+              <w:right w:val="single" w:sz="8" w:space="0" w:color="000000"/>
+            </w:tcBorders>
+            <w:tcMar>
+              <w:top w:w="100" w:type="dxa"/>
+              <w:left w:w="100" w:type="dxa"/>
+              <w:bottom w:w="100" w:type="dxa"/>
+              <w:right w:w="100" w:type="dxa"/>
+            </w:tcMar>
+            <w:hideMark/>
+          </w:tcPr>
+          <w:p>
+            <w:pPr>
+              <w:spacing w:after="0" w:line="240" w:lineRule="auto"/>
+              <w:jc w:val="both"/>
+              <w:rPr>
+                <w:rFonts w:ascii="Times New Roman" w:eastAsia="Times New Roman" w:hAnsi="Times New Roman" w:cs="Times New Roman"/>
+                <w:lang w:val="es-CO"/>
+              </w:rPr>
+            </w:pPr>
+            <w:r>
+              <w:rPr>
+                <w:rFonts w:ascii="Times New Roman" w:eastAsia="Times New Roman" w:hAnsi="Times New Roman" w:cs="Times New Roman"/>
+                <w:b/>
+                <w:bCs/>
+                <w:color w:val="000000"/>
+                <w:lang w:val="es-CO"/>
+              </w:rPr>
+              <w:t>Autor(es):</w:t>
+            </w:r>
+          </w:p>
+        </w:tc>
+        <w:tc>
+          <w:tcPr>
+            <w:tcW w:w="0" w:type="auto"/>
+            <w:tcBorders>
+              <w:top w:val="single" w:sz="8" w:space="0" w:color="000000"/>
+              <w:left w:val="single" w:sz="8" w:space="0" w:color="000000"/>
+              <w:bottom w:val="single" w:sz="8" w:space="0" w:color="000000"/>
+              <w:right w:val="single" w:sz="8" w:space="0" w:color="000000"/>
+            </w:tcBorders>
+            <w:tcMar>
+              <w:top w:w="100" w:type="dxa"/>
+              <w:left w:w="100" w:type="dxa"/>
+              <w:bottom w:w="100" w:type="dxa"/>
+              <w:right w:w="100" w:type="dxa"/>
+            </w:tcMar>
+            <w:hideMark/>
+          </w:tcPr>
+          <w:p>
+            <w:pPr>
+              <w:spacing w:after="0" w:line="240" w:lineRule="auto"/>
+              <w:jc w:val="both"/>
+              <w:rPr>
+                <w:rFonts w:ascii="Times New Roman" w:eastAsia="Times New Roman" w:hAnsi="Times New Roman" w:cs="Times New Roman"/>
+                <w:lang w:val="es-CO"/>
+              </w:rPr>
+            </w:pPr>
+            <w:r>
+              <w:rPr>
+                <w:rFonts w:ascii="Times New Roman" w:eastAsia="Times New Roman" w:hAnsi="Times New Roman" w:cs="Times New Roman"/>
+                <w:color w:val="000000"/>
+                <w:lang w:val="es-CO"/>
+              </w:rPr>
+              <w:t>SEI2019i_1B</w:t>
+            </w:r>
           </w:p>
         </w:tc>
         <w:tc>
@@ -3674,8 +5499,97 @@
 </file>
 
 <file path=word/numbering.xml><?xml version="1.0" encoding="utf-8"?>
-<w:numbering xmlns:wpc="http://schemas.microsoft.com/office/word/2010/wordprocessingCanvas" xmlns:cx="http://schemas.microsoft.com/office/drawing/2014/chartex" xmlns:mc="http://schemas.openxmlformats.org/markup-compatibility/2006" xmlns:o="urn:schemas-microsoft-com:office:office" xmlns:r="http://schemas.openxmlformats.org/officeDocument/2006/relationships" xmlns:m="http://schemas.openxmlformats.org/officeDocument/2006/math" xmlns:v="urn:schemas-microsoft-com:vml" xmlns:wp14="http://schemas.microsoft.com/office/word/2010/wordprocessingDrawing" xmlns:wp="http://schemas.openxmlformats.org/drawingml/2006/wordprocessingDrawing" xmlns:w10="urn:schemas-microsoft-com:office:word" xmlns:w="http://schemas.openxmlformats.org/wordprocessingml/2006/main" xmlns:w14="http://schemas.microsoft.com/office/word/2010/wordml" xmlns:w15="http://schemas.microsoft.com/office/word/2012/wordml" xmlns:w16se="http://schemas.microsoft.com/office/word/2015/wordml/symex" xmlns:wpg="http://schemas.microsoft.com/office/word/2010/wordprocessingGroup" xmlns:wpi="http://schemas.microsoft.com/office/word/2010/wordprocessingInk" xmlns:wne="http://schemas.microsoft.com/office/word/2006/wordml" xmlns:wps="http://schemas.microsoft.com/office/word/2010/wordprocessingShape" mc:Ignorable="w14 w15 w16se wp14">
-  <w:abstractNum w:abstractNumId="0" w15:restartNumberingAfterBreak="0">
+<w:numbering xmlns:wpc="http://schemas.microsoft.com/office/word/2010/wordprocessingCanvas" xmlns:mc="http://schemas.openxmlformats.org/markup-compatibility/2006" xmlns:o="urn:schemas-microsoft-com:office:office" xmlns:r="http://schemas.openxmlformats.org/officeDocument/2006/relationships" xmlns:m="http://schemas.openxmlformats.org/officeDocument/2006/math" xmlns:v="urn:schemas-microsoft-com:vml" xmlns:wp14="http://schemas.microsoft.com/office/word/2010/wordprocessingDrawing" xmlns:wp="http://schemas.openxmlformats.org/drawingml/2006/wordprocessingDrawing" xmlns:w10="urn:schemas-microsoft-com:office:word" xmlns:w="http://schemas.openxmlformats.org/wordprocessingml/2006/main" xmlns:w14="http://schemas.microsoft.com/office/word/2010/wordml" xmlns:w15="http://schemas.microsoft.com/office/word/2012/wordml" xmlns:wpg="http://schemas.microsoft.com/office/word/2010/wordprocessingGroup" xmlns:wpi="http://schemas.microsoft.com/office/word/2010/wordprocessingInk" xmlns:wne="http://schemas.microsoft.com/office/word/2006/wordml" xmlns:wps="http://schemas.microsoft.com/office/word/2010/wordprocessingShape" mc:Ignorable="w14 w15 wp14">
+  <w:abstractNum w:abstractNumId="0">
+    <w:nsid w:val="01C1043A"/>
+    <w:multiLevelType w:val="hybridMultilevel"/>
+    <w:tmpl w:val="E2068ED0"/>
+    <w:lvl w:ilvl="0" w:tplc="240A000F">
+      <w:start w:val="1"/>
+      <w:numFmt w:val="decimal"/>
+      <w:lvlText w:val="%1."/>
+      <w:lvlJc w:val="left"/>
+      <w:pPr>
+        <w:ind w:left="720" w:hanging="360"/>
+      </w:pPr>
+      <w:rPr>
+        <w:rFonts w:hint="default"/>
+      </w:rPr>
+    </w:lvl>
+    <w:lvl w:ilvl="1" w:tplc="240A0019" w:tentative="1">
+      <w:start w:val="1"/>
+      <w:numFmt w:val="lowerLetter"/>
+      <w:lvlText w:val="%2."/>
+      <w:lvlJc w:val="left"/>
+      <w:pPr>
+        <w:ind w:left="1440" w:hanging="360"/>
+      </w:pPr>
+    </w:lvl>
+    <w:lvl w:ilvl="2" w:tplc="240A001B" w:tentative="1">
+      <w:start w:val="1"/>
+      <w:numFmt w:val="lowerRoman"/>
+      <w:lvlText w:val="%3."/>
+      <w:lvlJc w:val="right"/>
+      <w:pPr>
+        <w:ind w:left="2160" w:hanging="180"/>
+      </w:pPr>
+    </w:lvl>
+    <w:lvl w:ilvl="3" w:tplc="240A000F" w:tentative="1">
+      <w:start w:val="1"/>
+      <w:numFmt w:val="decimal"/>
+      <w:lvlText w:val="%4."/>
+      <w:lvlJc w:val="left"/>
+      <w:pPr>
+        <w:ind w:left="2880" w:hanging="360"/>
+      </w:pPr>
+    </w:lvl>
+    <w:lvl w:ilvl="4" w:tplc="240A0019" w:tentative="1">
+      <w:start w:val="1"/>
+      <w:numFmt w:val="lowerLetter"/>
+      <w:lvlText w:val="%5."/>
+      <w:lvlJc w:val="left"/>
+      <w:pPr>
+        <w:ind w:left="3600" w:hanging="360"/>
+      </w:pPr>
+    </w:lvl>
+    <w:lvl w:ilvl="5" w:tplc="240A001B" w:tentative="1">
+      <w:start w:val="1"/>
+      <w:numFmt w:val="lowerRoman"/>
+      <w:lvlText w:val="%6."/>
+      <w:lvlJc w:val="right"/>
+      <w:pPr>
+        <w:ind w:left="4320" w:hanging="180"/>
+      </w:pPr>
+    </w:lvl>
+    <w:lvl w:ilvl="6" w:tplc="240A000F" w:tentative="1">
+      <w:start w:val="1"/>
+      <w:numFmt w:val="decimal"/>
+      <w:lvlText w:val="%7."/>
+      <w:lvlJc w:val="left"/>
+      <w:pPr>
+        <w:ind w:left="5040" w:hanging="360"/>
+      </w:pPr>
+    </w:lvl>
+    <w:lvl w:ilvl="7" w:tplc="240A0019" w:tentative="1">
+      <w:start w:val="1"/>
+      <w:numFmt w:val="lowerLetter"/>
+      <w:lvlText w:val="%8."/>
+      <w:lvlJc w:val="left"/>
+      <w:pPr>
+        <w:ind w:left="5760" w:hanging="360"/>
+      </w:pPr>
+    </w:lvl>
+    <w:lvl w:ilvl="8" w:tplc="240A001B" w:tentative="1">
+      <w:start w:val="1"/>
+      <w:numFmt w:val="lowerRoman"/>
+      <w:lvlText w:val="%9."/>
+      <w:lvlJc w:val="right"/>
+      <w:pPr>
+        <w:ind w:left="6480" w:hanging="180"/>
+      </w:pPr>
+    </w:lvl>
+  </w:abstractNum>
+  <w:abstractNum w:abstractNumId="1">
     <w:nsid w:val="05181A3A"/>
     <w:multiLevelType w:val="multilevel"/>
     <w:tmpl w:val="E354CE9A"/>
@@ -3788,7 +5702,7 @@
       </w:pPr>
     </w:lvl>
   </w:abstractNum>
-  <w:abstractNum w:abstractNumId="1" w15:restartNumberingAfterBreak="0">
+  <w:abstractNum w:abstractNumId="2">
     <w:nsid w:val="07637F33"/>
     <w:multiLevelType w:val="multilevel"/>
     <w:tmpl w:val="E354CE9A"/>
@@ -3901,7 +5815,7 @@
       </w:pPr>
     </w:lvl>
   </w:abstractNum>
-  <w:abstractNum w:abstractNumId="2" w15:restartNumberingAfterBreak="0">
+  <w:abstractNum w:abstractNumId="3">
     <w:nsid w:val="12993A17"/>
     <w:multiLevelType w:val="multilevel"/>
     <w:tmpl w:val="9ACAD5CE"/>
@@ -4014,7 +5928,7 @@
       </w:pPr>
     </w:lvl>
   </w:abstractNum>
-  <w:abstractNum w:abstractNumId="3" w15:restartNumberingAfterBreak="0">
+  <w:abstractNum w:abstractNumId="4">
     <w:nsid w:val="16346CE2"/>
     <w:multiLevelType w:val="multilevel"/>
     <w:tmpl w:val="E354CE9A"/>
@@ -4127,10 +6041,188 @@
       </w:pPr>
     </w:lvl>
   </w:abstractNum>
-  <w:abstractNum w:abstractNumId="4" w15:restartNumberingAfterBreak="0">
+  <w:abstractNum w:abstractNumId="5">
+    <w:nsid w:val="263D38EB"/>
+    <w:multiLevelType w:val="hybridMultilevel"/>
+    <w:tmpl w:val="8D601B34"/>
+    <w:lvl w:ilvl="0" w:tplc="240A000F">
+      <w:start w:val="1"/>
+      <w:numFmt w:val="decimal"/>
+      <w:lvlText w:val="%1."/>
+      <w:lvlJc w:val="left"/>
+      <w:pPr>
+        <w:ind w:left="720" w:hanging="360"/>
+      </w:pPr>
+      <w:rPr>
+        <w:rFonts w:hint="default"/>
+      </w:rPr>
+    </w:lvl>
+    <w:lvl w:ilvl="1" w:tplc="240A0019" w:tentative="1">
+      <w:start w:val="1"/>
+      <w:numFmt w:val="lowerLetter"/>
+      <w:lvlText w:val="%2."/>
+      <w:lvlJc w:val="left"/>
+      <w:pPr>
+        <w:ind w:left="1440" w:hanging="360"/>
+      </w:pPr>
+    </w:lvl>
+    <w:lvl w:ilvl="2" w:tplc="240A001B" w:tentative="1">
+      <w:start w:val="1"/>
+      <w:numFmt w:val="lowerRoman"/>
+      <w:lvlText w:val="%3."/>
+      <w:lvlJc w:val="right"/>
+      <w:pPr>
+        <w:ind w:left="2160" w:hanging="180"/>
+      </w:pPr>
+    </w:lvl>
+    <w:lvl w:ilvl="3" w:tplc="240A000F" w:tentative="1">
+      <w:start w:val="1"/>
+      <w:numFmt w:val="decimal"/>
+      <w:lvlText w:val="%4."/>
+      <w:lvlJc w:val="left"/>
+      <w:pPr>
+        <w:ind w:left="2880" w:hanging="360"/>
+      </w:pPr>
+    </w:lvl>
+    <w:lvl w:ilvl="4" w:tplc="240A0019" w:tentative="1">
+      <w:start w:val="1"/>
+      <w:numFmt w:val="lowerLetter"/>
+      <w:lvlText w:val="%5."/>
+      <w:lvlJc w:val="left"/>
+      <w:pPr>
+        <w:ind w:left="3600" w:hanging="360"/>
+      </w:pPr>
+    </w:lvl>
+    <w:lvl w:ilvl="5" w:tplc="240A001B" w:tentative="1">
+      <w:start w:val="1"/>
+      <w:numFmt w:val="lowerRoman"/>
+      <w:lvlText w:val="%6."/>
+      <w:lvlJc w:val="right"/>
+      <w:pPr>
+        <w:ind w:left="4320" w:hanging="180"/>
+      </w:pPr>
+    </w:lvl>
+    <w:lvl w:ilvl="6" w:tplc="240A000F" w:tentative="1">
+      <w:start w:val="1"/>
+      <w:numFmt w:val="decimal"/>
+      <w:lvlText w:val="%7."/>
+      <w:lvlJc w:val="left"/>
+      <w:pPr>
+        <w:ind w:left="5040" w:hanging="360"/>
+      </w:pPr>
+    </w:lvl>
+    <w:lvl w:ilvl="7" w:tplc="240A0019" w:tentative="1">
+      <w:start w:val="1"/>
+      <w:numFmt w:val="lowerLetter"/>
+      <w:lvlText w:val="%8."/>
+      <w:lvlJc w:val="left"/>
+      <w:pPr>
+        <w:ind w:left="5760" w:hanging="360"/>
+      </w:pPr>
+    </w:lvl>
+    <w:lvl w:ilvl="8" w:tplc="240A001B" w:tentative="1">
+      <w:start w:val="1"/>
+      <w:numFmt w:val="lowerRoman"/>
+      <w:lvlText w:val="%9."/>
+      <w:lvlJc w:val="right"/>
+      <w:pPr>
+        <w:ind w:left="6480" w:hanging="180"/>
+      </w:pPr>
+    </w:lvl>
+  </w:abstractNum>
+  <w:abstractNum w:abstractNumId="6">
+    <w:nsid w:val="27762440"/>
+    <w:multiLevelType w:val="hybridMultilevel"/>
+    <w:tmpl w:val="D810634C"/>
+    <w:lvl w:ilvl="0" w:tplc="240A000F">
+      <w:start w:val="1"/>
+      <w:numFmt w:val="decimal"/>
+      <w:lvlText w:val="%1."/>
+      <w:lvlJc w:val="left"/>
+      <w:pPr>
+        <w:ind w:left="720" w:hanging="360"/>
+      </w:pPr>
+      <w:rPr>
+        <w:rFonts w:hint="default"/>
+      </w:rPr>
+    </w:lvl>
+    <w:lvl w:ilvl="1" w:tplc="240A0019" w:tentative="1">
+      <w:start w:val="1"/>
+      <w:numFmt w:val="lowerLetter"/>
+      <w:lvlText w:val="%2."/>
+      <w:lvlJc w:val="left"/>
+      <w:pPr>
+        <w:ind w:left="1440" w:hanging="360"/>
+      </w:pPr>
+    </w:lvl>
+    <w:lvl w:ilvl="2" w:tplc="240A001B" w:tentative="1">
+      <w:start w:val="1"/>
+      <w:numFmt w:val="lowerRoman"/>
+      <w:lvlText w:val="%3."/>
+      <w:lvlJc w:val="right"/>
+      <w:pPr>
+        <w:ind w:left="2160" w:hanging="180"/>
+      </w:pPr>
+    </w:lvl>
+    <w:lvl w:ilvl="3" w:tplc="240A000F" w:tentative="1">
+      <w:start w:val="1"/>
+      <w:numFmt w:val="decimal"/>
+      <w:lvlText w:val="%4."/>
+      <w:lvlJc w:val="left"/>
+      <w:pPr>
+        <w:ind w:left="2880" w:hanging="360"/>
+      </w:pPr>
+    </w:lvl>
+    <w:lvl w:ilvl="4" w:tplc="240A0019" w:tentative="1">
+      <w:start w:val="1"/>
+      <w:numFmt w:val="lowerLetter"/>
+      <w:lvlText w:val="%5."/>
+      <w:lvlJc w:val="left"/>
+      <w:pPr>
+        <w:ind w:left="3600" w:hanging="360"/>
+      </w:pPr>
+    </w:lvl>
+    <w:lvl w:ilvl="5" w:tplc="240A001B" w:tentative="1">
+      <w:start w:val="1"/>
+      <w:numFmt w:val="lowerRoman"/>
+      <w:lvlText w:val="%6."/>
+      <w:lvlJc w:val="right"/>
+      <w:pPr>
+        <w:ind w:left="4320" w:hanging="180"/>
+      </w:pPr>
+    </w:lvl>
+    <w:lvl w:ilvl="6" w:tplc="240A000F" w:tentative="1">
+      <w:start w:val="1"/>
+      <w:numFmt w:val="decimal"/>
+      <w:lvlText w:val="%7."/>
+      <w:lvlJc w:val="left"/>
+      <w:pPr>
+        <w:ind w:left="5040" w:hanging="360"/>
+      </w:pPr>
+    </w:lvl>
+    <w:lvl w:ilvl="7" w:tplc="240A0019" w:tentative="1">
+      <w:start w:val="1"/>
+      <w:numFmt w:val="lowerLetter"/>
+      <w:lvlText w:val="%8."/>
+      <w:lvlJc w:val="left"/>
+      <w:pPr>
+        <w:ind w:left="5760" w:hanging="360"/>
+      </w:pPr>
+    </w:lvl>
+    <w:lvl w:ilvl="8" w:tplc="240A001B" w:tentative="1">
+      <w:start w:val="1"/>
+      <w:numFmt w:val="lowerRoman"/>
+      <w:lvlText w:val="%9."/>
+      <w:lvlJc w:val="right"/>
+      <w:pPr>
+        <w:ind w:left="6480" w:hanging="180"/>
+      </w:pPr>
+    </w:lvl>
+  </w:abstractNum>
+  <w:abstractNum w:abstractNumId="7">
     <w:nsid w:val="3BD1047B"/>
     <w:multiLevelType w:val="multilevel"/>
-    <w:tmpl w:val="E354CE9A"/>
+    <w:tmpl w:val="0F28CC20"/>
     <w:lvl w:ilvl="0">
       <w:start w:val="1"/>
       <w:numFmt w:val="decimal"/>
@@ -4143,6 +6235,208 @@
         <w:ind w:left="720" w:hanging="360"/>
       </w:pPr>
     </w:lvl>
+    <w:lvl w:ilvl="1">
+      <w:start w:val="1"/>
+      <w:numFmt w:val="bullet"/>
+      <w:lvlText w:val=""/>
+      <w:lvlJc w:val="left"/>
+      <w:pPr>
+        <w:ind w:left="1440" w:hanging="360"/>
+      </w:pPr>
+      <w:rPr>
+        <w:rFonts w:ascii="Symbol" w:eastAsia="Times New Roman" w:hAnsi="Symbol" w:cs="Times New Roman" w:hint="default"/>
+      </w:rPr>
+    </w:lvl>
+    <w:lvl w:ilvl="2" w:tentative="1">
+      <w:start w:val="1"/>
+      <w:numFmt w:val="decimal"/>
+      <w:lvlText w:val="%3."/>
+      <w:lvlJc w:val="left"/>
+      <w:pPr>
+        <w:tabs>
+          <w:tab w:val="num" w:pos="2160"/>
+        </w:tabs>
+        <w:ind w:left="2160" w:hanging="360"/>
+      </w:pPr>
+    </w:lvl>
+    <w:lvl w:ilvl="3" w:tentative="1">
+      <w:start w:val="1"/>
+      <w:numFmt w:val="decimal"/>
+      <w:lvlText w:val="%4."/>
+      <w:lvlJc w:val="left"/>
+      <w:pPr>
+        <w:tabs>
+          <w:tab w:val="num" w:pos="2880"/>
+        </w:tabs>
+        <w:ind w:left="2880" w:hanging="360"/>
+      </w:pPr>
+    </w:lvl>
+    <w:lvl w:ilvl="4" w:tentative="1">
+      <w:start w:val="1"/>
+      <w:numFmt w:val="decimal"/>
+      <w:lvlText w:val="%5."/>
+      <w:lvlJc w:val="left"/>
+      <w:pPr>
+        <w:tabs>
+          <w:tab w:val="num" w:pos="3600"/>
+        </w:tabs>
+        <w:ind w:left="3600" w:hanging="360"/>
+      </w:pPr>
+    </w:lvl>
+    <w:lvl w:ilvl="5" w:tentative="1">
+      <w:start w:val="1"/>
+      <w:numFmt w:val="decimal"/>
+      <w:lvlText w:val="%6."/>
+      <w:lvlJc w:val="left"/>
+      <w:pPr>
+        <w:tabs>
+          <w:tab w:val="num" w:pos="4320"/>
+        </w:tabs>
+        <w:ind w:left="4320" w:hanging="360"/>
+      </w:pPr>
+    </w:lvl>
+    <w:lvl w:ilvl="6" w:tentative="1">
+      <w:start w:val="1"/>
+      <w:numFmt w:val="decimal"/>
+      <w:lvlText w:val="%7."/>
+      <w:lvlJc w:val="left"/>
+      <w:pPr>
+        <w:tabs>
+          <w:tab w:val="num" w:pos="5040"/>
+        </w:tabs>
+        <w:ind w:left="5040" w:hanging="360"/>
+      </w:pPr>
+    </w:lvl>
+    <w:lvl w:ilvl="7" w:tentative="1">
+      <w:start w:val="1"/>
+      <w:numFmt w:val="decimal"/>
+      <w:lvlText w:val="%8."/>
+      <w:lvlJc w:val="left"/>
+      <w:pPr>
+        <w:tabs>
+          <w:tab w:val="num" w:pos="5760"/>
+        </w:tabs>
+        <w:ind w:left="5760" w:hanging="360"/>
+      </w:pPr>
+    </w:lvl>
+    <w:lvl w:ilvl="8" w:tentative="1">
+      <w:start w:val="1"/>
+      <w:numFmt w:val="decimal"/>
+      <w:lvlText w:val="%9."/>
+      <w:lvlJc w:val="left"/>
+      <w:pPr>
+        <w:tabs>
+          <w:tab w:val="num" w:pos="6480"/>
+        </w:tabs>
+        <w:ind w:left="6480" w:hanging="360"/>
+      </w:pPr>
+    </w:lvl>
+  </w:abstractNum>
+  <w:abstractNum w:abstractNumId="8">
+    <w:nsid w:val="57022452"/>
+    <w:multiLevelType w:val="hybridMultilevel"/>
+    <w:tmpl w:val="65109520"/>
+    <w:lvl w:ilvl="0" w:tplc="240A000F">
+      <w:start w:val="1"/>
+      <w:numFmt w:val="decimal"/>
+      <w:lvlText w:val="%1."/>
+      <w:lvlJc w:val="left"/>
+      <w:pPr>
+        <w:ind w:left="720" w:hanging="360"/>
+      </w:pPr>
+      <w:rPr>
+        <w:rFonts w:hint="default"/>
+      </w:rPr>
+    </w:lvl>
+    <w:lvl w:ilvl="1" w:tplc="240A0019" w:tentative="1">
+      <w:start w:val="1"/>
+      <w:numFmt w:val="lowerLetter"/>
+      <w:lvlText w:val="%2."/>
+      <w:lvlJc w:val="left"/>
+      <w:pPr>
+        <w:ind w:left="1440" w:hanging="360"/>
+      </w:pPr>
+    </w:lvl>
+    <w:lvl w:ilvl="2" w:tplc="240A001B" w:tentative="1">
+      <w:start w:val="1"/>
+      <w:numFmt w:val="lowerRoman"/>
+      <w:lvlText w:val="%3."/>
+      <w:lvlJc w:val="right"/>
+      <w:pPr>
+        <w:ind w:left="2160" w:hanging="180"/>
+      </w:pPr>
+    </w:lvl>
+    <w:lvl w:ilvl="3" w:tplc="240A000F" w:tentative="1">
+      <w:start w:val="1"/>
+      <w:numFmt w:val="decimal"/>
+      <w:lvlText w:val="%4."/>
+      <w:lvlJc w:val="left"/>
+      <w:pPr>
+        <w:ind w:left="2880" w:hanging="360"/>
+      </w:pPr>
+    </w:lvl>
+    <w:lvl w:ilvl="4" w:tplc="240A0019" w:tentative="1">
+      <w:start w:val="1"/>
+      <w:numFmt w:val="lowerLetter"/>
+      <w:lvlText w:val="%5."/>
+      <w:lvlJc w:val="left"/>
+      <w:pPr>
+        <w:ind w:left="3600" w:hanging="360"/>
+      </w:pPr>
+    </w:lvl>
+    <w:lvl w:ilvl="5" w:tplc="240A001B" w:tentative="1">
+      <w:start w:val="1"/>
+      <w:numFmt w:val="lowerRoman"/>
+      <w:lvlText w:val="%6."/>
+      <w:lvlJc w:val="right"/>
+      <w:pPr>
+        <w:ind w:left="4320" w:hanging="180"/>
+      </w:pPr>
+    </w:lvl>
+    <w:lvl w:ilvl="6" w:tplc="240A000F" w:tentative="1">
+      <w:start w:val="1"/>
+      <w:numFmt w:val="decimal"/>
+      <w:lvlText w:val="%7."/>
+      <w:lvlJc w:val="left"/>
+      <w:pPr>
+        <w:ind w:left="5040" w:hanging="360"/>
+      </w:pPr>
+    </w:lvl>
+    <w:lvl w:ilvl="7" w:tplc="240A0019" w:tentative="1">
+      <w:start w:val="1"/>
+      <w:numFmt w:val="lowerLetter"/>
+      <w:lvlText w:val="%8."/>
+      <w:lvlJc w:val="left"/>
+      <w:pPr>
+        <w:ind w:left="5760" w:hanging="360"/>
+      </w:pPr>
+    </w:lvl>
+    <w:lvl w:ilvl="8" w:tplc="240A001B" w:tentative="1">
+      <w:start w:val="1"/>
+      <w:numFmt w:val="lowerRoman"/>
+      <w:lvlText w:val="%9."/>
+      <w:lvlJc w:val="right"/>
+      <w:pPr>
+        <w:ind w:left="6480" w:hanging="180"/>
+      </w:pPr>
+    </w:lvl>
+  </w:abstractNum>
+  <w:abstractNum w:abstractNumId="9">
+    <w:nsid w:val="6CB64C9C"/>
+    <w:multiLevelType w:val="multilevel"/>
+    <w:tmpl w:val="9ACAD5CE"/>
+    <w:lvl w:ilvl="0">
+      <w:start w:val="1"/>
+      <w:numFmt w:val="decimal"/>
+      <w:lvlText w:val="%1."/>
+      <w:lvlJc w:val="left"/>
+      <w:pPr>
+        <w:tabs>
+          <w:tab w:val="num" w:pos="720"/>
+        </w:tabs>
+        <w:ind w:left="720" w:hanging="360"/>
+      </w:pPr>
+    </w:lvl>
     <w:lvl w:ilvl="1" w:tentative="1">
       <w:start w:val="1"/>
       <w:numFmt w:val="decimal"/>
@@ -4240,10 +6534,10 @@
       </w:pPr>
     </w:lvl>
   </w:abstractNum>
-  <w:abstractNum w:abstractNumId="5" w15:restartNumberingAfterBreak="0">
-    <w:nsid w:val="6CB64C9C"/>
+  <w:abstractNum w:abstractNumId="10">
+    <w:nsid w:val="77F84457"/>
     <w:multiLevelType w:val="multilevel"/>
-    <w:tmpl w:val="9ACAD5CE"/>
+    <w:tmpl w:val="E354CE9A"/>
     <w:lvl w:ilvl="0">
       <w:start w:val="1"/>
       <w:numFmt w:val="decimal"/>
@@ -4353,145 +6647,44 @@
       </w:pPr>
     </w:lvl>
   </w:abstractNum>
-  <w:abstractNum w:abstractNumId="6" w15:restartNumberingAfterBreak="0">
-    <w:nsid w:val="77F84457"/>
-    <w:multiLevelType w:val="multilevel"/>
-    <w:tmpl w:val="E354CE9A"/>
-    <w:lvl w:ilvl="0">
-      <w:start w:val="1"/>
-      <w:numFmt w:val="decimal"/>
-      <w:lvlText w:val="%1."/>
-      <w:lvlJc w:val="left"/>
-      <w:pPr>
-        <w:tabs>
-          <w:tab w:val="num" w:pos="720"/>
-        </w:tabs>
-        <w:ind w:left="720" w:hanging="360"/>
-      </w:pPr>
-    </w:lvl>
-    <w:lvl w:ilvl="1" w:tentative="1">
-      <w:start w:val="1"/>
-      <w:numFmt w:val="decimal"/>
-      <w:lvlText w:val="%2."/>
-      <w:lvlJc w:val="left"/>
-      <w:pPr>
-        <w:tabs>
-          <w:tab w:val="num" w:pos="1440"/>
-        </w:tabs>
-        <w:ind w:left="1440" w:hanging="360"/>
-      </w:pPr>
-    </w:lvl>
-    <w:lvl w:ilvl="2" w:tentative="1">
-      <w:start w:val="1"/>
-      <w:numFmt w:val="decimal"/>
-      <w:lvlText w:val="%3."/>
-      <w:lvlJc w:val="left"/>
-      <w:pPr>
-        <w:tabs>
-          <w:tab w:val="num" w:pos="2160"/>
-        </w:tabs>
-        <w:ind w:left="2160" w:hanging="360"/>
-      </w:pPr>
-    </w:lvl>
-    <w:lvl w:ilvl="3" w:tentative="1">
-      <w:start w:val="1"/>
-      <w:numFmt w:val="decimal"/>
-      <w:lvlText w:val="%4."/>
-      <w:lvlJc w:val="left"/>
-      <w:pPr>
-        <w:tabs>
-          <w:tab w:val="num" w:pos="2880"/>
-        </w:tabs>
-        <w:ind w:left="2880" w:hanging="360"/>
-      </w:pPr>
-    </w:lvl>
-    <w:lvl w:ilvl="4" w:tentative="1">
-      <w:start w:val="1"/>
-      <w:numFmt w:val="decimal"/>
-      <w:lvlText w:val="%5."/>
-      <w:lvlJc w:val="left"/>
-      <w:pPr>
-        <w:tabs>
-          <w:tab w:val="num" w:pos="3600"/>
-        </w:tabs>
-        <w:ind w:left="3600" w:hanging="360"/>
-      </w:pPr>
-    </w:lvl>
-    <w:lvl w:ilvl="5" w:tentative="1">
-      <w:start w:val="1"/>
-      <w:numFmt w:val="decimal"/>
-      <w:lvlText w:val="%6."/>
-      <w:lvlJc w:val="left"/>
-      <w:pPr>
-        <w:tabs>
-          <w:tab w:val="num" w:pos="4320"/>
-        </w:tabs>
-        <w:ind w:left="4320" w:hanging="360"/>
-      </w:pPr>
-    </w:lvl>
-    <w:lvl w:ilvl="6" w:tentative="1">
-      <w:start w:val="1"/>
-      <w:numFmt w:val="decimal"/>
-      <w:lvlText w:val="%7."/>
-      <w:lvlJc w:val="left"/>
-      <w:pPr>
-        <w:tabs>
-          <w:tab w:val="num" w:pos="5040"/>
-        </w:tabs>
-        <w:ind w:left="5040" w:hanging="360"/>
-      </w:pPr>
-    </w:lvl>
-    <w:lvl w:ilvl="7" w:tentative="1">
-      <w:start w:val="1"/>
-      <w:numFmt w:val="decimal"/>
-      <w:lvlText w:val="%8."/>
-      <w:lvlJc w:val="left"/>
-      <w:pPr>
-        <w:tabs>
-          <w:tab w:val="num" w:pos="5760"/>
-        </w:tabs>
-        <w:ind w:left="5760" w:hanging="360"/>
-      </w:pPr>
-    </w:lvl>
-    <w:lvl w:ilvl="8" w:tentative="1">
-      <w:start w:val="1"/>
-      <w:numFmt w:val="decimal"/>
-      <w:lvlText w:val="%9."/>
-      <w:lvlJc w:val="left"/>
-      <w:pPr>
-        <w:tabs>
-          <w:tab w:val="num" w:pos="6480"/>
-        </w:tabs>
-        <w:ind w:left="6480" w:hanging="360"/>
-      </w:pPr>
-    </w:lvl>
-  </w:abstractNum>
   <w:num w:numId="1">
+    <w:abstractNumId w:val="9"/>
+  </w:num>
+  <w:num w:numId="2">
+    <w:abstractNumId w:val="10"/>
+  </w:num>
+  <w:num w:numId="3">
+    <w:abstractNumId w:val="1"/>
+  </w:num>
+  <w:num w:numId="4">
+    <w:abstractNumId w:val="3"/>
+  </w:num>
+  <w:num w:numId="5">
+    <w:abstractNumId w:val="7"/>
+  </w:num>
+  <w:num w:numId="6">
+    <w:abstractNumId w:val="2"/>
+  </w:num>
+  <w:num w:numId="7">
+    <w:abstractNumId w:val="4"/>
+  </w:num>
+  <w:num w:numId="8">
     <w:abstractNumId w:val="5"/>
   </w:num>
-  <w:num w:numId="2">
+  <w:num w:numId="9">
     <w:abstractNumId w:val="6"/>
   </w:num>
-  <w:num w:numId="3">
+  <w:num w:numId="10">
+    <w:abstractNumId w:val="8"/>
+  </w:num>
+  <w:num w:numId="11">
     <w:abstractNumId w:val="0"/>
-  </w:num>
-  <w:num w:numId="4">
-    <w:abstractNumId w:val="2"/>
-  </w:num>
-  <w:num w:numId="5">
-    <w:abstractNumId w:val="4"/>
-  </w:num>
-  <w:num w:numId="6">
-    <w:abstractNumId w:val="1"/>
-  </w:num>
-  <w:num w:numId="7">
-    <w:abstractNumId w:val="3"/>
   </w:num>
 </w:numbering>
 </file>
 
 <file path=word/styles.xml><?xml version="1.0" encoding="utf-8"?>
-<w:styles xmlns:mc="http://schemas.openxmlformats.org/markup-compatibility/2006" xmlns:r="http://schemas.openxmlformats.org/officeDocument/2006/relationships" xmlns:w="http://schemas.openxmlformats.org/wordprocessingml/2006/main" xmlns:w14="http://schemas.microsoft.com/office/word/2010/wordml" xmlns:w15="http://schemas.microsoft.com/office/word/2012/wordml" xmlns:w16se="http://schemas.microsoft.com/office/word/2015/wordml/symex" mc:Ignorable="w14 w15 w16se">
+<w:styles xmlns:mc="http://schemas.openxmlformats.org/markup-compatibility/2006" xmlns:r="http://schemas.openxmlformats.org/officeDocument/2006/relationships" xmlns:w="http://schemas.openxmlformats.org/wordprocessingml/2006/main" xmlns:w14="http://schemas.microsoft.com/office/word/2010/wordml" xmlns:w15="http://schemas.microsoft.com/office/word/2012/wordml" mc:Ignorable="w14 w15">
   <w:docDefaults>
     <w:rPrDefault>
       <w:rPr>
@@ -4912,6 +7105,17 @@
     <w:semiHidden/>
     <w:unhideWhenUsed/>
   </w:style>
+  <w:style w:type="paragraph" w:styleId="Prrafodelista">
+    <w:name w:val="List Paragraph"/>
+    <w:basedOn w:val="Normal"/>
+    <w:uiPriority w:val="34"/>
+    <w:qFormat/>
+    <w:rsid w:val="00C73469"/>
+    <w:pPr>
+      <w:ind w:left="720"/>
+      <w:contextualSpacing/>
+    </w:pPr>
+  </w:style>
 </w:styles>
 </file>
 

</xml_diff>

<commit_message>
Use cases stories updated, (terminated status to be determined by group)
</commit_message>
<xml_diff>
--- a/docs/use_cases/UseCases.docx
+++ b/docs/use_cases/UseCases.docx
@@ -3463,15 +3463,7 @@
                 <w:color w:val="0000FF"/>
                 <w:lang w:val="es-CO"/>
               </w:rPr>
-              <w:t>Descripción</w:t>
-            </w:r>
-            <w:r>
-              <w:rPr>
-                <w:rFonts w:ascii="Times New Roman" w:eastAsia="Times New Roman" w:hAnsi="Times New Roman" w:cs="Times New Roman"/>
-                <w:color w:val="0000FF"/>
-                <w:lang w:val="es-CO"/>
-              </w:rPr>
-              <w:t xml:space="preserve"> lugares de temporada</w:t>
+              <w:t>Descripción lugares de temporada</w:t>
             </w:r>
           </w:p>
         </w:tc>
@@ -3620,23 +3612,7 @@
                 <w:color w:val="000000"/>
                 <w:lang w:val="es-CO"/>
               </w:rPr>
-              <w:t>El u</w:t>
-            </w:r>
-            <w:r>
-              <w:rPr>
-                <w:rFonts w:ascii="Times New Roman" w:eastAsia="Times New Roman" w:hAnsi="Times New Roman" w:cs="Times New Roman"/>
-                <w:color w:val="000000"/>
-                <w:lang w:val="es-CO"/>
-              </w:rPr>
-              <w:t>suario debe poder entrar a la descripción de los lugares que se encuentran en la lista de favoritos</w:t>
-            </w:r>
-            <w:r>
-              <w:rPr>
-                <w:rFonts w:ascii="Times New Roman" w:eastAsia="Times New Roman" w:hAnsi="Times New Roman" w:cs="Times New Roman"/>
-                <w:color w:val="000000"/>
-                <w:lang w:val="es-CO"/>
-              </w:rPr>
-              <w:t>.</w:t>
+              <w:t>El usuario debe poder entrar a la descripción de los lugares que se encuentran en la lista de favoritos.</w:t>
             </w:r>
           </w:p>
         </w:tc>
@@ -4223,8 +4199,6 @@
               </w:rPr>
               <w:t>Al pulsar sobre este ítem, se produce un mensaje confirmando al usuario sobre la situación de no tener lugares guardados.</w:t>
             </w:r>
-            <w:bookmarkStart w:id="0" w:name="_GoBack"/>
-            <w:bookmarkEnd w:id="0"/>
           </w:p>
           <w:p>
             <w:pPr>
@@ -4468,6 +4442,25 @@
           </w:p>
         </w:tc>
       </w:tr>
+    </w:tbl>
+    <w:p/>
+    <w:tbl>
+      <w:tblPr>
+        <w:tblW w:w="0" w:type="auto"/>
+        <w:tblCellMar>
+          <w:top w:w="15" w:type="dxa"/>
+          <w:left w:w="15" w:type="dxa"/>
+          <w:bottom w:w="15" w:type="dxa"/>
+          <w:right w:w="15" w:type="dxa"/>
+        </w:tblCellMar>
+        <w:tblLook w:val="04A0" w:firstRow="1" w:lastRow="0" w:firstColumn="1" w:lastColumn="0" w:noHBand="0" w:noVBand="1"/>
+      </w:tblPr>
+      <w:tblGrid>
+        <w:gridCol w:w="1462"/>
+        <w:gridCol w:w="3004"/>
+        <w:gridCol w:w="1795"/>
+        <w:gridCol w:w="2557"/>
+      </w:tblGrid>
       <w:tr>
         <w:trPr>
           <w:trHeight w:val="440"/>
@@ -4495,18 +4488,20 @@
               <w:jc w:val="both"/>
               <w:rPr>
                 <w:rFonts w:ascii="Times New Roman" w:eastAsia="Times New Roman" w:hAnsi="Times New Roman" w:cs="Times New Roman"/>
-                <w:lang w:val="es-CO"/>
-              </w:rPr>
-            </w:pPr>
-            <w:r>
-              <w:rPr>
-                <w:rFonts w:ascii="Times New Roman" w:eastAsia="Times New Roman" w:hAnsi="Times New Roman" w:cs="Times New Roman"/>
                 <w:b/>
                 <w:bCs/>
                 <w:color w:val="000000"/>
                 <w:lang w:val="es-CO"/>
               </w:rPr>
-              <w:lastRenderedPageBreak/>
+            </w:pPr>
+            <w:r>
+              <w:rPr>
+                <w:rFonts w:ascii="Times New Roman" w:eastAsia="Times New Roman" w:hAnsi="Times New Roman" w:cs="Times New Roman"/>
+                <w:b/>
+                <w:bCs/>
+                <w:color w:val="000000"/>
+                <w:lang w:val="es-CO"/>
+              </w:rPr>
               <w:t>Caso de Uso</w:t>
             </w:r>
           </w:p>
@@ -4536,91 +4531,18 @@
               <w:jc w:val="both"/>
               <w:rPr>
                 <w:rFonts w:ascii="Times New Roman" w:eastAsia="Times New Roman" w:hAnsi="Times New Roman" w:cs="Times New Roman"/>
-                <w:lang w:val="es-CO"/>
-              </w:rPr>
-            </w:pPr>
-            <w:r>
-              <w:rPr>
-                <w:rFonts w:ascii="Times New Roman" w:eastAsia="Times New Roman" w:hAnsi="Times New Roman" w:cs="Times New Roman"/>
                 <w:color w:val="0000FF"/>
                 <w:lang w:val="es-CO"/>
               </w:rPr>
-              <w:t xml:space="preserve">Selección </w:t>
-            </w:r>
+            </w:pPr>
             <w:r>
               <w:rPr>
                 <w:rFonts w:ascii="Times New Roman" w:eastAsia="Times New Roman" w:hAnsi="Times New Roman" w:cs="Times New Roman"/>
                 <w:color w:val="0000FF"/>
                 <w:lang w:val="es-CO"/>
               </w:rPr>
-              <w:t>lugares de temporada</w:t>
-            </w:r>
-          </w:p>
-        </w:tc>
-        <w:tc>
-          <w:tcPr>
-            <w:tcW w:w="0" w:type="auto"/>
-            <w:tcBorders>
-              <w:top w:val="single" w:sz="8" w:space="0" w:color="000000"/>
-              <w:left w:val="single" w:sz="8" w:space="0" w:color="000000"/>
-              <w:bottom w:val="single" w:sz="8" w:space="0" w:color="000000"/>
-              <w:right w:val="single" w:sz="8" w:space="0" w:color="000000"/>
-            </w:tcBorders>
-            <w:tcMar>
-              <w:top w:w="100" w:type="dxa"/>
-              <w:left w:w="100" w:type="dxa"/>
-              <w:bottom w:w="100" w:type="dxa"/>
-              <w:right w:w="100" w:type="dxa"/>
-            </w:tcMar>
-            <w:hideMark/>
-          </w:tcPr>
-          <w:p>
-            <w:pPr>
-              <w:spacing w:after="0" w:line="240" w:lineRule="auto"/>
-              <w:jc w:val="both"/>
-              <w:rPr>
-                <w:rFonts w:ascii="Times New Roman" w:eastAsia="Times New Roman" w:hAnsi="Times New Roman" w:cs="Times New Roman"/>
-                <w:lang w:val="es-CO"/>
-              </w:rPr>
-            </w:pPr>
-            <w:r>
-              <w:rPr>
-                <w:rFonts w:ascii="Times New Roman" w:eastAsia="Times New Roman" w:hAnsi="Times New Roman" w:cs="Times New Roman"/>
-                <w:b/>
-                <w:bCs/>
-                <w:color w:val="000000"/>
-                <w:lang w:val="es-CO"/>
-              </w:rPr>
-              <w:t>No.:</w:t>
-            </w:r>
-          </w:p>
-        </w:tc>
-        <w:tc>
-          <w:tcPr>
-            <w:tcW w:w="0" w:type="auto"/>
-            <w:tcBorders>
-              <w:top w:val="single" w:sz="8" w:space="0" w:color="000000"/>
-              <w:left w:val="single" w:sz="8" w:space="0" w:color="000000"/>
-              <w:bottom w:val="single" w:sz="8" w:space="0" w:color="000000"/>
-              <w:right w:val="single" w:sz="8" w:space="0" w:color="000000"/>
-            </w:tcBorders>
-            <w:tcMar>
-              <w:top w:w="100" w:type="dxa"/>
-              <w:left w:w="100" w:type="dxa"/>
-              <w:bottom w:w="100" w:type="dxa"/>
-              <w:right w:w="100" w:type="dxa"/>
-            </w:tcMar>
-            <w:hideMark/>
-          </w:tcPr>
-          <w:p>
-            <w:pPr>
-              <w:spacing w:after="0" w:line="240" w:lineRule="auto"/>
-              <w:jc w:val="both"/>
-              <w:rPr>
-                <w:rFonts w:ascii="Times New Roman" w:eastAsia="Times New Roman" w:hAnsi="Times New Roman" w:cs="Times New Roman"/>
-                <w:lang w:val="es-CO"/>
-              </w:rPr>
-            </w:pPr>
+              <w:t>Comentar sobre los lugares guardados</w:t>
+            </w:r>
           </w:p>
         </w:tc>
       </w:tr>
@@ -4669,69 +4591,53 @@
         <w:tc>
           <w:tcPr>
             <w:tcW w:w="0" w:type="auto"/>
-            <w:gridSpan w:val="5"/>
-            <w:tcBorders>
-              <w:top w:val="single" w:sz="8" w:space="0" w:color="000000"/>
-              <w:left w:val="single" w:sz="8" w:space="0" w:color="000000"/>
-              <w:bottom w:val="single" w:sz="8" w:space="0" w:color="000000"/>
-              <w:right w:val="single" w:sz="8" w:space="0" w:color="000000"/>
-            </w:tcBorders>
-            <w:tcMar>
-              <w:top w:w="100" w:type="dxa"/>
-              <w:left w:w="100" w:type="dxa"/>
-              <w:bottom w:w="100" w:type="dxa"/>
-              <w:right w:w="100" w:type="dxa"/>
-            </w:tcMar>
-            <w:hideMark/>
-          </w:tcPr>
-          <w:p>
-            <w:pPr>
-              <w:spacing w:after="0" w:line="240" w:lineRule="auto"/>
-              <w:jc w:val="both"/>
-              <w:rPr>
-                <w:rFonts w:ascii="Times New Roman" w:eastAsia="Times New Roman" w:hAnsi="Times New Roman" w:cs="Times New Roman"/>
-                <w:lang w:val="es-CO"/>
-              </w:rPr>
-            </w:pPr>
-            <w:r>
-              <w:rPr>
-                <w:rFonts w:ascii="Times New Roman" w:eastAsia="Times New Roman" w:hAnsi="Times New Roman" w:cs="Times New Roman"/>
-                <w:color w:val="000000"/>
-                <w:lang w:val="es-CO"/>
-              </w:rPr>
-              <w:t>El administrador</w:t>
-            </w:r>
-            <w:r>
-              <w:rPr>
-                <w:rFonts w:ascii="Times New Roman" w:eastAsia="Times New Roman" w:hAnsi="Times New Roman" w:cs="Times New Roman"/>
-                <w:color w:val="000000"/>
-                <w:lang w:val="es-CO"/>
-              </w:rPr>
-              <w:t xml:space="preserve"> debe poder </w:t>
-            </w:r>
-            <w:r>
-              <w:rPr>
-                <w:rFonts w:ascii="Times New Roman" w:eastAsia="Times New Roman" w:hAnsi="Times New Roman" w:cs="Times New Roman"/>
-                <w:color w:val="000000"/>
-                <w:lang w:val="es-CO"/>
-              </w:rPr>
-              <w:t xml:space="preserve">seleccionar </w:t>
-            </w:r>
-            <w:r>
-              <w:rPr>
-                <w:rFonts w:ascii="Times New Roman" w:eastAsia="Times New Roman" w:hAnsi="Times New Roman" w:cs="Times New Roman"/>
-                <w:color w:val="000000"/>
-                <w:lang w:val="es-CO"/>
-              </w:rPr>
-              <w:t xml:space="preserve">los lugares de temporada, </w:t>
-            </w:r>
-            <w:r>
-              <w:rPr>
-                <w:rFonts w:ascii="Times New Roman" w:eastAsia="Times New Roman" w:hAnsi="Times New Roman" w:cs="Times New Roman"/>
-                <w:color w:val="000000"/>
-                <w:lang w:val="es-CO"/>
-              </w:rPr>
-              <w:t>los cuales se verán reflejados como marcadores sobre el mapa</w:t>
+            <w:gridSpan w:val="3"/>
+            <w:tcBorders>
+              <w:top w:val="single" w:sz="8" w:space="0" w:color="000000"/>
+              <w:left w:val="single" w:sz="8" w:space="0" w:color="000000"/>
+              <w:bottom w:val="single" w:sz="8" w:space="0" w:color="000000"/>
+              <w:right w:val="single" w:sz="8" w:space="0" w:color="000000"/>
+            </w:tcBorders>
+            <w:tcMar>
+              <w:top w:w="100" w:type="dxa"/>
+              <w:left w:w="100" w:type="dxa"/>
+              <w:bottom w:w="100" w:type="dxa"/>
+              <w:right w:w="100" w:type="dxa"/>
+            </w:tcMar>
+            <w:hideMark/>
+          </w:tcPr>
+          <w:p>
+            <w:pPr>
+              <w:spacing w:after="0" w:line="240" w:lineRule="auto"/>
+              <w:jc w:val="both"/>
+              <w:rPr>
+                <w:rFonts w:ascii="Times New Roman" w:eastAsia="Times New Roman" w:hAnsi="Times New Roman" w:cs="Times New Roman"/>
+                <w:lang w:val="es-CO"/>
+              </w:rPr>
+            </w:pPr>
+            <w:r>
+              <w:rPr>
+                <w:rFonts w:ascii="Times New Roman" w:eastAsia="Times New Roman" w:hAnsi="Times New Roman" w:cs="Times New Roman"/>
+                <w:color w:val="000000"/>
+                <w:lang w:val="es-CO"/>
+              </w:rPr>
+              <w:t>El usuario debe poder entrar a la descripción de los lugares que se encuentran en la lista de favoritos</w:t>
+            </w:r>
+            <w:r>
+              <w:rPr>
+                <w:rFonts w:ascii="Times New Roman" w:eastAsia="Times New Roman" w:hAnsi="Times New Roman" w:cs="Times New Roman"/>
+                <w:color w:val="000000"/>
+                <w:lang w:val="es-CO"/>
+              </w:rPr>
+              <w:t xml:space="preserve"> y all</w:t>
+            </w:r>
+            <w:r>
+              <w:rPr>
+                <w:rFonts w:ascii="Times New Roman" w:eastAsia="Times New Roman" w:hAnsi="Times New Roman" w:cs="Times New Roman"/>
+                <w:color w:val="000000"/>
+                <w:lang w:val="es-CO"/>
+              </w:rPr>
+              <w:t>í añadir un comentario al lugar seleccionado</w:t>
             </w:r>
             <w:r>
               <w:rPr>
@@ -4789,37 +4695,37 @@
         <w:tc>
           <w:tcPr>
             <w:tcW w:w="0" w:type="auto"/>
-            <w:gridSpan w:val="5"/>
-            <w:tcBorders>
-              <w:top w:val="single" w:sz="8" w:space="0" w:color="000000"/>
-              <w:left w:val="single" w:sz="8" w:space="0" w:color="000000"/>
-              <w:bottom w:val="single" w:sz="8" w:space="0" w:color="000000"/>
-              <w:right w:val="single" w:sz="8" w:space="0" w:color="000000"/>
-            </w:tcBorders>
-            <w:tcMar>
-              <w:top w:w="100" w:type="dxa"/>
-              <w:left w:w="100" w:type="dxa"/>
-              <w:bottom w:w="100" w:type="dxa"/>
-              <w:right w:w="100" w:type="dxa"/>
-            </w:tcMar>
-            <w:hideMark/>
-          </w:tcPr>
-          <w:p>
-            <w:pPr>
-              <w:spacing w:after="0" w:line="240" w:lineRule="auto"/>
-              <w:jc w:val="both"/>
-              <w:rPr>
-                <w:rFonts w:ascii="Times New Roman" w:eastAsia="Times New Roman" w:hAnsi="Times New Roman" w:cs="Times New Roman"/>
-                <w:lang w:val="es-CO"/>
-              </w:rPr>
-            </w:pPr>
-            <w:r>
-              <w:rPr>
-                <w:rFonts w:ascii="Times New Roman" w:eastAsia="Times New Roman" w:hAnsi="Times New Roman" w:cs="Times New Roman"/>
-                <w:color w:val="000000"/>
-                <w:lang w:val="es-CO"/>
-              </w:rPr>
-              <w:t>Administrador</w:t>
+            <w:gridSpan w:val="3"/>
+            <w:tcBorders>
+              <w:top w:val="single" w:sz="8" w:space="0" w:color="000000"/>
+              <w:left w:val="single" w:sz="8" w:space="0" w:color="000000"/>
+              <w:bottom w:val="single" w:sz="8" w:space="0" w:color="000000"/>
+              <w:right w:val="single" w:sz="8" w:space="0" w:color="000000"/>
+            </w:tcBorders>
+            <w:tcMar>
+              <w:top w:w="100" w:type="dxa"/>
+              <w:left w:w="100" w:type="dxa"/>
+              <w:bottom w:w="100" w:type="dxa"/>
+              <w:right w:w="100" w:type="dxa"/>
+            </w:tcMar>
+            <w:hideMark/>
+          </w:tcPr>
+          <w:p>
+            <w:pPr>
+              <w:spacing w:after="0" w:line="240" w:lineRule="auto"/>
+              <w:jc w:val="both"/>
+              <w:rPr>
+                <w:rFonts w:ascii="Times New Roman" w:eastAsia="Times New Roman" w:hAnsi="Times New Roman" w:cs="Times New Roman"/>
+                <w:lang w:val="es-CO"/>
+              </w:rPr>
+            </w:pPr>
+            <w:r>
+              <w:rPr>
+                <w:rFonts w:ascii="Times New Roman" w:eastAsia="Times New Roman" w:hAnsi="Times New Roman" w:cs="Times New Roman"/>
+                <w:color w:val="000000"/>
+                <w:lang w:val="es-CO"/>
+              </w:rPr>
+              <w:t>Usuario</w:t>
             </w:r>
             <w:r>
               <w:rPr>
@@ -4877,6 +4783,1224 @@
         <w:tc>
           <w:tcPr>
             <w:tcW w:w="0" w:type="auto"/>
+            <w:gridSpan w:val="3"/>
+            <w:tcBorders>
+              <w:top w:val="single" w:sz="8" w:space="0" w:color="000000"/>
+              <w:left w:val="single" w:sz="8" w:space="0" w:color="000000"/>
+              <w:bottom w:val="single" w:sz="8" w:space="0" w:color="000000"/>
+              <w:right w:val="single" w:sz="8" w:space="0" w:color="000000"/>
+            </w:tcBorders>
+            <w:tcMar>
+              <w:top w:w="100" w:type="dxa"/>
+              <w:left w:w="100" w:type="dxa"/>
+              <w:bottom w:w="100" w:type="dxa"/>
+              <w:right w:w="100" w:type="dxa"/>
+            </w:tcMar>
+            <w:hideMark/>
+          </w:tcPr>
+          <w:p>
+            <w:pPr>
+              <w:pStyle w:val="Prrafodelista"/>
+              <w:numPr>
+                <w:ilvl w:val="0"/>
+                <w:numId w:val="12"/>
+              </w:numPr>
+              <w:spacing w:after="0" w:line="240" w:lineRule="auto"/>
+              <w:jc w:val="both"/>
+              <w:textAlignment w:val="baseline"/>
+              <w:rPr>
+                <w:rFonts w:ascii="Times New Roman" w:eastAsia="Times New Roman" w:hAnsi="Times New Roman" w:cs="Times New Roman"/>
+                <w:color w:val="000000"/>
+                <w:lang w:val="es-CO"/>
+              </w:rPr>
+            </w:pPr>
+            <w:r>
+              <w:rPr>
+                <w:rFonts w:ascii="Times New Roman" w:eastAsia="Times New Roman" w:hAnsi="Times New Roman" w:cs="Times New Roman"/>
+                <w:color w:val="000000"/>
+                <w:lang w:val="es-CO"/>
+              </w:rPr>
+              <w:t>El usuario debe tener una cuenta en la plataforma.</w:t>
+            </w:r>
+          </w:p>
+          <w:p>
+            <w:pPr>
+              <w:pStyle w:val="Prrafodelista"/>
+              <w:numPr>
+                <w:ilvl w:val="0"/>
+                <w:numId w:val="12"/>
+              </w:numPr>
+              <w:spacing w:after="0" w:line="240" w:lineRule="auto"/>
+              <w:jc w:val="both"/>
+              <w:textAlignment w:val="baseline"/>
+              <w:rPr>
+                <w:rFonts w:ascii="Times New Roman" w:eastAsia="Times New Roman" w:hAnsi="Times New Roman" w:cs="Times New Roman"/>
+                <w:color w:val="000000"/>
+                <w:lang w:val="es-CO"/>
+              </w:rPr>
+            </w:pPr>
+            <w:r>
+              <w:rPr>
+                <w:rFonts w:ascii="Times New Roman" w:eastAsia="Times New Roman" w:hAnsi="Times New Roman" w:cs="Times New Roman"/>
+                <w:color w:val="000000"/>
+                <w:lang w:val="es-CO"/>
+              </w:rPr>
+              <w:t>El usuario debe haber ingresado a su cuenta.</w:t>
+            </w:r>
+          </w:p>
+          <w:p>
+            <w:pPr>
+              <w:pStyle w:val="Prrafodelista"/>
+              <w:spacing w:after="0" w:line="240" w:lineRule="auto"/>
+              <w:jc w:val="both"/>
+              <w:textAlignment w:val="baseline"/>
+              <w:rPr>
+                <w:rFonts w:ascii="Times New Roman" w:eastAsia="Times New Roman" w:hAnsi="Times New Roman" w:cs="Times New Roman"/>
+                <w:color w:val="000000"/>
+                <w:lang w:val="es-CO"/>
+              </w:rPr>
+            </w:pPr>
+          </w:p>
+          <w:p>
+            <w:pPr>
+              <w:spacing w:after="0" w:line="240" w:lineRule="auto"/>
+              <w:ind w:left="720"/>
+              <w:jc w:val="both"/>
+              <w:textAlignment w:val="baseline"/>
+              <w:rPr>
+                <w:rFonts w:ascii="Times New Roman" w:eastAsia="Times New Roman" w:hAnsi="Times New Roman" w:cs="Times New Roman"/>
+                <w:color w:val="000000"/>
+                <w:lang w:val="es-CO"/>
+              </w:rPr>
+            </w:pPr>
+          </w:p>
+        </w:tc>
+      </w:tr>
+      <w:tr>
+        <w:trPr>
+          <w:trHeight w:val="1435"/>
+        </w:trPr>
+        <w:tc>
+          <w:tcPr>
+            <w:tcW w:w="0" w:type="auto"/>
+            <w:tcBorders>
+              <w:top w:val="single" w:sz="8" w:space="0" w:color="000000"/>
+              <w:left w:val="single" w:sz="8" w:space="0" w:color="000000"/>
+              <w:bottom w:val="single" w:sz="8" w:space="0" w:color="000000"/>
+              <w:right w:val="single" w:sz="8" w:space="0" w:color="000000"/>
+            </w:tcBorders>
+            <w:tcMar>
+              <w:top w:w="100" w:type="dxa"/>
+              <w:left w:w="100" w:type="dxa"/>
+              <w:bottom w:w="100" w:type="dxa"/>
+              <w:right w:w="100" w:type="dxa"/>
+            </w:tcMar>
+            <w:hideMark/>
+          </w:tcPr>
+          <w:p>
+            <w:pPr>
+              <w:spacing w:after="0" w:line="240" w:lineRule="auto"/>
+              <w:jc w:val="both"/>
+              <w:rPr>
+                <w:rFonts w:ascii="Times New Roman" w:eastAsia="Times New Roman" w:hAnsi="Times New Roman" w:cs="Times New Roman"/>
+                <w:lang w:val="es-CO"/>
+              </w:rPr>
+            </w:pPr>
+            <w:r>
+              <w:rPr>
+                <w:rFonts w:ascii="Times New Roman" w:eastAsia="Times New Roman" w:hAnsi="Times New Roman" w:cs="Times New Roman"/>
+                <w:b/>
+                <w:bCs/>
+                <w:color w:val="000000"/>
+                <w:lang w:val="es-CO"/>
+              </w:rPr>
+              <w:t>Flujo Normal</w:t>
+            </w:r>
+          </w:p>
+        </w:tc>
+        <w:tc>
+          <w:tcPr>
+            <w:tcW w:w="0" w:type="auto"/>
+            <w:gridSpan w:val="3"/>
+            <w:tcBorders>
+              <w:top w:val="single" w:sz="8" w:space="0" w:color="000000"/>
+              <w:left w:val="single" w:sz="8" w:space="0" w:color="000000"/>
+              <w:bottom w:val="single" w:sz="8" w:space="0" w:color="000000"/>
+              <w:right w:val="single" w:sz="8" w:space="0" w:color="000000"/>
+            </w:tcBorders>
+            <w:tcMar>
+              <w:top w:w="100" w:type="dxa"/>
+              <w:left w:w="100" w:type="dxa"/>
+              <w:bottom w:w="100" w:type="dxa"/>
+              <w:right w:w="100" w:type="dxa"/>
+            </w:tcMar>
+            <w:hideMark/>
+          </w:tcPr>
+          <w:p>
+            <w:pPr>
+              <w:pStyle w:val="Prrafodelista"/>
+              <w:numPr>
+                <w:ilvl w:val="0"/>
+                <w:numId w:val="12"/>
+              </w:numPr>
+              <w:spacing w:after="0" w:line="240" w:lineRule="auto"/>
+              <w:jc w:val="both"/>
+              <w:textAlignment w:val="baseline"/>
+              <w:rPr>
+                <w:rFonts w:ascii="Times New Roman" w:eastAsia="Times New Roman" w:hAnsi="Times New Roman" w:cs="Times New Roman"/>
+                <w:color w:val="000000"/>
+                <w:lang w:val="es-CO"/>
+              </w:rPr>
+            </w:pPr>
+            <w:r>
+              <w:rPr>
+                <w:rFonts w:ascii="Times New Roman" w:eastAsia="Times New Roman" w:hAnsi="Times New Roman" w:cs="Times New Roman"/>
+                <w:color w:val="000000"/>
+                <w:lang w:val="es-CO"/>
+              </w:rPr>
+              <w:t>El usuario oprime el botón “GO TO MAP”.</w:t>
+            </w:r>
+          </w:p>
+          <w:p>
+            <w:pPr>
+              <w:pStyle w:val="Prrafodelista"/>
+              <w:numPr>
+                <w:ilvl w:val="0"/>
+                <w:numId w:val="12"/>
+              </w:numPr>
+              <w:spacing w:after="0" w:line="240" w:lineRule="auto"/>
+              <w:jc w:val="both"/>
+              <w:textAlignment w:val="baseline"/>
+              <w:rPr>
+                <w:rFonts w:ascii="Times New Roman" w:eastAsia="Times New Roman" w:hAnsi="Times New Roman" w:cs="Times New Roman"/>
+                <w:color w:val="000000"/>
+                <w:lang w:val="es-CO"/>
+              </w:rPr>
+            </w:pPr>
+            <w:r>
+              <w:rPr>
+                <w:rFonts w:ascii="Times New Roman" w:eastAsia="Times New Roman" w:hAnsi="Times New Roman" w:cs="Times New Roman"/>
+                <w:color w:val="000000"/>
+                <w:lang w:val="es-CO"/>
+              </w:rPr>
+              <w:t>El sistema accede a la información de la base de datos para obtener los lugares de temporada.</w:t>
+            </w:r>
+          </w:p>
+          <w:p>
+            <w:pPr>
+              <w:pStyle w:val="Prrafodelista"/>
+              <w:numPr>
+                <w:ilvl w:val="0"/>
+                <w:numId w:val="12"/>
+              </w:numPr>
+              <w:spacing w:after="0" w:line="240" w:lineRule="auto"/>
+              <w:jc w:val="both"/>
+              <w:textAlignment w:val="baseline"/>
+              <w:rPr>
+                <w:rFonts w:ascii="Times New Roman" w:eastAsia="Times New Roman" w:hAnsi="Times New Roman" w:cs="Times New Roman"/>
+                <w:color w:val="000000"/>
+                <w:lang w:val="es-CO"/>
+              </w:rPr>
+            </w:pPr>
+            <w:r>
+              <w:rPr>
+                <w:rFonts w:ascii="Times New Roman" w:eastAsia="Times New Roman" w:hAnsi="Times New Roman" w:cs="Times New Roman"/>
+                <w:color w:val="000000"/>
+                <w:lang w:val="es-CO"/>
+              </w:rPr>
+              <w:t>El usuario se encuentra en la actividad de bienvenida en la cual selecciona la lista de revisión de lugares.</w:t>
+            </w:r>
+          </w:p>
+          <w:p>
+            <w:pPr>
+              <w:pStyle w:val="Prrafodelista"/>
+              <w:numPr>
+                <w:ilvl w:val="0"/>
+                <w:numId w:val="12"/>
+              </w:numPr>
+              <w:spacing w:after="0" w:line="240" w:lineRule="auto"/>
+              <w:jc w:val="both"/>
+              <w:textAlignment w:val="baseline"/>
+              <w:rPr>
+                <w:rFonts w:ascii="Times New Roman" w:eastAsia="Times New Roman" w:hAnsi="Times New Roman" w:cs="Times New Roman"/>
+                <w:color w:val="000000"/>
+                <w:lang w:val="es-CO"/>
+              </w:rPr>
+            </w:pPr>
+            <w:r>
+              <w:rPr>
+                <w:rFonts w:ascii="Times New Roman" w:eastAsia="Times New Roman" w:hAnsi="Times New Roman" w:cs="Times New Roman"/>
+                <w:color w:val="000000"/>
+                <w:lang w:val="es-CO"/>
+              </w:rPr>
+              <w:t xml:space="preserve">El usuario es dirigido a una lista de los lugares que ha guardado. </w:t>
+            </w:r>
+          </w:p>
+          <w:p>
+            <w:pPr>
+              <w:pStyle w:val="Prrafodelista"/>
+              <w:numPr>
+                <w:ilvl w:val="0"/>
+                <w:numId w:val="12"/>
+              </w:numPr>
+              <w:spacing w:after="0" w:line="240" w:lineRule="auto"/>
+              <w:jc w:val="both"/>
+              <w:textAlignment w:val="baseline"/>
+              <w:rPr>
+                <w:rFonts w:ascii="Times New Roman" w:eastAsia="Times New Roman" w:hAnsi="Times New Roman" w:cs="Times New Roman"/>
+                <w:color w:val="000000"/>
+                <w:lang w:val="es-CO"/>
+              </w:rPr>
+            </w:pPr>
+            <w:r>
+              <w:rPr>
+                <w:rFonts w:ascii="Times New Roman" w:eastAsia="Times New Roman" w:hAnsi="Times New Roman" w:cs="Times New Roman"/>
+                <w:color w:val="000000"/>
+                <w:lang w:val="es-CO"/>
+              </w:rPr>
+              <w:t>Al pulsar sobre algún lugar de la lista, se redirigirá a la descripción de este.</w:t>
+            </w:r>
+          </w:p>
+          <w:p>
+            <w:pPr>
+              <w:pStyle w:val="Prrafodelista"/>
+              <w:numPr>
+                <w:ilvl w:val="0"/>
+                <w:numId w:val="12"/>
+              </w:numPr>
+              <w:spacing w:after="0" w:line="240" w:lineRule="auto"/>
+              <w:jc w:val="both"/>
+              <w:textAlignment w:val="baseline"/>
+              <w:rPr>
+                <w:rFonts w:ascii="Times New Roman" w:eastAsia="Times New Roman" w:hAnsi="Times New Roman" w:cs="Times New Roman"/>
+                <w:color w:val="000000"/>
+                <w:lang w:val="es-CO"/>
+              </w:rPr>
+            </w:pPr>
+            <w:r>
+              <w:rPr>
+                <w:rFonts w:ascii="Times New Roman" w:eastAsia="Times New Roman" w:hAnsi="Times New Roman" w:cs="Times New Roman"/>
+                <w:color w:val="000000"/>
+                <w:lang w:val="es-CO"/>
+              </w:rPr>
+              <w:t xml:space="preserve">En la actividad de descripción del lugar, al presionar el botón </w:t>
+            </w:r>
+            <w:proofErr w:type="spellStart"/>
+            <w:r>
+              <w:rPr>
+                <w:rFonts w:ascii="Times New Roman" w:eastAsia="Times New Roman" w:hAnsi="Times New Roman" w:cs="Times New Roman"/>
+                <w:color w:val="000000"/>
+                <w:lang w:val="es-CO"/>
+              </w:rPr>
+              <w:t>add</w:t>
+            </w:r>
+            <w:proofErr w:type="spellEnd"/>
+            <w:r>
+              <w:rPr>
+                <w:rFonts w:ascii="Times New Roman" w:eastAsia="Times New Roman" w:hAnsi="Times New Roman" w:cs="Times New Roman"/>
+                <w:color w:val="000000"/>
+                <w:lang w:val="es-CO"/>
+              </w:rPr>
+              <w:t xml:space="preserve"> </w:t>
+            </w:r>
+            <w:proofErr w:type="spellStart"/>
+            <w:r>
+              <w:rPr>
+                <w:rFonts w:ascii="Times New Roman" w:eastAsia="Times New Roman" w:hAnsi="Times New Roman" w:cs="Times New Roman"/>
+                <w:color w:val="000000"/>
+                <w:lang w:val="es-CO"/>
+              </w:rPr>
+              <w:t>comment</w:t>
+            </w:r>
+            <w:proofErr w:type="spellEnd"/>
+            <w:r>
+              <w:rPr>
+                <w:rFonts w:ascii="Times New Roman" w:eastAsia="Times New Roman" w:hAnsi="Times New Roman" w:cs="Times New Roman"/>
+                <w:color w:val="000000"/>
+                <w:lang w:val="es-CO"/>
+              </w:rPr>
+              <w:t xml:space="preserve"> lo dirigirá a otra actividad.</w:t>
+            </w:r>
+          </w:p>
+          <w:p>
+            <w:pPr>
+              <w:pStyle w:val="Prrafodelista"/>
+              <w:numPr>
+                <w:ilvl w:val="0"/>
+                <w:numId w:val="12"/>
+              </w:numPr>
+              <w:spacing w:after="0" w:line="240" w:lineRule="auto"/>
+              <w:jc w:val="both"/>
+              <w:textAlignment w:val="baseline"/>
+              <w:rPr>
+                <w:rFonts w:ascii="Times New Roman" w:eastAsia="Times New Roman" w:hAnsi="Times New Roman" w:cs="Times New Roman"/>
+                <w:color w:val="000000"/>
+                <w:lang w:val="es-CO"/>
+              </w:rPr>
+            </w:pPr>
+            <w:r>
+              <w:rPr>
+                <w:rFonts w:ascii="Times New Roman" w:eastAsia="Times New Roman" w:hAnsi="Times New Roman" w:cs="Times New Roman"/>
+                <w:color w:val="000000"/>
+                <w:lang w:val="es-CO"/>
+              </w:rPr>
+              <w:t>En la nueva actividad digitará el comentario.</w:t>
+            </w:r>
+          </w:p>
+          <w:p>
+            <w:pPr>
+              <w:pStyle w:val="Prrafodelista"/>
+              <w:numPr>
+                <w:ilvl w:val="0"/>
+                <w:numId w:val="12"/>
+              </w:numPr>
+              <w:spacing w:after="0" w:line="240" w:lineRule="auto"/>
+              <w:jc w:val="both"/>
+              <w:textAlignment w:val="baseline"/>
+              <w:rPr>
+                <w:rFonts w:ascii="Times New Roman" w:eastAsia="Times New Roman" w:hAnsi="Times New Roman" w:cs="Times New Roman"/>
+                <w:color w:val="000000"/>
+                <w:lang w:val="es-CO"/>
+              </w:rPr>
+            </w:pPr>
+            <w:r>
+              <w:rPr>
+                <w:rFonts w:ascii="Times New Roman" w:eastAsia="Times New Roman" w:hAnsi="Times New Roman" w:cs="Times New Roman"/>
+                <w:color w:val="000000"/>
+                <w:lang w:val="es-CO"/>
+              </w:rPr>
+              <w:t>El usuario presionará el botón SAVE para guardar su comentario.</w:t>
+            </w:r>
+          </w:p>
+          <w:p>
+            <w:pPr>
+              <w:pStyle w:val="Prrafodelista"/>
+              <w:numPr>
+                <w:ilvl w:val="0"/>
+                <w:numId w:val="12"/>
+              </w:numPr>
+              <w:spacing w:after="0" w:line="240" w:lineRule="auto"/>
+              <w:jc w:val="both"/>
+              <w:textAlignment w:val="baseline"/>
+              <w:rPr>
+                <w:rFonts w:ascii="Times New Roman" w:eastAsia="Times New Roman" w:hAnsi="Times New Roman" w:cs="Times New Roman"/>
+                <w:color w:val="000000"/>
+                <w:lang w:val="es-CO"/>
+              </w:rPr>
+            </w:pPr>
+            <w:r>
+              <w:rPr>
+                <w:rFonts w:ascii="Times New Roman" w:eastAsia="Times New Roman" w:hAnsi="Times New Roman" w:cs="Times New Roman"/>
+                <w:color w:val="000000"/>
+                <w:lang w:val="es-CO"/>
+              </w:rPr>
+              <w:t xml:space="preserve">El usuario al dirigirse a la descripción del lugar podrá visualizar </w:t>
+            </w:r>
+          </w:p>
+          <w:p>
+            <w:pPr>
+              <w:pStyle w:val="Prrafodelista"/>
+              <w:spacing w:after="0" w:line="240" w:lineRule="auto"/>
+              <w:jc w:val="both"/>
+              <w:textAlignment w:val="baseline"/>
+              <w:rPr>
+                <w:rFonts w:ascii="Times New Roman" w:eastAsia="Times New Roman" w:hAnsi="Times New Roman" w:cs="Times New Roman"/>
+                <w:color w:val="000000"/>
+                <w:lang w:val="es-CO"/>
+              </w:rPr>
+            </w:pPr>
+          </w:p>
+        </w:tc>
+      </w:tr>
+      <w:tr>
+        <w:trPr>
+          <w:trHeight w:val="210"/>
+        </w:trPr>
+        <w:tc>
+          <w:tcPr>
+            <w:tcW w:w="0" w:type="auto"/>
+            <w:tcBorders>
+              <w:top w:val="single" w:sz="8" w:space="0" w:color="000000"/>
+              <w:left w:val="single" w:sz="8" w:space="0" w:color="000000"/>
+              <w:bottom w:val="single" w:sz="8" w:space="0" w:color="000000"/>
+              <w:right w:val="single" w:sz="8" w:space="0" w:color="000000"/>
+            </w:tcBorders>
+            <w:tcMar>
+              <w:top w:w="100" w:type="dxa"/>
+              <w:left w:w="100" w:type="dxa"/>
+              <w:bottom w:w="100" w:type="dxa"/>
+              <w:right w:w="100" w:type="dxa"/>
+            </w:tcMar>
+            <w:hideMark/>
+          </w:tcPr>
+          <w:p>
+            <w:pPr>
+              <w:spacing w:after="0" w:line="240" w:lineRule="auto"/>
+              <w:jc w:val="both"/>
+              <w:rPr>
+                <w:rFonts w:ascii="Times New Roman" w:eastAsia="Times New Roman" w:hAnsi="Times New Roman" w:cs="Times New Roman"/>
+                <w:lang w:val="es-CO"/>
+              </w:rPr>
+            </w:pPr>
+            <w:r>
+              <w:rPr>
+                <w:rFonts w:ascii="Times New Roman" w:eastAsia="Times New Roman" w:hAnsi="Times New Roman" w:cs="Times New Roman"/>
+                <w:b/>
+                <w:bCs/>
+                <w:color w:val="000000"/>
+                <w:lang w:val="es-CO"/>
+              </w:rPr>
+              <w:t>Flujo Alterno</w:t>
+            </w:r>
+          </w:p>
+        </w:tc>
+        <w:tc>
+          <w:tcPr>
+            <w:tcW w:w="0" w:type="auto"/>
+            <w:gridSpan w:val="3"/>
+            <w:tcBorders>
+              <w:top w:val="single" w:sz="8" w:space="0" w:color="000000"/>
+              <w:left w:val="single" w:sz="8" w:space="0" w:color="000000"/>
+              <w:bottom w:val="single" w:sz="8" w:space="0" w:color="000000"/>
+              <w:right w:val="single" w:sz="8" w:space="0" w:color="000000"/>
+            </w:tcBorders>
+            <w:tcMar>
+              <w:top w:w="100" w:type="dxa"/>
+              <w:left w:w="100" w:type="dxa"/>
+              <w:bottom w:w="100" w:type="dxa"/>
+              <w:right w:w="100" w:type="dxa"/>
+            </w:tcMar>
+            <w:hideMark/>
+          </w:tcPr>
+          <w:p>
+            <w:pPr>
+              <w:pStyle w:val="Prrafodelista"/>
+              <w:numPr>
+                <w:ilvl w:val="0"/>
+                <w:numId w:val="13"/>
+              </w:numPr>
+              <w:spacing w:after="0" w:line="240" w:lineRule="auto"/>
+              <w:jc w:val="both"/>
+              <w:textAlignment w:val="baseline"/>
+              <w:rPr>
+                <w:rFonts w:ascii="Times New Roman" w:eastAsia="Times New Roman" w:hAnsi="Times New Roman" w:cs="Times New Roman"/>
+                <w:color w:val="000000"/>
+                <w:lang w:val="es-CO"/>
+              </w:rPr>
+            </w:pPr>
+            <w:r>
+              <w:rPr>
+                <w:rFonts w:ascii="Times New Roman" w:eastAsia="Times New Roman" w:hAnsi="Times New Roman" w:cs="Times New Roman"/>
+                <w:color w:val="000000"/>
+                <w:lang w:val="es-CO"/>
+              </w:rPr>
+              <w:t>El usuario oprime el botón “GO TO MAP”.</w:t>
+            </w:r>
+          </w:p>
+          <w:p>
+            <w:pPr>
+              <w:numPr>
+                <w:ilvl w:val="0"/>
+                <w:numId w:val="13"/>
+              </w:numPr>
+              <w:spacing w:after="0" w:line="240" w:lineRule="auto"/>
+              <w:jc w:val="both"/>
+              <w:textAlignment w:val="baseline"/>
+              <w:rPr>
+                <w:rFonts w:ascii="Times New Roman" w:eastAsia="Times New Roman" w:hAnsi="Times New Roman" w:cs="Times New Roman"/>
+                <w:color w:val="000000"/>
+                <w:lang w:val="es-CO"/>
+              </w:rPr>
+            </w:pPr>
+            <w:r>
+              <w:rPr>
+                <w:rFonts w:ascii="Times New Roman" w:eastAsia="Times New Roman" w:hAnsi="Times New Roman" w:cs="Times New Roman"/>
+                <w:color w:val="000000"/>
+                <w:lang w:val="es-CO"/>
+              </w:rPr>
+              <w:t>El usuario se dirige a la sección del listado de sus lugares guardados.</w:t>
+            </w:r>
+          </w:p>
+          <w:p>
+            <w:pPr>
+              <w:numPr>
+                <w:ilvl w:val="0"/>
+                <w:numId w:val="13"/>
+              </w:numPr>
+              <w:spacing w:after="0" w:line="240" w:lineRule="auto"/>
+              <w:jc w:val="both"/>
+              <w:textAlignment w:val="baseline"/>
+              <w:rPr>
+                <w:rFonts w:ascii="Times New Roman" w:eastAsia="Times New Roman" w:hAnsi="Times New Roman" w:cs="Times New Roman"/>
+                <w:color w:val="000000"/>
+                <w:lang w:val="es-CO"/>
+              </w:rPr>
+            </w:pPr>
+            <w:r>
+              <w:rPr>
+                <w:rFonts w:ascii="Times New Roman" w:eastAsia="Times New Roman" w:hAnsi="Times New Roman" w:cs="Times New Roman"/>
+                <w:color w:val="000000"/>
+                <w:lang w:val="es-CO"/>
+              </w:rPr>
+              <w:t>El usuario no tiene lugares guardados.</w:t>
+            </w:r>
+          </w:p>
+          <w:p>
+            <w:pPr>
+              <w:numPr>
+                <w:ilvl w:val="0"/>
+                <w:numId w:val="13"/>
+              </w:numPr>
+              <w:spacing w:after="0" w:line="240" w:lineRule="auto"/>
+              <w:jc w:val="both"/>
+              <w:textAlignment w:val="baseline"/>
+              <w:rPr>
+                <w:rFonts w:ascii="Times New Roman" w:eastAsia="Times New Roman" w:hAnsi="Times New Roman" w:cs="Times New Roman"/>
+                <w:color w:val="000000"/>
+                <w:lang w:val="es-CO"/>
+              </w:rPr>
+            </w:pPr>
+            <w:r>
+              <w:rPr>
+                <w:rFonts w:ascii="Times New Roman" w:eastAsia="Times New Roman" w:hAnsi="Times New Roman" w:cs="Times New Roman"/>
+                <w:color w:val="000000"/>
+                <w:lang w:val="es-CO"/>
+              </w:rPr>
+              <w:t>Al pulsar sobre este ítem, se produce un mensaje confirmando al usuario sobre la situación de no tener lugares guardados.</w:t>
+            </w:r>
+          </w:p>
+          <w:p>
+            <w:pPr>
+              <w:spacing w:after="0" w:line="240" w:lineRule="auto"/>
+              <w:ind w:left="720"/>
+              <w:jc w:val="both"/>
+              <w:textAlignment w:val="baseline"/>
+              <w:rPr>
+                <w:rFonts w:ascii="Times New Roman" w:eastAsia="Times New Roman" w:hAnsi="Times New Roman" w:cs="Times New Roman"/>
+                <w:color w:val="000000"/>
+                <w:lang w:val="es-CO"/>
+              </w:rPr>
+            </w:pPr>
+          </w:p>
+        </w:tc>
+      </w:tr>
+      <w:tr>
+        <w:trPr>
+          <w:trHeight w:val="440"/>
+        </w:trPr>
+        <w:tc>
+          <w:tcPr>
+            <w:tcW w:w="0" w:type="auto"/>
+            <w:tcBorders>
+              <w:top w:val="single" w:sz="8" w:space="0" w:color="000000"/>
+              <w:left w:val="single" w:sz="8" w:space="0" w:color="000000"/>
+              <w:bottom w:val="single" w:sz="8" w:space="0" w:color="000000"/>
+              <w:right w:val="single" w:sz="8" w:space="0" w:color="000000"/>
+            </w:tcBorders>
+            <w:tcMar>
+              <w:top w:w="100" w:type="dxa"/>
+              <w:left w:w="100" w:type="dxa"/>
+              <w:bottom w:w="100" w:type="dxa"/>
+              <w:right w:w="100" w:type="dxa"/>
+            </w:tcMar>
+            <w:hideMark/>
+          </w:tcPr>
+          <w:p>
+            <w:pPr>
+              <w:spacing w:after="0" w:line="240" w:lineRule="auto"/>
+              <w:jc w:val="both"/>
+              <w:rPr>
+                <w:rFonts w:ascii="Times New Roman" w:eastAsia="Times New Roman" w:hAnsi="Times New Roman" w:cs="Times New Roman"/>
+                <w:lang w:val="es-CO"/>
+              </w:rPr>
+            </w:pPr>
+            <w:r>
+              <w:rPr>
+                <w:rFonts w:ascii="Times New Roman" w:eastAsia="Times New Roman" w:hAnsi="Times New Roman" w:cs="Times New Roman"/>
+                <w:b/>
+                <w:bCs/>
+                <w:color w:val="000000"/>
+                <w:lang w:val="es-CO"/>
+              </w:rPr>
+              <w:t>Autor(es):</w:t>
+            </w:r>
+          </w:p>
+        </w:tc>
+        <w:tc>
+          <w:tcPr>
+            <w:tcW w:w="0" w:type="auto"/>
+            <w:tcBorders>
+              <w:top w:val="single" w:sz="8" w:space="0" w:color="000000"/>
+              <w:left w:val="single" w:sz="8" w:space="0" w:color="000000"/>
+              <w:bottom w:val="single" w:sz="8" w:space="0" w:color="000000"/>
+              <w:right w:val="single" w:sz="8" w:space="0" w:color="000000"/>
+            </w:tcBorders>
+            <w:tcMar>
+              <w:top w:w="100" w:type="dxa"/>
+              <w:left w:w="100" w:type="dxa"/>
+              <w:bottom w:w="100" w:type="dxa"/>
+              <w:right w:w="100" w:type="dxa"/>
+            </w:tcMar>
+            <w:hideMark/>
+          </w:tcPr>
+          <w:p>
+            <w:pPr>
+              <w:spacing w:after="0" w:line="240" w:lineRule="auto"/>
+              <w:jc w:val="both"/>
+              <w:rPr>
+                <w:rFonts w:ascii="Times New Roman" w:eastAsia="Times New Roman" w:hAnsi="Times New Roman" w:cs="Times New Roman"/>
+                <w:lang w:val="es-CO"/>
+              </w:rPr>
+            </w:pPr>
+            <w:r>
+              <w:rPr>
+                <w:rFonts w:ascii="Times New Roman" w:eastAsia="Times New Roman" w:hAnsi="Times New Roman" w:cs="Times New Roman"/>
+                <w:color w:val="000000"/>
+                <w:lang w:val="es-CO"/>
+              </w:rPr>
+              <w:t>SEI2019i_1B</w:t>
+            </w:r>
+          </w:p>
+        </w:tc>
+        <w:tc>
+          <w:tcPr>
+            <w:tcW w:w="0" w:type="auto"/>
+            <w:tcBorders>
+              <w:top w:val="single" w:sz="8" w:space="0" w:color="000000"/>
+              <w:left w:val="single" w:sz="8" w:space="0" w:color="000000"/>
+              <w:bottom w:val="single" w:sz="8" w:space="0" w:color="000000"/>
+              <w:right w:val="single" w:sz="8" w:space="0" w:color="000000"/>
+            </w:tcBorders>
+            <w:tcMar>
+              <w:top w:w="100" w:type="dxa"/>
+              <w:left w:w="100" w:type="dxa"/>
+              <w:bottom w:w="100" w:type="dxa"/>
+              <w:right w:w="100" w:type="dxa"/>
+            </w:tcMar>
+            <w:hideMark/>
+          </w:tcPr>
+          <w:p>
+            <w:pPr>
+              <w:spacing w:after="0" w:line="240" w:lineRule="auto"/>
+              <w:jc w:val="both"/>
+              <w:rPr>
+                <w:rFonts w:ascii="Times New Roman" w:eastAsia="Times New Roman" w:hAnsi="Times New Roman" w:cs="Times New Roman"/>
+                <w:lang w:val="es-CO"/>
+              </w:rPr>
+            </w:pPr>
+            <w:r>
+              <w:rPr>
+                <w:rFonts w:ascii="Times New Roman" w:eastAsia="Times New Roman" w:hAnsi="Times New Roman" w:cs="Times New Roman"/>
+                <w:b/>
+                <w:bCs/>
+                <w:color w:val="000000"/>
+                <w:lang w:val="es-CO"/>
+              </w:rPr>
+              <w:t>Fecha:</w:t>
+            </w:r>
+          </w:p>
+        </w:tc>
+        <w:tc>
+          <w:tcPr>
+            <w:tcW w:w="0" w:type="auto"/>
+            <w:tcBorders>
+              <w:top w:val="single" w:sz="8" w:space="0" w:color="000000"/>
+              <w:left w:val="single" w:sz="8" w:space="0" w:color="000000"/>
+              <w:bottom w:val="single" w:sz="8" w:space="0" w:color="000000"/>
+              <w:right w:val="single" w:sz="8" w:space="0" w:color="000000"/>
+            </w:tcBorders>
+            <w:tcMar>
+              <w:top w:w="100" w:type="dxa"/>
+              <w:left w:w="100" w:type="dxa"/>
+              <w:bottom w:w="100" w:type="dxa"/>
+              <w:right w:w="100" w:type="dxa"/>
+            </w:tcMar>
+            <w:hideMark/>
+          </w:tcPr>
+          <w:p>
+            <w:pPr>
+              <w:spacing w:after="0" w:line="240" w:lineRule="auto"/>
+              <w:jc w:val="both"/>
+              <w:rPr>
+                <w:rFonts w:ascii="Times New Roman" w:eastAsia="Times New Roman" w:hAnsi="Times New Roman" w:cs="Times New Roman"/>
+                <w:lang w:val="es-CO"/>
+              </w:rPr>
+            </w:pPr>
+            <w:r>
+              <w:rPr>
+                <w:rFonts w:ascii="Times New Roman" w:eastAsia="Times New Roman" w:hAnsi="Times New Roman" w:cs="Times New Roman"/>
+                <w:color w:val="000000"/>
+                <w:lang w:val="es-CO"/>
+              </w:rPr>
+              <w:t>01.05.2019</w:t>
+            </w:r>
+          </w:p>
+        </w:tc>
+      </w:tr>
+      <w:tr>
+        <w:trPr>
+          <w:trHeight w:val="440"/>
+        </w:trPr>
+        <w:tc>
+          <w:tcPr>
+            <w:tcW w:w="0" w:type="auto"/>
+            <w:tcBorders>
+              <w:top w:val="single" w:sz="8" w:space="0" w:color="000000"/>
+              <w:left w:val="single" w:sz="8" w:space="0" w:color="000000"/>
+              <w:bottom w:val="single" w:sz="8" w:space="0" w:color="000000"/>
+              <w:right w:val="single" w:sz="8" w:space="0" w:color="000000"/>
+            </w:tcBorders>
+            <w:tcMar>
+              <w:top w:w="100" w:type="dxa"/>
+              <w:left w:w="100" w:type="dxa"/>
+              <w:bottom w:w="100" w:type="dxa"/>
+              <w:right w:w="100" w:type="dxa"/>
+            </w:tcMar>
+            <w:hideMark/>
+          </w:tcPr>
+          <w:p>
+            <w:pPr>
+              <w:spacing w:after="0" w:line="240" w:lineRule="auto"/>
+              <w:jc w:val="both"/>
+              <w:rPr>
+                <w:rFonts w:ascii="Times New Roman" w:eastAsia="Times New Roman" w:hAnsi="Times New Roman" w:cs="Times New Roman"/>
+                <w:lang w:val="es-CO"/>
+              </w:rPr>
+            </w:pPr>
+            <w:r>
+              <w:rPr>
+                <w:rFonts w:ascii="Times New Roman" w:eastAsia="Times New Roman" w:hAnsi="Times New Roman" w:cs="Times New Roman"/>
+                <w:b/>
+                <w:bCs/>
+                <w:color w:val="000000"/>
+                <w:lang w:val="es-CO"/>
+              </w:rPr>
+              <w:t>Caso de Uso</w:t>
+            </w:r>
+          </w:p>
+        </w:tc>
+        <w:tc>
+          <w:tcPr>
+            <w:tcW w:w="0" w:type="auto"/>
+            <w:gridSpan w:val="3"/>
+            <w:tcBorders>
+              <w:top w:val="single" w:sz="8" w:space="0" w:color="000000"/>
+              <w:left w:val="single" w:sz="8" w:space="0" w:color="000000"/>
+              <w:bottom w:val="single" w:sz="8" w:space="0" w:color="000000"/>
+              <w:right w:val="single" w:sz="8" w:space="0" w:color="000000"/>
+            </w:tcBorders>
+            <w:tcMar>
+              <w:top w:w="100" w:type="dxa"/>
+              <w:left w:w="100" w:type="dxa"/>
+              <w:bottom w:w="100" w:type="dxa"/>
+              <w:right w:w="100" w:type="dxa"/>
+            </w:tcMar>
+            <w:hideMark/>
+          </w:tcPr>
+          <w:p>
+            <w:pPr>
+              <w:shd w:val="clear" w:color="auto" w:fill="FFFFFF"/>
+              <w:spacing w:after="240" w:line="240" w:lineRule="auto"/>
+              <w:jc w:val="both"/>
+              <w:rPr>
+                <w:rFonts w:ascii="Times New Roman" w:eastAsia="Times New Roman" w:hAnsi="Times New Roman" w:cs="Times New Roman"/>
+                <w:lang w:val="es-CO"/>
+              </w:rPr>
+            </w:pPr>
+            <w:r>
+              <w:rPr>
+                <w:rFonts w:ascii="Times New Roman" w:eastAsia="Times New Roman" w:hAnsi="Times New Roman" w:cs="Times New Roman"/>
+                <w:color w:val="0000FF"/>
+                <w:lang w:val="es-CO"/>
+              </w:rPr>
+              <w:t>Selección lugares de temporada</w:t>
+            </w:r>
+          </w:p>
+        </w:tc>
+      </w:tr>
+    </w:tbl>
+    <w:p/>
+    <w:p/>
+    <w:tbl>
+      <w:tblPr>
+        <w:tblW w:w="0" w:type="auto"/>
+        <w:tblCellMar>
+          <w:top w:w="15" w:type="dxa"/>
+          <w:left w:w="15" w:type="dxa"/>
+          <w:bottom w:w="15" w:type="dxa"/>
+          <w:right w:w="15" w:type="dxa"/>
+        </w:tblCellMar>
+        <w:tblLook w:val="04A0" w:firstRow="1" w:lastRow="0" w:firstColumn="1" w:lastColumn="0" w:noHBand="0" w:noVBand="1"/>
+      </w:tblPr>
+      <w:tblGrid>
+        <w:gridCol w:w="1452"/>
+        <w:gridCol w:w="2099"/>
+        <w:gridCol w:w="1255"/>
+        <w:gridCol w:w="1787"/>
+        <w:gridCol w:w="1512"/>
+        <w:gridCol w:w="713"/>
+      </w:tblGrid>
+      <w:tr>
+        <w:trPr>
+          <w:trHeight w:val="440"/>
+        </w:trPr>
+        <w:tc>
+          <w:tcPr>
+            <w:tcW w:w="0" w:type="auto"/>
+            <w:tcBorders>
+              <w:top w:val="single" w:sz="8" w:space="0" w:color="000000"/>
+              <w:left w:val="single" w:sz="8" w:space="0" w:color="000000"/>
+              <w:bottom w:val="single" w:sz="8" w:space="0" w:color="000000"/>
+              <w:right w:val="single" w:sz="8" w:space="0" w:color="000000"/>
+            </w:tcBorders>
+            <w:tcMar>
+              <w:top w:w="100" w:type="dxa"/>
+              <w:left w:w="100" w:type="dxa"/>
+              <w:bottom w:w="100" w:type="dxa"/>
+              <w:right w:w="100" w:type="dxa"/>
+            </w:tcMar>
+            <w:hideMark/>
+          </w:tcPr>
+          <w:p>
+            <w:pPr>
+              <w:spacing w:after="0" w:line="240" w:lineRule="auto"/>
+              <w:jc w:val="both"/>
+              <w:rPr>
+                <w:rFonts w:ascii="Times New Roman" w:eastAsia="Times New Roman" w:hAnsi="Times New Roman" w:cs="Times New Roman"/>
+                <w:lang w:val="es-CO"/>
+              </w:rPr>
+            </w:pPr>
+            <w:r>
+              <w:rPr>
+                <w:rFonts w:ascii="Times New Roman" w:eastAsia="Times New Roman" w:hAnsi="Times New Roman" w:cs="Times New Roman"/>
+                <w:b/>
+                <w:bCs/>
+                <w:color w:val="000000"/>
+                <w:lang w:val="es-CO"/>
+              </w:rPr>
+              <w:t>Caso de Uso</w:t>
+            </w:r>
+          </w:p>
+        </w:tc>
+        <w:tc>
+          <w:tcPr>
+            <w:tcW w:w="0" w:type="auto"/>
+            <w:gridSpan w:val="3"/>
+            <w:tcBorders>
+              <w:top w:val="single" w:sz="8" w:space="0" w:color="000000"/>
+              <w:left w:val="single" w:sz="8" w:space="0" w:color="000000"/>
+              <w:bottom w:val="single" w:sz="8" w:space="0" w:color="000000"/>
+              <w:right w:val="single" w:sz="8" w:space="0" w:color="000000"/>
+            </w:tcBorders>
+            <w:tcMar>
+              <w:top w:w="100" w:type="dxa"/>
+              <w:left w:w="100" w:type="dxa"/>
+              <w:bottom w:w="100" w:type="dxa"/>
+              <w:right w:w="100" w:type="dxa"/>
+            </w:tcMar>
+            <w:hideMark/>
+          </w:tcPr>
+          <w:p>
+            <w:pPr>
+              <w:shd w:val="clear" w:color="auto" w:fill="FFFFFF"/>
+              <w:spacing w:after="240" w:line="240" w:lineRule="auto"/>
+              <w:jc w:val="both"/>
+              <w:rPr>
+                <w:rFonts w:ascii="Times New Roman" w:eastAsia="Times New Roman" w:hAnsi="Times New Roman" w:cs="Times New Roman"/>
+                <w:lang w:val="es-CO"/>
+              </w:rPr>
+            </w:pPr>
+            <w:r>
+              <w:rPr>
+                <w:rFonts w:ascii="Times New Roman" w:eastAsia="Times New Roman" w:hAnsi="Times New Roman" w:cs="Times New Roman"/>
+                <w:color w:val="0000FF"/>
+                <w:lang w:val="es-CO"/>
+              </w:rPr>
+              <w:t>Selección lugares de temporada</w:t>
+            </w:r>
+          </w:p>
+        </w:tc>
+        <w:tc>
+          <w:tcPr>
+            <w:tcW w:w="0" w:type="auto"/>
+            <w:tcBorders>
+              <w:top w:val="single" w:sz="8" w:space="0" w:color="000000"/>
+              <w:left w:val="single" w:sz="8" w:space="0" w:color="000000"/>
+              <w:bottom w:val="single" w:sz="8" w:space="0" w:color="000000"/>
+              <w:right w:val="single" w:sz="8" w:space="0" w:color="000000"/>
+            </w:tcBorders>
+            <w:tcMar>
+              <w:top w:w="100" w:type="dxa"/>
+              <w:left w:w="100" w:type="dxa"/>
+              <w:bottom w:w="100" w:type="dxa"/>
+              <w:right w:w="100" w:type="dxa"/>
+            </w:tcMar>
+            <w:hideMark/>
+          </w:tcPr>
+          <w:p>
+            <w:pPr>
+              <w:spacing w:after="0" w:line="240" w:lineRule="auto"/>
+              <w:jc w:val="both"/>
+              <w:rPr>
+                <w:rFonts w:ascii="Times New Roman" w:eastAsia="Times New Roman" w:hAnsi="Times New Roman" w:cs="Times New Roman"/>
+                <w:lang w:val="es-CO"/>
+              </w:rPr>
+            </w:pPr>
+            <w:r>
+              <w:rPr>
+                <w:rFonts w:ascii="Times New Roman" w:eastAsia="Times New Roman" w:hAnsi="Times New Roman" w:cs="Times New Roman"/>
+                <w:b/>
+                <w:bCs/>
+                <w:color w:val="000000"/>
+                <w:lang w:val="es-CO"/>
+              </w:rPr>
+              <w:t>No.:</w:t>
+            </w:r>
+          </w:p>
+        </w:tc>
+        <w:tc>
+          <w:tcPr>
+            <w:tcW w:w="0" w:type="auto"/>
+            <w:tcBorders>
+              <w:top w:val="single" w:sz="8" w:space="0" w:color="000000"/>
+              <w:left w:val="single" w:sz="8" w:space="0" w:color="000000"/>
+              <w:bottom w:val="single" w:sz="8" w:space="0" w:color="000000"/>
+              <w:right w:val="single" w:sz="8" w:space="0" w:color="000000"/>
+            </w:tcBorders>
+            <w:tcMar>
+              <w:top w:w="100" w:type="dxa"/>
+              <w:left w:w="100" w:type="dxa"/>
+              <w:bottom w:w="100" w:type="dxa"/>
+              <w:right w:w="100" w:type="dxa"/>
+            </w:tcMar>
+            <w:hideMark/>
+          </w:tcPr>
+          <w:p>
+            <w:pPr>
+              <w:spacing w:after="0" w:line="240" w:lineRule="auto"/>
+              <w:jc w:val="both"/>
+              <w:rPr>
+                <w:rFonts w:ascii="Times New Roman" w:eastAsia="Times New Roman" w:hAnsi="Times New Roman" w:cs="Times New Roman"/>
+                <w:lang w:val="es-CO"/>
+              </w:rPr>
+            </w:pPr>
+          </w:p>
+        </w:tc>
+      </w:tr>
+      <w:tr>
+        <w:trPr>
+          <w:trHeight w:val="660"/>
+        </w:trPr>
+        <w:tc>
+          <w:tcPr>
+            <w:tcW w:w="0" w:type="auto"/>
+            <w:tcBorders>
+              <w:top w:val="single" w:sz="8" w:space="0" w:color="000000"/>
+              <w:left w:val="single" w:sz="8" w:space="0" w:color="000000"/>
+              <w:bottom w:val="single" w:sz="8" w:space="0" w:color="000000"/>
+              <w:right w:val="single" w:sz="8" w:space="0" w:color="000000"/>
+            </w:tcBorders>
+            <w:tcMar>
+              <w:top w:w="100" w:type="dxa"/>
+              <w:left w:w="100" w:type="dxa"/>
+              <w:bottom w:w="100" w:type="dxa"/>
+              <w:right w:w="100" w:type="dxa"/>
+            </w:tcMar>
+            <w:hideMark/>
+          </w:tcPr>
+          <w:p>
+            <w:pPr>
+              <w:spacing w:after="0" w:line="240" w:lineRule="auto"/>
+              <w:jc w:val="both"/>
+              <w:rPr>
+                <w:rFonts w:ascii="Times New Roman" w:eastAsia="Times New Roman" w:hAnsi="Times New Roman" w:cs="Times New Roman"/>
+                <w:lang w:val="es-CO"/>
+              </w:rPr>
+            </w:pPr>
+            <w:r>
+              <w:rPr>
+                <w:rFonts w:ascii="Times New Roman" w:eastAsia="Times New Roman" w:hAnsi="Times New Roman" w:cs="Times New Roman"/>
+                <w:b/>
+                <w:bCs/>
+                <w:color w:val="000000"/>
+                <w:lang w:val="es-CO"/>
+              </w:rPr>
+              <w:lastRenderedPageBreak/>
+              <w:t>Descripción</w:t>
+            </w:r>
+          </w:p>
+        </w:tc>
+        <w:tc>
+          <w:tcPr>
+            <w:tcW w:w="0" w:type="auto"/>
+            <w:gridSpan w:val="5"/>
+            <w:tcBorders>
+              <w:top w:val="single" w:sz="8" w:space="0" w:color="000000"/>
+              <w:left w:val="single" w:sz="8" w:space="0" w:color="000000"/>
+              <w:bottom w:val="single" w:sz="8" w:space="0" w:color="000000"/>
+              <w:right w:val="single" w:sz="8" w:space="0" w:color="000000"/>
+            </w:tcBorders>
+            <w:tcMar>
+              <w:top w:w="100" w:type="dxa"/>
+              <w:left w:w="100" w:type="dxa"/>
+              <w:bottom w:w="100" w:type="dxa"/>
+              <w:right w:w="100" w:type="dxa"/>
+            </w:tcMar>
+            <w:hideMark/>
+          </w:tcPr>
+          <w:p>
+            <w:pPr>
+              <w:spacing w:after="0" w:line="240" w:lineRule="auto"/>
+              <w:jc w:val="both"/>
+              <w:rPr>
+                <w:rFonts w:ascii="Times New Roman" w:eastAsia="Times New Roman" w:hAnsi="Times New Roman" w:cs="Times New Roman"/>
+                <w:lang w:val="es-CO"/>
+              </w:rPr>
+            </w:pPr>
+            <w:r>
+              <w:rPr>
+                <w:rFonts w:ascii="Times New Roman" w:eastAsia="Times New Roman" w:hAnsi="Times New Roman" w:cs="Times New Roman"/>
+                <w:color w:val="000000"/>
+                <w:lang w:val="es-CO"/>
+              </w:rPr>
+              <w:t>El administrador debe poder seleccionar los lugares de temporada, los cuales se verán reflejados como marcadores sobre el mapa.</w:t>
+            </w:r>
+          </w:p>
+        </w:tc>
+      </w:tr>
+      <w:tr>
+        <w:trPr>
+          <w:trHeight w:val="445"/>
+        </w:trPr>
+        <w:tc>
+          <w:tcPr>
+            <w:tcW w:w="0" w:type="auto"/>
+            <w:tcBorders>
+              <w:top w:val="single" w:sz="8" w:space="0" w:color="000000"/>
+              <w:left w:val="single" w:sz="8" w:space="0" w:color="000000"/>
+              <w:bottom w:val="single" w:sz="8" w:space="0" w:color="000000"/>
+              <w:right w:val="single" w:sz="8" w:space="0" w:color="000000"/>
+            </w:tcBorders>
+            <w:tcMar>
+              <w:top w:w="100" w:type="dxa"/>
+              <w:left w:w="100" w:type="dxa"/>
+              <w:bottom w:w="100" w:type="dxa"/>
+              <w:right w:w="100" w:type="dxa"/>
+            </w:tcMar>
+            <w:hideMark/>
+          </w:tcPr>
+          <w:p>
+            <w:pPr>
+              <w:spacing w:after="0" w:line="240" w:lineRule="auto"/>
+              <w:jc w:val="both"/>
+              <w:rPr>
+                <w:rFonts w:ascii="Times New Roman" w:eastAsia="Times New Roman" w:hAnsi="Times New Roman" w:cs="Times New Roman"/>
+                <w:lang w:val="es-CO"/>
+              </w:rPr>
+            </w:pPr>
+            <w:r>
+              <w:rPr>
+                <w:rFonts w:ascii="Times New Roman" w:eastAsia="Times New Roman" w:hAnsi="Times New Roman" w:cs="Times New Roman"/>
+                <w:b/>
+                <w:bCs/>
+                <w:color w:val="000000"/>
+                <w:lang w:val="es-CO"/>
+              </w:rPr>
+              <w:t>Actor(es)</w:t>
+            </w:r>
+          </w:p>
+        </w:tc>
+        <w:tc>
+          <w:tcPr>
+            <w:tcW w:w="0" w:type="auto"/>
+            <w:gridSpan w:val="5"/>
+            <w:tcBorders>
+              <w:top w:val="single" w:sz="8" w:space="0" w:color="000000"/>
+              <w:left w:val="single" w:sz="8" w:space="0" w:color="000000"/>
+              <w:bottom w:val="single" w:sz="8" w:space="0" w:color="000000"/>
+              <w:right w:val="single" w:sz="8" w:space="0" w:color="000000"/>
+            </w:tcBorders>
+            <w:tcMar>
+              <w:top w:w="100" w:type="dxa"/>
+              <w:left w:w="100" w:type="dxa"/>
+              <w:bottom w:w="100" w:type="dxa"/>
+              <w:right w:w="100" w:type="dxa"/>
+            </w:tcMar>
+            <w:hideMark/>
+          </w:tcPr>
+          <w:p>
+            <w:pPr>
+              <w:spacing w:after="0" w:line="240" w:lineRule="auto"/>
+              <w:jc w:val="both"/>
+              <w:rPr>
+                <w:rFonts w:ascii="Times New Roman" w:eastAsia="Times New Roman" w:hAnsi="Times New Roman" w:cs="Times New Roman"/>
+                <w:lang w:val="es-CO"/>
+              </w:rPr>
+            </w:pPr>
+            <w:r>
+              <w:rPr>
+                <w:rFonts w:ascii="Times New Roman" w:eastAsia="Times New Roman" w:hAnsi="Times New Roman" w:cs="Times New Roman"/>
+                <w:color w:val="000000"/>
+                <w:lang w:val="es-CO"/>
+              </w:rPr>
+              <w:t>Administrador</w:t>
+            </w:r>
+            <w:r>
+              <w:rPr>
+                <w:rFonts w:ascii="Times New Roman" w:eastAsia="Times New Roman" w:hAnsi="Times New Roman" w:cs="Times New Roman"/>
+                <w:color w:val="000000"/>
+                <w:lang w:val="es-CO"/>
+              </w:rPr>
+              <w:t>.</w:t>
+            </w:r>
+          </w:p>
+        </w:tc>
+      </w:tr>
+      <w:tr>
+        <w:trPr>
+          <w:trHeight w:val="785"/>
+        </w:trPr>
+        <w:tc>
+          <w:tcPr>
+            <w:tcW w:w="0" w:type="auto"/>
+            <w:tcBorders>
+              <w:top w:val="single" w:sz="8" w:space="0" w:color="000000"/>
+              <w:left w:val="single" w:sz="8" w:space="0" w:color="000000"/>
+              <w:bottom w:val="single" w:sz="8" w:space="0" w:color="000000"/>
+              <w:right w:val="single" w:sz="8" w:space="0" w:color="000000"/>
+            </w:tcBorders>
+            <w:tcMar>
+              <w:top w:w="100" w:type="dxa"/>
+              <w:left w:w="100" w:type="dxa"/>
+              <w:bottom w:w="100" w:type="dxa"/>
+              <w:right w:w="100" w:type="dxa"/>
+            </w:tcMar>
+            <w:hideMark/>
+          </w:tcPr>
+          <w:p>
+            <w:pPr>
+              <w:spacing w:after="0" w:line="240" w:lineRule="auto"/>
+              <w:jc w:val="both"/>
+              <w:rPr>
+                <w:rFonts w:ascii="Times New Roman" w:eastAsia="Times New Roman" w:hAnsi="Times New Roman" w:cs="Times New Roman"/>
+                <w:lang w:val="es-CO"/>
+              </w:rPr>
+            </w:pPr>
+            <w:r>
+              <w:rPr>
+                <w:rFonts w:ascii="Times New Roman" w:eastAsia="Times New Roman" w:hAnsi="Times New Roman" w:cs="Times New Roman"/>
+                <w:b/>
+                <w:bCs/>
+                <w:color w:val="000000"/>
+                <w:lang w:val="es-CO"/>
+              </w:rPr>
+              <w:t>Pre-condiciones</w:t>
+            </w:r>
+          </w:p>
+        </w:tc>
+        <w:tc>
+          <w:tcPr>
+            <w:tcW w:w="0" w:type="auto"/>
             <w:gridSpan w:val="5"/>
             <w:tcBorders>
               <w:top w:val="single" w:sz="8" w:space="0" w:color="000000"/>
@@ -4914,7 +6038,23 @@
                 <w:color w:val="000000"/>
                 <w:lang w:val="es-CO"/>
               </w:rPr>
-              <w:t>El usuario debe tener una cuenta en la plataforma.</w:t>
+              <w:t xml:space="preserve">El </w:t>
+            </w:r>
+            <w:r>
+              <w:rPr>
+                <w:rFonts w:ascii="Times New Roman" w:eastAsia="Times New Roman" w:hAnsi="Times New Roman" w:cs="Times New Roman"/>
+                <w:color w:val="000000"/>
+                <w:lang w:val="es-CO"/>
+              </w:rPr>
+              <w:t>administrador</w:t>
+            </w:r>
+            <w:r>
+              <w:rPr>
+                <w:rFonts w:ascii="Times New Roman" w:eastAsia="Times New Roman" w:hAnsi="Times New Roman" w:cs="Times New Roman"/>
+                <w:color w:val="000000"/>
+                <w:lang w:val="es-CO"/>
+              </w:rPr>
+              <w:t xml:space="preserve"> debe tener una cuenta en la plataforma.</w:t>
             </w:r>
           </w:p>
           <w:p>
@@ -4939,7 +6079,23 @@
                 <w:color w:val="000000"/>
                 <w:lang w:val="es-CO"/>
               </w:rPr>
-              <w:t>El usuario debe haber ingresado a su cuenta.</w:t>
+              <w:t xml:space="preserve">El </w:t>
+            </w:r>
+            <w:r>
+              <w:rPr>
+                <w:rFonts w:ascii="Times New Roman" w:eastAsia="Times New Roman" w:hAnsi="Times New Roman" w:cs="Times New Roman"/>
+                <w:color w:val="000000"/>
+                <w:lang w:val="es-CO"/>
+              </w:rPr>
+              <w:t>administrador</w:t>
+            </w:r>
+            <w:r>
+              <w:rPr>
+                <w:rFonts w:ascii="Times New Roman" w:eastAsia="Times New Roman" w:hAnsi="Times New Roman" w:cs="Times New Roman"/>
+                <w:color w:val="000000"/>
+                <w:lang w:val="es-CO"/>
+              </w:rPr>
+              <w:t xml:space="preserve"> debe haber ingresado a su cuenta.</w:t>
             </w:r>
           </w:p>
           <w:p>
@@ -5047,7 +6203,25 @@
                 <w:color w:val="000000"/>
                 <w:lang w:val="es-CO"/>
               </w:rPr>
-              <w:t xml:space="preserve"> administrador despliega la lista de lugares.</w:t>
+              <w:t xml:space="preserve"> administrador en la actividad de bienvenida presiona el botón </w:t>
+            </w:r>
+            <w:proofErr w:type="spellStart"/>
+            <w:r>
+              <w:rPr>
+                <w:rFonts w:ascii="Times New Roman" w:eastAsia="Times New Roman" w:hAnsi="Times New Roman" w:cs="Times New Roman"/>
+                <w:color w:val="000000"/>
+                <w:lang w:val="es-CO"/>
+              </w:rPr>
+              <w:t>countries</w:t>
+            </w:r>
+            <w:proofErr w:type="spellEnd"/>
+            <w:r>
+              <w:rPr>
+                <w:rFonts w:ascii="Times New Roman" w:eastAsia="Times New Roman" w:hAnsi="Times New Roman" w:cs="Times New Roman"/>
+                <w:color w:val="000000"/>
+                <w:lang w:val="es-CO"/>
+              </w:rPr>
+              <w:t xml:space="preserve">. </w:t>
             </w:r>
           </w:p>
           <w:p>
@@ -5093,6 +6267,39 @@
           </w:p>
           <w:p>
             <w:pPr>
+              <w:pStyle w:val="Prrafodelista"/>
+              <w:numPr>
+                <w:ilvl w:val="0"/>
+                <w:numId w:val="8"/>
+              </w:numPr>
+              <w:spacing w:after="0" w:line="240" w:lineRule="auto"/>
+              <w:jc w:val="both"/>
+              <w:textAlignment w:val="baseline"/>
+              <w:rPr>
+                <w:rFonts w:ascii="Times New Roman" w:eastAsia="Times New Roman" w:hAnsi="Times New Roman" w:cs="Times New Roman"/>
+                <w:color w:val="000000"/>
+                <w:lang w:val="es-CO"/>
+              </w:rPr>
+            </w:pPr>
+            <w:r>
+              <w:rPr>
+                <w:rFonts w:ascii="Times New Roman" w:eastAsia="Times New Roman" w:hAnsi="Times New Roman" w:cs="Times New Roman"/>
+                <w:color w:val="000000"/>
+                <w:lang w:val="es-CO"/>
+              </w:rPr>
+              <w:t>El</w:t>
+            </w:r>
+            <w:r>
+              <w:rPr>
+                <w:rFonts w:ascii="Times New Roman" w:eastAsia="Times New Roman" w:hAnsi="Times New Roman" w:cs="Times New Roman"/>
+                <w:color w:val="000000"/>
+                <w:lang w:val="es-CO"/>
+              </w:rPr>
+              <w:t xml:space="preserve"> administrador despliega la lista de lugares.</w:t>
+            </w:r>
+          </w:p>
+          <w:p>
+            <w:pPr>
               <w:numPr>
                 <w:ilvl w:val="0"/>
                 <w:numId w:val="8"/>
@@ -5234,6 +6441,122 @@
           </w:tcPr>
           <w:p>
             <w:pPr>
+              <w:pStyle w:val="Prrafodelista"/>
+              <w:numPr>
+                <w:ilvl w:val="0"/>
+                <w:numId w:val="15"/>
+              </w:numPr>
+              <w:spacing w:after="0" w:line="240" w:lineRule="auto"/>
+              <w:jc w:val="both"/>
+              <w:textAlignment w:val="baseline"/>
+              <w:rPr>
+                <w:rFonts w:ascii="Times New Roman" w:eastAsia="Times New Roman" w:hAnsi="Times New Roman" w:cs="Times New Roman"/>
+                <w:color w:val="000000"/>
+                <w:lang w:val="es-CO"/>
+              </w:rPr>
+            </w:pPr>
+            <w:r>
+              <w:rPr>
+                <w:rFonts w:ascii="Times New Roman" w:eastAsia="Times New Roman" w:hAnsi="Times New Roman" w:cs="Times New Roman"/>
+                <w:color w:val="000000"/>
+                <w:lang w:val="es-CO"/>
+              </w:rPr>
+              <w:t>El</w:t>
+            </w:r>
+            <w:r>
+              <w:rPr>
+                <w:rFonts w:ascii="Times New Roman" w:eastAsia="Times New Roman" w:hAnsi="Times New Roman" w:cs="Times New Roman"/>
+                <w:color w:val="000000"/>
+                <w:lang w:val="es-CO"/>
+              </w:rPr>
+              <w:t xml:space="preserve"> administrador en la actividad de bienvenida presiona el botón </w:t>
+            </w:r>
+            <w:proofErr w:type="spellStart"/>
+            <w:r>
+              <w:rPr>
+                <w:rFonts w:ascii="Times New Roman" w:eastAsia="Times New Roman" w:hAnsi="Times New Roman" w:cs="Times New Roman"/>
+                <w:color w:val="000000"/>
+                <w:lang w:val="es-CO"/>
+              </w:rPr>
+              <w:t>countries</w:t>
+            </w:r>
+            <w:proofErr w:type="spellEnd"/>
+            <w:r>
+              <w:rPr>
+                <w:rFonts w:ascii="Times New Roman" w:eastAsia="Times New Roman" w:hAnsi="Times New Roman" w:cs="Times New Roman"/>
+                <w:color w:val="000000"/>
+                <w:lang w:val="es-CO"/>
+              </w:rPr>
+              <w:t xml:space="preserve">. </w:t>
+            </w:r>
+          </w:p>
+          <w:p>
+            <w:pPr>
+              <w:pStyle w:val="Prrafodelista"/>
+              <w:numPr>
+                <w:ilvl w:val="0"/>
+                <w:numId w:val="15"/>
+              </w:numPr>
+              <w:spacing w:after="0" w:line="240" w:lineRule="auto"/>
+              <w:jc w:val="both"/>
+              <w:textAlignment w:val="baseline"/>
+              <w:rPr>
+                <w:rFonts w:ascii="Times New Roman" w:eastAsia="Times New Roman" w:hAnsi="Times New Roman" w:cs="Times New Roman"/>
+                <w:color w:val="000000"/>
+                <w:lang w:val="es-CO"/>
+              </w:rPr>
+            </w:pPr>
+            <w:r>
+              <w:rPr>
+                <w:rFonts w:ascii="Times New Roman" w:eastAsia="Times New Roman" w:hAnsi="Times New Roman" w:cs="Times New Roman"/>
+                <w:color w:val="000000"/>
+                <w:lang w:val="es-CO"/>
+              </w:rPr>
+              <w:t>El sistema accede a la información de la base de datos para obtener los lugares</w:t>
+            </w:r>
+            <w:r>
+              <w:rPr>
+                <w:rFonts w:ascii="Times New Roman" w:eastAsia="Times New Roman" w:hAnsi="Times New Roman" w:cs="Times New Roman"/>
+                <w:color w:val="000000"/>
+                <w:lang w:val="es-CO"/>
+              </w:rPr>
+              <w:t xml:space="preserve"> sobre los cuales se posee información</w:t>
+            </w:r>
+            <w:r>
+              <w:rPr>
+                <w:rFonts w:ascii="Times New Roman" w:eastAsia="Times New Roman" w:hAnsi="Times New Roman" w:cs="Times New Roman"/>
+                <w:color w:val="000000"/>
+                <w:lang w:val="es-CO"/>
+              </w:rPr>
+              <w:t>.</w:t>
+            </w:r>
+          </w:p>
+          <w:p>
+            <w:pPr>
+              <w:numPr>
+                <w:ilvl w:val="0"/>
+                <w:numId w:val="15"/>
+              </w:numPr>
+              <w:spacing w:after="0" w:line="240" w:lineRule="auto"/>
+              <w:jc w:val="both"/>
+              <w:textAlignment w:val="baseline"/>
+              <w:rPr>
+                <w:rFonts w:ascii="Times New Roman" w:eastAsia="Times New Roman" w:hAnsi="Times New Roman" w:cs="Times New Roman"/>
+                <w:color w:val="000000"/>
+                <w:lang w:val="es-CO"/>
+              </w:rPr>
+            </w:pPr>
+            <w:r>
+              <w:rPr>
+                <w:rFonts w:ascii="Times New Roman" w:eastAsia="Times New Roman" w:hAnsi="Times New Roman" w:cs="Times New Roman"/>
+                <w:color w:val="000000"/>
+                <w:lang w:val="es-CO"/>
+              </w:rPr>
+              <w:t>No hay lugares por lo tanto no se desplegará una lista de estos.</w:t>
+            </w:r>
+          </w:p>
+          <w:p>
+            <w:pPr>
               <w:spacing w:after="0" w:line="240" w:lineRule="auto"/>
               <w:jc w:val="both"/>
               <w:textAlignment w:val="baseline"/>
@@ -5487,6 +6810,1103 @@
         </w:tc>
       </w:tr>
     </w:tbl>
+    <w:p/>
+    <w:tbl>
+      <w:tblPr>
+        <w:tblW w:w="0" w:type="auto"/>
+        <w:tblCellMar>
+          <w:top w:w="15" w:type="dxa"/>
+          <w:left w:w="15" w:type="dxa"/>
+          <w:bottom w:w="15" w:type="dxa"/>
+          <w:right w:w="15" w:type="dxa"/>
+        </w:tblCellMar>
+        <w:tblLook w:val="04A0" w:firstRow="1" w:lastRow="0" w:firstColumn="1" w:lastColumn="0" w:noHBand="0" w:noVBand="1"/>
+      </w:tblPr>
+      <w:tblGrid>
+        <w:gridCol w:w="1446"/>
+        <w:gridCol w:w="2208"/>
+        <w:gridCol w:w="1320"/>
+        <w:gridCol w:w="1879"/>
+        <w:gridCol w:w="1335"/>
+        <w:gridCol w:w="630"/>
+      </w:tblGrid>
+      <w:tr>
+        <w:trPr>
+          <w:trHeight w:val="440"/>
+        </w:trPr>
+        <w:tc>
+          <w:tcPr>
+            <w:tcW w:w="0" w:type="auto"/>
+            <w:tcBorders>
+              <w:top w:val="single" w:sz="8" w:space="0" w:color="000000"/>
+              <w:left w:val="single" w:sz="8" w:space="0" w:color="000000"/>
+              <w:bottom w:val="single" w:sz="8" w:space="0" w:color="000000"/>
+              <w:right w:val="single" w:sz="8" w:space="0" w:color="000000"/>
+            </w:tcBorders>
+            <w:tcMar>
+              <w:top w:w="100" w:type="dxa"/>
+              <w:left w:w="100" w:type="dxa"/>
+              <w:bottom w:w="100" w:type="dxa"/>
+              <w:right w:w="100" w:type="dxa"/>
+            </w:tcMar>
+            <w:hideMark/>
+          </w:tcPr>
+          <w:p>
+            <w:pPr>
+              <w:spacing w:after="0" w:line="240" w:lineRule="auto"/>
+              <w:jc w:val="both"/>
+              <w:rPr>
+                <w:rFonts w:ascii="Times New Roman" w:eastAsia="Times New Roman" w:hAnsi="Times New Roman" w:cs="Times New Roman"/>
+                <w:lang w:val="es-CO"/>
+              </w:rPr>
+            </w:pPr>
+            <w:r>
+              <w:rPr>
+                <w:rFonts w:ascii="Times New Roman" w:eastAsia="Times New Roman" w:hAnsi="Times New Roman" w:cs="Times New Roman"/>
+                <w:b/>
+                <w:bCs/>
+                <w:color w:val="000000"/>
+                <w:lang w:val="es-CO"/>
+              </w:rPr>
+              <w:t>Caso de Uso</w:t>
+            </w:r>
+          </w:p>
+        </w:tc>
+        <w:tc>
+          <w:tcPr>
+            <w:tcW w:w="0" w:type="auto"/>
+            <w:gridSpan w:val="3"/>
+            <w:tcBorders>
+              <w:top w:val="single" w:sz="8" w:space="0" w:color="000000"/>
+              <w:left w:val="single" w:sz="8" w:space="0" w:color="000000"/>
+              <w:bottom w:val="single" w:sz="8" w:space="0" w:color="000000"/>
+              <w:right w:val="single" w:sz="8" w:space="0" w:color="000000"/>
+            </w:tcBorders>
+            <w:tcMar>
+              <w:top w:w="100" w:type="dxa"/>
+              <w:left w:w="100" w:type="dxa"/>
+              <w:bottom w:w="100" w:type="dxa"/>
+              <w:right w:w="100" w:type="dxa"/>
+            </w:tcMar>
+            <w:hideMark/>
+          </w:tcPr>
+          <w:p>
+            <w:pPr>
+              <w:shd w:val="clear" w:color="auto" w:fill="FFFFFF"/>
+              <w:spacing w:after="240" w:line="240" w:lineRule="auto"/>
+              <w:jc w:val="both"/>
+              <w:rPr>
+                <w:rFonts w:ascii="Times New Roman" w:eastAsia="Times New Roman" w:hAnsi="Times New Roman" w:cs="Times New Roman"/>
+                <w:lang w:val="es-CO"/>
+              </w:rPr>
+            </w:pPr>
+            <w:r>
+              <w:rPr>
+                <w:rFonts w:ascii="Times New Roman" w:eastAsia="Times New Roman" w:hAnsi="Times New Roman" w:cs="Times New Roman"/>
+                <w:color w:val="0000FF"/>
+                <w:lang w:val="es-CO"/>
+              </w:rPr>
+              <w:t xml:space="preserve">Determinar tiempo permanencia país </w:t>
+            </w:r>
+            <w:r>
+              <w:rPr>
+                <w:rFonts w:ascii="Times New Roman" w:eastAsia="Times New Roman" w:hAnsi="Times New Roman" w:cs="Times New Roman"/>
+                <w:color w:val="0000FF"/>
+                <w:lang w:val="es-CO"/>
+              </w:rPr>
+              <w:t>de temporada</w:t>
+            </w:r>
+          </w:p>
+        </w:tc>
+        <w:tc>
+          <w:tcPr>
+            <w:tcW w:w="0" w:type="auto"/>
+            <w:tcBorders>
+              <w:top w:val="single" w:sz="8" w:space="0" w:color="000000"/>
+              <w:left w:val="single" w:sz="8" w:space="0" w:color="000000"/>
+              <w:bottom w:val="single" w:sz="8" w:space="0" w:color="000000"/>
+              <w:right w:val="single" w:sz="8" w:space="0" w:color="000000"/>
+            </w:tcBorders>
+            <w:tcMar>
+              <w:top w:w="100" w:type="dxa"/>
+              <w:left w:w="100" w:type="dxa"/>
+              <w:bottom w:w="100" w:type="dxa"/>
+              <w:right w:w="100" w:type="dxa"/>
+            </w:tcMar>
+            <w:hideMark/>
+          </w:tcPr>
+          <w:p>
+            <w:pPr>
+              <w:spacing w:after="0" w:line="240" w:lineRule="auto"/>
+              <w:jc w:val="both"/>
+              <w:rPr>
+                <w:rFonts w:ascii="Times New Roman" w:eastAsia="Times New Roman" w:hAnsi="Times New Roman" w:cs="Times New Roman"/>
+                <w:lang w:val="es-CO"/>
+              </w:rPr>
+            </w:pPr>
+            <w:r>
+              <w:rPr>
+                <w:rFonts w:ascii="Times New Roman" w:eastAsia="Times New Roman" w:hAnsi="Times New Roman" w:cs="Times New Roman"/>
+                <w:b/>
+                <w:bCs/>
+                <w:color w:val="000000"/>
+                <w:lang w:val="es-CO"/>
+              </w:rPr>
+              <w:t>No.:</w:t>
+            </w:r>
+          </w:p>
+        </w:tc>
+        <w:tc>
+          <w:tcPr>
+            <w:tcW w:w="0" w:type="auto"/>
+            <w:tcBorders>
+              <w:top w:val="single" w:sz="8" w:space="0" w:color="000000"/>
+              <w:left w:val="single" w:sz="8" w:space="0" w:color="000000"/>
+              <w:bottom w:val="single" w:sz="8" w:space="0" w:color="000000"/>
+              <w:right w:val="single" w:sz="8" w:space="0" w:color="000000"/>
+            </w:tcBorders>
+            <w:tcMar>
+              <w:top w:w="100" w:type="dxa"/>
+              <w:left w:w="100" w:type="dxa"/>
+              <w:bottom w:w="100" w:type="dxa"/>
+              <w:right w:w="100" w:type="dxa"/>
+            </w:tcMar>
+            <w:hideMark/>
+          </w:tcPr>
+          <w:p>
+            <w:pPr>
+              <w:spacing w:after="0" w:line="240" w:lineRule="auto"/>
+              <w:jc w:val="both"/>
+              <w:rPr>
+                <w:rFonts w:ascii="Times New Roman" w:eastAsia="Times New Roman" w:hAnsi="Times New Roman" w:cs="Times New Roman"/>
+                <w:lang w:val="es-CO"/>
+              </w:rPr>
+            </w:pPr>
+          </w:p>
+        </w:tc>
+      </w:tr>
+      <w:tr>
+        <w:trPr>
+          <w:trHeight w:val="660"/>
+        </w:trPr>
+        <w:tc>
+          <w:tcPr>
+            <w:tcW w:w="0" w:type="auto"/>
+            <w:tcBorders>
+              <w:top w:val="single" w:sz="8" w:space="0" w:color="000000"/>
+              <w:left w:val="single" w:sz="8" w:space="0" w:color="000000"/>
+              <w:bottom w:val="single" w:sz="8" w:space="0" w:color="000000"/>
+              <w:right w:val="single" w:sz="8" w:space="0" w:color="000000"/>
+            </w:tcBorders>
+            <w:tcMar>
+              <w:top w:w="100" w:type="dxa"/>
+              <w:left w:w="100" w:type="dxa"/>
+              <w:bottom w:w="100" w:type="dxa"/>
+              <w:right w:w="100" w:type="dxa"/>
+            </w:tcMar>
+            <w:hideMark/>
+          </w:tcPr>
+          <w:p>
+            <w:pPr>
+              <w:spacing w:after="0" w:line="240" w:lineRule="auto"/>
+              <w:jc w:val="both"/>
+              <w:rPr>
+                <w:rFonts w:ascii="Times New Roman" w:eastAsia="Times New Roman" w:hAnsi="Times New Roman" w:cs="Times New Roman"/>
+                <w:lang w:val="es-CO"/>
+              </w:rPr>
+            </w:pPr>
+            <w:r>
+              <w:rPr>
+                <w:rFonts w:ascii="Times New Roman" w:eastAsia="Times New Roman" w:hAnsi="Times New Roman" w:cs="Times New Roman"/>
+                <w:b/>
+                <w:bCs/>
+                <w:color w:val="000000"/>
+                <w:lang w:val="es-CO"/>
+              </w:rPr>
+              <w:t>Descripción</w:t>
+            </w:r>
+          </w:p>
+        </w:tc>
+        <w:tc>
+          <w:tcPr>
+            <w:tcW w:w="0" w:type="auto"/>
+            <w:gridSpan w:val="5"/>
+            <w:tcBorders>
+              <w:top w:val="single" w:sz="8" w:space="0" w:color="000000"/>
+              <w:left w:val="single" w:sz="8" w:space="0" w:color="000000"/>
+              <w:bottom w:val="single" w:sz="8" w:space="0" w:color="000000"/>
+              <w:right w:val="single" w:sz="8" w:space="0" w:color="000000"/>
+            </w:tcBorders>
+            <w:tcMar>
+              <w:top w:w="100" w:type="dxa"/>
+              <w:left w:w="100" w:type="dxa"/>
+              <w:bottom w:w="100" w:type="dxa"/>
+              <w:right w:w="100" w:type="dxa"/>
+            </w:tcMar>
+            <w:hideMark/>
+          </w:tcPr>
+          <w:p>
+            <w:pPr>
+              <w:spacing w:after="0" w:line="240" w:lineRule="auto"/>
+              <w:jc w:val="both"/>
+              <w:rPr>
+                <w:rFonts w:ascii="Times New Roman" w:eastAsia="Times New Roman" w:hAnsi="Times New Roman" w:cs="Times New Roman"/>
+                <w:lang w:val="es-CO"/>
+              </w:rPr>
+            </w:pPr>
+            <w:r>
+              <w:rPr>
+                <w:rFonts w:ascii="Times New Roman" w:eastAsia="Times New Roman" w:hAnsi="Times New Roman" w:cs="Times New Roman"/>
+                <w:color w:val="000000"/>
+                <w:lang w:val="es-CO"/>
+              </w:rPr>
+              <w:t xml:space="preserve">El administrador debe poder seleccionar </w:t>
+            </w:r>
+            <w:r>
+              <w:rPr>
+                <w:rFonts w:ascii="Times New Roman" w:eastAsia="Times New Roman" w:hAnsi="Times New Roman" w:cs="Times New Roman"/>
+                <w:color w:val="000000"/>
+                <w:lang w:val="es-CO"/>
+              </w:rPr>
+              <w:t>el tiempo de permanencia del país de temporada para la selección de los lugares del usuario.</w:t>
+            </w:r>
+          </w:p>
+        </w:tc>
+      </w:tr>
+      <w:tr>
+        <w:trPr>
+          <w:trHeight w:val="445"/>
+        </w:trPr>
+        <w:tc>
+          <w:tcPr>
+            <w:tcW w:w="0" w:type="auto"/>
+            <w:tcBorders>
+              <w:top w:val="single" w:sz="8" w:space="0" w:color="000000"/>
+              <w:left w:val="single" w:sz="8" w:space="0" w:color="000000"/>
+              <w:bottom w:val="single" w:sz="8" w:space="0" w:color="000000"/>
+              <w:right w:val="single" w:sz="8" w:space="0" w:color="000000"/>
+            </w:tcBorders>
+            <w:tcMar>
+              <w:top w:w="100" w:type="dxa"/>
+              <w:left w:w="100" w:type="dxa"/>
+              <w:bottom w:w="100" w:type="dxa"/>
+              <w:right w:w="100" w:type="dxa"/>
+            </w:tcMar>
+            <w:hideMark/>
+          </w:tcPr>
+          <w:p>
+            <w:pPr>
+              <w:spacing w:after="0" w:line="240" w:lineRule="auto"/>
+              <w:jc w:val="both"/>
+              <w:rPr>
+                <w:rFonts w:ascii="Times New Roman" w:eastAsia="Times New Roman" w:hAnsi="Times New Roman" w:cs="Times New Roman"/>
+                <w:lang w:val="es-CO"/>
+              </w:rPr>
+            </w:pPr>
+            <w:r>
+              <w:rPr>
+                <w:rFonts w:ascii="Times New Roman" w:eastAsia="Times New Roman" w:hAnsi="Times New Roman" w:cs="Times New Roman"/>
+                <w:b/>
+                <w:bCs/>
+                <w:color w:val="000000"/>
+                <w:lang w:val="es-CO"/>
+              </w:rPr>
+              <w:t>Actor(es)</w:t>
+            </w:r>
+          </w:p>
+        </w:tc>
+        <w:tc>
+          <w:tcPr>
+            <w:tcW w:w="0" w:type="auto"/>
+            <w:gridSpan w:val="5"/>
+            <w:tcBorders>
+              <w:top w:val="single" w:sz="8" w:space="0" w:color="000000"/>
+              <w:left w:val="single" w:sz="8" w:space="0" w:color="000000"/>
+              <w:bottom w:val="single" w:sz="8" w:space="0" w:color="000000"/>
+              <w:right w:val="single" w:sz="8" w:space="0" w:color="000000"/>
+            </w:tcBorders>
+            <w:tcMar>
+              <w:top w:w="100" w:type="dxa"/>
+              <w:left w:w="100" w:type="dxa"/>
+              <w:bottom w:w="100" w:type="dxa"/>
+              <w:right w:w="100" w:type="dxa"/>
+            </w:tcMar>
+            <w:hideMark/>
+          </w:tcPr>
+          <w:p>
+            <w:pPr>
+              <w:spacing w:after="0" w:line="240" w:lineRule="auto"/>
+              <w:jc w:val="both"/>
+              <w:rPr>
+                <w:rFonts w:ascii="Times New Roman" w:eastAsia="Times New Roman" w:hAnsi="Times New Roman" w:cs="Times New Roman"/>
+                <w:lang w:val="es-CO"/>
+              </w:rPr>
+            </w:pPr>
+            <w:r>
+              <w:rPr>
+                <w:rFonts w:ascii="Times New Roman" w:eastAsia="Times New Roman" w:hAnsi="Times New Roman" w:cs="Times New Roman"/>
+                <w:color w:val="000000"/>
+                <w:lang w:val="es-CO"/>
+              </w:rPr>
+              <w:t>Administrador</w:t>
+            </w:r>
+            <w:r>
+              <w:rPr>
+                <w:rFonts w:ascii="Times New Roman" w:eastAsia="Times New Roman" w:hAnsi="Times New Roman" w:cs="Times New Roman"/>
+                <w:color w:val="000000"/>
+                <w:lang w:val="es-CO"/>
+              </w:rPr>
+              <w:t>.</w:t>
+            </w:r>
+          </w:p>
+        </w:tc>
+      </w:tr>
+      <w:tr>
+        <w:trPr>
+          <w:trHeight w:val="785"/>
+        </w:trPr>
+        <w:tc>
+          <w:tcPr>
+            <w:tcW w:w="0" w:type="auto"/>
+            <w:tcBorders>
+              <w:top w:val="single" w:sz="8" w:space="0" w:color="000000"/>
+              <w:left w:val="single" w:sz="8" w:space="0" w:color="000000"/>
+              <w:bottom w:val="single" w:sz="8" w:space="0" w:color="000000"/>
+              <w:right w:val="single" w:sz="8" w:space="0" w:color="000000"/>
+            </w:tcBorders>
+            <w:tcMar>
+              <w:top w:w="100" w:type="dxa"/>
+              <w:left w:w="100" w:type="dxa"/>
+              <w:bottom w:w="100" w:type="dxa"/>
+              <w:right w:w="100" w:type="dxa"/>
+            </w:tcMar>
+            <w:hideMark/>
+          </w:tcPr>
+          <w:p>
+            <w:pPr>
+              <w:spacing w:after="0" w:line="240" w:lineRule="auto"/>
+              <w:jc w:val="both"/>
+              <w:rPr>
+                <w:rFonts w:ascii="Times New Roman" w:eastAsia="Times New Roman" w:hAnsi="Times New Roman" w:cs="Times New Roman"/>
+                <w:lang w:val="es-CO"/>
+              </w:rPr>
+            </w:pPr>
+            <w:r>
+              <w:rPr>
+                <w:rFonts w:ascii="Times New Roman" w:eastAsia="Times New Roman" w:hAnsi="Times New Roman" w:cs="Times New Roman"/>
+                <w:b/>
+                <w:bCs/>
+                <w:color w:val="000000"/>
+                <w:lang w:val="es-CO"/>
+              </w:rPr>
+              <w:t>Pre-condiciones</w:t>
+            </w:r>
+          </w:p>
+        </w:tc>
+        <w:tc>
+          <w:tcPr>
+            <w:tcW w:w="0" w:type="auto"/>
+            <w:gridSpan w:val="5"/>
+            <w:tcBorders>
+              <w:top w:val="single" w:sz="8" w:space="0" w:color="000000"/>
+              <w:left w:val="single" w:sz="8" w:space="0" w:color="000000"/>
+              <w:bottom w:val="single" w:sz="8" w:space="0" w:color="000000"/>
+              <w:right w:val="single" w:sz="8" w:space="0" w:color="000000"/>
+            </w:tcBorders>
+            <w:tcMar>
+              <w:top w:w="100" w:type="dxa"/>
+              <w:left w:w="100" w:type="dxa"/>
+              <w:bottom w:w="100" w:type="dxa"/>
+              <w:right w:w="100" w:type="dxa"/>
+            </w:tcMar>
+            <w:hideMark/>
+          </w:tcPr>
+          <w:p>
+            <w:pPr>
+              <w:pStyle w:val="Prrafodelista"/>
+              <w:numPr>
+                <w:ilvl w:val="1"/>
+                <w:numId w:val="5"/>
+              </w:numPr>
+              <w:spacing w:after="0" w:line="240" w:lineRule="auto"/>
+              <w:jc w:val="both"/>
+              <w:textAlignment w:val="baseline"/>
+              <w:rPr>
+                <w:rFonts w:ascii="Times New Roman" w:eastAsia="Times New Roman" w:hAnsi="Times New Roman" w:cs="Times New Roman"/>
+                <w:color w:val="000000"/>
+                <w:lang w:val="es-CO"/>
+              </w:rPr>
+            </w:pPr>
+            <w:r>
+              <w:rPr>
+                <w:rFonts w:ascii="Times New Roman" w:eastAsia="Times New Roman" w:hAnsi="Times New Roman" w:cs="Times New Roman"/>
+                <w:color w:val="000000"/>
+                <w:lang w:val="es-CO"/>
+              </w:rPr>
+              <w:t xml:space="preserve">El </w:t>
+            </w:r>
+            <w:r>
+              <w:rPr>
+                <w:rFonts w:ascii="Times New Roman" w:eastAsia="Times New Roman" w:hAnsi="Times New Roman" w:cs="Times New Roman"/>
+                <w:color w:val="000000"/>
+                <w:lang w:val="es-CO"/>
+              </w:rPr>
+              <w:t>administrador</w:t>
+            </w:r>
+            <w:r>
+              <w:rPr>
+                <w:rFonts w:ascii="Times New Roman" w:eastAsia="Times New Roman" w:hAnsi="Times New Roman" w:cs="Times New Roman"/>
+                <w:color w:val="000000"/>
+                <w:lang w:val="es-CO"/>
+              </w:rPr>
+              <w:t xml:space="preserve"> debe tener una cuenta en la plataforma.</w:t>
+            </w:r>
+          </w:p>
+          <w:p>
+            <w:pPr>
+              <w:pStyle w:val="Prrafodelista"/>
+              <w:numPr>
+                <w:ilvl w:val="1"/>
+                <w:numId w:val="5"/>
+              </w:numPr>
+              <w:spacing w:after="0" w:line="240" w:lineRule="auto"/>
+              <w:jc w:val="both"/>
+              <w:textAlignment w:val="baseline"/>
+              <w:rPr>
+                <w:rFonts w:ascii="Times New Roman" w:eastAsia="Times New Roman" w:hAnsi="Times New Roman" w:cs="Times New Roman"/>
+                <w:color w:val="000000"/>
+                <w:lang w:val="es-CO"/>
+              </w:rPr>
+            </w:pPr>
+            <w:r>
+              <w:rPr>
+                <w:rFonts w:ascii="Times New Roman" w:eastAsia="Times New Roman" w:hAnsi="Times New Roman" w:cs="Times New Roman"/>
+                <w:color w:val="000000"/>
+                <w:lang w:val="es-CO"/>
+              </w:rPr>
+              <w:t xml:space="preserve">El </w:t>
+            </w:r>
+            <w:r>
+              <w:rPr>
+                <w:rFonts w:ascii="Times New Roman" w:eastAsia="Times New Roman" w:hAnsi="Times New Roman" w:cs="Times New Roman"/>
+                <w:color w:val="000000"/>
+                <w:lang w:val="es-CO"/>
+              </w:rPr>
+              <w:t>administrador</w:t>
+            </w:r>
+            <w:r>
+              <w:rPr>
+                <w:rFonts w:ascii="Times New Roman" w:eastAsia="Times New Roman" w:hAnsi="Times New Roman" w:cs="Times New Roman"/>
+                <w:color w:val="000000"/>
+                <w:lang w:val="es-CO"/>
+              </w:rPr>
+              <w:t xml:space="preserve"> debe haber ingresado a su cuenta.</w:t>
+            </w:r>
+          </w:p>
+          <w:p>
+            <w:pPr>
+              <w:spacing w:after="0" w:line="240" w:lineRule="auto"/>
+              <w:ind w:left="720"/>
+              <w:jc w:val="both"/>
+              <w:textAlignment w:val="baseline"/>
+              <w:rPr>
+                <w:rFonts w:ascii="Times New Roman" w:eastAsia="Times New Roman" w:hAnsi="Times New Roman" w:cs="Times New Roman"/>
+                <w:color w:val="000000"/>
+                <w:lang w:val="es-CO"/>
+              </w:rPr>
+            </w:pPr>
+          </w:p>
+        </w:tc>
+      </w:tr>
+      <w:tr>
+        <w:trPr>
+          <w:trHeight w:val="1435"/>
+        </w:trPr>
+        <w:tc>
+          <w:tcPr>
+            <w:tcW w:w="0" w:type="auto"/>
+            <w:tcBorders>
+              <w:top w:val="single" w:sz="8" w:space="0" w:color="000000"/>
+              <w:left w:val="single" w:sz="8" w:space="0" w:color="000000"/>
+              <w:bottom w:val="single" w:sz="8" w:space="0" w:color="000000"/>
+              <w:right w:val="single" w:sz="8" w:space="0" w:color="000000"/>
+            </w:tcBorders>
+            <w:tcMar>
+              <w:top w:w="100" w:type="dxa"/>
+              <w:left w:w="100" w:type="dxa"/>
+              <w:bottom w:w="100" w:type="dxa"/>
+              <w:right w:w="100" w:type="dxa"/>
+            </w:tcMar>
+            <w:hideMark/>
+          </w:tcPr>
+          <w:p>
+            <w:pPr>
+              <w:spacing w:after="0" w:line="240" w:lineRule="auto"/>
+              <w:jc w:val="both"/>
+              <w:rPr>
+                <w:rFonts w:ascii="Times New Roman" w:eastAsia="Times New Roman" w:hAnsi="Times New Roman" w:cs="Times New Roman"/>
+                <w:lang w:val="es-CO"/>
+              </w:rPr>
+            </w:pPr>
+            <w:r>
+              <w:rPr>
+                <w:rFonts w:ascii="Times New Roman" w:eastAsia="Times New Roman" w:hAnsi="Times New Roman" w:cs="Times New Roman"/>
+                <w:b/>
+                <w:bCs/>
+                <w:color w:val="000000"/>
+                <w:lang w:val="es-CO"/>
+              </w:rPr>
+              <w:t>Flujo Normal</w:t>
+            </w:r>
+          </w:p>
+        </w:tc>
+        <w:tc>
+          <w:tcPr>
+            <w:tcW w:w="0" w:type="auto"/>
+            <w:gridSpan w:val="5"/>
+            <w:tcBorders>
+              <w:top w:val="single" w:sz="8" w:space="0" w:color="000000"/>
+              <w:left w:val="single" w:sz="8" w:space="0" w:color="000000"/>
+              <w:bottom w:val="single" w:sz="8" w:space="0" w:color="000000"/>
+              <w:right w:val="single" w:sz="8" w:space="0" w:color="000000"/>
+            </w:tcBorders>
+            <w:tcMar>
+              <w:top w:w="100" w:type="dxa"/>
+              <w:left w:w="100" w:type="dxa"/>
+              <w:bottom w:w="100" w:type="dxa"/>
+              <w:right w:w="100" w:type="dxa"/>
+            </w:tcMar>
+            <w:hideMark/>
+          </w:tcPr>
+          <w:p>
+            <w:pPr>
+              <w:pStyle w:val="Prrafodelista"/>
+              <w:numPr>
+                <w:ilvl w:val="0"/>
+                <w:numId w:val="14"/>
+              </w:numPr>
+              <w:spacing w:after="0" w:line="240" w:lineRule="auto"/>
+              <w:jc w:val="both"/>
+              <w:textAlignment w:val="baseline"/>
+              <w:rPr>
+                <w:rFonts w:ascii="Times New Roman" w:eastAsia="Times New Roman" w:hAnsi="Times New Roman" w:cs="Times New Roman"/>
+                <w:color w:val="000000"/>
+                <w:lang w:val="es-CO"/>
+              </w:rPr>
+            </w:pPr>
+            <w:r>
+              <w:rPr>
+                <w:rFonts w:ascii="Times New Roman" w:eastAsia="Times New Roman" w:hAnsi="Times New Roman" w:cs="Times New Roman"/>
+                <w:color w:val="000000"/>
+                <w:lang w:val="es-CO"/>
+              </w:rPr>
+              <w:t>El administrado</w:t>
+            </w:r>
+            <w:r>
+              <w:rPr>
+                <w:rFonts w:ascii="Times New Roman" w:eastAsia="Times New Roman" w:hAnsi="Times New Roman" w:cs="Times New Roman"/>
+                <w:color w:val="000000"/>
+                <w:lang w:val="es-CO"/>
+              </w:rPr>
+              <w:t>r entra a su cuenta.</w:t>
+            </w:r>
+          </w:p>
+          <w:p>
+            <w:pPr>
+              <w:pStyle w:val="Prrafodelista"/>
+              <w:numPr>
+                <w:ilvl w:val="0"/>
+                <w:numId w:val="14"/>
+              </w:numPr>
+              <w:spacing w:after="0" w:line="240" w:lineRule="auto"/>
+              <w:jc w:val="both"/>
+              <w:textAlignment w:val="baseline"/>
+              <w:rPr>
+                <w:rFonts w:ascii="Times New Roman" w:eastAsia="Times New Roman" w:hAnsi="Times New Roman" w:cs="Times New Roman"/>
+                <w:color w:val="000000"/>
+                <w:lang w:val="es-CO"/>
+              </w:rPr>
+            </w:pPr>
+            <w:r>
+              <w:rPr>
+                <w:rFonts w:ascii="Times New Roman" w:eastAsia="Times New Roman" w:hAnsi="Times New Roman" w:cs="Times New Roman"/>
+                <w:color w:val="000000"/>
+                <w:lang w:val="es-CO"/>
+              </w:rPr>
+              <w:t>El sistema accede a la información de la base de datos para obtener los lugares sobre los cuales se posee información.</w:t>
+            </w:r>
+          </w:p>
+          <w:p>
+            <w:pPr>
+              <w:pStyle w:val="Prrafodelista"/>
+              <w:numPr>
+                <w:ilvl w:val="0"/>
+                <w:numId w:val="14"/>
+              </w:numPr>
+              <w:spacing w:after="0" w:line="240" w:lineRule="auto"/>
+              <w:jc w:val="both"/>
+              <w:textAlignment w:val="baseline"/>
+              <w:rPr>
+                <w:rFonts w:ascii="Times New Roman" w:eastAsia="Times New Roman" w:hAnsi="Times New Roman" w:cs="Times New Roman"/>
+                <w:color w:val="000000"/>
+                <w:lang w:val="es-CO"/>
+              </w:rPr>
+            </w:pPr>
+            <w:r>
+              <w:rPr>
+                <w:rFonts w:ascii="Times New Roman" w:eastAsia="Times New Roman" w:hAnsi="Times New Roman" w:cs="Times New Roman"/>
+                <w:color w:val="000000"/>
+                <w:lang w:val="es-CO"/>
+              </w:rPr>
+              <w:t>El administrado</w:t>
+            </w:r>
+            <w:r>
+              <w:rPr>
+                <w:rFonts w:ascii="Times New Roman" w:eastAsia="Times New Roman" w:hAnsi="Times New Roman" w:cs="Times New Roman"/>
+                <w:color w:val="000000"/>
+                <w:lang w:val="es-CO"/>
+              </w:rPr>
+              <w:t xml:space="preserve">r en la actividad de bienvenida selecciona el botón </w:t>
+            </w:r>
+            <w:r>
+              <w:rPr>
+                <w:rFonts w:ascii="Times New Roman" w:eastAsia="Times New Roman" w:hAnsi="Times New Roman" w:cs="Times New Roman"/>
+                <w:color w:val="000000"/>
+                <w:lang w:val="es-CO"/>
+              </w:rPr>
+              <w:t>de Date.</w:t>
+            </w:r>
+          </w:p>
+          <w:p>
+            <w:pPr>
+              <w:pStyle w:val="Prrafodelista"/>
+              <w:numPr>
+                <w:ilvl w:val="0"/>
+                <w:numId w:val="14"/>
+              </w:numPr>
+              <w:spacing w:after="0" w:line="240" w:lineRule="auto"/>
+              <w:jc w:val="both"/>
+              <w:textAlignment w:val="baseline"/>
+              <w:rPr>
+                <w:rFonts w:ascii="Times New Roman" w:eastAsia="Times New Roman" w:hAnsi="Times New Roman" w:cs="Times New Roman"/>
+                <w:color w:val="000000"/>
+                <w:lang w:val="es-CO"/>
+              </w:rPr>
+            </w:pPr>
+            <w:r>
+              <w:rPr>
+                <w:rFonts w:ascii="Times New Roman" w:eastAsia="Times New Roman" w:hAnsi="Times New Roman" w:cs="Times New Roman"/>
+                <w:color w:val="000000"/>
+                <w:lang w:val="es-CO"/>
+              </w:rPr>
+              <w:t>Información sobre la permanencia del lugar de temporada es mostrada.</w:t>
+            </w:r>
+          </w:p>
+          <w:p>
+            <w:pPr>
+              <w:pStyle w:val="Prrafodelista"/>
+              <w:numPr>
+                <w:ilvl w:val="0"/>
+                <w:numId w:val="14"/>
+              </w:numPr>
+              <w:spacing w:after="0" w:line="240" w:lineRule="auto"/>
+              <w:jc w:val="both"/>
+              <w:textAlignment w:val="baseline"/>
+              <w:rPr>
+                <w:rFonts w:ascii="Times New Roman" w:eastAsia="Times New Roman" w:hAnsi="Times New Roman" w:cs="Times New Roman"/>
+                <w:color w:val="000000"/>
+                <w:lang w:val="es-CO"/>
+              </w:rPr>
+            </w:pPr>
+            <w:r>
+              <w:rPr>
+                <w:rFonts w:ascii="Times New Roman" w:eastAsia="Times New Roman" w:hAnsi="Times New Roman" w:cs="Times New Roman"/>
+                <w:color w:val="000000"/>
+                <w:lang w:val="es-CO"/>
+              </w:rPr>
+              <w:t>El administrador podrá digitar el nuevo tiempo del lugar de temporada.</w:t>
+            </w:r>
+          </w:p>
+        </w:tc>
+      </w:tr>
+      <w:tr>
+        <w:trPr>
+          <w:trHeight w:val="210"/>
+        </w:trPr>
+        <w:tc>
+          <w:tcPr>
+            <w:tcW w:w="0" w:type="auto"/>
+            <w:tcBorders>
+              <w:top w:val="single" w:sz="8" w:space="0" w:color="000000"/>
+              <w:left w:val="single" w:sz="8" w:space="0" w:color="000000"/>
+              <w:bottom w:val="single" w:sz="8" w:space="0" w:color="000000"/>
+              <w:right w:val="single" w:sz="8" w:space="0" w:color="000000"/>
+            </w:tcBorders>
+            <w:tcMar>
+              <w:top w:w="100" w:type="dxa"/>
+              <w:left w:w="100" w:type="dxa"/>
+              <w:bottom w:w="100" w:type="dxa"/>
+              <w:right w:w="100" w:type="dxa"/>
+            </w:tcMar>
+            <w:hideMark/>
+          </w:tcPr>
+          <w:p>
+            <w:pPr>
+              <w:spacing w:after="0" w:line="240" w:lineRule="auto"/>
+              <w:jc w:val="both"/>
+              <w:rPr>
+                <w:rFonts w:ascii="Times New Roman" w:eastAsia="Times New Roman" w:hAnsi="Times New Roman" w:cs="Times New Roman"/>
+                <w:lang w:val="es-CO"/>
+              </w:rPr>
+            </w:pPr>
+            <w:r>
+              <w:rPr>
+                <w:rFonts w:ascii="Times New Roman" w:eastAsia="Times New Roman" w:hAnsi="Times New Roman" w:cs="Times New Roman"/>
+                <w:b/>
+                <w:bCs/>
+                <w:color w:val="000000"/>
+                <w:lang w:val="es-CO"/>
+              </w:rPr>
+              <w:lastRenderedPageBreak/>
+              <w:t>Flujo Alterno</w:t>
+            </w:r>
+          </w:p>
+        </w:tc>
+        <w:tc>
+          <w:tcPr>
+            <w:tcW w:w="0" w:type="auto"/>
+            <w:gridSpan w:val="5"/>
+            <w:tcBorders>
+              <w:top w:val="single" w:sz="8" w:space="0" w:color="000000"/>
+              <w:left w:val="single" w:sz="8" w:space="0" w:color="000000"/>
+              <w:bottom w:val="single" w:sz="8" w:space="0" w:color="000000"/>
+              <w:right w:val="single" w:sz="8" w:space="0" w:color="000000"/>
+            </w:tcBorders>
+            <w:tcMar>
+              <w:top w:w="100" w:type="dxa"/>
+              <w:left w:w="100" w:type="dxa"/>
+              <w:bottom w:w="100" w:type="dxa"/>
+              <w:right w:w="100" w:type="dxa"/>
+            </w:tcMar>
+            <w:hideMark/>
+          </w:tcPr>
+          <w:p>
+            <w:pPr>
+              <w:pStyle w:val="Prrafodelista"/>
+              <w:numPr>
+                <w:ilvl w:val="0"/>
+                <w:numId w:val="16"/>
+              </w:numPr>
+              <w:spacing w:after="0" w:line="240" w:lineRule="auto"/>
+              <w:jc w:val="both"/>
+              <w:textAlignment w:val="baseline"/>
+              <w:rPr>
+                <w:rFonts w:ascii="Times New Roman" w:eastAsia="Times New Roman" w:hAnsi="Times New Roman" w:cs="Times New Roman"/>
+                <w:color w:val="000000"/>
+                <w:lang w:val="es-CO"/>
+              </w:rPr>
+            </w:pPr>
+            <w:r>
+              <w:rPr>
+                <w:rFonts w:ascii="Times New Roman" w:eastAsia="Times New Roman" w:hAnsi="Times New Roman" w:cs="Times New Roman"/>
+                <w:color w:val="000000"/>
+                <w:lang w:val="es-CO"/>
+              </w:rPr>
+              <w:t>El administrado</w:t>
+            </w:r>
+            <w:r>
+              <w:rPr>
+                <w:rFonts w:ascii="Times New Roman" w:eastAsia="Times New Roman" w:hAnsi="Times New Roman" w:cs="Times New Roman"/>
+                <w:color w:val="000000"/>
+                <w:lang w:val="es-CO"/>
+              </w:rPr>
+              <w:t>r entra a su cuenta.</w:t>
+            </w:r>
+          </w:p>
+          <w:p>
+            <w:pPr>
+              <w:pStyle w:val="Prrafodelista"/>
+              <w:numPr>
+                <w:ilvl w:val="0"/>
+                <w:numId w:val="16"/>
+              </w:numPr>
+              <w:spacing w:after="0" w:line="240" w:lineRule="auto"/>
+              <w:jc w:val="both"/>
+              <w:textAlignment w:val="baseline"/>
+              <w:rPr>
+                <w:rFonts w:ascii="Times New Roman" w:eastAsia="Times New Roman" w:hAnsi="Times New Roman" w:cs="Times New Roman"/>
+                <w:color w:val="000000"/>
+                <w:lang w:val="es-CO"/>
+              </w:rPr>
+            </w:pPr>
+            <w:r>
+              <w:rPr>
+                <w:rFonts w:ascii="Times New Roman" w:eastAsia="Times New Roman" w:hAnsi="Times New Roman" w:cs="Times New Roman"/>
+                <w:color w:val="000000"/>
+                <w:lang w:val="es-CO"/>
+              </w:rPr>
+              <w:t>El sistema accede a la información de la base de datos para obtener los lugares sobre los cuales se posee información.</w:t>
+            </w:r>
+          </w:p>
+          <w:p>
+            <w:pPr>
+              <w:pStyle w:val="Prrafodelista"/>
+              <w:numPr>
+                <w:ilvl w:val="0"/>
+                <w:numId w:val="16"/>
+              </w:numPr>
+              <w:spacing w:after="0" w:line="240" w:lineRule="auto"/>
+              <w:jc w:val="both"/>
+              <w:textAlignment w:val="baseline"/>
+              <w:rPr>
+                <w:rFonts w:ascii="Times New Roman" w:eastAsia="Times New Roman" w:hAnsi="Times New Roman" w:cs="Times New Roman"/>
+                <w:color w:val="000000"/>
+                <w:lang w:val="es-CO"/>
+              </w:rPr>
+            </w:pPr>
+            <w:r>
+              <w:rPr>
+                <w:rFonts w:ascii="Times New Roman" w:eastAsia="Times New Roman" w:hAnsi="Times New Roman" w:cs="Times New Roman"/>
+                <w:color w:val="000000"/>
+                <w:lang w:val="es-CO"/>
+              </w:rPr>
+              <w:t>No hay lugares por lo tanto no se puede determinar un tiempo de permanencia para estos.</w:t>
+            </w:r>
+            <w:bookmarkStart w:id="0" w:name="_GoBack"/>
+            <w:bookmarkEnd w:id="0"/>
+          </w:p>
+        </w:tc>
+      </w:tr>
+      <w:tr>
+        <w:trPr>
+          <w:trHeight w:val="440"/>
+        </w:trPr>
+        <w:tc>
+          <w:tcPr>
+            <w:tcW w:w="0" w:type="auto"/>
+            <w:tcBorders>
+              <w:top w:val="single" w:sz="8" w:space="0" w:color="000000"/>
+              <w:left w:val="single" w:sz="8" w:space="0" w:color="000000"/>
+              <w:bottom w:val="single" w:sz="8" w:space="0" w:color="000000"/>
+              <w:right w:val="single" w:sz="8" w:space="0" w:color="000000"/>
+            </w:tcBorders>
+            <w:tcMar>
+              <w:top w:w="100" w:type="dxa"/>
+              <w:left w:w="100" w:type="dxa"/>
+              <w:bottom w:w="100" w:type="dxa"/>
+              <w:right w:w="100" w:type="dxa"/>
+            </w:tcMar>
+            <w:hideMark/>
+          </w:tcPr>
+          <w:p>
+            <w:pPr>
+              <w:spacing w:after="0" w:line="240" w:lineRule="auto"/>
+              <w:jc w:val="both"/>
+              <w:rPr>
+                <w:rFonts w:ascii="Times New Roman" w:eastAsia="Times New Roman" w:hAnsi="Times New Roman" w:cs="Times New Roman"/>
+                <w:lang w:val="es-CO"/>
+              </w:rPr>
+            </w:pPr>
+            <w:r>
+              <w:rPr>
+                <w:rFonts w:ascii="Times New Roman" w:eastAsia="Times New Roman" w:hAnsi="Times New Roman" w:cs="Times New Roman"/>
+                <w:b/>
+                <w:bCs/>
+                <w:color w:val="000000"/>
+                <w:lang w:val="es-CO"/>
+              </w:rPr>
+              <w:t>Autor(es):</w:t>
+            </w:r>
+          </w:p>
+        </w:tc>
+        <w:tc>
+          <w:tcPr>
+            <w:tcW w:w="0" w:type="auto"/>
+            <w:tcBorders>
+              <w:top w:val="single" w:sz="8" w:space="0" w:color="000000"/>
+              <w:left w:val="single" w:sz="8" w:space="0" w:color="000000"/>
+              <w:bottom w:val="single" w:sz="8" w:space="0" w:color="000000"/>
+              <w:right w:val="single" w:sz="8" w:space="0" w:color="000000"/>
+            </w:tcBorders>
+            <w:tcMar>
+              <w:top w:w="100" w:type="dxa"/>
+              <w:left w:w="100" w:type="dxa"/>
+              <w:bottom w:w="100" w:type="dxa"/>
+              <w:right w:w="100" w:type="dxa"/>
+            </w:tcMar>
+            <w:hideMark/>
+          </w:tcPr>
+          <w:p>
+            <w:pPr>
+              <w:spacing w:after="0" w:line="240" w:lineRule="auto"/>
+              <w:jc w:val="both"/>
+              <w:rPr>
+                <w:rFonts w:ascii="Times New Roman" w:eastAsia="Times New Roman" w:hAnsi="Times New Roman" w:cs="Times New Roman"/>
+                <w:lang w:val="es-CO"/>
+              </w:rPr>
+            </w:pPr>
+            <w:r>
+              <w:rPr>
+                <w:rFonts w:ascii="Times New Roman" w:eastAsia="Times New Roman" w:hAnsi="Times New Roman" w:cs="Times New Roman"/>
+                <w:color w:val="000000"/>
+                <w:lang w:val="es-CO"/>
+              </w:rPr>
+              <w:t>SEI2019i_1B</w:t>
+            </w:r>
+          </w:p>
+        </w:tc>
+        <w:tc>
+          <w:tcPr>
+            <w:tcW w:w="0" w:type="auto"/>
+            <w:tcBorders>
+              <w:top w:val="single" w:sz="8" w:space="0" w:color="000000"/>
+              <w:left w:val="single" w:sz="8" w:space="0" w:color="000000"/>
+              <w:bottom w:val="single" w:sz="8" w:space="0" w:color="000000"/>
+              <w:right w:val="single" w:sz="8" w:space="0" w:color="000000"/>
+            </w:tcBorders>
+            <w:tcMar>
+              <w:top w:w="100" w:type="dxa"/>
+              <w:left w:w="100" w:type="dxa"/>
+              <w:bottom w:w="100" w:type="dxa"/>
+              <w:right w:w="100" w:type="dxa"/>
+            </w:tcMar>
+            <w:hideMark/>
+          </w:tcPr>
+          <w:p>
+            <w:pPr>
+              <w:spacing w:after="0" w:line="240" w:lineRule="auto"/>
+              <w:jc w:val="both"/>
+              <w:rPr>
+                <w:rFonts w:ascii="Times New Roman" w:eastAsia="Times New Roman" w:hAnsi="Times New Roman" w:cs="Times New Roman"/>
+                <w:lang w:val="es-CO"/>
+              </w:rPr>
+            </w:pPr>
+            <w:r>
+              <w:rPr>
+                <w:rFonts w:ascii="Times New Roman" w:eastAsia="Times New Roman" w:hAnsi="Times New Roman" w:cs="Times New Roman"/>
+                <w:b/>
+                <w:bCs/>
+                <w:color w:val="000000"/>
+                <w:lang w:val="es-CO"/>
+              </w:rPr>
+              <w:t>Fecha:</w:t>
+            </w:r>
+          </w:p>
+        </w:tc>
+        <w:tc>
+          <w:tcPr>
+            <w:tcW w:w="0" w:type="auto"/>
+            <w:tcBorders>
+              <w:top w:val="single" w:sz="8" w:space="0" w:color="000000"/>
+              <w:left w:val="single" w:sz="8" w:space="0" w:color="000000"/>
+              <w:bottom w:val="single" w:sz="8" w:space="0" w:color="000000"/>
+              <w:right w:val="single" w:sz="8" w:space="0" w:color="000000"/>
+            </w:tcBorders>
+            <w:tcMar>
+              <w:top w:w="100" w:type="dxa"/>
+              <w:left w:w="100" w:type="dxa"/>
+              <w:bottom w:w="100" w:type="dxa"/>
+              <w:right w:w="100" w:type="dxa"/>
+            </w:tcMar>
+            <w:hideMark/>
+          </w:tcPr>
+          <w:p>
+            <w:pPr>
+              <w:spacing w:after="0" w:line="240" w:lineRule="auto"/>
+              <w:jc w:val="both"/>
+              <w:rPr>
+                <w:rFonts w:ascii="Times New Roman" w:eastAsia="Times New Roman" w:hAnsi="Times New Roman" w:cs="Times New Roman"/>
+                <w:lang w:val="es-CO"/>
+              </w:rPr>
+            </w:pPr>
+            <w:r>
+              <w:rPr>
+                <w:rFonts w:ascii="Times New Roman" w:eastAsia="Times New Roman" w:hAnsi="Times New Roman" w:cs="Times New Roman"/>
+                <w:color w:val="000000"/>
+                <w:lang w:val="es-CO"/>
+              </w:rPr>
+              <w:t>01.05.2019</w:t>
+            </w:r>
+          </w:p>
+        </w:tc>
+        <w:tc>
+          <w:tcPr>
+            <w:tcW w:w="0" w:type="auto"/>
+            <w:tcBorders>
+              <w:top w:val="single" w:sz="8" w:space="0" w:color="000000"/>
+              <w:left w:val="single" w:sz="8" w:space="0" w:color="000000"/>
+              <w:bottom w:val="single" w:sz="8" w:space="0" w:color="000000"/>
+              <w:right w:val="single" w:sz="8" w:space="0" w:color="000000"/>
+            </w:tcBorders>
+            <w:tcMar>
+              <w:top w:w="100" w:type="dxa"/>
+              <w:left w:w="100" w:type="dxa"/>
+              <w:bottom w:w="100" w:type="dxa"/>
+              <w:right w:w="100" w:type="dxa"/>
+            </w:tcMar>
+            <w:hideMark/>
+          </w:tcPr>
+          <w:p>
+            <w:pPr>
+              <w:spacing w:after="0" w:line="240" w:lineRule="auto"/>
+              <w:jc w:val="both"/>
+              <w:rPr>
+                <w:rFonts w:ascii="Times New Roman" w:eastAsia="Times New Roman" w:hAnsi="Times New Roman" w:cs="Times New Roman"/>
+                <w:lang w:val="es-CO"/>
+              </w:rPr>
+            </w:pPr>
+            <w:r>
+              <w:rPr>
+                <w:rFonts w:ascii="Times New Roman" w:eastAsia="Times New Roman" w:hAnsi="Times New Roman" w:cs="Times New Roman"/>
+                <w:b/>
+                <w:bCs/>
+                <w:color w:val="000000"/>
+                <w:lang w:val="es-CO"/>
+              </w:rPr>
+              <w:t>Versión:</w:t>
+            </w:r>
+          </w:p>
+        </w:tc>
+        <w:tc>
+          <w:tcPr>
+            <w:tcW w:w="0" w:type="auto"/>
+            <w:tcBorders>
+              <w:top w:val="single" w:sz="8" w:space="0" w:color="000000"/>
+              <w:left w:val="single" w:sz="8" w:space="0" w:color="000000"/>
+              <w:bottom w:val="single" w:sz="8" w:space="0" w:color="000000"/>
+              <w:right w:val="single" w:sz="8" w:space="0" w:color="000000"/>
+            </w:tcBorders>
+            <w:tcMar>
+              <w:top w:w="100" w:type="dxa"/>
+              <w:left w:w="100" w:type="dxa"/>
+              <w:bottom w:w="100" w:type="dxa"/>
+              <w:right w:w="100" w:type="dxa"/>
+            </w:tcMar>
+            <w:hideMark/>
+          </w:tcPr>
+          <w:p>
+            <w:pPr>
+              <w:spacing w:after="0" w:line="240" w:lineRule="auto"/>
+              <w:jc w:val="both"/>
+              <w:rPr>
+                <w:rFonts w:ascii="Times New Roman" w:eastAsia="Times New Roman" w:hAnsi="Times New Roman" w:cs="Times New Roman"/>
+                <w:lang w:val="es-CO"/>
+              </w:rPr>
+            </w:pPr>
+            <w:r>
+              <w:rPr>
+                <w:rFonts w:ascii="Times New Roman" w:eastAsia="Times New Roman" w:hAnsi="Times New Roman" w:cs="Times New Roman"/>
+                <w:color w:val="000000"/>
+                <w:lang w:val="es-CO"/>
+              </w:rPr>
+              <w:t>1.0</w:t>
+            </w:r>
+          </w:p>
+        </w:tc>
+      </w:tr>
+    </w:tbl>
+    <w:p/>
+    <w:p/>
     <w:p/>
     <w:sectPr>
       <w:pgSz w:w="12240" w:h="15840"/>
@@ -5816,6 +8236,95 @@
     </w:lvl>
   </w:abstractNum>
   <w:abstractNum w:abstractNumId="3">
+    <w:nsid w:val="0F224B7D"/>
+    <w:multiLevelType w:val="hybridMultilevel"/>
+    <w:tmpl w:val="4B509F38"/>
+    <w:lvl w:ilvl="0" w:tplc="240A000F">
+      <w:start w:val="1"/>
+      <w:numFmt w:val="decimal"/>
+      <w:lvlText w:val="%1."/>
+      <w:lvlJc w:val="left"/>
+      <w:pPr>
+        <w:ind w:left="720" w:hanging="360"/>
+      </w:pPr>
+      <w:rPr>
+        <w:rFonts w:hint="default"/>
+      </w:rPr>
+    </w:lvl>
+    <w:lvl w:ilvl="1" w:tplc="240A0019" w:tentative="1">
+      <w:start w:val="1"/>
+      <w:numFmt w:val="lowerLetter"/>
+      <w:lvlText w:val="%2."/>
+      <w:lvlJc w:val="left"/>
+      <w:pPr>
+        <w:ind w:left="1440" w:hanging="360"/>
+      </w:pPr>
+    </w:lvl>
+    <w:lvl w:ilvl="2" w:tplc="240A001B" w:tentative="1">
+      <w:start w:val="1"/>
+      <w:numFmt w:val="lowerRoman"/>
+      <w:lvlText w:val="%3."/>
+      <w:lvlJc w:val="right"/>
+      <w:pPr>
+        <w:ind w:left="2160" w:hanging="180"/>
+      </w:pPr>
+    </w:lvl>
+    <w:lvl w:ilvl="3" w:tplc="240A000F" w:tentative="1">
+      <w:start w:val="1"/>
+      <w:numFmt w:val="decimal"/>
+      <w:lvlText w:val="%4."/>
+      <w:lvlJc w:val="left"/>
+      <w:pPr>
+        <w:ind w:left="2880" w:hanging="360"/>
+      </w:pPr>
+    </w:lvl>
+    <w:lvl w:ilvl="4" w:tplc="240A0019" w:tentative="1">
+      <w:start w:val="1"/>
+      <w:numFmt w:val="lowerLetter"/>
+      <w:lvlText w:val="%5."/>
+      <w:lvlJc w:val="left"/>
+      <w:pPr>
+        <w:ind w:left="3600" w:hanging="360"/>
+      </w:pPr>
+    </w:lvl>
+    <w:lvl w:ilvl="5" w:tplc="240A001B" w:tentative="1">
+      <w:start w:val="1"/>
+      <w:numFmt w:val="lowerRoman"/>
+      <w:lvlText w:val="%6."/>
+      <w:lvlJc w:val="right"/>
+      <w:pPr>
+        <w:ind w:left="4320" w:hanging="180"/>
+      </w:pPr>
+    </w:lvl>
+    <w:lvl w:ilvl="6" w:tplc="240A000F" w:tentative="1">
+      <w:start w:val="1"/>
+      <w:numFmt w:val="decimal"/>
+      <w:lvlText w:val="%7."/>
+      <w:lvlJc w:val="left"/>
+      <w:pPr>
+        <w:ind w:left="5040" w:hanging="360"/>
+      </w:pPr>
+    </w:lvl>
+    <w:lvl w:ilvl="7" w:tplc="240A0019" w:tentative="1">
+      <w:start w:val="1"/>
+      <w:numFmt w:val="lowerLetter"/>
+      <w:lvlText w:val="%8."/>
+      <w:lvlJc w:val="left"/>
+      <w:pPr>
+        <w:ind w:left="5760" w:hanging="360"/>
+      </w:pPr>
+    </w:lvl>
+    <w:lvl w:ilvl="8" w:tplc="240A001B" w:tentative="1">
+      <w:start w:val="1"/>
+      <w:numFmt w:val="lowerRoman"/>
+      <w:lvlText w:val="%9."/>
+      <w:lvlJc w:val="right"/>
+      <w:pPr>
+        <w:ind w:left="6480" w:hanging="180"/>
+      </w:pPr>
+    </w:lvl>
+  </w:abstractNum>
+  <w:abstractNum w:abstractNumId="4">
     <w:nsid w:val="12993A17"/>
     <w:multiLevelType w:val="multilevel"/>
     <w:tmpl w:val="9ACAD5CE"/>
@@ -5928,7 +8437,7 @@
       </w:pPr>
     </w:lvl>
   </w:abstractNum>
-  <w:abstractNum w:abstractNumId="4">
+  <w:abstractNum w:abstractNumId="5">
     <w:nsid w:val="16346CE2"/>
     <w:multiLevelType w:val="multilevel"/>
     <w:tmpl w:val="E354CE9A"/>
@@ -6041,7 +8550,7 @@
       </w:pPr>
     </w:lvl>
   </w:abstractNum>
-  <w:abstractNum w:abstractNumId="5">
+  <w:abstractNum w:abstractNumId="6">
     <w:nsid w:val="263D38EB"/>
     <w:multiLevelType w:val="hybridMultilevel"/>
     <w:tmpl w:val="8D601B34"/>
@@ -6130,7 +8639,7 @@
       </w:pPr>
     </w:lvl>
   </w:abstractNum>
-  <w:abstractNum w:abstractNumId="6">
+  <w:abstractNum w:abstractNumId="7">
     <w:nsid w:val="27762440"/>
     <w:multiLevelType w:val="hybridMultilevel"/>
     <w:tmpl w:val="D810634C"/>
@@ -6219,7 +8728,7 @@
       </w:pPr>
     </w:lvl>
   </w:abstractNum>
-  <w:abstractNum w:abstractNumId="7">
+  <w:abstractNum w:abstractNumId="8">
     <w:nsid w:val="3BD1047B"/>
     <w:multiLevelType w:val="multilevel"/>
     <w:tmpl w:val="0F28CC20"/>
@@ -6332,7 +8841,96 @@
       </w:pPr>
     </w:lvl>
   </w:abstractNum>
-  <w:abstractNum w:abstractNumId="8">
+  <w:abstractNum w:abstractNumId="9">
+    <w:nsid w:val="454B0BCC"/>
+    <w:multiLevelType w:val="hybridMultilevel"/>
+    <w:tmpl w:val="4B509F38"/>
+    <w:lvl w:ilvl="0" w:tplc="240A000F">
+      <w:start w:val="1"/>
+      <w:numFmt w:val="decimal"/>
+      <w:lvlText w:val="%1."/>
+      <w:lvlJc w:val="left"/>
+      <w:pPr>
+        <w:ind w:left="720" w:hanging="360"/>
+      </w:pPr>
+      <w:rPr>
+        <w:rFonts w:hint="default"/>
+      </w:rPr>
+    </w:lvl>
+    <w:lvl w:ilvl="1" w:tplc="240A0019" w:tentative="1">
+      <w:start w:val="1"/>
+      <w:numFmt w:val="lowerLetter"/>
+      <w:lvlText w:val="%2."/>
+      <w:lvlJc w:val="left"/>
+      <w:pPr>
+        <w:ind w:left="1440" w:hanging="360"/>
+      </w:pPr>
+    </w:lvl>
+    <w:lvl w:ilvl="2" w:tplc="240A001B" w:tentative="1">
+      <w:start w:val="1"/>
+      <w:numFmt w:val="lowerRoman"/>
+      <w:lvlText w:val="%3."/>
+      <w:lvlJc w:val="right"/>
+      <w:pPr>
+        <w:ind w:left="2160" w:hanging="180"/>
+      </w:pPr>
+    </w:lvl>
+    <w:lvl w:ilvl="3" w:tplc="240A000F" w:tentative="1">
+      <w:start w:val="1"/>
+      <w:numFmt w:val="decimal"/>
+      <w:lvlText w:val="%4."/>
+      <w:lvlJc w:val="left"/>
+      <w:pPr>
+        <w:ind w:left="2880" w:hanging="360"/>
+      </w:pPr>
+    </w:lvl>
+    <w:lvl w:ilvl="4" w:tplc="240A0019" w:tentative="1">
+      <w:start w:val="1"/>
+      <w:numFmt w:val="lowerLetter"/>
+      <w:lvlText w:val="%5."/>
+      <w:lvlJc w:val="left"/>
+      <w:pPr>
+        <w:ind w:left="3600" w:hanging="360"/>
+      </w:pPr>
+    </w:lvl>
+    <w:lvl w:ilvl="5" w:tplc="240A001B" w:tentative="1">
+      <w:start w:val="1"/>
+      <w:numFmt w:val="lowerRoman"/>
+      <w:lvlText w:val="%6."/>
+      <w:lvlJc w:val="right"/>
+      <w:pPr>
+        <w:ind w:left="4320" w:hanging="180"/>
+      </w:pPr>
+    </w:lvl>
+    <w:lvl w:ilvl="6" w:tplc="240A000F" w:tentative="1">
+      <w:start w:val="1"/>
+      <w:numFmt w:val="decimal"/>
+      <w:lvlText w:val="%7."/>
+      <w:lvlJc w:val="left"/>
+      <w:pPr>
+        <w:ind w:left="5040" w:hanging="360"/>
+      </w:pPr>
+    </w:lvl>
+    <w:lvl w:ilvl="7" w:tplc="240A0019" w:tentative="1">
+      <w:start w:val="1"/>
+      <w:numFmt w:val="lowerLetter"/>
+      <w:lvlText w:val="%8."/>
+      <w:lvlJc w:val="left"/>
+      <w:pPr>
+        <w:ind w:left="5760" w:hanging="360"/>
+      </w:pPr>
+    </w:lvl>
+    <w:lvl w:ilvl="8" w:tplc="240A001B" w:tentative="1">
+      <w:start w:val="1"/>
+      <w:numFmt w:val="lowerRoman"/>
+      <w:lvlText w:val="%9."/>
+      <w:lvlJc w:val="right"/>
+      <w:pPr>
+        <w:ind w:left="6480" w:hanging="180"/>
+      </w:pPr>
+    </w:lvl>
+  </w:abstractNum>
+  <w:abstractNum w:abstractNumId="10">
     <w:nsid w:val="57022452"/>
     <w:multiLevelType w:val="hybridMultilevel"/>
     <w:tmpl w:val="65109520"/>
@@ -6421,7 +9019,185 @@
       </w:pPr>
     </w:lvl>
   </w:abstractNum>
-  <w:abstractNum w:abstractNumId="9">
+  <w:abstractNum w:abstractNumId="11">
+    <w:nsid w:val="5EA82CD4"/>
+    <w:multiLevelType w:val="hybridMultilevel"/>
+    <w:tmpl w:val="EA5ECC2A"/>
+    <w:lvl w:ilvl="0" w:tplc="240A000F">
+      <w:start w:val="1"/>
+      <w:numFmt w:val="decimal"/>
+      <w:lvlText w:val="%1."/>
+      <w:lvlJc w:val="left"/>
+      <w:pPr>
+        <w:ind w:left="720" w:hanging="360"/>
+      </w:pPr>
+      <w:rPr>
+        <w:rFonts w:hint="default"/>
+      </w:rPr>
+    </w:lvl>
+    <w:lvl w:ilvl="1" w:tplc="240A0019" w:tentative="1">
+      <w:start w:val="1"/>
+      <w:numFmt w:val="lowerLetter"/>
+      <w:lvlText w:val="%2."/>
+      <w:lvlJc w:val="left"/>
+      <w:pPr>
+        <w:ind w:left="1440" w:hanging="360"/>
+      </w:pPr>
+    </w:lvl>
+    <w:lvl w:ilvl="2" w:tplc="240A001B" w:tentative="1">
+      <w:start w:val="1"/>
+      <w:numFmt w:val="lowerRoman"/>
+      <w:lvlText w:val="%3."/>
+      <w:lvlJc w:val="right"/>
+      <w:pPr>
+        <w:ind w:left="2160" w:hanging="180"/>
+      </w:pPr>
+    </w:lvl>
+    <w:lvl w:ilvl="3" w:tplc="240A000F" w:tentative="1">
+      <w:start w:val="1"/>
+      <w:numFmt w:val="decimal"/>
+      <w:lvlText w:val="%4."/>
+      <w:lvlJc w:val="left"/>
+      <w:pPr>
+        <w:ind w:left="2880" w:hanging="360"/>
+      </w:pPr>
+    </w:lvl>
+    <w:lvl w:ilvl="4" w:tplc="240A0019" w:tentative="1">
+      <w:start w:val="1"/>
+      <w:numFmt w:val="lowerLetter"/>
+      <w:lvlText w:val="%5."/>
+      <w:lvlJc w:val="left"/>
+      <w:pPr>
+        <w:ind w:left="3600" w:hanging="360"/>
+      </w:pPr>
+    </w:lvl>
+    <w:lvl w:ilvl="5" w:tplc="240A001B" w:tentative="1">
+      <w:start w:val="1"/>
+      <w:numFmt w:val="lowerRoman"/>
+      <w:lvlText w:val="%6."/>
+      <w:lvlJc w:val="right"/>
+      <w:pPr>
+        <w:ind w:left="4320" w:hanging="180"/>
+      </w:pPr>
+    </w:lvl>
+    <w:lvl w:ilvl="6" w:tplc="240A000F" w:tentative="1">
+      <w:start w:val="1"/>
+      <w:numFmt w:val="decimal"/>
+      <w:lvlText w:val="%7."/>
+      <w:lvlJc w:val="left"/>
+      <w:pPr>
+        <w:ind w:left="5040" w:hanging="360"/>
+      </w:pPr>
+    </w:lvl>
+    <w:lvl w:ilvl="7" w:tplc="240A0019" w:tentative="1">
+      <w:start w:val="1"/>
+      <w:numFmt w:val="lowerLetter"/>
+      <w:lvlText w:val="%8."/>
+      <w:lvlJc w:val="left"/>
+      <w:pPr>
+        <w:ind w:left="5760" w:hanging="360"/>
+      </w:pPr>
+    </w:lvl>
+    <w:lvl w:ilvl="8" w:tplc="240A001B" w:tentative="1">
+      <w:start w:val="1"/>
+      <w:numFmt w:val="lowerRoman"/>
+      <w:lvlText w:val="%9."/>
+      <w:lvlJc w:val="right"/>
+      <w:pPr>
+        <w:ind w:left="6480" w:hanging="180"/>
+      </w:pPr>
+    </w:lvl>
+  </w:abstractNum>
+  <w:abstractNum w:abstractNumId="12">
+    <w:nsid w:val="6BC24F91"/>
+    <w:multiLevelType w:val="hybridMultilevel"/>
+    <w:tmpl w:val="8D601B34"/>
+    <w:lvl w:ilvl="0" w:tplc="240A000F">
+      <w:start w:val="1"/>
+      <w:numFmt w:val="decimal"/>
+      <w:lvlText w:val="%1."/>
+      <w:lvlJc w:val="left"/>
+      <w:pPr>
+        <w:ind w:left="720" w:hanging="360"/>
+      </w:pPr>
+      <w:rPr>
+        <w:rFonts w:hint="default"/>
+      </w:rPr>
+    </w:lvl>
+    <w:lvl w:ilvl="1" w:tplc="240A0019" w:tentative="1">
+      <w:start w:val="1"/>
+      <w:numFmt w:val="lowerLetter"/>
+      <w:lvlText w:val="%2."/>
+      <w:lvlJc w:val="left"/>
+      <w:pPr>
+        <w:ind w:left="1440" w:hanging="360"/>
+      </w:pPr>
+    </w:lvl>
+    <w:lvl w:ilvl="2" w:tplc="240A001B" w:tentative="1">
+      <w:start w:val="1"/>
+      <w:numFmt w:val="lowerRoman"/>
+      <w:lvlText w:val="%3."/>
+      <w:lvlJc w:val="right"/>
+      <w:pPr>
+        <w:ind w:left="2160" w:hanging="180"/>
+      </w:pPr>
+    </w:lvl>
+    <w:lvl w:ilvl="3" w:tplc="240A000F" w:tentative="1">
+      <w:start w:val="1"/>
+      <w:numFmt w:val="decimal"/>
+      <w:lvlText w:val="%4."/>
+      <w:lvlJc w:val="left"/>
+      <w:pPr>
+        <w:ind w:left="2880" w:hanging="360"/>
+      </w:pPr>
+    </w:lvl>
+    <w:lvl w:ilvl="4" w:tplc="240A0019" w:tentative="1">
+      <w:start w:val="1"/>
+      <w:numFmt w:val="lowerLetter"/>
+      <w:lvlText w:val="%5."/>
+      <w:lvlJc w:val="left"/>
+      <w:pPr>
+        <w:ind w:left="3600" w:hanging="360"/>
+      </w:pPr>
+    </w:lvl>
+    <w:lvl w:ilvl="5" w:tplc="240A001B" w:tentative="1">
+      <w:start w:val="1"/>
+      <w:numFmt w:val="lowerRoman"/>
+      <w:lvlText w:val="%6."/>
+      <w:lvlJc w:val="right"/>
+      <w:pPr>
+        <w:ind w:left="4320" w:hanging="180"/>
+      </w:pPr>
+    </w:lvl>
+    <w:lvl w:ilvl="6" w:tplc="240A000F" w:tentative="1">
+      <w:start w:val="1"/>
+      <w:numFmt w:val="decimal"/>
+      <w:lvlText w:val="%7."/>
+      <w:lvlJc w:val="left"/>
+      <w:pPr>
+        <w:ind w:left="5040" w:hanging="360"/>
+      </w:pPr>
+    </w:lvl>
+    <w:lvl w:ilvl="7" w:tplc="240A0019" w:tentative="1">
+      <w:start w:val="1"/>
+      <w:numFmt w:val="lowerLetter"/>
+      <w:lvlText w:val="%8."/>
+      <w:lvlJc w:val="left"/>
+      <w:pPr>
+        <w:ind w:left="5760" w:hanging="360"/>
+      </w:pPr>
+    </w:lvl>
+    <w:lvl w:ilvl="8" w:tplc="240A001B" w:tentative="1">
+      <w:start w:val="1"/>
+      <w:numFmt w:val="lowerRoman"/>
+      <w:lvlText w:val="%9."/>
+      <w:lvlJc w:val="right"/>
+      <w:pPr>
+        <w:ind w:left="6480" w:hanging="180"/>
+      </w:pPr>
+    </w:lvl>
+  </w:abstractNum>
+  <w:abstractNum w:abstractNumId="13">
     <w:nsid w:val="6CB64C9C"/>
     <w:multiLevelType w:val="multilevel"/>
     <w:tmpl w:val="9ACAD5CE"/>
@@ -6534,7 +9310,7 @@
       </w:pPr>
     </w:lvl>
   </w:abstractNum>
-  <w:abstractNum w:abstractNumId="10">
+  <w:abstractNum w:abstractNumId="14">
     <w:nsid w:val="77F84457"/>
     <w:multiLevelType w:val="multilevel"/>
     <w:tmpl w:val="E354CE9A"/>
@@ -6647,38 +9423,142 @@
       </w:pPr>
     </w:lvl>
   </w:abstractNum>
+  <w:abstractNum w:abstractNumId="15">
+    <w:nsid w:val="7B761F0D"/>
+    <w:multiLevelType w:val="hybridMultilevel"/>
+    <w:tmpl w:val="AF62F48E"/>
+    <w:lvl w:ilvl="0" w:tplc="240A000F">
+      <w:start w:val="1"/>
+      <w:numFmt w:val="decimal"/>
+      <w:lvlText w:val="%1."/>
+      <w:lvlJc w:val="left"/>
+      <w:pPr>
+        <w:ind w:left="720" w:hanging="360"/>
+      </w:pPr>
+      <w:rPr>
+        <w:rFonts w:hint="default"/>
+      </w:rPr>
+    </w:lvl>
+    <w:lvl w:ilvl="1" w:tplc="240A0019" w:tentative="1">
+      <w:start w:val="1"/>
+      <w:numFmt w:val="lowerLetter"/>
+      <w:lvlText w:val="%2."/>
+      <w:lvlJc w:val="left"/>
+      <w:pPr>
+        <w:ind w:left="1440" w:hanging="360"/>
+      </w:pPr>
+    </w:lvl>
+    <w:lvl w:ilvl="2" w:tplc="240A001B" w:tentative="1">
+      <w:start w:val="1"/>
+      <w:numFmt w:val="lowerRoman"/>
+      <w:lvlText w:val="%3."/>
+      <w:lvlJc w:val="right"/>
+      <w:pPr>
+        <w:ind w:left="2160" w:hanging="180"/>
+      </w:pPr>
+    </w:lvl>
+    <w:lvl w:ilvl="3" w:tplc="240A000F" w:tentative="1">
+      <w:start w:val="1"/>
+      <w:numFmt w:val="decimal"/>
+      <w:lvlText w:val="%4."/>
+      <w:lvlJc w:val="left"/>
+      <w:pPr>
+        <w:ind w:left="2880" w:hanging="360"/>
+      </w:pPr>
+    </w:lvl>
+    <w:lvl w:ilvl="4" w:tplc="240A0019" w:tentative="1">
+      <w:start w:val="1"/>
+      <w:numFmt w:val="lowerLetter"/>
+      <w:lvlText w:val="%5."/>
+      <w:lvlJc w:val="left"/>
+      <w:pPr>
+        <w:ind w:left="3600" w:hanging="360"/>
+      </w:pPr>
+    </w:lvl>
+    <w:lvl w:ilvl="5" w:tplc="240A001B" w:tentative="1">
+      <w:start w:val="1"/>
+      <w:numFmt w:val="lowerRoman"/>
+      <w:lvlText w:val="%6."/>
+      <w:lvlJc w:val="right"/>
+      <w:pPr>
+        <w:ind w:left="4320" w:hanging="180"/>
+      </w:pPr>
+    </w:lvl>
+    <w:lvl w:ilvl="6" w:tplc="240A000F" w:tentative="1">
+      <w:start w:val="1"/>
+      <w:numFmt w:val="decimal"/>
+      <w:lvlText w:val="%7."/>
+      <w:lvlJc w:val="left"/>
+      <w:pPr>
+        <w:ind w:left="5040" w:hanging="360"/>
+      </w:pPr>
+    </w:lvl>
+    <w:lvl w:ilvl="7" w:tplc="240A0019" w:tentative="1">
+      <w:start w:val="1"/>
+      <w:numFmt w:val="lowerLetter"/>
+      <w:lvlText w:val="%8."/>
+      <w:lvlJc w:val="left"/>
+      <w:pPr>
+        <w:ind w:left="5760" w:hanging="360"/>
+      </w:pPr>
+    </w:lvl>
+    <w:lvl w:ilvl="8" w:tplc="240A001B" w:tentative="1">
+      <w:start w:val="1"/>
+      <w:numFmt w:val="lowerRoman"/>
+      <w:lvlText w:val="%9."/>
+      <w:lvlJc w:val="right"/>
+      <w:pPr>
+        <w:ind w:left="6480" w:hanging="180"/>
+      </w:pPr>
+    </w:lvl>
+  </w:abstractNum>
   <w:num w:numId="1">
-    <w:abstractNumId w:val="9"/>
+    <w:abstractNumId w:val="13"/>
   </w:num>
   <w:num w:numId="2">
-    <w:abstractNumId w:val="10"/>
+    <w:abstractNumId w:val="14"/>
   </w:num>
   <w:num w:numId="3">
     <w:abstractNumId w:val="1"/>
   </w:num>
   <w:num w:numId="4">
-    <w:abstractNumId w:val="3"/>
+    <w:abstractNumId w:val="4"/>
   </w:num>
   <w:num w:numId="5">
-    <w:abstractNumId w:val="7"/>
+    <w:abstractNumId w:val="8"/>
   </w:num>
   <w:num w:numId="6">
     <w:abstractNumId w:val="2"/>
   </w:num>
   <w:num w:numId="7">
-    <w:abstractNumId w:val="4"/>
+    <w:abstractNumId w:val="5"/>
   </w:num>
   <w:num w:numId="8">
-    <w:abstractNumId w:val="5"/>
+    <w:abstractNumId w:val="6"/>
   </w:num>
   <w:num w:numId="9">
-    <w:abstractNumId w:val="6"/>
+    <w:abstractNumId w:val="7"/>
   </w:num>
   <w:num w:numId="10">
-    <w:abstractNumId w:val="8"/>
+    <w:abstractNumId w:val="10"/>
   </w:num>
   <w:num w:numId="11">
     <w:abstractNumId w:val="0"/>
+  </w:num>
+  <w:num w:numId="12">
+    <w:abstractNumId w:val="15"/>
+  </w:num>
+  <w:num w:numId="13">
+    <w:abstractNumId w:val="11"/>
+  </w:num>
+  <w:num w:numId="14">
+    <w:abstractNumId w:val="9"/>
+  </w:num>
+  <w:num w:numId="15">
+    <w:abstractNumId w:val="12"/>
+  </w:num>
+  <w:num w:numId="16">
+    <w:abstractNumId w:val="3"/>
   </w:num>
 </w:numbering>
 </file>

</xml_diff>

<commit_message>
changes to use cases stories have been done (admin use cases)
</commit_message>
<xml_diff>
--- a/docs/use_cases/UseCases.docx
+++ b/docs/use_cases/UseCases.docx
@@ -4621,15 +4621,7 @@
                 <w:color w:val="000000"/>
                 <w:lang w:val="es-CO"/>
               </w:rPr>
-              <w:t>El usuario debe poder entrar a la descripción de los lugares que se encuentran en la lista de favoritos</w:t>
-            </w:r>
-            <w:r>
-              <w:rPr>
-                <w:rFonts w:ascii="Times New Roman" w:eastAsia="Times New Roman" w:hAnsi="Times New Roman" w:cs="Times New Roman"/>
-                <w:color w:val="000000"/>
-                <w:lang w:val="es-CO"/>
-              </w:rPr>
-              <w:t xml:space="preserve"> y all</w:t>
+              <w:t>El usuario debe poder entrar a la descripción de los lugares que se encuentran en la lista de favoritos y all</w:t>
             </w:r>
             <w:r>
               <w:rPr>
@@ -5633,12 +5625,12 @@
         <w:tblLook w:val="04A0" w:firstRow="1" w:lastRow="0" w:firstColumn="1" w:lastColumn="0" w:noHBand="0" w:noVBand="1"/>
       </w:tblPr>
       <w:tblGrid>
-        <w:gridCol w:w="1452"/>
-        <w:gridCol w:w="2099"/>
-        <w:gridCol w:w="1255"/>
-        <w:gridCol w:w="1787"/>
-        <w:gridCol w:w="1512"/>
-        <w:gridCol w:w="713"/>
+        <w:gridCol w:w="1393"/>
+        <w:gridCol w:w="2116"/>
+        <w:gridCol w:w="1265"/>
+        <w:gridCol w:w="1801"/>
+        <w:gridCol w:w="1524"/>
+        <w:gridCol w:w="719"/>
       </w:tblGrid>
       <w:tr>
         <w:trPr>
@@ -5863,8 +5855,18 @@
                 <w:color w:val="000000"/>
                 <w:lang w:val="es-CO"/>
               </w:rPr>
-              <w:t>El administrador debe poder seleccionar los lugares de temporada, los cuales se verán reflejados como marcadores sobre el mapa.</w:t>
-            </w:r>
+              <w:t>El administrador de</w:t>
+            </w:r>
+            <w:r>
+              <w:rPr>
+                <w:rFonts w:ascii="Times New Roman" w:eastAsia="Times New Roman" w:hAnsi="Times New Roman" w:cs="Times New Roman"/>
+                <w:color w:val="000000"/>
+                <w:lang w:val="es-CO"/>
+              </w:rPr>
+              <w:t>be poder seleccionar los países de temporada, dependiente a esto, los marcadores sobre el mapa serán asignados para los lugares definidos por el sistema para este país.</w:t>
+            </w:r>
+            <w:bookmarkStart w:id="0" w:name="_GoBack"/>
+            <w:bookmarkEnd w:id="0"/>
           </w:p>
         </w:tc>
       </w:tr>
@@ -6906,15 +6908,7 @@
                 <w:color w:val="0000FF"/>
                 <w:lang w:val="es-CO"/>
               </w:rPr>
-              <w:t xml:space="preserve">Determinar tiempo permanencia país </w:t>
-            </w:r>
-            <w:r>
-              <w:rPr>
-                <w:rFonts w:ascii="Times New Roman" w:eastAsia="Times New Roman" w:hAnsi="Times New Roman" w:cs="Times New Roman"/>
-                <w:color w:val="0000FF"/>
-                <w:lang w:val="es-CO"/>
-              </w:rPr>
-              <w:t>de temporada</w:t>
+              <w:t>Determinar tiempo permanencia país de temporada</w:t>
             </w:r>
           </w:p>
         </w:tc>
@@ -7060,15 +7054,7 @@
                 <w:color w:val="000000"/>
                 <w:lang w:val="es-CO"/>
               </w:rPr>
-              <w:t xml:space="preserve">El administrador debe poder seleccionar </w:t>
-            </w:r>
-            <w:r>
-              <w:rPr>
-                <w:rFonts w:ascii="Times New Roman" w:eastAsia="Times New Roman" w:hAnsi="Times New Roman" w:cs="Times New Roman"/>
-                <w:color w:val="000000"/>
-                <w:lang w:val="es-CO"/>
-              </w:rPr>
-              <w:t>el tiempo de permanencia del país de temporada para la selección de los lugares del usuario.</w:t>
+              <w:t>El administrador debe poder seleccionar el tiempo de permanencia del país de temporada para la selección de los lugares del usuario.</w:t>
             </w:r>
           </w:p>
         </w:tc>
@@ -7524,6 +7510,7 @@
                 <w:color w:val="000000"/>
                 <w:lang w:val="es-CO"/>
               </w:rPr>
+              <w:lastRenderedPageBreak/>
               <w:t>El administrador podrá digitar el nuevo tiempo del lugar de temporada.</w:t>
             </w:r>
           </w:p>
@@ -7672,8 +7659,6 @@
               </w:rPr>
               <w:t>No hay lugares por lo tanto no se puede determinar un tiempo de permanencia para estos.</w:t>
             </w:r>
-            <w:bookmarkStart w:id="0" w:name="_GoBack"/>
-            <w:bookmarkEnd w:id="0"/>
           </w:p>
         </w:tc>
       </w:tr>

</xml_diff>